<commit_message>
SM-1 - Finished Class Diagram
</commit_message>
<xml_diff>
--- a/Design/School Master.docx
+++ b/Design/School Master.docx
@@ -2275,10 +2275,10 @@
           <w:noProof/>
         </w:rPr>
         <w:drawing>
-          <wp:inline distT="0" distB="0" distL="0" distR="0" wp14:anchorId="611B787F" wp14:editId="7B61AE85">
-            <wp:extent cx="5943600" cy="6480810"/>
+          <wp:inline distT="0" distB="0" distL="0" distR="0" wp14:anchorId="3CD67086" wp14:editId="0B766722">
+            <wp:extent cx="5943600" cy="5316220"/>
             <wp:effectExtent l="0" t="0" r="0" b="0"/>
-            <wp:docPr id="1" name="Picture 1"/>
+            <wp:docPr id="2" name="Picture 2"/>
             <wp:cNvGraphicFramePr>
               <a:graphicFrameLocks xmlns:a="http://schemas.openxmlformats.org/drawingml/2006/main" noChangeAspect="1"/>
             </wp:cNvGraphicFramePr>
@@ -2286,7 +2286,7 @@
               <a:graphicData uri="http://schemas.openxmlformats.org/drawingml/2006/picture">
                 <pic:pic xmlns:pic="http://schemas.openxmlformats.org/drawingml/2006/picture">
                   <pic:nvPicPr>
-                    <pic:cNvPr id="1" name="Picture 1"/>
+                    <pic:cNvPr id="2" name="Picture 2"/>
                     <pic:cNvPicPr/>
                   </pic:nvPicPr>
                   <pic:blipFill>
@@ -2304,7 +2304,7 @@
                   <pic:spPr>
                     <a:xfrm>
                       <a:off x="0" y="0"/>
-                      <a:ext cx="5943600" cy="6480810"/>
+                      <a:ext cx="5943600" cy="5316220"/>
                     </a:xfrm>
                     <a:prstGeom prst="rect">
                       <a:avLst/>
@@ -2353,7 +2353,6 @@
       </w:pPr>
       <w:bookmarkStart w:id="13" w:name="_Toc54504255"/>
       <w:r>
-        <w:lastRenderedPageBreak/>
         <w:t>GET</w:t>
       </w:r>
       <w:bookmarkEnd w:id="13"/>
@@ -2399,6 +2398,7 @@
       </w:pPr>
       <w:bookmarkStart w:id="17" w:name="_Toc54504259"/>
       <w:r>
+        <w:lastRenderedPageBreak/>
         <w:t>GET</w:t>
       </w:r>
       <w:bookmarkEnd w:id="17"/>

</xml_diff>

<commit_message>
SM-1 - Added database diagram, modified class diagram.
</commit_message>
<xml_diff>
--- a/Design/School Master.docx
+++ b/Design/School Master.docx
@@ -2275,10 +2275,10 @@
           <w:noProof/>
         </w:rPr>
         <w:drawing>
-          <wp:inline distT="0" distB="0" distL="0" distR="0" wp14:anchorId="3CD67086" wp14:editId="0B766722">
+          <wp:inline distT="0" distB="0" distL="0" distR="0" wp14:anchorId="13D53913" wp14:editId="3270C74A">
             <wp:extent cx="5943600" cy="5316220"/>
             <wp:effectExtent l="0" t="0" r="0" b="0"/>
-            <wp:docPr id="2" name="Picture 2"/>
+            <wp:docPr id="1" name="Picture 1"/>
             <wp:cNvGraphicFramePr>
               <a:graphicFrameLocks xmlns:a="http://schemas.openxmlformats.org/drawingml/2006/main" noChangeAspect="1"/>
             </wp:cNvGraphicFramePr>
@@ -2286,7 +2286,7 @@
               <a:graphicData uri="http://schemas.openxmlformats.org/drawingml/2006/picture">
                 <pic:pic xmlns:pic="http://schemas.openxmlformats.org/drawingml/2006/picture">
                   <pic:nvPicPr>
-                    <pic:cNvPr id="2" name="Picture 2"/>
+                    <pic:cNvPr id="1" name="Picture 1"/>
                     <pic:cNvPicPr/>
                   </pic:nvPicPr>
                   <pic:blipFill>
@@ -2506,6 +2506,7 @@
     <w:p>
       <w:pPr>
         <w:pStyle w:val="Heading3"/>
+        <w:keepNext w:val="0"/>
       </w:pPr>
       <w:bookmarkStart w:id="27" w:name="_Toc54504269"/>
       <w:r>
@@ -2519,9 +2520,66 @@
       </w:pPr>
       <w:bookmarkStart w:id="28" w:name="_Toc54504270"/>
       <w:r>
+        <w:lastRenderedPageBreak/>
         <w:t>Data Store</w:t>
       </w:r>
       <w:bookmarkEnd w:id="28"/>
+    </w:p>
+    <w:p>
+      <w:pPr>
+        <w:keepNext/>
+      </w:pPr>
+      <w:r>
+        <w:t>We will be using Microsoft SQL Server 2019 as our data store.</w:t>
+      </w:r>
+    </w:p>
+    <w:p>
+      <w:r>
+        <w:rPr>
+          <w:noProof/>
+        </w:rPr>
+        <w:drawing>
+          <wp:inline distT="0" distB="0" distL="0" distR="0" wp14:anchorId="42BB0489" wp14:editId="4C91DB6B">
+            <wp:extent cx="5943600" cy="5230495"/>
+            <wp:effectExtent l="0" t="0" r="0" b="0"/>
+            <wp:docPr id="3" name="Picture 3"/>
+            <wp:cNvGraphicFramePr>
+              <a:graphicFrameLocks xmlns:a="http://schemas.openxmlformats.org/drawingml/2006/main" noChangeAspect="1"/>
+            </wp:cNvGraphicFramePr>
+            <a:graphic xmlns:a="http://schemas.openxmlformats.org/drawingml/2006/main">
+              <a:graphicData uri="http://schemas.openxmlformats.org/drawingml/2006/picture">
+                <pic:pic xmlns:pic="http://schemas.openxmlformats.org/drawingml/2006/picture">
+                  <pic:nvPicPr>
+                    <pic:cNvPr id="3" name="Picture 3"/>
+                    <pic:cNvPicPr/>
+                  </pic:nvPicPr>
+                  <pic:blipFill>
+                    <a:blip r:embed="rId6" cstate="print">
+                      <a:extLst>
+                        <a:ext uri="{28A0092B-C50C-407E-A947-70E740481C1C}">
+                          <a14:useLocalDpi xmlns:a14="http://schemas.microsoft.com/office/drawing/2010/main" val="0"/>
+                        </a:ext>
+                      </a:extLst>
+                    </a:blip>
+                    <a:stretch>
+                      <a:fillRect/>
+                    </a:stretch>
+                  </pic:blipFill>
+                  <pic:spPr>
+                    <a:xfrm>
+                      <a:off x="0" y="0"/>
+                      <a:ext cx="5943600" cy="5230495"/>
+                    </a:xfrm>
+                    <a:prstGeom prst="rect">
+                      <a:avLst/>
+                    </a:prstGeom>
+                  </pic:spPr>
+                </pic:pic>
+              </a:graphicData>
+            </a:graphic>
+          </wp:inline>
+        </w:drawing>
+      </w:r>
     </w:p>
     <w:p>
       <w:pPr>
@@ -2534,7 +2592,7 @@
       <w:bookmarkEnd w:id="29"/>
     </w:p>
     <w:p>
-      <w:hyperlink r:id="rId6" w:history="1">
+      <w:hyperlink r:id="rId7" w:history="1">
         <w:proofErr w:type="spellStart"/>
         <w:r>
           <w:rPr>
@@ -2552,7 +2610,7 @@
       </w:hyperlink>
     </w:p>
     <w:p>
-      <w:hyperlink r:id="rId7" w:history="1">
+      <w:hyperlink r:id="rId8" w:history="1">
         <w:proofErr w:type="spellStart"/>
         <w:r>
           <w:rPr>

</xml_diff>

<commit_message>
SM-1 - Created SQL database project and added Person table.
</commit_message>
<xml_diff>
--- a/Design/School Master.docx
+++ b/Design/School Master.docx
@@ -2539,10 +2539,10 @@
           <w:noProof/>
         </w:rPr>
         <w:drawing>
-          <wp:inline distT="0" distB="0" distL="0" distR="0" wp14:anchorId="42BB0489" wp14:editId="4C91DB6B">
+          <wp:inline distT="0" distB="0" distL="0" distR="0" wp14:anchorId="116F2301" wp14:editId="49FD1DFE">
             <wp:extent cx="5943600" cy="5230495"/>
             <wp:effectExtent l="0" t="0" r="0" b="0"/>
-            <wp:docPr id="3" name="Picture 3"/>
+            <wp:docPr id="2" name="Picture 2"/>
             <wp:cNvGraphicFramePr>
               <a:graphicFrameLocks xmlns:a="http://schemas.openxmlformats.org/drawingml/2006/main" noChangeAspect="1"/>
             </wp:cNvGraphicFramePr>
@@ -2550,7 +2550,7 @@
               <a:graphicData uri="http://schemas.openxmlformats.org/drawingml/2006/picture">
                 <pic:pic xmlns:pic="http://schemas.openxmlformats.org/drawingml/2006/picture">
                   <pic:nvPicPr>
-                    <pic:cNvPr id="3" name="Picture 3"/>
+                    <pic:cNvPr id="2" name="Picture 2"/>
                     <pic:cNvPicPr/>
                   </pic:nvPicPr>
                   <pic:blipFill>

</xml_diff>

<commit_message>
SM-2 - Final SQL database project changes.
</commit_message>
<xml_diff>
--- a/Design/School Master.docx
+++ b/Design/School Master.docx
@@ -2114,160 +2114,129 @@
     </w:p>
     <w:p>
       <w:r>
-        <w:t>The restful web API is used to implement a classr</w:t>
-      </w:r>
-      <w:r>
-        <w:t>oom management application.</w:t>
-      </w:r>
-    </w:p>
-    <w:p>
-      <w:r>
-        <w:t>The classroom management application is intended to be used by teachers to manage their classes, students and grades.</w:t>
-      </w:r>
+        <w:t>The</w:t>
+      </w:r>
+      <w:r>
+        <w:t xml:space="preserve"> School Master</w:t>
+      </w:r>
+      <w:r>
+        <w:t xml:space="preserve"> restful web API is used to implement</w:t>
+      </w:r>
+      <w:r>
+        <w:t xml:space="preserve"> support for managing school personal, students, and student guardians as well as managing classes, schedules, assignments, and grading.</w:t>
+      </w:r>
+    </w:p>
+    <w:p>
+      <w:pPr>
+        <w:pStyle w:val="Heading2"/>
+      </w:pPr>
+      <w:r>
+        <w:t>Phase I</w:t>
+      </w:r>
+    </w:p>
+    <w:p>
+      <w:r>
+        <w:t>Phase I will include the implementation of the web API support for managing school personal, students, and student guardians.</w:t>
+      </w:r>
+    </w:p>
+    <w:p>
+      <w:pPr>
+        <w:pStyle w:val="Heading2"/>
+      </w:pPr>
+      <w:r>
+        <w:t>Phase II</w:t>
+      </w:r>
+    </w:p>
+    <w:p>
+      <w:r>
+        <w:t>Phase II will include the implementation of the web API support for managing classes, schedules, assignments, and grading.</w:t>
+      </w:r>
+      <w:bookmarkStart w:id="1" w:name="_Toc54504243"/>
     </w:p>
     <w:p>
       <w:pPr>
         <w:pStyle w:val="Heading1"/>
       </w:pPr>
-      <w:bookmarkStart w:id="1" w:name="_Toc54504243"/>
       <w:r>
         <w:t>Use Cases</w:t>
       </w:r>
       <w:bookmarkEnd w:id="1"/>
+      <w:r>
+        <w:t xml:space="preserve"> – Phase I</w:t>
+      </w:r>
     </w:p>
     <w:p>
       <w:pPr>
         <w:pStyle w:val="Heading2"/>
       </w:pPr>
-      <w:bookmarkStart w:id="2" w:name="_Toc54504244"/>
-      <w:r>
-        <w:t>Teacher</w:t>
-      </w:r>
-      <w:bookmarkEnd w:id="2"/>
-    </w:p>
-    <w:p>
-      <w:r>
-        <w:t>Can a teacher also be a parent?</w:t>
-      </w:r>
-    </w:p>
-    <w:p>
-      <w:pPr>
-        <w:pStyle w:val="Heading3"/>
-      </w:pPr>
-      <w:bookmarkStart w:id="3" w:name="_Toc54504245"/>
-      <w:r>
-        <w:t>Create Class</w:t>
-      </w:r>
-      <w:bookmarkEnd w:id="3"/>
-    </w:p>
-    <w:p>
-      <w:r>
-        <w:t>Do classes have assignments?</w:t>
-      </w:r>
-    </w:p>
-    <w:p>
-      <w:pPr>
-        <w:pStyle w:val="Heading3"/>
-      </w:pPr>
-      <w:bookmarkStart w:id="4" w:name="_Toc54504246"/>
-      <w:r>
-        <w:t>Delete Class</w:t>
-      </w:r>
-      <w:bookmarkEnd w:id="4"/>
-    </w:p>
-    <w:p>
-      <w:pPr>
-        <w:pStyle w:val="Heading3"/>
-      </w:pPr>
-      <w:bookmarkStart w:id="5" w:name="_Toc54504247"/>
-      <w:r>
-        <w:t>Assign Student to Class</w:t>
-      </w:r>
-      <w:bookmarkEnd w:id="5"/>
-    </w:p>
-    <w:p>
-      <w:pPr>
-        <w:pStyle w:val="Heading3"/>
-      </w:pPr>
-      <w:bookmarkStart w:id="6" w:name="_Toc54504248"/>
-      <w:r>
-        <w:t>Remove Student from Class</w:t>
-      </w:r>
-      <w:bookmarkEnd w:id="6"/>
-    </w:p>
-    <w:p>
-      <w:pPr>
-        <w:pStyle w:val="Heading3"/>
-      </w:pPr>
-      <w:bookmarkStart w:id="7" w:name="_Toc54504249"/>
-      <w:r>
-        <w:t>Grade Student</w:t>
-      </w:r>
-      <w:bookmarkEnd w:id="7"/>
-    </w:p>
-    <w:p>
-      <w:r>
-        <w:t>Are there assignment grades and midterm and final grades?  Are there other types of grades, like attendance?</w:t>
+      <w:r>
+        <w:t>Administrator</w:t>
+      </w:r>
+    </w:p>
+    <w:p>
+      <w:r>
+        <w:t>Administrators have the ability to access and modify all aspects of the system.</w:t>
+      </w:r>
+    </w:p>
+    <w:p>
+      <w:r>
+        <w:t>When the web API is installed a default administrator account will be created in the database.</w:t>
+      </w:r>
+    </w:p>
+    <w:p>
+      <w:r>
+        <w:t>Administrators will be able to create, access, update, and delete Administrators, Instructors, Students, and Guardians. This will include being able to reset passwords for any of these users.</w:t>
       </w:r>
     </w:p>
     <w:p>
       <w:pPr>
         <w:pStyle w:val="Heading2"/>
       </w:pPr>
-      <w:bookmarkStart w:id="8" w:name="_Toc54504250"/>
-      <w:r>
-        <w:t>Student</w:t>
-      </w:r>
-      <w:bookmarkEnd w:id="8"/>
-    </w:p>
-    <w:p>
-      <w:r>
-        <w:t>View Classes</w:t>
-      </w:r>
-    </w:p>
-    <w:p>
-      <w:r>
-        <w:t>View Grades</w:t>
+      <w:r>
+        <w:t>Instructor</w:t>
+      </w:r>
+    </w:p>
+    <w:p>
+      <w:r>
+        <w:t>Instructors will be able to update their personal information and reset their passwords.</w:t>
       </w:r>
     </w:p>
     <w:p>
       <w:pPr>
         <w:pStyle w:val="Heading2"/>
       </w:pPr>
-      <w:bookmarkStart w:id="9" w:name="_Toc54504251"/>
-      <w:r>
-        <w:t>Parent</w:t>
-      </w:r>
-      <w:bookmarkEnd w:id="9"/>
-    </w:p>
-    <w:p>
-      <w:r>
-        <w:t>View Children (Students)</w:t>
-      </w:r>
-    </w:p>
-    <w:p>
-      <w:r>
-        <w:t>View Child (Student) Classes</w:t>
-      </w:r>
-    </w:p>
-    <w:p>
-      <w:r>
-        <w:t>View Child (Student) Grades</w:t>
+      <w:r>
+        <w:t>Student</w:t>
+      </w:r>
+    </w:p>
+    <w:p>
+      <w:r>
+        <w:t>Students will be able to update their personal information and reset their passwords.</w:t>
+      </w:r>
+    </w:p>
+    <w:p>
+      <w:pPr>
+        <w:pStyle w:val="Heading2"/>
+      </w:pPr>
+      <w:r>
+        <w:t>Guardian</w:t>
+      </w:r>
+    </w:p>
+    <w:p>
+      <w:r>
+        <w:t>Guardians will be able to update their personal information and reset their passwords. Guardians will also be able to update the personal information and reset the password of any student that they are guardian of. Guardians will also be able to specify and/or modify the order in which guardians are contacted.</w:t>
       </w:r>
     </w:p>
     <w:p>
       <w:pPr>
         <w:pStyle w:val="Heading1"/>
       </w:pPr>
-      <w:bookmarkStart w:id="10" w:name="_Toc54504252"/>
+      <w:bookmarkStart w:id="2" w:name="_Toc54504252"/>
       <w:r>
         <w:lastRenderedPageBreak/>
         <w:t>Class Diagram</w:t>
       </w:r>
-      <w:r>
-        <w:t>s</w:t>
-      </w:r>
-      <w:bookmarkEnd w:id="10"/>
+      <w:bookmarkEnd w:id="2"/>
     </w:p>
     <w:p>
       <w:r>
@@ -2318,212 +2287,387 @@
       </w:r>
     </w:p>
     <w:p>
+      <w:r>
+        <w:t>Additional information pertaining to this class diagram is TBD.</w:t>
+      </w:r>
+    </w:p>
+    <w:p>
       <w:pPr>
         <w:pStyle w:val="Heading1"/>
       </w:pPr>
-      <w:bookmarkStart w:id="11" w:name="_Toc54504253"/>
+      <w:bookmarkStart w:id="3" w:name="_Toc54504253"/>
       <w:r>
         <w:t>HTTP Endpoints</w:t>
       </w:r>
-      <w:bookmarkEnd w:id="11"/>
-    </w:p>
-    <w:p>
-      <w:r>
-        <w:t>https://localhost:&lt;port&gt;/v1</w:t>
+      <w:bookmarkEnd w:id="3"/>
+    </w:p>
+    <w:p>
+      <w:r>
+        <w:t xml:space="preserve">The base </w:t>
+      </w:r>
+      <w:proofErr w:type="spellStart"/>
+      <w:r>
+        <w:t>url</w:t>
+      </w:r>
+      <w:proofErr w:type="spellEnd"/>
+      <w:r>
+        <w:t xml:space="preserve"> for the School Master web API is:</w:t>
+      </w:r>
+    </w:p>
+    <w:p>
+      <w:r>
+        <w:t>https://localhost:&lt;port&gt;/</w:t>
+      </w:r>
+      <w:r>
+        <w:t>SchoolMaster/</w:t>
+      </w:r>
+      <w:r>
+        <w:t>v1</w:t>
       </w:r>
     </w:p>
     <w:p>
       <w:pPr>
         <w:pStyle w:val="Heading2"/>
       </w:pPr>
-      <w:bookmarkStart w:id="12" w:name="_Toc54504254"/>
-      <w:r>
-        <w:t>Parent</w:t>
-      </w:r>
-      <w:bookmarkEnd w:id="12"/>
-    </w:p>
-    <w:p>
-      <w:r>
-        <w:t>/parent</w:t>
+      <w:r>
+        <w:lastRenderedPageBreak/>
+        <w:t>Authenticate</w:t>
+      </w:r>
+    </w:p>
+    <w:p>
+      <w:pPr>
+        <w:keepNext/>
+        <w:keepLines/>
+      </w:pPr>
+      <w:r>
+        <w:t>There will be four methods for authenticating a user and retrieving a token to be used in other calls to the web API. The four authenticate APIs are shown below.</w:t>
+      </w:r>
+    </w:p>
+    <w:p>
+      <w:pPr>
+        <w:keepNext/>
+        <w:keepLines/>
+        <w:spacing w:after="0"/>
+      </w:pPr>
+      <w:r>
+        <w:t>/</w:t>
+      </w:r>
+      <w:r>
+        <w:t>authenticate/administrator</w:t>
+      </w:r>
+    </w:p>
+    <w:p>
+      <w:pPr>
+        <w:keepNext/>
+        <w:keepLines/>
+        <w:spacing w:after="0"/>
+      </w:pPr>
+      <w:r>
+        <w:t>/authenticate/instructor</w:t>
+      </w:r>
+    </w:p>
+    <w:p>
+      <w:pPr>
+        <w:keepNext/>
+        <w:keepLines/>
+        <w:spacing w:after="0"/>
+      </w:pPr>
+      <w:r>
+        <w:t>/authenticate/student</w:t>
+      </w:r>
+    </w:p>
+    <w:p>
+      <w:r>
+        <w:t>/authenticate/guardian</w:t>
+      </w:r>
+    </w:p>
+    <w:p>
+      <w:pPr>
+        <w:pStyle w:val="Heading2"/>
+      </w:pPr>
+      <w:r>
+        <w:t>Administrator</w:t>
+      </w:r>
+    </w:p>
+    <w:p>
+      <w:r>
+        <w:t>/</w:t>
+      </w:r>
+      <w:r>
+        <w:t>administrator</w:t>
       </w:r>
     </w:p>
     <w:p>
       <w:pPr>
         <w:pStyle w:val="Heading3"/>
       </w:pPr>
-      <w:bookmarkStart w:id="13" w:name="_Toc54504255"/>
-      <w:r>
-        <w:t>GET</w:t>
-      </w:r>
-      <w:bookmarkEnd w:id="13"/>
+      <w:r>
+        <w:t>POST</w:t>
+      </w:r>
+    </w:p>
+    <w:p>
+      <w:r>
+        <w:t>Submitting this request will create a new administrator.</w:t>
+      </w:r>
     </w:p>
     <w:p>
       <w:pPr>
         <w:pStyle w:val="Heading3"/>
       </w:pPr>
-      <w:bookmarkStart w:id="14" w:name="_Toc54504256"/>
       <w:r>
         <w:t>PUT</w:t>
       </w:r>
-      <w:bookmarkEnd w:id="14"/>
+    </w:p>
+    <w:p>
+      <w:r>
+        <w:t>Submitting this request will update an existing administrator.</w:t>
+      </w:r>
     </w:p>
     <w:p>
       <w:pPr>
         <w:pStyle w:val="Heading3"/>
       </w:pPr>
-      <w:bookmarkStart w:id="15" w:name="_Toc54504257"/>
+      <w:r>
+        <w:t>GET</w:t>
+      </w:r>
+    </w:p>
+    <w:p>
+      <w:r>
+        <w:t>Submitting this request will return the detailed information concerning the specified administrator.</w:t>
+      </w:r>
+    </w:p>
+    <w:p>
+      <w:pPr>
+        <w:pStyle w:val="Heading3"/>
+      </w:pPr>
       <w:r>
         <w:t>DELETE</w:t>
       </w:r>
-      <w:bookmarkEnd w:id="15"/>
+    </w:p>
+    <w:p>
+      <w:r>
+        <w:t>Submitting this request will delete the specified administrator.</w:t>
+      </w:r>
     </w:p>
     <w:p>
       <w:pPr>
         <w:pStyle w:val="Heading2"/>
       </w:pPr>
-      <w:bookmarkStart w:id="16" w:name="_Toc54504258"/>
-      <w:r>
-        <w:t>Teacher</w:t>
-      </w:r>
-      <w:bookmarkEnd w:id="16"/>
-    </w:p>
-    <w:p>
-      <w:r>
-        <w:t>/teacher</w:t>
+      <w:r>
+        <w:t>Instructor</w:t>
+      </w:r>
+    </w:p>
+    <w:p>
+      <w:r>
+        <w:t>/</w:t>
+      </w:r>
+      <w:r>
+        <w:t>instr</w:t>
+      </w:r>
+      <w:r>
+        <w:t>u</w:t>
+      </w:r>
+      <w:r>
+        <w:t>ctor</w:t>
       </w:r>
     </w:p>
     <w:p>
       <w:pPr>
         <w:pStyle w:val="Heading3"/>
       </w:pPr>
-      <w:bookmarkStart w:id="17" w:name="_Toc54504259"/>
-      <w:r>
-        <w:lastRenderedPageBreak/>
-        <w:t>GET</w:t>
-      </w:r>
-      <w:bookmarkEnd w:id="17"/>
+      <w:r>
+        <w:t>POST</w:t>
+      </w:r>
+    </w:p>
+    <w:p>
+      <w:r>
+        <w:t>Submitting this request will create a new instructor.</w:t>
+      </w:r>
     </w:p>
     <w:p>
       <w:pPr>
         <w:pStyle w:val="Heading3"/>
       </w:pPr>
-      <w:bookmarkStart w:id="18" w:name="_Toc54504260"/>
       <w:r>
         <w:t>PUT</w:t>
       </w:r>
-      <w:bookmarkEnd w:id="18"/>
+    </w:p>
+    <w:p>
+      <w:r>
+        <w:t>Submitting this request will update an existing instructor.</w:t>
+      </w:r>
     </w:p>
     <w:p>
       <w:pPr>
         <w:pStyle w:val="Heading3"/>
       </w:pPr>
-      <w:bookmarkStart w:id="19" w:name="_Toc54504261"/>
+      <w:r>
+        <w:t>GET</w:t>
+      </w:r>
+    </w:p>
+    <w:p>
+      <w:r>
+        <w:t>Submitting this request will return the detailed information concerning the specified instructor.</w:t>
+      </w:r>
+    </w:p>
+    <w:p>
+      <w:pPr>
+        <w:pStyle w:val="Heading3"/>
+      </w:pPr>
       <w:r>
         <w:t>DELETE</w:t>
       </w:r>
-      <w:bookmarkEnd w:id="19"/>
+    </w:p>
+    <w:p>
+      <w:r>
+        <w:t>Submitting this request will delete the specified instructor.</w:t>
+      </w:r>
     </w:p>
     <w:p>
       <w:pPr>
         <w:pStyle w:val="Heading2"/>
       </w:pPr>
-      <w:bookmarkStart w:id="20" w:name="_Toc54504262"/>
       <w:r>
         <w:t>Student</w:t>
       </w:r>
-      <w:bookmarkEnd w:id="20"/>
-    </w:p>
-    <w:p>
-      <w:r>
-        <w:t>/student</w:t>
+    </w:p>
+    <w:p>
+      <w:r>
+        <w:t>/</w:t>
+      </w:r>
+      <w:r>
+        <w:t>student</w:t>
       </w:r>
     </w:p>
     <w:p>
       <w:pPr>
         <w:pStyle w:val="Heading3"/>
       </w:pPr>
-      <w:bookmarkStart w:id="21" w:name="_Toc54504263"/>
-      <w:r>
-        <w:t>GET</w:t>
-      </w:r>
-      <w:bookmarkEnd w:id="21"/>
+      <w:r>
+        <w:t>POST</w:t>
+      </w:r>
+    </w:p>
+    <w:p>
+      <w:r>
+        <w:t>Submitting this request will create a new student.</w:t>
+      </w:r>
     </w:p>
     <w:p>
       <w:pPr>
         <w:pStyle w:val="Heading3"/>
       </w:pPr>
-      <w:bookmarkStart w:id="22" w:name="_Toc54504264"/>
-      <w:r>
+      <w:r>
+        <w:lastRenderedPageBreak/>
         <w:t>PUT</w:t>
       </w:r>
-      <w:bookmarkEnd w:id="22"/>
+    </w:p>
+    <w:p>
+      <w:r>
+        <w:t>Submitting this request will update an existing student.</w:t>
+      </w:r>
     </w:p>
     <w:p>
       <w:pPr>
         <w:pStyle w:val="Heading3"/>
       </w:pPr>
-      <w:bookmarkStart w:id="23" w:name="_Toc54504265"/>
+      <w:r>
+        <w:t>GET</w:t>
+      </w:r>
+    </w:p>
+    <w:p>
+      <w:r>
+        <w:t>Submitting this request will return the detailed information concerning the specified student.</w:t>
+      </w:r>
+    </w:p>
+    <w:p>
+      <w:pPr>
+        <w:pStyle w:val="Heading3"/>
+      </w:pPr>
       <w:r>
         <w:t>DELETE</w:t>
       </w:r>
-      <w:bookmarkEnd w:id="23"/>
+    </w:p>
+    <w:p>
+      <w:r>
+        <w:t>Submitting this request will delete the specified student.</w:t>
+      </w:r>
     </w:p>
     <w:p>
       <w:pPr>
         <w:pStyle w:val="Heading2"/>
       </w:pPr>
-      <w:bookmarkStart w:id="24" w:name="_Toc54504266"/>
-      <w:r>
-        <w:t>Class</w:t>
-      </w:r>
-      <w:bookmarkEnd w:id="24"/>
-    </w:p>
-    <w:p>
-      <w:r>
-        <w:t>/grade</w:t>
+      <w:r>
+        <w:t>Guardian</w:t>
+      </w:r>
+    </w:p>
+    <w:p>
+      <w:r>
+        <w:t>/guardian</w:t>
       </w:r>
     </w:p>
     <w:p>
       <w:pPr>
         <w:pStyle w:val="Heading3"/>
       </w:pPr>
-      <w:bookmarkStart w:id="25" w:name="_Toc54504267"/>
-      <w:r>
-        <w:t>GET</w:t>
-      </w:r>
-      <w:bookmarkEnd w:id="25"/>
+      <w:r>
+        <w:t>POST</w:t>
+      </w:r>
+    </w:p>
+    <w:p>
+      <w:r>
+        <w:t>Submitting this request will create a new guardian.</w:t>
+      </w:r>
     </w:p>
     <w:p>
       <w:pPr>
         <w:pStyle w:val="Heading3"/>
       </w:pPr>
-      <w:bookmarkStart w:id="26" w:name="_Toc54504268"/>
       <w:r>
         <w:t>PUT</w:t>
       </w:r>
-      <w:bookmarkEnd w:id="26"/>
+    </w:p>
+    <w:p>
+      <w:r>
+        <w:t>Submitting this request will update an existing guardian.</w:t>
+      </w:r>
     </w:p>
     <w:p>
       <w:pPr>
         <w:pStyle w:val="Heading3"/>
-        <w:keepNext w:val="0"/>
       </w:pPr>
-      <w:bookmarkStart w:id="27" w:name="_Toc54504269"/>
+      <w:r>
+        <w:t>GET</w:t>
+      </w:r>
+    </w:p>
+    <w:p>
+      <w:r>
+        <w:t>Submitting this request will return the detailed information concerning the specified guardian.</w:t>
+      </w:r>
+    </w:p>
+    <w:p>
+      <w:pPr>
+        <w:pStyle w:val="Heading3"/>
+      </w:pPr>
       <w:r>
         <w:t>DELETE</w:t>
       </w:r>
-      <w:bookmarkEnd w:id="27"/>
-    </w:p>
+    </w:p>
+    <w:p>
+      <w:r>
+        <w:t>Submitting this request will delete the specified guardian.</w:t>
+      </w:r>
+    </w:p>
+    <w:p/>
     <w:p>
       <w:pPr>
         <w:pStyle w:val="Heading1"/>
       </w:pPr>
-      <w:bookmarkStart w:id="28" w:name="_Toc54504270"/>
+      <w:bookmarkStart w:id="4" w:name="_Toc54504270"/>
       <w:r>
         <w:lastRenderedPageBreak/>
         <w:t>Data Store</w:t>
       </w:r>
-      <w:bookmarkEnd w:id="28"/>
+      <w:bookmarkEnd w:id="4"/>
     </w:p>
     <w:p>
       <w:pPr>
@@ -2539,10 +2683,10 @@
           <w:noProof/>
         </w:rPr>
         <w:drawing>
-          <wp:inline distT="0" distB="0" distL="0" distR="0" wp14:anchorId="116F2301" wp14:editId="49FD1DFE">
+          <wp:inline distT="0" distB="0" distL="0" distR="0" wp14:anchorId="586AF1EC" wp14:editId="6E50B025">
             <wp:extent cx="5943600" cy="5230495"/>
             <wp:effectExtent l="0" t="0" r="0" b="0"/>
-            <wp:docPr id="2" name="Picture 2"/>
+            <wp:docPr id="3" name="Picture 3"/>
             <wp:cNvGraphicFramePr>
               <a:graphicFrameLocks xmlns:a="http://schemas.openxmlformats.org/drawingml/2006/main" noChangeAspect="1"/>
             </wp:cNvGraphicFramePr>
@@ -2550,7 +2694,7 @@
               <a:graphicData uri="http://schemas.openxmlformats.org/drawingml/2006/picture">
                 <pic:pic xmlns:pic="http://schemas.openxmlformats.org/drawingml/2006/picture">
                   <pic:nvPicPr>
-                    <pic:cNvPr id="2" name="Picture 2"/>
+                    <pic:cNvPr id="3" name="Picture 3"/>
                     <pic:cNvPicPr/>
                   </pic:nvPicPr>
                   <pic:blipFill>
@@ -2583,13 +2727,3765 @@
     </w:p>
     <w:p>
       <w:pPr>
+        <w:pStyle w:val="Heading2"/>
+      </w:pPr>
+      <w:r>
+        <w:lastRenderedPageBreak/>
+        <w:t>Person</w:t>
+      </w:r>
+    </w:p>
+    <w:p>
+      <w:pPr>
+        <w:keepNext/>
+        <w:keepLines/>
+      </w:pPr>
+      <w:r>
+        <w:t>This table represents all of the information that is common to an Administrator, Instructor, Student, and Guardian.</w:t>
+      </w:r>
+    </w:p>
+    <w:tbl>
+      <w:tblPr>
+        <w:tblStyle w:val="TableGrid"/>
+        <w:tblW w:w="0" w:type="auto"/>
+        <w:tblLook w:val="04A0" w:firstRow="1" w:lastRow="0" w:firstColumn="1" w:lastColumn="0" w:noHBand="0" w:noVBand="1"/>
+      </w:tblPr>
+      <w:tblGrid>
+        <w:gridCol w:w="2731"/>
+        <w:gridCol w:w="1584"/>
+        <w:gridCol w:w="1170"/>
+        <w:gridCol w:w="3865"/>
+      </w:tblGrid>
+      <w:tr>
+        <w:tc>
+          <w:tcPr>
+            <w:tcW w:w="2731" w:type="dxa"/>
+          </w:tcPr>
+          <w:p>
+            <w:pPr>
+              <w:keepNext/>
+              <w:keepLines/>
+              <w:jc w:val="center"/>
+              <w:rPr>
+                <w:b/>
+                <w:bCs/>
+              </w:rPr>
+            </w:pPr>
+            <w:r>
+              <w:rPr>
+                <w:b/>
+                <w:bCs/>
+              </w:rPr>
+              <w:t>Name</w:t>
+            </w:r>
+          </w:p>
+        </w:tc>
+        <w:tc>
+          <w:tcPr>
+            <w:tcW w:w="1584" w:type="dxa"/>
+          </w:tcPr>
+          <w:p>
+            <w:pPr>
+              <w:keepNext/>
+              <w:keepLines/>
+              <w:jc w:val="center"/>
+              <w:rPr>
+                <w:b/>
+                <w:bCs/>
+              </w:rPr>
+            </w:pPr>
+            <w:r>
+              <w:rPr>
+                <w:b/>
+                <w:bCs/>
+              </w:rPr>
+              <w:t>Type</w:t>
+            </w:r>
+          </w:p>
+        </w:tc>
+        <w:tc>
+          <w:tcPr>
+            <w:tcW w:w="1170" w:type="dxa"/>
+          </w:tcPr>
+          <w:p>
+            <w:pPr>
+              <w:keepNext/>
+              <w:keepLines/>
+              <w:jc w:val="center"/>
+              <w:rPr>
+                <w:b/>
+                <w:bCs/>
+              </w:rPr>
+            </w:pPr>
+            <w:r>
+              <w:rPr>
+                <w:b/>
+                <w:bCs/>
+              </w:rPr>
+              <w:t>Required</w:t>
+            </w:r>
+          </w:p>
+        </w:tc>
+        <w:tc>
+          <w:tcPr>
+            <w:tcW w:w="3865" w:type="dxa"/>
+          </w:tcPr>
+          <w:p>
+            <w:pPr>
+              <w:keepNext/>
+              <w:keepLines/>
+              <w:jc w:val="center"/>
+              <w:rPr>
+                <w:b/>
+                <w:bCs/>
+              </w:rPr>
+            </w:pPr>
+            <w:r>
+              <w:rPr>
+                <w:b/>
+                <w:bCs/>
+              </w:rPr>
+              <w:t>Description</w:t>
+            </w:r>
+          </w:p>
+        </w:tc>
+      </w:tr>
+      <w:tr>
+        <w:tc>
+          <w:tcPr>
+            <w:tcW w:w="2731" w:type="dxa"/>
+          </w:tcPr>
+          <w:p>
+            <w:pPr>
+              <w:keepNext/>
+              <w:keepLines/>
+            </w:pPr>
+            <w:r>
+              <w:t>Id</w:t>
+            </w:r>
+          </w:p>
+        </w:tc>
+        <w:tc>
+          <w:tcPr>
+            <w:tcW w:w="1584" w:type="dxa"/>
+          </w:tcPr>
+          <w:p>
+            <w:pPr>
+              <w:keepNext/>
+              <w:keepLines/>
+            </w:pPr>
+            <w:r>
+              <w:t>int</w:t>
+            </w:r>
+          </w:p>
+        </w:tc>
+        <w:tc>
+          <w:tcPr>
+            <w:tcW w:w="1170" w:type="dxa"/>
+          </w:tcPr>
+          <w:p>
+            <w:pPr>
+              <w:keepNext/>
+              <w:keepLines/>
+            </w:pPr>
+            <w:r>
+              <w:t>Yes</w:t>
+            </w:r>
+          </w:p>
+        </w:tc>
+        <w:tc>
+          <w:tcPr>
+            <w:tcW w:w="3865" w:type="dxa"/>
+          </w:tcPr>
+          <w:p>
+            <w:pPr>
+              <w:keepNext/>
+              <w:keepLines/>
+            </w:pPr>
+            <w:r>
+              <w:t>Unique identifier and primary key.</w:t>
+            </w:r>
+          </w:p>
+        </w:tc>
+      </w:tr>
+      <w:tr>
+        <w:tc>
+          <w:tcPr>
+            <w:tcW w:w="2731" w:type="dxa"/>
+          </w:tcPr>
+          <w:p>
+            <w:pPr>
+              <w:keepNext/>
+              <w:keepLines/>
+            </w:pPr>
+            <w:r>
+              <w:t>Prefix</w:t>
+            </w:r>
+          </w:p>
+        </w:tc>
+        <w:tc>
+          <w:tcPr>
+            <w:tcW w:w="1584" w:type="dxa"/>
+          </w:tcPr>
+          <w:p>
+            <w:pPr>
+              <w:keepNext/>
+              <w:keepLines/>
+            </w:pPr>
+            <w:proofErr w:type="spellStart"/>
+            <w:proofErr w:type="gramStart"/>
+            <w:r>
+              <w:t>nvarchar</w:t>
+            </w:r>
+            <w:proofErr w:type="spellEnd"/>
+            <w:r>
+              <w:t>(</w:t>
+            </w:r>
+            <w:proofErr w:type="gramEnd"/>
+            <w:r>
+              <w:t>6)</w:t>
+            </w:r>
+          </w:p>
+        </w:tc>
+        <w:tc>
+          <w:tcPr>
+            <w:tcW w:w="1170" w:type="dxa"/>
+          </w:tcPr>
+          <w:p>
+            <w:pPr>
+              <w:keepNext/>
+              <w:keepLines/>
+            </w:pPr>
+            <w:r>
+              <w:t>No</w:t>
+            </w:r>
+          </w:p>
+        </w:tc>
+        <w:tc>
+          <w:tcPr>
+            <w:tcW w:w="3865" w:type="dxa"/>
+          </w:tcPr>
+          <w:p>
+            <w:pPr>
+              <w:keepNext/>
+              <w:keepLines/>
+            </w:pPr>
+            <w:r>
+              <w:t>Ex. “Mr.”, “Mrs.”, etc.</w:t>
+            </w:r>
+          </w:p>
+        </w:tc>
+      </w:tr>
+      <w:tr>
+        <w:tc>
+          <w:tcPr>
+            <w:tcW w:w="2731" w:type="dxa"/>
+          </w:tcPr>
+          <w:p>
+            <w:pPr>
+              <w:keepNext/>
+              <w:keepLines/>
+            </w:pPr>
+            <w:r>
+              <w:t>FirstName</w:t>
+            </w:r>
+          </w:p>
+        </w:tc>
+        <w:tc>
+          <w:tcPr>
+            <w:tcW w:w="1584" w:type="dxa"/>
+          </w:tcPr>
+          <w:p>
+            <w:pPr>
+              <w:keepNext/>
+              <w:keepLines/>
+            </w:pPr>
+            <w:proofErr w:type="spellStart"/>
+            <w:proofErr w:type="gramStart"/>
+            <w:r>
+              <w:t>nvarchar</w:t>
+            </w:r>
+            <w:proofErr w:type="spellEnd"/>
+            <w:r>
+              <w:t>(</w:t>
+            </w:r>
+            <w:proofErr w:type="gramEnd"/>
+            <w:r>
+              <w:t>50)</w:t>
+            </w:r>
+          </w:p>
+        </w:tc>
+        <w:tc>
+          <w:tcPr>
+            <w:tcW w:w="1170" w:type="dxa"/>
+          </w:tcPr>
+          <w:p>
+            <w:pPr>
+              <w:keepNext/>
+              <w:keepLines/>
+            </w:pPr>
+            <w:r>
+              <w:t>Yes</w:t>
+            </w:r>
+          </w:p>
+        </w:tc>
+        <w:tc>
+          <w:tcPr>
+            <w:tcW w:w="3865" w:type="dxa"/>
+          </w:tcPr>
+          <w:p>
+            <w:pPr>
+              <w:keepNext/>
+              <w:keepLines/>
+            </w:pPr>
+          </w:p>
+        </w:tc>
+      </w:tr>
+      <w:tr>
+        <w:tc>
+          <w:tcPr>
+            <w:tcW w:w="2731" w:type="dxa"/>
+          </w:tcPr>
+          <w:p>
+            <w:pPr>
+              <w:keepNext/>
+              <w:keepLines/>
+            </w:pPr>
+            <w:proofErr w:type="spellStart"/>
+            <w:r>
+              <w:t>MiddleName</w:t>
+            </w:r>
+            <w:proofErr w:type="spellEnd"/>
+          </w:p>
+        </w:tc>
+        <w:tc>
+          <w:tcPr>
+            <w:tcW w:w="1584" w:type="dxa"/>
+          </w:tcPr>
+          <w:p>
+            <w:pPr>
+              <w:keepNext/>
+              <w:keepLines/>
+            </w:pPr>
+            <w:proofErr w:type="spellStart"/>
+            <w:proofErr w:type="gramStart"/>
+            <w:r>
+              <w:t>nvarchar</w:t>
+            </w:r>
+            <w:proofErr w:type="spellEnd"/>
+            <w:r>
+              <w:t>(</w:t>
+            </w:r>
+            <w:proofErr w:type="gramEnd"/>
+            <w:r>
+              <w:t>50)</w:t>
+            </w:r>
+          </w:p>
+        </w:tc>
+        <w:tc>
+          <w:tcPr>
+            <w:tcW w:w="1170" w:type="dxa"/>
+          </w:tcPr>
+          <w:p>
+            <w:pPr>
+              <w:keepNext/>
+              <w:keepLines/>
+            </w:pPr>
+            <w:r>
+              <w:t>No</w:t>
+            </w:r>
+          </w:p>
+        </w:tc>
+        <w:tc>
+          <w:tcPr>
+            <w:tcW w:w="3865" w:type="dxa"/>
+          </w:tcPr>
+          <w:p>
+            <w:pPr>
+              <w:keepNext/>
+              <w:keepLines/>
+            </w:pPr>
+          </w:p>
+        </w:tc>
+      </w:tr>
+      <w:tr>
+        <w:tc>
+          <w:tcPr>
+            <w:tcW w:w="2731" w:type="dxa"/>
+          </w:tcPr>
+          <w:p>
+            <w:pPr>
+              <w:keepNext/>
+              <w:keepLines/>
+            </w:pPr>
+            <w:proofErr w:type="spellStart"/>
+            <w:r>
+              <w:t>LastName</w:t>
+            </w:r>
+            <w:proofErr w:type="spellEnd"/>
+          </w:p>
+        </w:tc>
+        <w:tc>
+          <w:tcPr>
+            <w:tcW w:w="1584" w:type="dxa"/>
+          </w:tcPr>
+          <w:p>
+            <w:pPr>
+              <w:keepNext/>
+              <w:keepLines/>
+            </w:pPr>
+            <w:proofErr w:type="spellStart"/>
+            <w:proofErr w:type="gramStart"/>
+            <w:r>
+              <w:t>nvarchar</w:t>
+            </w:r>
+            <w:proofErr w:type="spellEnd"/>
+            <w:r>
+              <w:t>(</w:t>
+            </w:r>
+            <w:proofErr w:type="gramEnd"/>
+            <w:r>
+              <w:t>50)</w:t>
+            </w:r>
+          </w:p>
+        </w:tc>
+        <w:tc>
+          <w:tcPr>
+            <w:tcW w:w="1170" w:type="dxa"/>
+          </w:tcPr>
+          <w:p>
+            <w:pPr>
+              <w:keepNext/>
+              <w:keepLines/>
+            </w:pPr>
+            <w:r>
+              <w:t>Yes</w:t>
+            </w:r>
+          </w:p>
+        </w:tc>
+        <w:tc>
+          <w:tcPr>
+            <w:tcW w:w="3865" w:type="dxa"/>
+          </w:tcPr>
+          <w:p>
+            <w:pPr>
+              <w:keepNext/>
+              <w:keepLines/>
+            </w:pPr>
+          </w:p>
+        </w:tc>
+      </w:tr>
+      <w:tr>
+        <w:tc>
+          <w:tcPr>
+            <w:tcW w:w="2731" w:type="dxa"/>
+          </w:tcPr>
+          <w:p>
+            <w:pPr>
+              <w:keepNext/>
+              <w:keepLines/>
+            </w:pPr>
+            <w:r>
+              <w:t>Suffix</w:t>
+            </w:r>
+          </w:p>
+        </w:tc>
+        <w:tc>
+          <w:tcPr>
+            <w:tcW w:w="1584" w:type="dxa"/>
+          </w:tcPr>
+          <w:p>
+            <w:pPr>
+              <w:keepNext/>
+              <w:keepLines/>
+            </w:pPr>
+            <w:proofErr w:type="spellStart"/>
+            <w:proofErr w:type="gramStart"/>
+            <w:r>
+              <w:t>nvarchar</w:t>
+            </w:r>
+            <w:proofErr w:type="spellEnd"/>
+            <w:r>
+              <w:t>(</w:t>
+            </w:r>
+            <w:proofErr w:type="gramEnd"/>
+            <w:r>
+              <w:t>6)</w:t>
+            </w:r>
+          </w:p>
+        </w:tc>
+        <w:tc>
+          <w:tcPr>
+            <w:tcW w:w="1170" w:type="dxa"/>
+          </w:tcPr>
+          <w:p>
+            <w:pPr>
+              <w:keepNext/>
+              <w:keepLines/>
+            </w:pPr>
+            <w:r>
+              <w:t>No</w:t>
+            </w:r>
+          </w:p>
+        </w:tc>
+        <w:tc>
+          <w:tcPr>
+            <w:tcW w:w="3865" w:type="dxa"/>
+          </w:tcPr>
+          <w:p>
+            <w:pPr>
+              <w:keepNext/>
+              <w:keepLines/>
+            </w:pPr>
+            <w:r>
+              <w:t>Ex. “Sr.”, “Jr.”, “III”, etc.</w:t>
+            </w:r>
+          </w:p>
+        </w:tc>
+      </w:tr>
+      <w:tr>
+        <w:tc>
+          <w:tcPr>
+            <w:tcW w:w="2731" w:type="dxa"/>
+          </w:tcPr>
+          <w:p>
+            <w:pPr>
+              <w:keepNext/>
+              <w:keepLines/>
+            </w:pPr>
+            <w:r>
+              <w:t>Login</w:t>
+            </w:r>
+          </w:p>
+        </w:tc>
+        <w:tc>
+          <w:tcPr>
+            <w:tcW w:w="1584" w:type="dxa"/>
+          </w:tcPr>
+          <w:p>
+            <w:pPr>
+              <w:keepNext/>
+              <w:keepLines/>
+            </w:pPr>
+            <w:proofErr w:type="spellStart"/>
+            <w:proofErr w:type="gramStart"/>
+            <w:r>
+              <w:t>nvarchar</w:t>
+            </w:r>
+            <w:proofErr w:type="spellEnd"/>
+            <w:r>
+              <w:t>(</w:t>
+            </w:r>
+            <w:proofErr w:type="gramEnd"/>
+            <w:r>
+              <w:t>64)</w:t>
+            </w:r>
+          </w:p>
+        </w:tc>
+        <w:tc>
+          <w:tcPr>
+            <w:tcW w:w="1170" w:type="dxa"/>
+          </w:tcPr>
+          <w:p>
+            <w:pPr>
+              <w:keepNext/>
+              <w:keepLines/>
+            </w:pPr>
+            <w:r>
+              <w:t>Yes</w:t>
+            </w:r>
+          </w:p>
+        </w:tc>
+        <w:tc>
+          <w:tcPr>
+            <w:tcW w:w="3865" w:type="dxa"/>
+          </w:tcPr>
+          <w:p>
+            <w:pPr>
+              <w:keepNext/>
+              <w:keepLines/>
+            </w:pPr>
+            <w:r>
+              <w:t>Must be unique.</w:t>
+            </w:r>
+          </w:p>
+        </w:tc>
+      </w:tr>
+      <w:tr>
+        <w:tc>
+          <w:tcPr>
+            <w:tcW w:w="2731" w:type="dxa"/>
+          </w:tcPr>
+          <w:p>
+            <w:pPr>
+              <w:keepNext/>
+              <w:keepLines/>
+            </w:pPr>
+            <w:proofErr w:type="spellStart"/>
+            <w:r>
+              <w:t>LastLoginDate</w:t>
+            </w:r>
+            <w:proofErr w:type="spellEnd"/>
+          </w:p>
+        </w:tc>
+        <w:tc>
+          <w:tcPr>
+            <w:tcW w:w="1584" w:type="dxa"/>
+          </w:tcPr>
+          <w:p>
+            <w:pPr>
+              <w:keepNext/>
+              <w:keepLines/>
+            </w:pPr>
+            <w:r>
+              <w:t>datetime2(7)</w:t>
+            </w:r>
+          </w:p>
+        </w:tc>
+        <w:tc>
+          <w:tcPr>
+            <w:tcW w:w="1170" w:type="dxa"/>
+          </w:tcPr>
+          <w:p>
+            <w:pPr>
+              <w:keepNext/>
+              <w:keepLines/>
+            </w:pPr>
+            <w:r>
+              <w:t>Yes</w:t>
+            </w:r>
+          </w:p>
+        </w:tc>
+        <w:tc>
+          <w:tcPr>
+            <w:tcW w:w="3865" w:type="dxa"/>
+          </w:tcPr>
+          <w:p>
+            <w:pPr>
+              <w:keepNext/>
+              <w:keepLines/>
+            </w:pPr>
+          </w:p>
+        </w:tc>
+      </w:tr>
+      <w:tr>
+        <w:tc>
+          <w:tcPr>
+            <w:tcW w:w="2731" w:type="dxa"/>
+          </w:tcPr>
+          <w:p>
+            <w:pPr>
+              <w:keepNext/>
+              <w:keepLines/>
+            </w:pPr>
+            <w:proofErr w:type="spellStart"/>
+            <w:r>
+              <w:t>PasswordHash</w:t>
+            </w:r>
+            <w:proofErr w:type="spellEnd"/>
+          </w:p>
+        </w:tc>
+        <w:tc>
+          <w:tcPr>
+            <w:tcW w:w="1584" w:type="dxa"/>
+          </w:tcPr>
+          <w:p>
+            <w:pPr>
+              <w:keepNext/>
+              <w:keepLines/>
+            </w:pPr>
+            <w:proofErr w:type="spellStart"/>
+            <w:proofErr w:type="gramStart"/>
+            <w:r>
+              <w:t>nvarchar</w:t>
+            </w:r>
+            <w:proofErr w:type="spellEnd"/>
+            <w:r>
+              <w:t>(</w:t>
+            </w:r>
+            <w:proofErr w:type="gramEnd"/>
+            <w:r>
+              <w:t>30)</w:t>
+            </w:r>
+          </w:p>
+        </w:tc>
+        <w:tc>
+          <w:tcPr>
+            <w:tcW w:w="1170" w:type="dxa"/>
+          </w:tcPr>
+          <w:p>
+            <w:pPr>
+              <w:keepNext/>
+              <w:keepLines/>
+            </w:pPr>
+            <w:r>
+              <w:t>Yes</w:t>
+            </w:r>
+          </w:p>
+        </w:tc>
+        <w:tc>
+          <w:tcPr>
+            <w:tcW w:w="3865" w:type="dxa"/>
+          </w:tcPr>
+          <w:p>
+            <w:pPr>
+              <w:keepNext/>
+              <w:keepLines/>
+            </w:pPr>
+            <w:r>
+              <w:t>User’s password after encryption.</w:t>
+            </w:r>
+          </w:p>
+        </w:tc>
+      </w:tr>
+      <w:tr>
+        <w:tc>
+          <w:tcPr>
+            <w:tcW w:w="2731" w:type="dxa"/>
+          </w:tcPr>
+          <w:p>
+            <w:pPr>
+              <w:keepNext/>
+              <w:keepLines/>
+            </w:pPr>
+            <w:proofErr w:type="spellStart"/>
+            <w:r>
+              <w:t>PasswordSalt</w:t>
+            </w:r>
+            <w:proofErr w:type="spellEnd"/>
+          </w:p>
+        </w:tc>
+        <w:tc>
+          <w:tcPr>
+            <w:tcW w:w="1584" w:type="dxa"/>
+          </w:tcPr>
+          <w:p>
+            <w:pPr>
+              <w:keepNext/>
+              <w:keepLines/>
+            </w:pPr>
+            <w:proofErr w:type="spellStart"/>
+            <w:proofErr w:type="gramStart"/>
+            <w:r>
+              <w:t>nvarchar</w:t>
+            </w:r>
+            <w:proofErr w:type="spellEnd"/>
+            <w:r>
+              <w:t>(</w:t>
+            </w:r>
+            <w:proofErr w:type="gramEnd"/>
+            <w:r>
+              <w:t>30)</w:t>
+            </w:r>
+          </w:p>
+        </w:tc>
+        <w:tc>
+          <w:tcPr>
+            <w:tcW w:w="1170" w:type="dxa"/>
+          </w:tcPr>
+          <w:p>
+            <w:pPr>
+              <w:keepNext/>
+              <w:keepLines/>
+            </w:pPr>
+            <w:r>
+              <w:t>Yes</w:t>
+            </w:r>
+          </w:p>
+        </w:tc>
+        <w:tc>
+          <w:tcPr>
+            <w:tcW w:w="3865" w:type="dxa"/>
+          </w:tcPr>
+          <w:p>
+            <w:pPr>
+              <w:keepNext/>
+              <w:keepLines/>
+            </w:pPr>
+            <w:r>
+              <w:t>Salt used to encrypt user’s password.</w:t>
+            </w:r>
+          </w:p>
+        </w:tc>
+      </w:tr>
+      <w:tr>
+        <w:tc>
+          <w:tcPr>
+            <w:tcW w:w="2731" w:type="dxa"/>
+          </w:tcPr>
+          <w:p>
+            <w:pPr>
+              <w:keepNext/>
+              <w:keepLines/>
+            </w:pPr>
+            <w:proofErr w:type="spellStart"/>
+            <w:r>
+              <w:t>LastPasswordChangeDate</w:t>
+            </w:r>
+            <w:proofErr w:type="spellEnd"/>
+          </w:p>
+        </w:tc>
+        <w:tc>
+          <w:tcPr>
+            <w:tcW w:w="1584" w:type="dxa"/>
+          </w:tcPr>
+          <w:p>
+            <w:pPr>
+              <w:keepNext/>
+              <w:keepLines/>
+            </w:pPr>
+            <w:r>
+              <w:t>datetime2(7)</w:t>
+            </w:r>
+          </w:p>
+        </w:tc>
+        <w:tc>
+          <w:tcPr>
+            <w:tcW w:w="1170" w:type="dxa"/>
+          </w:tcPr>
+          <w:p>
+            <w:pPr>
+              <w:keepNext/>
+              <w:keepLines/>
+            </w:pPr>
+            <w:r>
+              <w:t>Yes</w:t>
+            </w:r>
+          </w:p>
+        </w:tc>
+        <w:tc>
+          <w:tcPr>
+            <w:tcW w:w="3865" w:type="dxa"/>
+          </w:tcPr>
+          <w:p>
+            <w:pPr>
+              <w:keepNext/>
+              <w:keepLines/>
+            </w:pPr>
+          </w:p>
+        </w:tc>
+      </w:tr>
+      <w:tr>
+        <w:tc>
+          <w:tcPr>
+            <w:tcW w:w="2731" w:type="dxa"/>
+          </w:tcPr>
+          <w:p>
+            <w:proofErr w:type="spellStart"/>
+            <w:r>
+              <w:t>CreatedDate</w:t>
+            </w:r>
+            <w:proofErr w:type="spellEnd"/>
+          </w:p>
+        </w:tc>
+        <w:tc>
+          <w:tcPr>
+            <w:tcW w:w="1584" w:type="dxa"/>
+          </w:tcPr>
+          <w:p>
+            <w:r>
+              <w:t>datetime2(7)</w:t>
+            </w:r>
+          </w:p>
+        </w:tc>
+        <w:tc>
+          <w:tcPr>
+            <w:tcW w:w="1170" w:type="dxa"/>
+          </w:tcPr>
+          <w:p>
+            <w:r>
+              <w:t>Yes</w:t>
+            </w:r>
+          </w:p>
+        </w:tc>
+        <w:tc>
+          <w:tcPr>
+            <w:tcW w:w="3865" w:type="dxa"/>
+          </w:tcPr>
+          <w:p/>
+        </w:tc>
+      </w:tr>
+    </w:tbl>
+    <w:p/>
+    <w:p>
+      <w:pPr>
+        <w:pStyle w:val="Heading2"/>
+      </w:pPr>
+      <w:r>
+        <w:t>Role</w:t>
+      </w:r>
+    </w:p>
+    <w:tbl>
+      <w:tblPr>
+        <w:tblStyle w:val="TableGrid"/>
+        <w:tblW w:w="0" w:type="auto"/>
+        <w:tblLook w:val="04A0" w:firstRow="1" w:lastRow="0" w:firstColumn="1" w:lastColumn="0" w:noHBand="0" w:noVBand="1"/>
+      </w:tblPr>
+      <w:tblGrid>
+        <w:gridCol w:w="2337"/>
+        <w:gridCol w:w="1798"/>
+        <w:gridCol w:w="1620"/>
+        <w:gridCol w:w="3595"/>
+      </w:tblGrid>
+      <w:tr>
+        <w:tc>
+          <w:tcPr>
+            <w:tcW w:w="2337" w:type="dxa"/>
+          </w:tcPr>
+          <w:p>
+            <w:pPr>
+              <w:jc w:val="center"/>
+              <w:rPr>
+                <w:b/>
+                <w:bCs/>
+              </w:rPr>
+            </w:pPr>
+            <w:r>
+              <w:rPr>
+                <w:b/>
+                <w:bCs/>
+              </w:rPr>
+              <w:t>Name</w:t>
+            </w:r>
+          </w:p>
+        </w:tc>
+        <w:tc>
+          <w:tcPr>
+            <w:tcW w:w="1798" w:type="dxa"/>
+          </w:tcPr>
+          <w:p>
+            <w:pPr>
+              <w:jc w:val="center"/>
+              <w:rPr>
+                <w:b/>
+                <w:bCs/>
+              </w:rPr>
+            </w:pPr>
+            <w:r>
+              <w:rPr>
+                <w:b/>
+                <w:bCs/>
+              </w:rPr>
+              <w:t>Type</w:t>
+            </w:r>
+          </w:p>
+        </w:tc>
+        <w:tc>
+          <w:tcPr>
+            <w:tcW w:w="1620" w:type="dxa"/>
+          </w:tcPr>
+          <w:p>
+            <w:pPr>
+              <w:jc w:val="center"/>
+              <w:rPr>
+                <w:b/>
+                <w:bCs/>
+              </w:rPr>
+            </w:pPr>
+            <w:r>
+              <w:rPr>
+                <w:b/>
+                <w:bCs/>
+              </w:rPr>
+              <w:t>Required</w:t>
+            </w:r>
+          </w:p>
+        </w:tc>
+        <w:tc>
+          <w:tcPr>
+            <w:tcW w:w="3595" w:type="dxa"/>
+          </w:tcPr>
+          <w:p>
+            <w:pPr>
+              <w:jc w:val="center"/>
+              <w:rPr>
+                <w:b/>
+                <w:bCs/>
+              </w:rPr>
+            </w:pPr>
+            <w:r>
+              <w:rPr>
+                <w:b/>
+                <w:bCs/>
+              </w:rPr>
+              <w:t>Description</w:t>
+            </w:r>
+          </w:p>
+        </w:tc>
+      </w:tr>
+      <w:tr>
+        <w:tc>
+          <w:tcPr>
+            <w:tcW w:w="2337" w:type="dxa"/>
+          </w:tcPr>
+          <w:p>
+            <w:r>
+              <w:t>Id</w:t>
+            </w:r>
+          </w:p>
+        </w:tc>
+        <w:tc>
+          <w:tcPr>
+            <w:tcW w:w="1798" w:type="dxa"/>
+          </w:tcPr>
+          <w:p>
+            <w:r>
+              <w:t>int</w:t>
+            </w:r>
+          </w:p>
+        </w:tc>
+        <w:tc>
+          <w:tcPr>
+            <w:tcW w:w="1620" w:type="dxa"/>
+          </w:tcPr>
+          <w:p>
+            <w:r>
+              <w:t>Yes</w:t>
+            </w:r>
+          </w:p>
+        </w:tc>
+        <w:tc>
+          <w:tcPr>
+            <w:tcW w:w="3595" w:type="dxa"/>
+          </w:tcPr>
+          <w:p>
+            <w:r>
+              <w:t>Unique identifier and primary key.</w:t>
+            </w:r>
+          </w:p>
+        </w:tc>
+      </w:tr>
+      <w:tr>
+        <w:tc>
+          <w:tcPr>
+            <w:tcW w:w="2337" w:type="dxa"/>
+          </w:tcPr>
+          <w:p>
+            <w:r>
+              <w:t>Description</w:t>
+            </w:r>
+          </w:p>
+        </w:tc>
+        <w:tc>
+          <w:tcPr>
+            <w:tcW w:w="1798" w:type="dxa"/>
+          </w:tcPr>
+          <w:p>
+            <w:proofErr w:type="spellStart"/>
+            <w:proofErr w:type="gramStart"/>
+            <w:r>
+              <w:t>nvarchar</w:t>
+            </w:r>
+            <w:proofErr w:type="spellEnd"/>
+            <w:r>
+              <w:t>(</w:t>
+            </w:r>
+            <w:proofErr w:type="gramEnd"/>
+            <w:r>
+              <w:t>128)</w:t>
+            </w:r>
+          </w:p>
+        </w:tc>
+        <w:tc>
+          <w:tcPr>
+            <w:tcW w:w="1620" w:type="dxa"/>
+          </w:tcPr>
+          <w:p>
+            <w:r>
+              <w:t>Yes</w:t>
+            </w:r>
+          </w:p>
+        </w:tc>
+        <w:tc>
+          <w:tcPr>
+            <w:tcW w:w="3595" w:type="dxa"/>
+          </w:tcPr>
+          <w:p/>
+        </w:tc>
+      </w:tr>
+    </w:tbl>
+    <w:p/>
+    <w:p>
+      <w:pPr>
+        <w:pStyle w:val="Heading2"/>
+      </w:pPr>
+      <w:proofErr w:type="spellStart"/>
+      <w:r>
+        <w:t>PersonRoleMap</w:t>
+      </w:r>
+      <w:proofErr w:type="spellEnd"/>
+    </w:p>
+    <w:p>
+      <w:r>
+        <w:t xml:space="preserve">This table is used to implement a many-to-many relationship between the </w:t>
+      </w:r>
+      <w:r>
+        <w:t>P</w:t>
+      </w:r>
+      <w:r>
+        <w:t xml:space="preserve">erson and </w:t>
+      </w:r>
+      <w:r>
+        <w:t>R</w:t>
+      </w:r>
+      <w:r>
+        <w:t xml:space="preserve">ole tables. The Primary key consists of </w:t>
+      </w:r>
+      <w:proofErr w:type="spellStart"/>
+      <w:r>
+        <w:t>PersonId</w:t>
+      </w:r>
+      <w:proofErr w:type="spellEnd"/>
+      <w:r>
+        <w:t xml:space="preserve"> and </w:t>
+      </w:r>
+      <w:proofErr w:type="spellStart"/>
+      <w:r>
+        <w:t>RoleId</w:t>
+      </w:r>
+      <w:proofErr w:type="spellEnd"/>
+      <w:r>
+        <w:t>.  This is because a person can only be assigned to a specific role one time.</w:t>
+      </w:r>
+    </w:p>
+    <w:tbl>
+      <w:tblPr>
+        <w:tblStyle w:val="TableGrid"/>
+        <w:tblW w:w="0" w:type="auto"/>
+        <w:tblLook w:val="04A0" w:firstRow="1" w:lastRow="0" w:firstColumn="1" w:lastColumn="0" w:noHBand="0" w:noVBand="1"/>
+      </w:tblPr>
+      <w:tblGrid>
+        <w:gridCol w:w="2337"/>
+        <w:gridCol w:w="1168"/>
+        <w:gridCol w:w="1620"/>
+        <w:gridCol w:w="4225"/>
+      </w:tblGrid>
+      <w:tr>
+        <w:tc>
+          <w:tcPr>
+            <w:tcW w:w="2337" w:type="dxa"/>
+          </w:tcPr>
+          <w:p>
+            <w:pPr>
+              <w:jc w:val="center"/>
+              <w:rPr>
+                <w:b/>
+                <w:bCs/>
+              </w:rPr>
+            </w:pPr>
+            <w:r>
+              <w:rPr>
+                <w:b/>
+                <w:bCs/>
+              </w:rPr>
+              <w:t>Name</w:t>
+            </w:r>
+          </w:p>
+        </w:tc>
+        <w:tc>
+          <w:tcPr>
+            <w:tcW w:w="1168" w:type="dxa"/>
+          </w:tcPr>
+          <w:p>
+            <w:pPr>
+              <w:jc w:val="center"/>
+              <w:rPr>
+                <w:b/>
+                <w:bCs/>
+              </w:rPr>
+            </w:pPr>
+            <w:r>
+              <w:rPr>
+                <w:b/>
+                <w:bCs/>
+              </w:rPr>
+              <w:t>Type</w:t>
+            </w:r>
+          </w:p>
+        </w:tc>
+        <w:tc>
+          <w:tcPr>
+            <w:tcW w:w="1620" w:type="dxa"/>
+          </w:tcPr>
+          <w:p>
+            <w:pPr>
+              <w:jc w:val="center"/>
+              <w:rPr>
+                <w:b/>
+                <w:bCs/>
+              </w:rPr>
+            </w:pPr>
+            <w:r>
+              <w:rPr>
+                <w:b/>
+                <w:bCs/>
+              </w:rPr>
+              <w:t>Required</w:t>
+            </w:r>
+          </w:p>
+        </w:tc>
+        <w:tc>
+          <w:tcPr>
+            <w:tcW w:w="4225" w:type="dxa"/>
+          </w:tcPr>
+          <w:p>
+            <w:pPr>
+              <w:jc w:val="center"/>
+              <w:rPr>
+                <w:b/>
+                <w:bCs/>
+              </w:rPr>
+            </w:pPr>
+            <w:r>
+              <w:rPr>
+                <w:b/>
+                <w:bCs/>
+              </w:rPr>
+              <w:t>Description</w:t>
+            </w:r>
+          </w:p>
+        </w:tc>
+      </w:tr>
+      <w:tr>
+        <w:tc>
+          <w:tcPr>
+            <w:tcW w:w="2337" w:type="dxa"/>
+          </w:tcPr>
+          <w:p>
+            <w:proofErr w:type="spellStart"/>
+            <w:r>
+              <w:t>PersonId</w:t>
+            </w:r>
+            <w:proofErr w:type="spellEnd"/>
+          </w:p>
+        </w:tc>
+        <w:tc>
+          <w:tcPr>
+            <w:tcW w:w="1168" w:type="dxa"/>
+          </w:tcPr>
+          <w:p>
+            <w:r>
+              <w:t>int</w:t>
+            </w:r>
+          </w:p>
+        </w:tc>
+        <w:tc>
+          <w:tcPr>
+            <w:tcW w:w="1620" w:type="dxa"/>
+          </w:tcPr>
+          <w:p>
+            <w:r>
+              <w:t>Yes</w:t>
+            </w:r>
+          </w:p>
+        </w:tc>
+        <w:tc>
+          <w:tcPr>
+            <w:tcW w:w="4225" w:type="dxa"/>
+          </w:tcPr>
+          <w:p>
+            <w:r>
+              <w:t>Foreign key to Id in Person</w:t>
+            </w:r>
+            <w:r>
+              <w:t xml:space="preserve"> table</w:t>
+            </w:r>
+          </w:p>
+        </w:tc>
+      </w:tr>
+      <w:tr>
+        <w:tc>
+          <w:tcPr>
+            <w:tcW w:w="2337" w:type="dxa"/>
+          </w:tcPr>
+          <w:p>
+            <w:proofErr w:type="spellStart"/>
+            <w:r>
+              <w:t>RoleId</w:t>
+            </w:r>
+            <w:proofErr w:type="spellEnd"/>
+          </w:p>
+        </w:tc>
+        <w:tc>
+          <w:tcPr>
+            <w:tcW w:w="1168" w:type="dxa"/>
+          </w:tcPr>
+          <w:p>
+            <w:r>
+              <w:t>int</w:t>
+            </w:r>
+          </w:p>
+        </w:tc>
+        <w:tc>
+          <w:tcPr>
+            <w:tcW w:w="1620" w:type="dxa"/>
+          </w:tcPr>
+          <w:p>
+            <w:r>
+              <w:t>Yes</w:t>
+            </w:r>
+          </w:p>
+        </w:tc>
+        <w:tc>
+          <w:tcPr>
+            <w:tcW w:w="4225" w:type="dxa"/>
+          </w:tcPr>
+          <w:p>
+            <w:r>
+              <w:t>Foreign key to Id in Role</w:t>
+            </w:r>
+            <w:r>
+              <w:t xml:space="preserve"> table</w:t>
+            </w:r>
+          </w:p>
+        </w:tc>
+      </w:tr>
+    </w:tbl>
+    <w:p>
+      <w:pPr>
+        <w:pStyle w:val="Heading2"/>
+      </w:pPr>
+    </w:p>
+    <w:p>
+      <w:pPr>
+        <w:pStyle w:val="Heading2"/>
+      </w:pPr>
+      <w:r>
+        <w:t>Address</w:t>
+      </w:r>
+    </w:p>
+    <w:tbl>
+      <w:tblPr>
+        <w:tblStyle w:val="TableGrid"/>
+        <w:tblW w:w="0" w:type="auto"/>
+        <w:tblLook w:val="04A0" w:firstRow="1" w:lastRow="0" w:firstColumn="1" w:lastColumn="0" w:noHBand="0" w:noVBand="1"/>
+      </w:tblPr>
+      <w:tblGrid>
+        <w:gridCol w:w="2325"/>
+        <w:gridCol w:w="2080"/>
+        <w:gridCol w:w="1372"/>
+        <w:gridCol w:w="3573"/>
+      </w:tblGrid>
+      <w:tr>
+        <w:tc>
+          <w:tcPr>
+            <w:tcW w:w="2325" w:type="dxa"/>
+          </w:tcPr>
+          <w:p>
+            <w:pPr>
+              <w:jc w:val="center"/>
+              <w:rPr>
+                <w:b/>
+                <w:bCs/>
+              </w:rPr>
+            </w:pPr>
+            <w:r>
+              <w:rPr>
+                <w:b/>
+                <w:bCs/>
+              </w:rPr>
+              <w:t>Name</w:t>
+            </w:r>
+          </w:p>
+        </w:tc>
+        <w:tc>
+          <w:tcPr>
+            <w:tcW w:w="2080" w:type="dxa"/>
+          </w:tcPr>
+          <w:p>
+            <w:pPr>
+              <w:jc w:val="center"/>
+              <w:rPr>
+                <w:b/>
+                <w:bCs/>
+              </w:rPr>
+            </w:pPr>
+            <w:r>
+              <w:rPr>
+                <w:b/>
+                <w:bCs/>
+              </w:rPr>
+              <w:t>Type</w:t>
+            </w:r>
+          </w:p>
+        </w:tc>
+        <w:tc>
+          <w:tcPr>
+            <w:tcW w:w="1372" w:type="dxa"/>
+          </w:tcPr>
+          <w:p>
+            <w:pPr>
+              <w:jc w:val="center"/>
+              <w:rPr>
+                <w:b/>
+                <w:bCs/>
+              </w:rPr>
+            </w:pPr>
+            <w:r>
+              <w:rPr>
+                <w:b/>
+                <w:bCs/>
+              </w:rPr>
+              <w:t>Required</w:t>
+            </w:r>
+          </w:p>
+        </w:tc>
+        <w:tc>
+          <w:tcPr>
+            <w:tcW w:w="3573" w:type="dxa"/>
+          </w:tcPr>
+          <w:p>
+            <w:pPr>
+              <w:jc w:val="center"/>
+              <w:rPr>
+                <w:b/>
+                <w:bCs/>
+              </w:rPr>
+            </w:pPr>
+            <w:r>
+              <w:rPr>
+                <w:b/>
+                <w:bCs/>
+              </w:rPr>
+              <w:t>Description</w:t>
+            </w:r>
+          </w:p>
+        </w:tc>
+      </w:tr>
+      <w:tr>
+        <w:tc>
+          <w:tcPr>
+            <w:tcW w:w="2325" w:type="dxa"/>
+          </w:tcPr>
+          <w:p>
+            <w:r>
+              <w:t>Id</w:t>
+            </w:r>
+          </w:p>
+        </w:tc>
+        <w:tc>
+          <w:tcPr>
+            <w:tcW w:w="2080" w:type="dxa"/>
+          </w:tcPr>
+          <w:p>
+            <w:r>
+              <w:t>int</w:t>
+            </w:r>
+          </w:p>
+        </w:tc>
+        <w:tc>
+          <w:tcPr>
+            <w:tcW w:w="1372" w:type="dxa"/>
+          </w:tcPr>
+          <w:p>
+            <w:r>
+              <w:t>Yes</w:t>
+            </w:r>
+          </w:p>
+        </w:tc>
+        <w:tc>
+          <w:tcPr>
+            <w:tcW w:w="3573" w:type="dxa"/>
+          </w:tcPr>
+          <w:p>
+            <w:r>
+              <w:t>Unique identifier and primary key.</w:t>
+            </w:r>
+          </w:p>
+        </w:tc>
+      </w:tr>
+      <w:tr>
+        <w:tc>
+          <w:tcPr>
+            <w:tcW w:w="2325" w:type="dxa"/>
+          </w:tcPr>
+          <w:p>
+            <w:proofErr w:type="spellStart"/>
+            <w:r>
+              <w:t>PersonId</w:t>
+            </w:r>
+            <w:proofErr w:type="spellEnd"/>
+          </w:p>
+        </w:tc>
+        <w:tc>
+          <w:tcPr>
+            <w:tcW w:w="2080" w:type="dxa"/>
+          </w:tcPr>
+          <w:p>
+            <w:r>
+              <w:t>int</w:t>
+            </w:r>
+          </w:p>
+        </w:tc>
+        <w:tc>
+          <w:tcPr>
+            <w:tcW w:w="1372" w:type="dxa"/>
+          </w:tcPr>
+          <w:p>
+            <w:r>
+              <w:t>Yes</w:t>
+            </w:r>
+          </w:p>
+        </w:tc>
+        <w:tc>
+          <w:tcPr>
+            <w:tcW w:w="3573" w:type="dxa"/>
+          </w:tcPr>
+          <w:p>
+            <w:r>
+              <w:t xml:space="preserve">Foreign key to Id in </w:t>
+            </w:r>
+            <w:r>
+              <w:t>P</w:t>
+            </w:r>
+            <w:r>
+              <w:t>erson table.</w:t>
+            </w:r>
+          </w:p>
+        </w:tc>
+      </w:tr>
+      <w:tr>
+        <w:tc>
+          <w:tcPr>
+            <w:tcW w:w="2325" w:type="dxa"/>
+          </w:tcPr>
+          <w:p>
+            <w:r>
+              <w:t>Address1</w:t>
+            </w:r>
+          </w:p>
+        </w:tc>
+        <w:tc>
+          <w:tcPr>
+            <w:tcW w:w="2080" w:type="dxa"/>
+          </w:tcPr>
+          <w:p>
+            <w:proofErr w:type="spellStart"/>
+            <w:proofErr w:type="gramStart"/>
+            <w:r>
+              <w:t>nvarchar</w:t>
+            </w:r>
+            <w:proofErr w:type="spellEnd"/>
+            <w:r>
+              <w:t>(</w:t>
+            </w:r>
+            <w:proofErr w:type="gramEnd"/>
+            <w:r>
+              <w:t>95)</w:t>
+            </w:r>
+          </w:p>
+        </w:tc>
+        <w:tc>
+          <w:tcPr>
+            <w:tcW w:w="1372" w:type="dxa"/>
+          </w:tcPr>
+          <w:p>
+            <w:r>
+              <w:t>Yes</w:t>
+            </w:r>
+          </w:p>
+        </w:tc>
+        <w:tc>
+          <w:tcPr>
+            <w:tcW w:w="3573" w:type="dxa"/>
+          </w:tcPr>
+          <w:p/>
+        </w:tc>
+      </w:tr>
+      <w:tr>
+        <w:tc>
+          <w:tcPr>
+            <w:tcW w:w="2325" w:type="dxa"/>
+          </w:tcPr>
+          <w:p>
+            <w:r>
+              <w:t>Address2</w:t>
+            </w:r>
+          </w:p>
+        </w:tc>
+        <w:tc>
+          <w:tcPr>
+            <w:tcW w:w="2080" w:type="dxa"/>
+          </w:tcPr>
+          <w:p>
+            <w:proofErr w:type="spellStart"/>
+            <w:proofErr w:type="gramStart"/>
+            <w:r>
+              <w:t>nvarchar</w:t>
+            </w:r>
+            <w:proofErr w:type="spellEnd"/>
+            <w:r>
+              <w:t>(</w:t>
+            </w:r>
+            <w:proofErr w:type="gramEnd"/>
+            <w:r>
+              <w:t>95)</w:t>
+            </w:r>
+          </w:p>
+        </w:tc>
+        <w:tc>
+          <w:tcPr>
+            <w:tcW w:w="1372" w:type="dxa"/>
+          </w:tcPr>
+          <w:p>
+            <w:r>
+              <w:t>No</w:t>
+            </w:r>
+          </w:p>
+        </w:tc>
+        <w:tc>
+          <w:tcPr>
+            <w:tcW w:w="3573" w:type="dxa"/>
+          </w:tcPr>
+          <w:p/>
+        </w:tc>
+      </w:tr>
+      <w:tr>
+        <w:tc>
+          <w:tcPr>
+            <w:tcW w:w="2325" w:type="dxa"/>
+          </w:tcPr>
+          <w:p>
+            <w:r>
+              <w:t>City</w:t>
+            </w:r>
+          </w:p>
+        </w:tc>
+        <w:tc>
+          <w:tcPr>
+            <w:tcW w:w="2080" w:type="dxa"/>
+          </w:tcPr>
+          <w:p>
+            <w:proofErr w:type="spellStart"/>
+            <w:proofErr w:type="gramStart"/>
+            <w:r>
+              <w:t>nvarchar</w:t>
+            </w:r>
+            <w:proofErr w:type="spellEnd"/>
+            <w:r>
+              <w:t>(</w:t>
+            </w:r>
+            <w:proofErr w:type="gramEnd"/>
+            <w:r>
+              <w:t>50)</w:t>
+            </w:r>
+          </w:p>
+        </w:tc>
+        <w:tc>
+          <w:tcPr>
+            <w:tcW w:w="1372" w:type="dxa"/>
+          </w:tcPr>
+          <w:p>
+            <w:r>
+              <w:t>Yes</w:t>
+            </w:r>
+          </w:p>
+        </w:tc>
+        <w:tc>
+          <w:tcPr>
+            <w:tcW w:w="3573" w:type="dxa"/>
+          </w:tcPr>
+          <w:p/>
+        </w:tc>
+      </w:tr>
+      <w:tr>
+        <w:tc>
+          <w:tcPr>
+            <w:tcW w:w="2325" w:type="dxa"/>
+          </w:tcPr>
+          <w:p>
+            <w:r>
+              <w:t>State</w:t>
+            </w:r>
+          </w:p>
+        </w:tc>
+        <w:tc>
+          <w:tcPr>
+            <w:tcW w:w="2080" w:type="dxa"/>
+          </w:tcPr>
+          <w:p>
+            <w:proofErr w:type="spellStart"/>
+            <w:proofErr w:type="gramStart"/>
+            <w:r>
+              <w:t>nchar</w:t>
+            </w:r>
+            <w:proofErr w:type="spellEnd"/>
+            <w:r>
+              <w:t>(</w:t>
+            </w:r>
+            <w:proofErr w:type="gramEnd"/>
+            <w:r>
+              <w:t>2)</w:t>
+            </w:r>
+          </w:p>
+        </w:tc>
+        <w:tc>
+          <w:tcPr>
+            <w:tcW w:w="1372" w:type="dxa"/>
+          </w:tcPr>
+          <w:p>
+            <w:r>
+              <w:t>Yes</w:t>
+            </w:r>
+          </w:p>
+        </w:tc>
+        <w:tc>
+          <w:tcPr>
+            <w:tcW w:w="3573" w:type="dxa"/>
+          </w:tcPr>
+          <w:p>
+            <w:r>
+              <w:t>Two letter abbreviation.</w:t>
+            </w:r>
+          </w:p>
+        </w:tc>
+      </w:tr>
+      <w:tr>
+        <w:tc>
+          <w:tcPr>
+            <w:tcW w:w="2325" w:type="dxa"/>
+          </w:tcPr>
+          <w:p>
+            <w:r>
+              <w:t>Zip</w:t>
+            </w:r>
+          </w:p>
+        </w:tc>
+        <w:tc>
+          <w:tcPr>
+            <w:tcW w:w="2080" w:type="dxa"/>
+          </w:tcPr>
+          <w:p>
+            <w:proofErr w:type="spellStart"/>
+            <w:proofErr w:type="gramStart"/>
+            <w:r>
+              <w:t>nvarchar</w:t>
+            </w:r>
+            <w:proofErr w:type="spellEnd"/>
+            <w:r>
+              <w:t>(</w:t>
+            </w:r>
+            <w:proofErr w:type="gramEnd"/>
+            <w:r>
+              <w:t>10)</w:t>
+            </w:r>
+          </w:p>
+        </w:tc>
+        <w:tc>
+          <w:tcPr>
+            <w:tcW w:w="1372" w:type="dxa"/>
+          </w:tcPr>
+          <w:p>
+            <w:r>
+              <w:t>Yes</w:t>
+            </w:r>
+          </w:p>
+        </w:tc>
+        <w:tc>
+          <w:tcPr>
+            <w:tcW w:w="3573" w:type="dxa"/>
+          </w:tcPr>
+          <w:p>
+            <w:r>
+              <w:t xml:space="preserve">5 digit or 9 </w:t>
+            </w:r>
+            <w:proofErr w:type="gramStart"/>
+            <w:r>
+              <w:t>digit</w:t>
+            </w:r>
+            <w:proofErr w:type="gramEnd"/>
+            <w:r>
+              <w:t xml:space="preserve"> with hyphen.</w:t>
+            </w:r>
+          </w:p>
+        </w:tc>
+      </w:tr>
+    </w:tbl>
+    <w:p>
+      <w:pPr>
+        <w:pStyle w:val="Heading2"/>
+      </w:pPr>
+    </w:p>
+    <w:p>
+      <w:pPr>
+        <w:pStyle w:val="Heading2"/>
+      </w:pPr>
+    </w:p>
+    <w:p>
+      <w:pPr>
+        <w:pStyle w:val="Heading2"/>
+      </w:pPr>
+      <w:r>
+        <w:t>Email</w:t>
+      </w:r>
+    </w:p>
+    <w:tbl>
+      <w:tblPr>
+        <w:tblStyle w:val="TableGrid"/>
+        <w:tblW w:w="0" w:type="auto"/>
+        <w:tblLook w:val="04A0" w:firstRow="1" w:lastRow="0" w:firstColumn="1" w:lastColumn="0" w:noHBand="0" w:noVBand="1"/>
+      </w:tblPr>
+      <w:tblGrid>
+        <w:gridCol w:w="2337"/>
+        <w:gridCol w:w="1798"/>
+        <w:gridCol w:w="1350"/>
+        <w:gridCol w:w="3865"/>
+      </w:tblGrid>
+      <w:tr>
+        <w:tc>
+          <w:tcPr>
+            <w:tcW w:w="2337" w:type="dxa"/>
+          </w:tcPr>
+          <w:p>
+            <w:pPr>
+              <w:jc w:val="center"/>
+              <w:rPr>
+                <w:b/>
+                <w:bCs/>
+              </w:rPr>
+            </w:pPr>
+            <w:r>
+              <w:rPr>
+                <w:b/>
+                <w:bCs/>
+              </w:rPr>
+              <w:t>Name</w:t>
+            </w:r>
+          </w:p>
+        </w:tc>
+        <w:tc>
+          <w:tcPr>
+            <w:tcW w:w="1798" w:type="dxa"/>
+          </w:tcPr>
+          <w:p>
+            <w:pPr>
+              <w:jc w:val="center"/>
+              <w:rPr>
+                <w:b/>
+                <w:bCs/>
+              </w:rPr>
+            </w:pPr>
+            <w:r>
+              <w:rPr>
+                <w:b/>
+                <w:bCs/>
+              </w:rPr>
+              <w:t>Type</w:t>
+            </w:r>
+          </w:p>
+        </w:tc>
+        <w:tc>
+          <w:tcPr>
+            <w:tcW w:w="1350" w:type="dxa"/>
+          </w:tcPr>
+          <w:p>
+            <w:pPr>
+              <w:jc w:val="center"/>
+              <w:rPr>
+                <w:b/>
+                <w:bCs/>
+              </w:rPr>
+            </w:pPr>
+            <w:r>
+              <w:rPr>
+                <w:b/>
+                <w:bCs/>
+              </w:rPr>
+              <w:t>Required</w:t>
+            </w:r>
+          </w:p>
+        </w:tc>
+        <w:tc>
+          <w:tcPr>
+            <w:tcW w:w="3865" w:type="dxa"/>
+          </w:tcPr>
+          <w:p>
+            <w:pPr>
+              <w:jc w:val="center"/>
+              <w:rPr>
+                <w:b/>
+                <w:bCs/>
+              </w:rPr>
+            </w:pPr>
+            <w:r>
+              <w:rPr>
+                <w:b/>
+                <w:bCs/>
+              </w:rPr>
+              <w:t>Description</w:t>
+            </w:r>
+          </w:p>
+        </w:tc>
+      </w:tr>
+      <w:tr>
+        <w:tc>
+          <w:tcPr>
+            <w:tcW w:w="2337" w:type="dxa"/>
+          </w:tcPr>
+          <w:p>
+            <w:r>
+              <w:t>Id</w:t>
+            </w:r>
+          </w:p>
+        </w:tc>
+        <w:tc>
+          <w:tcPr>
+            <w:tcW w:w="1798" w:type="dxa"/>
+          </w:tcPr>
+          <w:p>
+            <w:r>
+              <w:t>int</w:t>
+            </w:r>
+          </w:p>
+        </w:tc>
+        <w:tc>
+          <w:tcPr>
+            <w:tcW w:w="1350" w:type="dxa"/>
+          </w:tcPr>
+          <w:p>
+            <w:r>
+              <w:t>Yes</w:t>
+            </w:r>
+          </w:p>
+        </w:tc>
+        <w:tc>
+          <w:tcPr>
+            <w:tcW w:w="3865" w:type="dxa"/>
+          </w:tcPr>
+          <w:p>
+            <w:r>
+              <w:t>Unique identifier and primary key.</w:t>
+            </w:r>
+          </w:p>
+        </w:tc>
+      </w:tr>
+      <w:tr>
+        <w:tc>
+          <w:tcPr>
+            <w:tcW w:w="2337" w:type="dxa"/>
+          </w:tcPr>
+          <w:p>
+            <w:proofErr w:type="spellStart"/>
+            <w:r>
+              <w:t>PersonId</w:t>
+            </w:r>
+            <w:proofErr w:type="spellEnd"/>
+          </w:p>
+        </w:tc>
+        <w:tc>
+          <w:tcPr>
+            <w:tcW w:w="1798" w:type="dxa"/>
+          </w:tcPr>
+          <w:p>
+            <w:r>
+              <w:t>int</w:t>
+            </w:r>
+          </w:p>
+        </w:tc>
+        <w:tc>
+          <w:tcPr>
+            <w:tcW w:w="1350" w:type="dxa"/>
+          </w:tcPr>
+          <w:p>
+            <w:r>
+              <w:t>Yes</w:t>
+            </w:r>
+          </w:p>
+        </w:tc>
+        <w:tc>
+          <w:tcPr>
+            <w:tcW w:w="3865" w:type="dxa"/>
+          </w:tcPr>
+          <w:p>
+            <w:r>
+              <w:t xml:space="preserve">Foreign key to Id in </w:t>
+            </w:r>
+            <w:r>
+              <w:t>P</w:t>
+            </w:r>
+            <w:r>
+              <w:t>erson table.</w:t>
+            </w:r>
+          </w:p>
+        </w:tc>
+      </w:tr>
+      <w:tr>
+        <w:tc>
+          <w:tcPr>
+            <w:tcW w:w="2337" w:type="dxa"/>
+          </w:tcPr>
+          <w:p>
+            <w:r>
+              <w:t>Email</w:t>
+            </w:r>
+          </w:p>
+        </w:tc>
+        <w:tc>
+          <w:tcPr>
+            <w:tcW w:w="1798" w:type="dxa"/>
+          </w:tcPr>
+          <w:p>
+            <w:proofErr w:type="spellStart"/>
+            <w:proofErr w:type="gramStart"/>
+            <w:r>
+              <w:t>nvarchar</w:t>
+            </w:r>
+            <w:proofErr w:type="spellEnd"/>
+            <w:r>
+              <w:t>(</w:t>
+            </w:r>
+            <w:proofErr w:type="gramEnd"/>
+            <w:r>
+              <w:t>256)</w:t>
+            </w:r>
+          </w:p>
+        </w:tc>
+        <w:tc>
+          <w:tcPr>
+            <w:tcW w:w="1350" w:type="dxa"/>
+          </w:tcPr>
+          <w:p>
+            <w:r>
+              <w:t>Yes</w:t>
+            </w:r>
+          </w:p>
+        </w:tc>
+        <w:tc>
+          <w:tcPr>
+            <w:tcW w:w="3865" w:type="dxa"/>
+          </w:tcPr>
+          <w:p/>
+        </w:tc>
+      </w:tr>
+    </w:tbl>
+    <w:p/>
+    <w:p>
+      <w:pPr>
+        <w:pStyle w:val="Heading2"/>
+      </w:pPr>
+      <w:r>
+        <w:t>Phone</w:t>
+      </w:r>
+    </w:p>
+    <w:tbl>
+      <w:tblPr>
+        <w:tblStyle w:val="TableGrid"/>
+        <w:tblW w:w="0" w:type="auto"/>
+        <w:tblLook w:val="04A0" w:firstRow="1" w:lastRow="0" w:firstColumn="1" w:lastColumn="0" w:noHBand="0" w:noVBand="1"/>
+      </w:tblPr>
+      <w:tblGrid>
+        <w:gridCol w:w="2334"/>
+        <w:gridCol w:w="1621"/>
+        <w:gridCol w:w="1440"/>
+        <w:gridCol w:w="3955"/>
+      </w:tblGrid>
+      <w:tr>
+        <w:tc>
+          <w:tcPr>
+            <w:tcW w:w="2334" w:type="dxa"/>
+          </w:tcPr>
+          <w:p>
+            <w:pPr>
+              <w:jc w:val="center"/>
+              <w:rPr>
+                <w:b/>
+                <w:bCs/>
+              </w:rPr>
+            </w:pPr>
+            <w:r>
+              <w:rPr>
+                <w:b/>
+                <w:bCs/>
+              </w:rPr>
+              <w:t>Name</w:t>
+            </w:r>
+          </w:p>
+        </w:tc>
+        <w:tc>
+          <w:tcPr>
+            <w:tcW w:w="1621" w:type="dxa"/>
+          </w:tcPr>
+          <w:p>
+            <w:pPr>
+              <w:jc w:val="center"/>
+              <w:rPr>
+                <w:b/>
+                <w:bCs/>
+              </w:rPr>
+            </w:pPr>
+            <w:r>
+              <w:rPr>
+                <w:b/>
+                <w:bCs/>
+              </w:rPr>
+              <w:t>Type</w:t>
+            </w:r>
+          </w:p>
+        </w:tc>
+        <w:tc>
+          <w:tcPr>
+            <w:tcW w:w="1440" w:type="dxa"/>
+          </w:tcPr>
+          <w:p>
+            <w:pPr>
+              <w:jc w:val="center"/>
+              <w:rPr>
+                <w:b/>
+                <w:bCs/>
+              </w:rPr>
+            </w:pPr>
+            <w:r>
+              <w:rPr>
+                <w:b/>
+                <w:bCs/>
+              </w:rPr>
+              <w:t>Required</w:t>
+            </w:r>
+          </w:p>
+        </w:tc>
+        <w:tc>
+          <w:tcPr>
+            <w:tcW w:w="3955" w:type="dxa"/>
+          </w:tcPr>
+          <w:p>
+            <w:pPr>
+              <w:jc w:val="center"/>
+              <w:rPr>
+                <w:b/>
+                <w:bCs/>
+              </w:rPr>
+            </w:pPr>
+            <w:r>
+              <w:rPr>
+                <w:b/>
+                <w:bCs/>
+              </w:rPr>
+              <w:t>Description</w:t>
+            </w:r>
+          </w:p>
+        </w:tc>
+      </w:tr>
+      <w:tr>
+        <w:tc>
+          <w:tcPr>
+            <w:tcW w:w="2334" w:type="dxa"/>
+          </w:tcPr>
+          <w:p>
+            <w:r>
+              <w:t>Id</w:t>
+            </w:r>
+          </w:p>
+        </w:tc>
+        <w:tc>
+          <w:tcPr>
+            <w:tcW w:w="1621" w:type="dxa"/>
+          </w:tcPr>
+          <w:p>
+            <w:r>
+              <w:t>int</w:t>
+            </w:r>
+          </w:p>
+        </w:tc>
+        <w:tc>
+          <w:tcPr>
+            <w:tcW w:w="1440" w:type="dxa"/>
+          </w:tcPr>
+          <w:p>
+            <w:r>
+              <w:t>Yes</w:t>
+            </w:r>
+          </w:p>
+        </w:tc>
+        <w:tc>
+          <w:tcPr>
+            <w:tcW w:w="3955" w:type="dxa"/>
+          </w:tcPr>
+          <w:p>
+            <w:r>
+              <w:t>Unique identifier and primary key.</w:t>
+            </w:r>
+          </w:p>
+        </w:tc>
+      </w:tr>
+      <w:tr>
+        <w:tc>
+          <w:tcPr>
+            <w:tcW w:w="2334" w:type="dxa"/>
+          </w:tcPr>
+          <w:p>
+            <w:proofErr w:type="spellStart"/>
+            <w:r>
+              <w:t>PersonId</w:t>
+            </w:r>
+            <w:proofErr w:type="spellEnd"/>
+          </w:p>
+        </w:tc>
+        <w:tc>
+          <w:tcPr>
+            <w:tcW w:w="1621" w:type="dxa"/>
+          </w:tcPr>
+          <w:p>
+            <w:r>
+              <w:t>int</w:t>
+            </w:r>
+          </w:p>
+        </w:tc>
+        <w:tc>
+          <w:tcPr>
+            <w:tcW w:w="1440" w:type="dxa"/>
+          </w:tcPr>
+          <w:p>
+            <w:r>
+              <w:t>Yes</w:t>
+            </w:r>
+          </w:p>
+        </w:tc>
+        <w:tc>
+          <w:tcPr>
+            <w:tcW w:w="3955" w:type="dxa"/>
+          </w:tcPr>
+          <w:p>
+            <w:r>
+              <w:t xml:space="preserve">Foreign key to Id in </w:t>
+            </w:r>
+            <w:r>
+              <w:t>P</w:t>
+            </w:r>
+            <w:r>
+              <w:t>erson table.</w:t>
+            </w:r>
+          </w:p>
+        </w:tc>
+      </w:tr>
+      <w:tr>
+        <w:tc>
+          <w:tcPr>
+            <w:tcW w:w="2334" w:type="dxa"/>
+          </w:tcPr>
+          <w:p>
+            <w:proofErr w:type="spellStart"/>
+            <w:r>
+              <w:t>AreaCode</w:t>
+            </w:r>
+            <w:proofErr w:type="spellEnd"/>
+          </w:p>
+        </w:tc>
+        <w:tc>
+          <w:tcPr>
+            <w:tcW w:w="1621" w:type="dxa"/>
+          </w:tcPr>
+          <w:p>
+            <w:proofErr w:type="spellStart"/>
+            <w:proofErr w:type="gramStart"/>
+            <w:r>
+              <w:t>nchar</w:t>
+            </w:r>
+            <w:proofErr w:type="spellEnd"/>
+            <w:r>
+              <w:t>(</w:t>
+            </w:r>
+            <w:proofErr w:type="gramEnd"/>
+            <w:r>
+              <w:t>3)</w:t>
+            </w:r>
+          </w:p>
+        </w:tc>
+        <w:tc>
+          <w:tcPr>
+            <w:tcW w:w="1440" w:type="dxa"/>
+          </w:tcPr>
+          <w:p>
+            <w:r>
+              <w:t>Yes</w:t>
+            </w:r>
+          </w:p>
+        </w:tc>
+        <w:tc>
+          <w:tcPr>
+            <w:tcW w:w="3955" w:type="dxa"/>
+          </w:tcPr>
+          <w:p/>
+        </w:tc>
+      </w:tr>
+      <w:tr>
+        <w:tc>
+          <w:tcPr>
+            <w:tcW w:w="2334" w:type="dxa"/>
+          </w:tcPr>
+          <w:p>
+            <w:proofErr w:type="spellStart"/>
+            <w:r>
+              <w:t>ExchangeCode</w:t>
+            </w:r>
+            <w:proofErr w:type="spellEnd"/>
+          </w:p>
+        </w:tc>
+        <w:tc>
+          <w:tcPr>
+            <w:tcW w:w="1621" w:type="dxa"/>
+          </w:tcPr>
+          <w:p>
+            <w:proofErr w:type="spellStart"/>
+            <w:proofErr w:type="gramStart"/>
+            <w:r>
+              <w:t>nchar</w:t>
+            </w:r>
+            <w:proofErr w:type="spellEnd"/>
+            <w:r>
+              <w:t>(</w:t>
+            </w:r>
+            <w:proofErr w:type="gramEnd"/>
+            <w:r>
+              <w:t>3)</w:t>
+            </w:r>
+          </w:p>
+        </w:tc>
+        <w:tc>
+          <w:tcPr>
+            <w:tcW w:w="1440" w:type="dxa"/>
+          </w:tcPr>
+          <w:p>
+            <w:r>
+              <w:t>Yes</w:t>
+            </w:r>
+          </w:p>
+        </w:tc>
+        <w:tc>
+          <w:tcPr>
+            <w:tcW w:w="3955" w:type="dxa"/>
+          </w:tcPr>
+          <w:p/>
+        </w:tc>
+      </w:tr>
+      <w:tr>
+        <w:tc>
+          <w:tcPr>
+            <w:tcW w:w="2334" w:type="dxa"/>
+          </w:tcPr>
+          <w:p>
+            <w:proofErr w:type="spellStart"/>
+            <w:r>
+              <w:t>SubscriberNumber</w:t>
+            </w:r>
+            <w:proofErr w:type="spellEnd"/>
+          </w:p>
+        </w:tc>
+        <w:tc>
+          <w:tcPr>
+            <w:tcW w:w="1621" w:type="dxa"/>
+          </w:tcPr>
+          <w:p>
+            <w:proofErr w:type="spellStart"/>
+            <w:proofErr w:type="gramStart"/>
+            <w:r>
+              <w:t>nchar</w:t>
+            </w:r>
+            <w:proofErr w:type="spellEnd"/>
+            <w:r>
+              <w:t>(</w:t>
+            </w:r>
+            <w:proofErr w:type="gramEnd"/>
+            <w:r>
+              <w:t>4)</w:t>
+            </w:r>
+          </w:p>
+        </w:tc>
+        <w:tc>
+          <w:tcPr>
+            <w:tcW w:w="1440" w:type="dxa"/>
+          </w:tcPr>
+          <w:p>
+            <w:r>
+              <w:t>Yes</w:t>
+            </w:r>
+          </w:p>
+        </w:tc>
+        <w:tc>
+          <w:tcPr>
+            <w:tcW w:w="3955" w:type="dxa"/>
+          </w:tcPr>
+          <w:p/>
+        </w:tc>
+      </w:tr>
+      <w:tr>
+        <w:tc>
+          <w:tcPr>
+            <w:tcW w:w="2334" w:type="dxa"/>
+          </w:tcPr>
+          <w:p>
+            <w:proofErr w:type="spellStart"/>
+            <w:r>
+              <w:t>ContactOrder</w:t>
+            </w:r>
+            <w:proofErr w:type="spellEnd"/>
+          </w:p>
+        </w:tc>
+        <w:tc>
+          <w:tcPr>
+            <w:tcW w:w="1621" w:type="dxa"/>
+          </w:tcPr>
+          <w:p>
+            <w:r>
+              <w:t>int</w:t>
+            </w:r>
+          </w:p>
+        </w:tc>
+        <w:tc>
+          <w:tcPr>
+            <w:tcW w:w="1440" w:type="dxa"/>
+          </w:tcPr>
+          <w:p>
+            <w:r>
+              <w:t>Yes</w:t>
+            </w:r>
+          </w:p>
+        </w:tc>
+        <w:tc>
+          <w:tcPr>
+            <w:tcW w:w="3955" w:type="dxa"/>
+          </w:tcPr>
+          <w:p>
+            <w:r>
+              <w:t>Determines the order in which phone numbers are listed.</w:t>
+            </w:r>
+          </w:p>
+        </w:tc>
+      </w:tr>
+    </w:tbl>
+    <w:p/>
+    <w:p>
+      <w:pPr>
+        <w:pStyle w:val="Heading2"/>
+      </w:pPr>
+      <w:r>
+        <w:t>Administrator</w:t>
+      </w:r>
+    </w:p>
+    <w:tbl>
+      <w:tblPr>
+        <w:tblStyle w:val="TableGrid"/>
+        <w:tblW w:w="0" w:type="auto"/>
+        <w:tblLook w:val="04A0" w:firstRow="1" w:lastRow="0" w:firstColumn="1" w:lastColumn="0" w:noHBand="0" w:noVBand="1"/>
+      </w:tblPr>
+      <w:tblGrid>
+        <w:gridCol w:w="2337"/>
+        <w:gridCol w:w="1978"/>
+        <w:gridCol w:w="1260"/>
+        <w:gridCol w:w="3775"/>
+      </w:tblGrid>
+      <w:tr>
+        <w:tc>
+          <w:tcPr>
+            <w:tcW w:w="2337" w:type="dxa"/>
+          </w:tcPr>
+          <w:p>
+            <w:pPr>
+              <w:jc w:val="center"/>
+              <w:rPr>
+                <w:b/>
+                <w:bCs/>
+              </w:rPr>
+            </w:pPr>
+            <w:r>
+              <w:rPr>
+                <w:b/>
+                <w:bCs/>
+              </w:rPr>
+              <w:t>Name</w:t>
+            </w:r>
+          </w:p>
+        </w:tc>
+        <w:tc>
+          <w:tcPr>
+            <w:tcW w:w="1978" w:type="dxa"/>
+          </w:tcPr>
+          <w:p>
+            <w:pPr>
+              <w:jc w:val="center"/>
+              <w:rPr>
+                <w:b/>
+                <w:bCs/>
+              </w:rPr>
+            </w:pPr>
+            <w:r>
+              <w:rPr>
+                <w:b/>
+                <w:bCs/>
+              </w:rPr>
+              <w:t>Type</w:t>
+            </w:r>
+          </w:p>
+        </w:tc>
+        <w:tc>
+          <w:tcPr>
+            <w:tcW w:w="1260" w:type="dxa"/>
+          </w:tcPr>
+          <w:p>
+            <w:pPr>
+              <w:jc w:val="center"/>
+              <w:rPr>
+                <w:b/>
+                <w:bCs/>
+              </w:rPr>
+            </w:pPr>
+            <w:r>
+              <w:rPr>
+                <w:b/>
+                <w:bCs/>
+              </w:rPr>
+              <w:t>Required</w:t>
+            </w:r>
+          </w:p>
+        </w:tc>
+        <w:tc>
+          <w:tcPr>
+            <w:tcW w:w="3775" w:type="dxa"/>
+          </w:tcPr>
+          <w:p>
+            <w:pPr>
+              <w:jc w:val="center"/>
+              <w:rPr>
+                <w:b/>
+                <w:bCs/>
+              </w:rPr>
+            </w:pPr>
+            <w:r>
+              <w:rPr>
+                <w:b/>
+                <w:bCs/>
+              </w:rPr>
+              <w:t>Description</w:t>
+            </w:r>
+          </w:p>
+        </w:tc>
+      </w:tr>
+      <w:tr>
+        <w:tc>
+          <w:tcPr>
+            <w:tcW w:w="2337" w:type="dxa"/>
+          </w:tcPr>
+          <w:p>
+            <w:r>
+              <w:t>Id</w:t>
+            </w:r>
+          </w:p>
+        </w:tc>
+        <w:tc>
+          <w:tcPr>
+            <w:tcW w:w="1978" w:type="dxa"/>
+          </w:tcPr>
+          <w:p>
+            <w:r>
+              <w:t>int</w:t>
+            </w:r>
+          </w:p>
+        </w:tc>
+        <w:tc>
+          <w:tcPr>
+            <w:tcW w:w="1260" w:type="dxa"/>
+          </w:tcPr>
+          <w:p>
+            <w:r>
+              <w:t>Yes</w:t>
+            </w:r>
+          </w:p>
+        </w:tc>
+        <w:tc>
+          <w:tcPr>
+            <w:tcW w:w="3775" w:type="dxa"/>
+          </w:tcPr>
+          <w:p>
+            <w:r>
+              <w:t>Unique identifier and primary key.</w:t>
+            </w:r>
+          </w:p>
+        </w:tc>
+      </w:tr>
+      <w:tr>
+        <w:tc>
+          <w:tcPr>
+            <w:tcW w:w="2337" w:type="dxa"/>
+          </w:tcPr>
+          <w:p>
+            <w:proofErr w:type="spellStart"/>
+            <w:r>
+              <w:t>PersonId</w:t>
+            </w:r>
+            <w:proofErr w:type="spellEnd"/>
+          </w:p>
+        </w:tc>
+        <w:tc>
+          <w:tcPr>
+            <w:tcW w:w="1978" w:type="dxa"/>
+          </w:tcPr>
+          <w:p>
+            <w:r>
+              <w:t>int</w:t>
+            </w:r>
+          </w:p>
+        </w:tc>
+        <w:tc>
+          <w:tcPr>
+            <w:tcW w:w="1260" w:type="dxa"/>
+          </w:tcPr>
+          <w:p>
+            <w:r>
+              <w:t>Yes</w:t>
+            </w:r>
+          </w:p>
+        </w:tc>
+        <w:tc>
+          <w:tcPr>
+            <w:tcW w:w="3775" w:type="dxa"/>
+          </w:tcPr>
+          <w:p>
+            <w:r>
+              <w:t xml:space="preserve">Foreign key to Id in </w:t>
+            </w:r>
+            <w:r>
+              <w:t>P</w:t>
+            </w:r>
+            <w:r>
+              <w:t>erson table.</w:t>
+            </w:r>
+          </w:p>
+        </w:tc>
+      </w:tr>
+      <w:tr>
+        <w:tc>
+          <w:tcPr>
+            <w:tcW w:w="2337" w:type="dxa"/>
+          </w:tcPr>
+          <w:p>
+            <w:r>
+              <w:t>Department</w:t>
+            </w:r>
+          </w:p>
+        </w:tc>
+        <w:tc>
+          <w:tcPr>
+            <w:tcW w:w="1978" w:type="dxa"/>
+          </w:tcPr>
+          <w:p>
+            <w:proofErr w:type="spellStart"/>
+            <w:proofErr w:type="gramStart"/>
+            <w:r>
+              <w:t>nvarchar</w:t>
+            </w:r>
+            <w:proofErr w:type="spellEnd"/>
+            <w:r>
+              <w:t>(</w:t>
+            </w:r>
+            <w:proofErr w:type="gramEnd"/>
+            <w:r>
+              <w:t>128)</w:t>
+            </w:r>
+          </w:p>
+        </w:tc>
+        <w:tc>
+          <w:tcPr>
+            <w:tcW w:w="1260" w:type="dxa"/>
+          </w:tcPr>
+          <w:p>
+            <w:r>
+              <w:t>Yes</w:t>
+            </w:r>
+          </w:p>
+        </w:tc>
+        <w:tc>
+          <w:tcPr>
+            <w:tcW w:w="3775" w:type="dxa"/>
+          </w:tcPr>
+          <w:p/>
+        </w:tc>
+      </w:tr>
+      <w:tr>
+        <w:tc>
+          <w:tcPr>
+            <w:tcW w:w="2337" w:type="dxa"/>
+          </w:tcPr>
+          <w:p>
+            <w:r>
+              <w:t>Position</w:t>
+            </w:r>
+          </w:p>
+        </w:tc>
+        <w:tc>
+          <w:tcPr>
+            <w:tcW w:w="1978" w:type="dxa"/>
+          </w:tcPr>
+          <w:p>
+            <w:proofErr w:type="spellStart"/>
+            <w:proofErr w:type="gramStart"/>
+            <w:r>
+              <w:t>nvarchar</w:t>
+            </w:r>
+            <w:proofErr w:type="spellEnd"/>
+            <w:r>
+              <w:t>(</w:t>
+            </w:r>
+            <w:proofErr w:type="gramEnd"/>
+            <w:r>
+              <w:t>128)</w:t>
+            </w:r>
+          </w:p>
+        </w:tc>
+        <w:tc>
+          <w:tcPr>
+            <w:tcW w:w="1260" w:type="dxa"/>
+          </w:tcPr>
+          <w:p>
+            <w:r>
+              <w:t>Yes</w:t>
+            </w:r>
+          </w:p>
+        </w:tc>
+        <w:tc>
+          <w:tcPr>
+            <w:tcW w:w="3775" w:type="dxa"/>
+          </w:tcPr>
+          <w:p/>
+        </w:tc>
+      </w:tr>
+    </w:tbl>
+    <w:p/>
+    <w:p>
+      <w:pPr>
+        <w:pStyle w:val="Heading2"/>
+      </w:pPr>
+      <w:r>
+        <w:t>Instructor</w:t>
+      </w:r>
+    </w:p>
+    <w:tbl>
+      <w:tblPr>
+        <w:tblStyle w:val="TableGrid"/>
+        <w:tblW w:w="0" w:type="auto"/>
+        <w:tblLook w:val="04A0" w:firstRow="1" w:lastRow="0" w:firstColumn="1" w:lastColumn="0" w:noHBand="0" w:noVBand="1"/>
+      </w:tblPr>
+      <w:tblGrid>
+        <w:gridCol w:w="2337"/>
+        <w:gridCol w:w="1978"/>
+        <w:gridCol w:w="1260"/>
+        <w:gridCol w:w="3775"/>
+      </w:tblGrid>
+      <w:tr>
+        <w:tc>
+          <w:tcPr>
+            <w:tcW w:w="2337" w:type="dxa"/>
+          </w:tcPr>
+          <w:p>
+            <w:pPr>
+              <w:jc w:val="center"/>
+              <w:rPr>
+                <w:b/>
+                <w:bCs/>
+              </w:rPr>
+            </w:pPr>
+            <w:r>
+              <w:rPr>
+                <w:b/>
+                <w:bCs/>
+              </w:rPr>
+              <w:t>Name</w:t>
+            </w:r>
+          </w:p>
+        </w:tc>
+        <w:tc>
+          <w:tcPr>
+            <w:tcW w:w="1978" w:type="dxa"/>
+          </w:tcPr>
+          <w:p>
+            <w:pPr>
+              <w:jc w:val="center"/>
+              <w:rPr>
+                <w:b/>
+                <w:bCs/>
+              </w:rPr>
+            </w:pPr>
+            <w:r>
+              <w:rPr>
+                <w:b/>
+                <w:bCs/>
+              </w:rPr>
+              <w:t>Type</w:t>
+            </w:r>
+          </w:p>
+        </w:tc>
+        <w:tc>
+          <w:tcPr>
+            <w:tcW w:w="1260" w:type="dxa"/>
+          </w:tcPr>
+          <w:p>
+            <w:pPr>
+              <w:jc w:val="center"/>
+              <w:rPr>
+                <w:b/>
+                <w:bCs/>
+              </w:rPr>
+            </w:pPr>
+            <w:r>
+              <w:rPr>
+                <w:b/>
+                <w:bCs/>
+              </w:rPr>
+              <w:t>Required</w:t>
+            </w:r>
+          </w:p>
+        </w:tc>
+        <w:tc>
+          <w:tcPr>
+            <w:tcW w:w="3775" w:type="dxa"/>
+          </w:tcPr>
+          <w:p>
+            <w:pPr>
+              <w:jc w:val="center"/>
+              <w:rPr>
+                <w:b/>
+                <w:bCs/>
+              </w:rPr>
+            </w:pPr>
+            <w:r>
+              <w:rPr>
+                <w:b/>
+                <w:bCs/>
+              </w:rPr>
+              <w:t>Description</w:t>
+            </w:r>
+          </w:p>
+        </w:tc>
+      </w:tr>
+      <w:tr>
+        <w:tc>
+          <w:tcPr>
+            <w:tcW w:w="2337" w:type="dxa"/>
+          </w:tcPr>
+          <w:p>
+            <w:r>
+              <w:t>Id</w:t>
+            </w:r>
+          </w:p>
+        </w:tc>
+        <w:tc>
+          <w:tcPr>
+            <w:tcW w:w="1978" w:type="dxa"/>
+          </w:tcPr>
+          <w:p>
+            <w:r>
+              <w:t>int</w:t>
+            </w:r>
+          </w:p>
+        </w:tc>
+        <w:tc>
+          <w:tcPr>
+            <w:tcW w:w="1260" w:type="dxa"/>
+          </w:tcPr>
+          <w:p>
+            <w:r>
+              <w:t>Yes</w:t>
+            </w:r>
+          </w:p>
+        </w:tc>
+        <w:tc>
+          <w:tcPr>
+            <w:tcW w:w="3775" w:type="dxa"/>
+          </w:tcPr>
+          <w:p>
+            <w:r>
+              <w:t>Unique identifier and primary key.</w:t>
+            </w:r>
+          </w:p>
+        </w:tc>
+      </w:tr>
+      <w:tr>
+        <w:tc>
+          <w:tcPr>
+            <w:tcW w:w="2337" w:type="dxa"/>
+          </w:tcPr>
+          <w:p>
+            <w:proofErr w:type="spellStart"/>
+            <w:r>
+              <w:t>PersonId</w:t>
+            </w:r>
+            <w:proofErr w:type="spellEnd"/>
+          </w:p>
+        </w:tc>
+        <w:tc>
+          <w:tcPr>
+            <w:tcW w:w="1978" w:type="dxa"/>
+          </w:tcPr>
+          <w:p>
+            <w:r>
+              <w:t>int</w:t>
+            </w:r>
+          </w:p>
+        </w:tc>
+        <w:tc>
+          <w:tcPr>
+            <w:tcW w:w="1260" w:type="dxa"/>
+          </w:tcPr>
+          <w:p>
+            <w:r>
+              <w:t>Yes</w:t>
+            </w:r>
+          </w:p>
+        </w:tc>
+        <w:tc>
+          <w:tcPr>
+            <w:tcW w:w="3775" w:type="dxa"/>
+          </w:tcPr>
+          <w:p>
+            <w:r>
+              <w:t xml:space="preserve">Foreign key to Id in </w:t>
+            </w:r>
+            <w:r>
+              <w:t>P</w:t>
+            </w:r>
+            <w:r>
+              <w:t>erson table.</w:t>
+            </w:r>
+          </w:p>
+        </w:tc>
+      </w:tr>
+      <w:tr>
+        <w:tc>
+          <w:tcPr>
+            <w:tcW w:w="2337" w:type="dxa"/>
+          </w:tcPr>
+          <w:p>
+            <w:r>
+              <w:t>Department</w:t>
+            </w:r>
+          </w:p>
+        </w:tc>
+        <w:tc>
+          <w:tcPr>
+            <w:tcW w:w="1978" w:type="dxa"/>
+          </w:tcPr>
+          <w:p>
+            <w:proofErr w:type="spellStart"/>
+            <w:proofErr w:type="gramStart"/>
+            <w:r>
+              <w:t>nvarchar</w:t>
+            </w:r>
+            <w:proofErr w:type="spellEnd"/>
+            <w:r>
+              <w:t>(</w:t>
+            </w:r>
+            <w:proofErr w:type="gramEnd"/>
+            <w:r>
+              <w:t>128)</w:t>
+            </w:r>
+          </w:p>
+        </w:tc>
+        <w:tc>
+          <w:tcPr>
+            <w:tcW w:w="1260" w:type="dxa"/>
+          </w:tcPr>
+          <w:p>
+            <w:r>
+              <w:t>Yes</w:t>
+            </w:r>
+          </w:p>
+        </w:tc>
+        <w:tc>
+          <w:tcPr>
+            <w:tcW w:w="3775" w:type="dxa"/>
+          </w:tcPr>
+          <w:p/>
+        </w:tc>
+      </w:tr>
+      <w:tr>
+        <w:tc>
+          <w:tcPr>
+            <w:tcW w:w="2337" w:type="dxa"/>
+          </w:tcPr>
+          <w:p>
+            <w:r>
+              <w:t>Position</w:t>
+            </w:r>
+          </w:p>
+        </w:tc>
+        <w:tc>
+          <w:tcPr>
+            <w:tcW w:w="1978" w:type="dxa"/>
+          </w:tcPr>
+          <w:p>
+            <w:proofErr w:type="spellStart"/>
+            <w:proofErr w:type="gramStart"/>
+            <w:r>
+              <w:t>nvarchar</w:t>
+            </w:r>
+            <w:proofErr w:type="spellEnd"/>
+            <w:r>
+              <w:t>(</w:t>
+            </w:r>
+            <w:proofErr w:type="gramEnd"/>
+            <w:r>
+              <w:t>128)</w:t>
+            </w:r>
+          </w:p>
+        </w:tc>
+        <w:tc>
+          <w:tcPr>
+            <w:tcW w:w="1260" w:type="dxa"/>
+          </w:tcPr>
+          <w:p>
+            <w:r>
+              <w:t>Yes</w:t>
+            </w:r>
+          </w:p>
+        </w:tc>
+        <w:tc>
+          <w:tcPr>
+            <w:tcW w:w="3775" w:type="dxa"/>
+          </w:tcPr>
+          <w:p/>
+        </w:tc>
+      </w:tr>
+    </w:tbl>
+    <w:p/>
+    <w:p>
+      <w:pPr>
+        <w:pStyle w:val="Heading2"/>
+      </w:pPr>
+      <w:r>
+        <w:t>Student</w:t>
+      </w:r>
+    </w:p>
+    <w:tbl>
+      <w:tblPr>
+        <w:tblStyle w:val="TableGrid"/>
+        <w:tblW w:w="0" w:type="auto"/>
+        <w:tblLook w:val="04A0" w:firstRow="1" w:lastRow="0" w:firstColumn="1" w:lastColumn="0" w:noHBand="0" w:noVBand="1"/>
+      </w:tblPr>
+      <w:tblGrid>
+        <w:gridCol w:w="2337"/>
+        <w:gridCol w:w="1438"/>
+        <w:gridCol w:w="1890"/>
+        <w:gridCol w:w="3685"/>
+      </w:tblGrid>
+      <w:tr>
+        <w:tc>
+          <w:tcPr>
+            <w:tcW w:w="2337" w:type="dxa"/>
+          </w:tcPr>
+          <w:p>
+            <w:pPr>
+              <w:jc w:val="center"/>
+              <w:rPr>
+                <w:b/>
+                <w:bCs/>
+              </w:rPr>
+            </w:pPr>
+            <w:r>
+              <w:rPr>
+                <w:b/>
+                <w:bCs/>
+              </w:rPr>
+              <w:t>Name</w:t>
+            </w:r>
+          </w:p>
+        </w:tc>
+        <w:tc>
+          <w:tcPr>
+            <w:tcW w:w="1438" w:type="dxa"/>
+          </w:tcPr>
+          <w:p>
+            <w:pPr>
+              <w:jc w:val="center"/>
+              <w:rPr>
+                <w:b/>
+                <w:bCs/>
+              </w:rPr>
+            </w:pPr>
+            <w:r>
+              <w:rPr>
+                <w:b/>
+                <w:bCs/>
+              </w:rPr>
+              <w:t>Type</w:t>
+            </w:r>
+          </w:p>
+        </w:tc>
+        <w:tc>
+          <w:tcPr>
+            <w:tcW w:w="1890" w:type="dxa"/>
+          </w:tcPr>
+          <w:p>
+            <w:pPr>
+              <w:jc w:val="center"/>
+              <w:rPr>
+                <w:b/>
+                <w:bCs/>
+              </w:rPr>
+            </w:pPr>
+            <w:r>
+              <w:rPr>
+                <w:b/>
+                <w:bCs/>
+              </w:rPr>
+              <w:t>Required</w:t>
+            </w:r>
+          </w:p>
+        </w:tc>
+        <w:tc>
+          <w:tcPr>
+            <w:tcW w:w="3685" w:type="dxa"/>
+          </w:tcPr>
+          <w:p>
+            <w:pPr>
+              <w:jc w:val="center"/>
+              <w:rPr>
+                <w:b/>
+                <w:bCs/>
+              </w:rPr>
+            </w:pPr>
+            <w:r>
+              <w:rPr>
+                <w:b/>
+                <w:bCs/>
+              </w:rPr>
+              <w:t>Description</w:t>
+            </w:r>
+          </w:p>
+        </w:tc>
+      </w:tr>
+      <w:tr>
+        <w:tc>
+          <w:tcPr>
+            <w:tcW w:w="2337" w:type="dxa"/>
+          </w:tcPr>
+          <w:p>
+            <w:r>
+              <w:t>Id</w:t>
+            </w:r>
+          </w:p>
+        </w:tc>
+        <w:tc>
+          <w:tcPr>
+            <w:tcW w:w="1438" w:type="dxa"/>
+          </w:tcPr>
+          <w:p>
+            <w:r>
+              <w:t>int</w:t>
+            </w:r>
+          </w:p>
+        </w:tc>
+        <w:tc>
+          <w:tcPr>
+            <w:tcW w:w="1890" w:type="dxa"/>
+          </w:tcPr>
+          <w:p>
+            <w:r>
+              <w:t>Yes</w:t>
+            </w:r>
+          </w:p>
+        </w:tc>
+        <w:tc>
+          <w:tcPr>
+            <w:tcW w:w="3685" w:type="dxa"/>
+          </w:tcPr>
+          <w:p>
+            <w:r>
+              <w:t>Unique identifier and primary key.</w:t>
+            </w:r>
+          </w:p>
+        </w:tc>
+      </w:tr>
+      <w:tr>
+        <w:tc>
+          <w:tcPr>
+            <w:tcW w:w="2337" w:type="dxa"/>
+          </w:tcPr>
+          <w:p>
+            <w:proofErr w:type="spellStart"/>
+            <w:r>
+              <w:t>PersonId</w:t>
+            </w:r>
+            <w:proofErr w:type="spellEnd"/>
+          </w:p>
+        </w:tc>
+        <w:tc>
+          <w:tcPr>
+            <w:tcW w:w="1438" w:type="dxa"/>
+          </w:tcPr>
+          <w:p>
+            <w:r>
+              <w:t>int</w:t>
+            </w:r>
+          </w:p>
+        </w:tc>
+        <w:tc>
+          <w:tcPr>
+            <w:tcW w:w="1890" w:type="dxa"/>
+          </w:tcPr>
+          <w:p>
+            <w:r>
+              <w:t>Yes</w:t>
+            </w:r>
+          </w:p>
+        </w:tc>
+        <w:tc>
+          <w:tcPr>
+            <w:tcW w:w="3685" w:type="dxa"/>
+          </w:tcPr>
+          <w:p>
+            <w:r>
+              <w:t xml:space="preserve">Foreign key to Id in </w:t>
+            </w:r>
+            <w:r>
+              <w:t>P</w:t>
+            </w:r>
+            <w:r>
+              <w:t>erson table.</w:t>
+            </w:r>
+          </w:p>
+        </w:tc>
+      </w:tr>
+      <w:tr>
+        <w:tc>
+          <w:tcPr>
+            <w:tcW w:w="2337" w:type="dxa"/>
+          </w:tcPr>
+          <w:p>
+            <w:proofErr w:type="spellStart"/>
+            <w:r>
+              <w:t>GradeLevel</w:t>
+            </w:r>
+            <w:proofErr w:type="spellEnd"/>
+          </w:p>
+        </w:tc>
+        <w:tc>
+          <w:tcPr>
+            <w:tcW w:w="1438" w:type="dxa"/>
+          </w:tcPr>
+          <w:p>
+            <w:r>
+              <w:t>int</w:t>
+            </w:r>
+          </w:p>
+        </w:tc>
+        <w:tc>
+          <w:tcPr>
+            <w:tcW w:w="1890" w:type="dxa"/>
+          </w:tcPr>
+          <w:p>
+            <w:r>
+              <w:t>Yes</w:t>
+            </w:r>
+          </w:p>
+        </w:tc>
+        <w:tc>
+          <w:tcPr>
+            <w:tcW w:w="3685" w:type="dxa"/>
+          </w:tcPr>
+          <w:p/>
+        </w:tc>
+      </w:tr>
+    </w:tbl>
+    <w:p/>
+    <w:p>
+      <w:pPr>
+        <w:pStyle w:val="Heading2"/>
+      </w:pPr>
+      <w:r>
+        <w:lastRenderedPageBreak/>
+        <w:t>Guardian</w:t>
+      </w:r>
+    </w:p>
+    <w:tbl>
+      <w:tblPr>
+        <w:tblStyle w:val="TableGrid"/>
+        <w:tblW w:w="0" w:type="auto"/>
+        <w:tblLook w:val="04A0" w:firstRow="1" w:lastRow="0" w:firstColumn="1" w:lastColumn="0" w:noHBand="0" w:noVBand="1"/>
+      </w:tblPr>
+      <w:tblGrid>
+        <w:gridCol w:w="2326"/>
+        <w:gridCol w:w="1809"/>
+        <w:gridCol w:w="1639"/>
+        <w:gridCol w:w="3576"/>
+      </w:tblGrid>
+      <w:tr>
+        <w:tc>
+          <w:tcPr>
+            <w:tcW w:w="2326" w:type="dxa"/>
+          </w:tcPr>
+          <w:p>
+            <w:pPr>
+              <w:jc w:val="center"/>
+              <w:rPr>
+                <w:b/>
+                <w:bCs/>
+              </w:rPr>
+            </w:pPr>
+            <w:r>
+              <w:rPr>
+                <w:b/>
+                <w:bCs/>
+              </w:rPr>
+              <w:t>Name</w:t>
+            </w:r>
+          </w:p>
+        </w:tc>
+        <w:tc>
+          <w:tcPr>
+            <w:tcW w:w="1809" w:type="dxa"/>
+          </w:tcPr>
+          <w:p>
+            <w:pPr>
+              <w:jc w:val="center"/>
+              <w:rPr>
+                <w:b/>
+                <w:bCs/>
+              </w:rPr>
+            </w:pPr>
+            <w:r>
+              <w:rPr>
+                <w:b/>
+                <w:bCs/>
+              </w:rPr>
+              <w:t>Type</w:t>
+            </w:r>
+          </w:p>
+        </w:tc>
+        <w:tc>
+          <w:tcPr>
+            <w:tcW w:w="1639" w:type="dxa"/>
+          </w:tcPr>
+          <w:p>
+            <w:pPr>
+              <w:jc w:val="center"/>
+              <w:rPr>
+                <w:b/>
+                <w:bCs/>
+              </w:rPr>
+            </w:pPr>
+            <w:r>
+              <w:rPr>
+                <w:b/>
+                <w:bCs/>
+              </w:rPr>
+              <w:t>Required</w:t>
+            </w:r>
+          </w:p>
+        </w:tc>
+        <w:tc>
+          <w:tcPr>
+            <w:tcW w:w="3576" w:type="dxa"/>
+          </w:tcPr>
+          <w:p>
+            <w:pPr>
+              <w:jc w:val="center"/>
+              <w:rPr>
+                <w:b/>
+                <w:bCs/>
+              </w:rPr>
+            </w:pPr>
+            <w:proofErr w:type="spellStart"/>
+            <w:r>
+              <w:rPr>
+                <w:b/>
+                <w:bCs/>
+              </w:rPr>
+              <w:t>Decription</w:t>
+            </w:r>
+            <w:proofErr w:type="spellEnd"/>
+          </w:p>
+        </w:tc>
+      </w:tr>
+      <w:tr>
+        <w:tc>
+          <w:tcPr>
+            <w:tcW w:w="2326" w:type="dxa"/>
+          </w:tcPr>
+          <w:p>
+            <w:r>
+              <w:t>Id</w:t>
+            </w:r>
+          </w:p>
+        </w:tc>
+        <w:tc>
+          <w:tcPr>
+            <w:tcW w:w="1809" w:type="dxa"/>
+          </w:tcPr>
+          <w:p>
+            <w:r>
+              <w:t>int</w:t>
+            </w:r>
+          </w:p>
+        </w:tc>
+        <w:tc>
+          <w:tcPr>
+            <w:tcW w:w="1639" w:type="dxa"/>
+          </w:tcPr>
+          <w:p>
+            <w:r>
+              <w:t>Yes</w:t>
+            </w:r>
+          </w:p>
+        </w:tc>
+        <w:tc>
+          <w:tcPr>
+            <w:tcW w:w="3576" w:type="dxa"/>
+          </w:tcPr>
+          <w:p>
+            <w:r>
+              <w:t>Unique identifier and primary key.</w:t>
+            </w:r>
+          </w:p>
+        </w:tc>
+      </w:tr>
+      <w:tr>
+        <w:tc>
+          <w:tcPr>
+            <w:tcW w:w="2326" w:type="dxa"/>
+          </w:tcPr>
+          <w:p>
+            <w:proofErr w:type="spellStart"/>
+            <w:r>
+              <w:t>PersonId</w:t>
+            </w:r>
+            <w:proofErr w:type="spellEnd"/>
+          </w:p>
+        </w:tc>
+        <w:tc>
+          <w:tcPr>
+            <w:tcW w:w="1809" w:type="dxa"/>
+          </w:tcPr>
+          <w:p>
+            <w:r>
+              <w:t>int</w:t>
+            </w:r>
+          </w:p>
+        </w:tc>
+        <w:tc>
+          <w:tcPr>
+            <w:tcW w:w="1639" w:type="dxa"/>
+          </w:tcPr>
+          <w:p>
+            <w:r>
+              <w:t>Yes</w:t>
+            </w:r>
+          </w:p>
+        </w:tc>
+        <w:tc>
+          <w:tcPr>
+            <w:tcW w:w="3576" w:type="dxa"/>
+          </w:tcPr>
+          <w:p>
+            <w:r>
+              <w:t xml:space="preserve">Foreign key to Id in </w:t>
+            </w:r>
+            <w:r>
+              <w:t>P</w:t>
+            </w:r>
+            <w:r>
+              <w:t>erson table.</w:t>
+            </w:r>
+          </w:p>
+        </w:tc>
+      </w:tr>
+    </w:tbl>
+    <w:p/>
+    <w:p>
+      <w:pPr>
+        <w:pStyle w:val="Heading2"/>
+      </w:pPr>
+      <w:proofErr w:type="spellStart"/>
+      <w:r>
+        <w:t>StudentGuardianMap</w:t>
+      </w:r>
+      <w:proofErr w:type="spellEnd"/>
+    </w:p>
+    <w:p>
+      <w:r>
+        <w:t xml:space="preserve">This table is used to implement a many-to-many relationship between the </w:t>
+      </w:r>
+      <w:r>
+        <w:t>Student</w:t>
+      </w:r>
+      <w:r>
+        <w:t xml:space="preserve"> and </w:t>
+      </w:r>
+      <w:r>
+        <w:t>Guardian</w:t>
+      </w:r>
+      <w:r>
+        <w:t xml:space="preserve"> tables. The Primary key consists of </w:t>
+      </w:r>
+      <w:proofErr w:type="spellStart"/>
+      <w:r>
+        <w:t>StudentI</w:t>
+      </w:r>
+      <w:r>
+        <w:t>d</w:t>
+      </w:r>
+      <w:proofErr w:type="spellEnd"/>
+      <w:r>
+        <w:t xml:space="preserve"> and </w:t>
+      </w:r>
+      <w:proofErr w:type="spellStart"/>
+      <w:r>
+        <w:t>Guardian</w:t>
+      </w:r>
+      <w:r>
+        <w:t>Id</w:t>
+      </w:r>
+      <w:proofErr w:type="spellEnd"/>
+      <w:r>
+        <w:t xml:space="preserve">. </w:t>
+      </w:r>
+    </w:p>
+    <w:tbl>
+      <w:tblPr>
+        <w:tblStyle w:val="TableGrid"/>
+        <w:tblW w:w="0" w:type="auto"/>
+        <w:tblLook w:val="04A0" w:firstRow="1" w:lastRow="0" w:firstColumn="1" w:lastColumn="0" w:noHBand="0" w:noVBand="1"/>
+      </w:tblPr>
+      <w:tblGrid>
+        <w:gridCol w:w="2337"/>
+        <w:gridCol w:w="1348"/>
+        <w:gridCol w:w="1440"/>
+        <w:gridCol w:w="4225"/>
+      </w:tblGrid>
+      <w:tr>
+        <w:tc>
+          <w:tcPr>
+            <w:tcW w:w="2337" w:type="dxa"/>
+          </w:tcPr>
+          <w:p>
+            <w:pPr>
+              <w:jc w:val="center"/>
+              <w:rPr>
+                <w:b/>
+                <w:bCs/>
+              </w:rPr>
+            </w:pPr>
+            <w:r>
+              <w:rPr>
+                <w:b/>
+                <w:bCs/>
+              </w:rPr>
+              <w:t>Name</w:t>
+            </w:r>
+          </w:p>
+        </w:tc>
+        <w:tc>
+          <w:tcPr>
+            <w:tcW w:w="1348" w:type="dxa"/>
+          </w:tcPr>
+          <w:p>
+            <w:pPr>
+              <w:jc w:val="center"/>
+              <w:rPr>
+                <w:b/>
+                <w:bCs/>
+              </w:rPr>
+            </w:pPr>
+            <w:r>
+              <w:rPr>
+                <w:b/>
+                <w:bCs/>
+              </w:rPr>
+              <w:t>Type</w:t>
+            </w:r>
+          </w:p>
+        </w:tc>
+        <w:tc>
+          <w:tcPr>
+            <w:tcW w:w="1440" w:type="dxa"/>
+          </w:tcPr>
+          <w:p>
+            <w:pPr>
+              <w:jc w:val="center"/>
+              <w:rPr>
+                <w:b/>
+                <w:bCs/>
+              </w:rPr>
+            </w:pPr>
+            <w:r>
+              <w:rPr>
+                <w:b/>
+                <w:bCs/>
+              </w:rPr>
+              <w:t>Required</w:t>
+            </w:r>
+          </w:p>
+        </w:tc>
+        <w:tc>
+          <w:tcPr>
+            <w:tcW w:w="4225" w:type="dxa"/>
+          </w:tcPr>
+          <w:p>
+            <w:pPr>
+              <w:jc w:val="center"/>
+              <w:rPr>
+                <w:b/>
+                <w:bCs/>
+              </w:rPr>
+            </w:pPr>
+            <w:r>
+              <w:rPr>
+                <w:b/>
+                <w:bCs/>
+              </w:rPr>
+              <w:t>Description</w:t>
+            </w:r>
+          </w:p>
+        </w:tc>
+      </w:tr>
+      <w:tr>
+        <w:tc>
+          <w:tcPr>
+            <w:tcW w:w="2337" w:type="dxa"/>
+          </w:tcPr>
+          <w:p>
+            <w:proofErr w:type="spellStart"/>
+            <w:r>
+              <w:t>StudentId</w:t>
+            </w:r>
+            <w:proofErr w:type="spellEnd"/>
+          </w:p>
+        </w:tc>
+        <w:tc>
+          <w:tcPr>
+            <w:tcW w:w="1348" w:type="dxa"/>
+          </w:tcPr>
+          <w:p>
+            <w:r>
+              <w:t>int</w:t>
+            </w:r>
+          </w:p>
+        </w:tc>
+        <w:tc>
+          <w:tcPr>
+            <w:tcW w:w="1440" w:type="dxa"/>
+          </w:tcPr>
+          <w:p>
+            <w:r>
+              <w:t>Yes</w:t>
+            </w:r>
+          </w:p>
+        </w:tc>
+        <w:tc>
+          <w:tcPr>
+            <w:tcW w:w="4225" w:type="dxa"/>
+          </w:tcPr>
+          <w:p>
+            <w:r>
+              <w:t>Foreign key to Id in Student table.</w:t>
+            </w:r>
+          </w:p>
+        </w:tc>
+      </w:tr>
+      <w:tr>
+        <w:tc>
+          <w:tcPr>
+            <w:tcW w:w="2337" w:type="dxa"/>
+          </w:tcPr>
+          <w:p>
+            <w:proofErr w:type="spellStart"/>
+            <w:r>
+              <w:t>GuardianId</w:t>
+            </w:r>
+            <w:proofErr w:type="spellEnd"/>
+          </w:p>
+        </w:tc>
+        <w:tc>
+          <w:tcPr>
+            <w:tcW w:w="1348" w:type="dxa"/>
+          </w:tcPr>
+          <w:p>
+            <w:r>
+              <w:t>int</w:t>
+            </w:r>
+          </w:p>
+        </w:tc>
+        <w:tc>
+          <w:tcPr>
+            <w:tcW w:w="1440" w:type="dxa"/>
+          </w:tcPr>
+          <w:p>
+            <w:r>
+              <w:t>Yes</w:t>
+            </w:r>
+          </w:p>
+        </w:tc>
+        <w:tc>
+          <w:tcPr>
+            <w:tcW w:w="4225" w:type="dxa"/>
+          </w:tcPr>
+          <w:p>
+            <w:r>
+              <w:t>Foreign key to Id in Guardian table.</w:t>
+            </w:r>
+          </w:p>
+        </w:tc>
+      </w:tr>
+      <w:tr>
+        <w:tc>
+          <w:tcPr>
+            <w:tcW w:w="2337" w:type="dxa"/>
+          </w:tcPr>
+          <w:p>
+            <w:proofErr w:type="spellStart"/>
+            <w:r>
+              <w:t>ContactOrder</w:t>
+            </w:r>
+            <w:proofErr w:type="spellEnd"/>
+          </w:p>
+        </w:tc>
+        <w:tc>
+          <w:tcPr>
+            <w:tcW w:w="1348" w:type="dxa"/>
+          </w:tcPr>
+          <w:p>
+            <w:r>
+              <w:t>int</w:t>
+            </w:r>
+          </w:p>
+        </w:tc>
+        <w:tc>
+          <w:tcPr>
+            <w:tcW w:w="1440" w:type="dxa"/>
+          </w:tcPr>
+          <w:p>
+            <w:r>
+              <w:t>Yes</w:t>
+            </w:r>
+          </w:p>
+        </w:tc>
+        <w:tc>
+          <w:tcPr>
+            <w:tcW w:w="4225" w:type="dxa"/>
+          </w:tcPr>
+          <w:p>
+            <w:r>
+              <w:t xml:space="preserve">Determines the order in which </w:t>
+            </w:r>
+            <w:r>
+              <w:t xml:space="preserve">guardians are listed for </w:t>
+            </w:r>
+            <w:r>
+              <w:t>each</w:t>
+            </w:r>
+            <w:r>
+              <w:t xml:space="preserve"> specific student.</w:t>
+            </w:r>
+          </w:p>
+        </w:tc>
+      </w:tr>
+    </w:tbl>
+    <w:p/>
+    <w:p>
+      <w:pPr>
         <w:pStyle w:val="Heading1"/>
       </w:pPr>
-      <w:bookmarkStart w:id="29" w:name="_Toc54504271"/>
+      <w:bookmarkStart w:id="5" w:name="_Toc54504271"/>
       <w:r>
         <w:t>Useful Links</w:t>
       </w:r>
-      <w:bookmarkEnd w:id="29"/>
+      <w:bookmarkEnd w:id="5"/>
     </w:p>
     <w:p>
       <w:hyperlink r:id="rId7" w:history="1">
@@ -3294,6 +7190,25 @@
       <w:ind w:left="480"/>
     </w:pPr>
   </w:style>
+  <w:style w:type="table" w:styleId="TableGrid">
+    <w:name w:val="Table Grid"/>
+    <w:basedOn w:val="TableNormal"/>
+    <w:uiPriority w:val="39"/>
+    <w:rsid w:val="00C474CD"/>
+    <w:pPr>
+      <w:spacing w:after="0" w:line="240" w:lineRule="auto"/>
+    </w:pPr>
+    <w:tblPr>
+      <w:tblBorders>
+        <w:top w:val="single" w:sz="4" w:space="0" w:color="auto"/>
+        <w:left w:val="single" w:sz="4" w:space="0" w:color="auto"/>
+        <w:bottom w:val="single" w:sz="4" w:space="0" w:color="auto"/>
+        <w:right w:val="single" w:sz="4" w:space="0" w:color="auto"/>
+        <w:insideH w:val="single" w:sz="4" w:space="0" w:color="auto"/>
+        <w:insideV w:val="single" w:sz="4" w:space="0" w:color="auto"/>
+      </w:tblBorders>
+    </w:tblPr>
+  </w:style>
 </w:styles>
 </file>
 

</xml_diff>

<commit_message>
SM-11 - Finished phone object unit tests. Defined IAddress and IEmail interfaces. Implemented Address and Email classes.
</commit_message>
<xml_diff>
--- a/Design/School Master.docx
+++ b/Design/School Master.docx
@@ -2244,10 +2244,10 @@
           <w:noProof/>
         </w:rPr>
         <w:drawing>
-          <wp:inline distT="0" distB="0" distL="0" distR="0" wp14:anchorId="13D53913" wp14:editId="3270C74A">
-            <wp:extent cx="5943600" cy="5316220"/>
+          <wp:inline distT="0" distB="0" distL="0" distR="0" wp14:anchorId="078BE6F1" wp14:editId="0242091E">
+            <wp:extent cx="5943600" cy="5464810"/>
             <wp:effectExtent l="0" t="0" r="0" b="0"/>
-            <wp:docPr id="1" name="Picture 1"/>
+            <wp:docPr id="2" name="Picture 2"/>
             <wp:cNvGraphicFramePr>
               <a:graphicFrameLocks xmlns:a="http://schemas.openxmlformats.org/drawingml/2006/main" noChangeAspect="1"/>
             </wp:cNvGraphicFramePr>
@@ -2255,7 +2255,7 @@
               <a:graphicData uri="http://schemas.openxmlformats.org/drawingml/2006/picture">
                 <pic:pic xmlns:pic="http://schemas.openxmlformats.org/drawingml/2006/picture">
                   <pic:nvPicPr>
-                    <pic:cNvPr id="1" name="Picture 1"/>
+                    <pic:cNvPr id="2" name="Picture 2"/>
                     <pic:cNvPicPr/>
                   </pic:nvPicPr>
                   <pic:blipFill>
@@ -2273,7 +2273,7 @@
                   <pic:spPr>
                     <a:xfrm>
                       <a:off x="0" y="0"/>
-                      <a:ext cx="5943600" cy="5316220"/>
+                      <a:ext cx="5943600" cy="5464810"/>
                     </a:xfrm>
                     <a:prstGeom prst="rect">
                       <a:avLst/>
@@ -6199,37 +6199,19 @@
     </w:p>
     <w:p>
       <w:r>
-        <w:t xml:space="preserve">This table is used to implement a many-to-many relationship between the </w:t>
-      </w:r>
-      <w:r>
-        <w:t>Student</w:t>
-      </w:r>
+        <w:t xml:space="preserve">This table is used to implement a many-to-many relationship between the Student and Guardian tables. The Primary key consists of </w:t>
+      </w:r>
+      <w:proofErr w:type="spellStart"/>
+      <w:r>
+        <w:t>StudentId</w:t>
+      </w:r>
+      <w:proofErr w:type="spellEnd"/>
       <w:r>
         <w:t xml:space="preserve"> and </w:t>
       </w:r>
-      <w:r>
-        <w:t>Guardian</w:t>
-      </w:r>
-      <w:r>
-        <w:t xml:space="preserve"> tables. The Primary key consists of </w:t>
-      </w:r>
       <w:proofErr w:type="spellStart"/>
       <w:r>
-        <w:t>StudentI</w:t>
-      </w:r>
-      <w:r>
-        <w:t>d</w:t>
-      </w:r>
-      <w:proofErr w:type="spellEnd"/>
-      <w:r>
-        <w:t xml:space="preserve"> and </w:t>
-      </w:r>
-      <w:proofErr w:type="spellStart"/>
-      <w:r>
-        <w:t>Guardian</w:t>
-      </w:r>
-      <w:r>
-        <w:t>Id</w:t>
+        <w:t>GuardianId</w:t>
       </w:r>
       <w:proofErr w:type="spellEnd"/>
       <w:r>
@@ -6461,10 +6443,7 @@
           </w:tcPr>
           <w:p>
             <w:r>
-              <w:t xml:space="preserve">Determines the order in which </w:t>
-            </w:r>
-            <w:r>
-              <w:t xml:space="preserve">guardians are listed for </w:t>
+              <w:t xml:space="preserve">Determines the order in which guardians are listed for </w:t>
             </w:r>
             <w:r>
               <w:t>each</w:t>

</xml_diff>

<commit_message>
SM-11 - Implemented person class. Did some general clean up. Created a post-deployment script that initializes the values in the Role table.
</commit_message>
<xml_diff>
--- a/Design/School Master.docx
+++ b/Design/School Master.docx
@@ -2244,10 +2244,10 @@
           <w:noProof/>
         </w:rPr>
         <w:drawing>
-          <wp:inline distT="0" distB="0" distL="0" distR="0" wp14:anchorId="078BE6F1" wp14:editId="0242091E">
+          <wp:inline distT="0" distB="0" distL="0" distR="0" wp14:anchorId="4A93328C" wp14:editId="67661600">
             <wp:extent cx="5943600" cy="5464810"/>
             <wp:effectExtent l="0" t="0" r="0" b="0"/>
-            <wp:docPr id="2" name="Picture 2"/>
+            <wp:docPr id="1" name="Picture 1"/>
             <wp:cNvGraphicFramePr>
               <a:graphicFrameLocks xmlns:a="http://schemas.openxmlformats.org/drawingml/2006/main" noChangeAspect="1"/>
             </wp:cNvGraphicFramePr>
@@ -2255,7 +2255,7 @@
               <a:graphicData uri="http://schemas.openxmlformats.org/drawingml/2006/picture">
                 <pic:pic xmlns:pic="http://schemas.openxmlformats.org/drawingml/2006/picture">
                   <pic:nvPicPr>
-                    <pic:cNvPr id="2" name="Picture 2"/>
+                    <pic:cNvPr id="1" name="Picture 1"/>
                     <pic:cNvPicPr/>
                   </pic:nvPicPr>
                   <pic:blipFill>

</xml_diff>

<commit_message>
SM-13 - Checkpoint of changes to Dtos and object model.
</commit_message>
<xml_diff>
--- a/Design/School Master.docx
+++ b/Design/School Master.docx
@@ -48,7 +48,10 @@
               <w:tab w:val="right" w:leader="dot" w:pos="9350"/>
             </w:tabs>
             <w:rPr>
+              <w:rFonts w:eastAsiaTheme="minorEastAsia"/>
               <w:noProof/>
+              <w:sz w:val="22"/>
+              <w:szCs w:val="22"/>
             </w:rPr>
           </w:pPr>
           <w:r>
@@ -60,7 +63,7 @@
           <w:r>
             <w:fldChar w:fldCharType="separate"/>
           </w:r>
-          <w:hyperlink w:anchor="_Toc54504242" w:history="1">
+          <w:hyperlink w:anchor="_Toc64901919" w:history="1">
             <w:r>
               <w:rPr>
                 <w:rStyle w:val="Hyperlink"/>
@@ -87,7 +90,7 @@
                 <w:noProof/>
                 <w:webHidden/>
               </w:rPr>
-              <w:instrText xml:space="preserve"> PAGEREF _Toc54504242 \h </w:instrText>
+              <w:instrText xml:space="preserve"> PAGEREF _Toc64901919 \h </w:instrText>
             </w:r>
             <w:r>
               <w:rPr>
@@ -107,7 +110,149 @@
                 <w:noProof/>
                 <w:webHidden/>
               </w:rPr>
-              <w:t>1</w:t>
+              <w:t>2</w:t>
+            </w:r>
+            <w:r>
+              <w:rPr>
+                <w:noProof/>
+                <w:webHidden/>
+              </w:rPr>
+              <w:fldChar w:fldCharType="end"/>
+            </w:r>
+          </w:hyperlink>
+        </w:p>
+        <w:p>
+          <w:pPr>
+            <w:pStyle w:val="TOC2"/>
+            <w:tabs>
+              <w:tab w:val="right" w:leader="dot" w:pos="9350"/>
+            </w:tabs>
+            <w:rPr>
+              <w:rFonts w:eastAsiaTheme="minorEastAsia"/>
+              <w:noProof/>
+              <w:sz w:val="22"/>
+              <w:szCs w:val="22"/>
+            </w:rPr>
+          </w:pPr>
+          <w:hyperlink w:anchor="_Toc64901920" w:history="1">
+            <w:r>
+              <w:rPr>
+                <w:rStyle w:val="Hyperlink"/>
+                <w:noProof/>
+              </w:rPr>
+              <w:t>Phase I</w:t>
+            </w:r>
+            <w:r>
+              <w:rPr>
+                <w:noProof/>
+                <w:webHidden/>
+              </w:rPr>
+              <w:tab/>
+            </w:r>
+            <w:r>
+              <w:rPr>
+                <w:noProof/>
+                <w:webHidden/>
+              </w:rPr>
+              <w:fldChar w:fldCharType="begin"/>
+            </w:r>
+            <w:r>
+              <w:rPr>
+                <w:noProof/>
+                <w:webHidden/>
+              </w:rPr>
+              <w:instrText xml:space="preserve"> PAGEREF _Toc64901920 \h </w:instrText>
+            </w:r>
+            <w:r>
+              <w:rPr>
+                <w:noProof/>
+                <w:webHidden/>
+              </w:rPr>
+            </w:r>
+            <w:r>
+              <w:rPr>
+                <w:noProof/>
+                <w:webHidden/>
+              </w:rPr>
+              <w:fldChar w:fldCharType="separate"/>
+            </w:r>
+            <w:r>
+              <w:rPr>
+                <w:noProof/>
+                <w:webHidden/>
+              </w:rPr>
+              <w:t>2</w:t>
+            </w:r>
+            <w:r>
+              <w:rPr>
+                <w:noProof/>
+                <w:webHidden/>
+              </w:rPr>
+              <w:fldChar w:fldCharType="end"/>
+            </w:r>
+          </w:hyperlink>
+        </w:p>
+        <w:p>
+          <w:pPr>
+            <w:pStyle w:val="TOC2"/>
+            <w:tabs>
+              <w:tab w:val="right" w:leader="dot" w:pos="9350"/>
+            </w:tabs>
+            <w:rPr>
+              <w:rFonts w:eastAsiaTheme="minorEastAsia"/>
+              <w:noProof/>
+              <w:sz w:val="22"/>
+              <w:szCs w:val="22"/>
+            </w:rPr>
+          </w:pPr>
+          <w:hyperlink w:anchor="_Toc64901921" w:history="1">
+            <w:r>
+              <w:rPr>
+                <w:rStyle w:val="Hyperlink"/>
+                <w:noProof/>
+              </w:rPr>
+              <w:t>Phase II</w:t>
+            </w:r>
+            <w:r>
+              <w:rPr>
+                <w:noProof/>
+                <w:webHidden/>
+              </w:rPr>
+              <w:tab/>
+            </w:r>
+            <w:r>
+              <w:rPr>
+                <w:noProof/>
+                <w:webHidden/>
+              </w:rPr>
+              <w:fldChar w:fldCharType="begin"/>
+            </w:r>
+            <w:r>
+              <w:rPr>
+                <w:noProof/>
+                <w:webHidden/>
+              </w:rPr>
+              <w:instrText xml:space="preserve"> PAGEREF _Toc64901921 \h </w:instrText>
+            </w:r>
+            <w:r>
+              <w:rPr>
+                <w:noProof/>
+                <w:webHidden/>
+              </w:rPr>
+            </w:r>
+            <w:r>
+              <w:rPr>
+                <w:noProof/>
+                <w:webHidden/>
+              </w:rPr>
+              <w:fldChar w:fldCharType="separate"/>
+            </w:r>
+            <w:r>
+              <w:rPr>
+                <w:noProof/>
+                <w:webHidden/>
+              </w:rPr>
+              <w:t>2</w:t>
             </w:r>
             <w:r>
               <w:rPr>
@@ -125,16 +270,19 @@
               <w:tab w:val="right" w:leader="dot" w:pos="9350"/>
             </w:tabs>
             <w:rPr>
+              <w:rFonts w:eastAsiaTheme="minorEastAsia"/>
               <w:noProof/>
+              <w:sz w:val="22"/>
+              <w:szCs w:val="22"/>
             </w:rPr>
           </w:pPr>
-          <w:hyperlink w:anchor="_Toc54504243" w:history="1">
+          <w:hyperlink w:anchor="_Toc64901922" w:history="1">
             <w:r>
               <w:rPr>
                 <w:rStyle w:val="Hyperlink"/>
                 <w:noProof/>
               </w:rPr>
-              <w:t>Use Cases</w:t>
+              <w:t>Use Cases – Phase I</w:t>
             </w:r>
             <w:r>
               <w:rPr>
@@ -155,7 +303,7 @@
                 <w:noProof/>
                 <w:webHidden/>
               </w:rPr>
-              <w:instrText xml:space="preserve"> PAGEREF _Toc54504243 \h </w:instrText>
+              <w:instrText xml:space="preserve"> PAGEREF _Toc64901922 \h </w:instrText>
             </w:r>
             <w:r>
               <w:rPr>
@@ -175,7 +323,7 @@
                 <w:noProof/>
                 <w:webHidden/>
               </w:rPr>
-              <w:t>1</w:t>
+              <w:t>2</w:t>
             </w:r>
             <w:r>
               <w:rPr>
@@ -193,16 +341,19 @@
               <w:tab w:val="right" w:leader="dot" w:pos="9350"/>
             </w:tabs>
             <w:rPr>
+              <w:rFonts w:eastAsiaTheme="minorEastAsia"/>
               <w:noProof/>
+              <w:sz w:val="22"/>
+              <w:szCs w:val="22"/>
             </w:rPr>
           </w:pPr>
-          <w:hyperlink w:anchor="_Toc54504244" w:history="1">
+          <w:hyperlink w:anchor="_Toc64901923" w:history="1">
             <w:r>
               <w:rPr>
                 <w:rStyle w:val="Hyperlink"/>
                 <w:noProof/>
               </w:rPr>
-              <w:t>Teacher</w:t>
+              <w:t>Administrator</w:t>
             </w:r>
             <w:r>
               <w:rPr>
@@ -223,7 +374,7 @@
                 <w:noProof/>
                 <w:webHidden/>
               </w:rPr>
-              <w:instrText xml:space="preserve"> PAGEREF _Toc54504244 \h </w:instrText>
+              <w:instrText xml:space="preserve"> PAGEREF _Toc64901923 \h </w:instrText>
             </w:r>
             <w:r>
               <w:rPr>
@@ -243,7 +394,504 @@
                 <w:noProof/>
                 <w:webHidden/>
               </w:rPr>
-              <w:t>1</w:t>
+              <w:t>2</w:t>
+            </w:r>
+            <w:r>
+              <w:rPr>
+                <w:noProof/>
+                <w:webHidden/>
+              </w:rPr>
+              <w:fldChar w:fldCharType="end"/>
+            </w:r>
+          </w:hyperlink>
+        </w:p>
+        <w:p>
+          <w:pPr>
+            <w:pStyle w:val="TOC2"/>
+            <w:tabs>
+              <w:tab w:val="right" w:leader="dot" w:pos="9350"/>
+            </w:tabs>
+            <w:rPr>
+              <w:rFonts w:eastAsiaTheme="minorEastAsia"/>
+              <w:noProof/>
+              <w:sz w:val="22"/>
+              <w:szCs w:val="22"/>
+            </w:rPr>
+          </w:pPr>
+          <w:hyperlink w:anchor="_Toc64901924" w:history="1">
+            <w:r>
+              <w:rPr>
+                <w:rStyle w:val="Hyperlink"/>
+                <w:noProof/>
+              </w:rPr>
+              <w:t>Instructor</w:t>
+            </w:r>
+            <w:r>
+              <w:rPr>
+                <w:noProof/>
+                <w:webHidden/>
+              </w:rPr>
+              <w:tab/>
+            </w:r>
+            <w:r>
+              <w:rPr>
+                <w:noProof/>
+                <w:webHidden/>
+              </w:rPr>
+              <w:fldChar w:fldCharType="begin"/>
+            </w:r>
+            <w:r>
+              <w:rPr>
+                <w:noProof/>
+                <w:webHidden/>
+              </w:rPr>
+              <w:instrText xml:space="preserve"> PAGEREF _Toc64901924 \h </w:instrText>
+            </w:r>
+            <w:r>
+              <w:rPr>
+                <w:noProof/>
+                <w:webHidden/>
+              </w:rPr>
+            </w:r>
+            <w:r>
+              <w:rPr>
+                <w:noProof/>
+                <w:webHidden/>
+              </w:rPr>
+              <w:fldChar w:fldCharType="separate"/>
+            </w:r>
+            <w:r>
+              <w:rPr>
+                <w:noProof/>
+                <w:webHidden/>
+              </w:rPr>
+              <w:t>3</w:t>
+            </w:r>
+            <w:r>
+              <w:rPr>
+                <w:noProof/>
+                <w:webHidden/>
+              </w:rPr>
+              <w:fldChar w:fldCharType="end"/>
+            </w:r>
+          </w:hyperlink>
+        </w:p>
+        <w:p>
+          <w:pPr>
+            <w:pStyle w:val="TOC2"/>
+            <w:tabs>
+              <w:tab w:val="right" w:leader="dot" w:pos="9350"/>
+            </w:tabs>
+            <w:rPr>
+              <w:rFonts w:eastAsiaTheme="minorEastAsia"/>
+              <w:noProof/>
+              <w:sz w:val="22"/>
+              <w:szCs w:val="22"/>
+            </w:rPr>
+          </w:pPr>
+          <w:hyperlink w:anchor="_Toc64901925" w:history="1">
+            <w:r>
+              <w:rPr>
+                <w:rStyle w:val="Hyperlink"/>
+                <w:noProof/>
+              </w:rPr>
+              <w:t>Student</w:t>
+            </w:r>
+            <w:r>
+              <w:rPr>
+                <w:noProof/>
+                <w:webHidden/>
+              </w:rPr>
+              <w:tab/>
+            </w:r>
+            <w:r>
+              <w:rPr>
+                <w:noProof/>
+                <w:webHidden/>
+              </w:rPr>
+              <w:fldChar w:fldCharType="begin"/>
+            </w:r>
+            <w:r>
+              <w:rPr>
+                <w:noProof/>
+                <w:webHidden/>
+              </w:rPr>
+              <w:instrText xml:space="preserve"> PAGEREF _Toc64901925 \h </w:instrText>
+            </w:r>
+            <w:r>
+              <w:rPr>
+                <w:noProof/>
+                <w:webHidden/>
+              </w:rPr>
+            </w:r>
+            <w:r>
+              <w:rPr>
+                <w:noProof/>
+                <w:webHidden/>
+              </w:rPr>
+              <w:fldChar w:fldCharType="separate"/>
+            </w:r>
+            <w:r>
+              <w:rPr>
+                <w:noProof/>
+                <w:webHidden/>
+              </w:rPr>
+              <w:t>3</w:t>
+            </w:r>
+            <w:r>
+              <w:rPr>
+                <w:noProof/>
+                <w:webHidden/>
+              </w:rPr>
+              <w:fldChar w:fldCharType="end"/>
+            </w:r>
+          </w:hyperlink>
+        </w:p>
+        <w:p>
+          <w:pPr>
+            <w:pStyle w:val="TOC2"/>
+            <w:tabs>
+              <w:tab w:val="right" w:leader="dot" w:pos="9350"/>
+            </w:tabs>
+            <w:rPr>
+              <w:rFonts w:eastAsiaTheme="minorEastAsia"/>
+              <w:noProof/>
+              <w:sz w:val="22"/>
+              <w:szCs w:val="22"/>
+            </w:rPr>
+          </w:pPr>
+          <w:hyperlink w:anchor="_Toc64901926" w:history="1">
+            <w:r>
+              <w:rPr>
+                <w:rStyle w:val="Hyperlink"/>
+                <w:noProof/>
+              </w:rPr>
+              <w:t>Guardian</w:t>
+            </w:r>
+            <w:r>
+              <w:rPr>
+                <w:noProof/>
+                <w:webHidden/>
+              </w:rPr>
+              <w:tab/>
+            </w:r>
+            <w:r>
+              <w:rPr>
+                <w:noProof/>
+                <w:webHidden/>
+              </w:rPr>
+              <w:fldChar w:fldCharType="begin"/>
+            </w:r>
+            <w:r>
+              <w:rPr>
+                <w:noProof/>
+                <w:webHidden/>
+              </w:rPr>
+              <w:instrText xml:space="preserve"> PAGEREF _Toc64901926 \h </w:instrText>
+            </w:r>
+            <w:r>
+              <w:rPr>
+                <w:noProof/>
+                <w:webHidden/>
+              </w:rPr>
+            </w:r>
+            <w:r>
+              <w:rPr>
+                <w:noProof/>
+                <w:webHidden/>
+              </w:rPr>
+              <w:fldChar w:fldCharType="separate"/>
+            </w:r>
+            <w:r>
+              <w:rPr>
+                <w:noProof/>
+                <w:webHidden/>
+              </w:rPr>
+              <w:t>3</w:t>
+            </w:r>
+            <w:r>
+              <w:rPr>
+                <w:noProof/>
+                <w:webHidden/>
+              </w:rPr>
+              <w:fldChar w:fldCharType="end"/>
+            </w:r>
+          </w:hyperlink>
+        </w:p>
+        <w:p>
+          <w:pPr>
+            <w:pStyle w:val="TOC1"/>
+            <w:tabs>
+              <w:tab w:val="right" w:leader="dot" w:pos="9350"/>
+            </w:tabs>
+            <w:rPr>
+              <w:rFonts w:eastAsiaTheme="minorEastAsia"/>
+              <w:noProof/>
+              <w:sz w:val="22"/>
+              <w:szCs w:val="22"/>
+            </w:rPr>
+          </w:pPr>
+          <w:hyperlink w:anchor="_Toc64901927" w:history="1">
+            <w:r>
+              <w:rPr>
+                <w:rStyle w:val="Hyperlink"/>
+                <w:noProof/>
+              </w:rPr>
+              <w:t>Class Diagram</w:t>
+            </w:r>
+            <w:r>
+              <w:rPr>
+                <w:noProof/>
+                <w:webHidden/>
+              </w:rPr>
+              <w:tab/>
+            </w:r>
+            <w:r>
+              <w:rPr>
+                <w:noProof/>
+                <w:webHidden/>
+              </w:rPr>
+              <w:fldChar w:fldCharType="begin"/>
+            </w:r>
+            <w:r>
+              <w:rPr>
+                <w:noProof/>
+                <w:webHidden/>
+              </w:rPr>
+              <w:instrText xml:space="preserve"> PAGEREF _Toc64901927 \h </w:instrText>
+            </w:r>
+            <w:r>
+              <w:rPr>
+                <w:noProof/>
+                <w:webHidden/>
+              </w:rPr>
+            </w:r>
+            <w:r>
+              <w:rPr>
+                <w:noProof/>
+                <w:webHidden/>
+              </w:rPr>
+              <w:fldChar w:fldCharType="separate"/>
+            </w:r>
+            <w:r>
+              <w:rPr>
+                <w:noProof/>
+                <w:webHidden/>
+              </w:rPr>
+              <w:t>4</w:t>
+            </w:r>
+            <w:r>
+              <w:rPr>
+                <w:noProof/>
+                <w:webHidden/>
+              </w:rPr>
+              <w:fldChar w:fldCharType="end"/>
+            </w:r>
+          </w:hyperlink>
+        </w:p>
+        <w:p>
+          <w:pPr>
+            <w:pStyle w:val="TOC1"/>
+            <w:tabs>
+              <w:tab w:val="right" w:leader="dot" w:pos="9350"/>
+            </w:tabs>
+            <w:rPr>
+              <w:rFonts w:eastAsiaTheme="minorEastAsia"/>
+              <w:noProof/>
+              <w:sz w:val="22"/>
+              <w:szCs w:val="22"/>
+            </w:rPr>
+          </w:pPr>
+          <w:hyperlink w:anchor="_Toc64901928" w:history="1">
+            <w:r>
+              <w:rPr>
+                <w:rStyle w:val="Hyperlink"/>
+                <w:noProof/>
+              </w:rPr>
+              <w:t>HTTP Endpoints</w:t>
+            </w:r>
+            <w:r>
+              <w:rPr>
+                <w:noProof/>
+                <w:webHidden/>
+              </w:rPr>
+              <w:tab/>
+            </w:r>
+            <w:r>
+              <w:rPr>
+                <w:noProof/>
+                <w:webHidden/>
+              </w:rPr>
+              <w:fldChar w:fldCharType="begin"/>
+            </w:r>
+            <w:r>
+              <w:rPr>
+                <w:noProof/>
+                <w:webHidden/>
+              </w:rPr>
+              <w:instrText xml:space="preserve"> PAGEREF _Toc64901928 \h </w:instrText>
+            </w:r>
+            <w:r>
+              <w:rPr>
+                <w:noProof/>
+                <w:webHidden/>
+              </w:rPr>
+            </w:r>
+            <w:r>
+              <w:rPr>
+                <w:noProof/>
+                <w:webHidden/>
+              </w:rPr>
+              <w:fldChar w:fldCharType="separate"/>
+            </w:r>
+            <w:r>
+              <w:rPr>
+                <w:noProof/>
+                <w:webHidden/>
+              </w:rPr>
+              <w:t>4</w:t>
+            </w:r>
+            <w:r>
+              <w:rPr>
+                <w:noProof/>
+                <w:webHidden/>
+              </w:rPr>
+              <w:fldChar w:fldCharType="end"/>
+            </w:r>
+          </w:hyperlink>
+        </w:p>
+        <w:p>
+          <w:pPr>
+            <w:pStyle w:val="TOC2"/>
+            <w:tabs>
+              <w:tab w:val="right" w:leader="dot" w:pos="9350"/>
+            </w:tabs>
+            <w:rPr>
+              <w:rFonts w:eastAsiaTheme="minorEastAsia"/>
+              <w:noProof/>
+              <w:sz w:val="22"/>
+              <w:szCs w:val="22"/>
+            </w:rPr>
+          </w:pPr>
+          <w:hyperlink w:anchor="_Toc64901929" w:history="1">
+            <w:r>
+              <w:rPr>
+                <w:rStyle w:val="Hyperlink"/>
+                <w:noProof/>
+              </w:rPr>
+              <w:t>Authenticate</w:t>
+            </w:r>
+            <w:r>
+              <w:rPr>
+                <w:noProof/>
+                <w:webHidden/>
+              </w:rPr>
+              <w:tab/>
+            </w:r>
+            <w:r>
+              <w:rPr>
+                <w:noProof/>
+                <w:webHidden/>
+              </w:rPr>
+              <w:fldChar w:fldCharType="begin"/>
+            </w:r>
+            <w:r>
+              <w:rPr>
+                <w:noProof/>
+                <w:webHidden/>
+              </w:rPr>
+              <w:instrText xml:space="preserve"> PAGEREF _Toc64901929 \h </w:instrText>
+            </w:r>
+            <w:r>
+              <w:rPr>
+                <w:noProof/>
+                <w:webHidden/>
+              </w:rPr>
+            </w:r>
+            <w:r>
+              <w:rPr>
+                <w:noProof/>
+                <w:webHidden/>
+              </w:rPr>
+              <w:fldChar w:fldCharType="separate"/>
+            </w:r>
+            <w:r>
+              <w:rPr>
+                <w:noProof/>
+                <w:webHidden/>
+              </w:rPr>
+              <w:t>5</w:t>
+            </w:r>
+            <w:r>
+              <w:rPr>
+                <w:noProof/>
+                <w:webHidden/>
+              </w:rPr>
+              <w:fldChar w:fldCharType="end"/>
+            </w:r>
+          </w:hyperlink>
+        </w:p>
+        <w:p>
+          <w:pPr>
+            <w:pStyle w:val="TOC2"/>
+            <w:tabs>
+              <w:tab w:val="right" w:leader="dot" w:pos="9350"/>
+            </w:tabs>
+            <w:rPr>
+              <w:rFonts w:eastAsiaTheme="minorEastAsia"/>
+              <w:noProof/>
+              <w:sz w:val="22"/>
+              <w:szCs w:val="22"/>
+            </w:rPr>
+          </w:pPr>
+          <w:hyperlink w:anchor="_Toc64901930" w:history="1">
+            <w:r>
+              <w:rPr>
+                <w:rStyle w:val="Hyperlink"/>
+                <w:noProof/>
+              </w:rPr>
+              <w:t>Administrator</w:t>
+            </w:r>
+            <w:r>
+              <w:rPr>
+                <w:noProof/>
+                <w:webHidden/>
+              </w:rPr>
+              <w:tab/>
+            </w:r>
+            <w:r>
+              <w:rPr>
+                <w:noProof/>
+                <w:webHidden/>
+              </w:rPr>
+              <w:fldChar w:fldCharType="begin"/>
+            </w:r>
+            <w:r>
+              <w:rPr>
+                <w:noProof/>
+                <w:webHidden/>
+              </w:rPr>
+              <w:instrText xml:space="preserve"> PAGEREF _Toc64901930 \h </w:instrText>
+            </w:r>
+            <w:r>
+              <w:rPr>
+                <w:noProof/>
+                <w:webHidden/>
+              </w:rPr>
+            </w:r>
+            <w:r>
+              <w:rPr>
+                <w:noProof/>
+                <w:webHidden/>
+              </w:rPr>
+              <w:fldChar w:fldCharType="separate"/>
+            </w:r>
+            <w:r>
+              <w:rPr>
+                <w:noProof/>
+                <w:webHidden/>
+              </w:rPr>
+              <w:t>5</w:t>
             </w:r>
             <w:r>
               <w:rPr>
@@ -261,16 +909,19 @@
               <w:tab w:val="right" w:leader="dot" w:pos="9350"/>
             </w:tabs>
             <w:rPr>
+              <w:rFonts w:eastAsiaTheme="minorEastAsia"/>
               <w:noProof/>
+              <w:sz w:val="22"/>
+              <w:szCs w:val="22"/>
             </w:rPr>
           </w:pPr>
-          <w:hyperlink w:anchor="_Toc54504245" w:history="1">
+          <w:hyperlink w:anchor="_Toc64901931" w:history="1">
             <w:r>
               <w:rPr>
                 <w:rStyle w:val="Hyperlink"/>
                 <w:noProof/>
               </w:rPr>
-              <w:t>Create Class</w:t>
+              <w:t>POST</w:t>
             </w:r>
             <w:r>
               <w:rPr>
@@ -291,7 +942,7 @@
                 <w:noProof/>
                 <w:webHidden/>
               </w:rPr>
-              <w:instrText xml:space="preserve"> PAGEREF _Toc54504245 \h </w:instrText>
+              <w:instrText xml:space="preserve"> PAGEREF _Toc64901931 \h </w:instrText>
             </w:r>
             <w:r>
               <w:rPr>
@@ -311,7 +962,7 @@
                 <w:noProof/>
                 <w:webHidden/>
               </w:rPr>
-              <w:t>1</w:t>
+              <w:t>5</w:t>
             </w:r>
             <w:r>
               <w:rPr>
@@ -329,16 +980,19 @@
               <w:tab w:val="right" w:leader="dot" w:pos="9350"/>
             </w:tabs>
             <w:rPr>
+              <w:rFonts w:eastAsiaTheme="minorEastAsia"/>
               <w:noProof/>
+              <w:sz w:val="22"/>
+              <w:szCs w:val="22"/>
             </w:rPr>
           </w:pPr>
-          <w:hyperlink w:anchor="_Toc54504246" w:history="1">
+          <w:hyperlink w:anchor="_Toc64901932" w:history="1">
             <w:r>
               <w:rPr>
                 <w:rStyle w:val="Hyperlink"/>
                 <w:noProof/>
               </w:rPr>
-              <w:t>Delete Class</w:t>
+              <w:t>PUT</w:t>
             </w:r>
             <w:r>
               <w:rPr>
@@ -359,7 +1013,7 @@
                 <w:noProof/>
                 <w:webHidden/>
               </w:rPr>
-              <w:instrText xml:space="preserve"> PAGEREF _Toc54504246 \h </w:instrText>
+              <w:instrText xml:space="preserve"> PAGEREF _Toc64901932 \h </w:instrText>
             </w:r>
             <w:r>
               <w:rPr>
@@ -379,7 +1033,7 @@
                 <w:noProof/>
                 <w:webHidden/>
               </w:rPr>
-              <w:t>1</w:t>
+              <w:t>5</w:t>
             </w:r>
             <w:r>
               <w:rPr>
@@ -397,16 +1051,19 @@
               <w:tab w:val="right" w:leader="dot" w:pos="9350"/>
             </w:tabs>
             <w:rPr>
+              <w:rFonts w:eastAsiaTheme="minorEastAsia"/>
               <w:noProof/>
+              <w:sz w:val="22"/>
+              <w:szCs w:val="22"/>
             </w:rPr>
           </w:pPr>
-          <w:hyperlink w:anchor="_Toc54504247" w:history="1">
+          <w:hyperlink w:anchor="_Toc64901933" w:history="1">
             <w:r>
               <w:rPr>
                 <w:rStyle w:val="Hyperlink"/>
                 <w:noProof/>
               </w:rPr>
-              <w:t>Assign Student to Class</w:t>
+              <w:t>GET</w:t>
             </w:r>
             <w:r>
               <w:rPr>
@@ -427,7 +1084,7 @@
                 <w:noProof/>
                 <w:webHidden/>
               </w:rPr>
-              <w:instrText xml:space="preserve"> PAGEREF _Toc54504247 \h </w:instrText>
+              <w:instrText xml:space="preserve"> PAGEREF _Toc64901933 \h </w:instrText>
             </w:r>
             <w:r>
               <w:rPr>
@@ -447,7 +1104,7 @@
                 <w:noProof/>
                 <w:webHidden/>
               </w:rPr>
-              <w:t>1</w:t>
+              <w:t>5</w:t>
             </w:r>
             <w:r>
               <w:rPr>
@@ -465,16 +1122,19 @@
               <w:tab w:val="right" w:leader="dot" w:pos="9350"/>
             </w:tabs>
             <w:rPr>
+              <w:rFonts w:eastAsiaTheme="minorEastAsia"/>
               <w:noProof/>
+              <w:sz w:val="22"/>
+              <w:szCs w:val="22"/>
             </w:rPr>
           </w:pPr>
-          <w:hyperlink w:anchor="_Toc54504248" w:history="1">
+          <w:hyperlink w:anchor="_Toc64901934" w:history="1">
             <w:r>
               <w:rPr>
                 <w:rStyle w:val="Hyperlink"/>
                 <w:noProof/>
               </w:rPr>
-              <w:t>Remove Student from Class</w:t>
+              <w:t>DELETE</w:t>
             </w:r>
             <w:r>
               <w:rPr>
@@ -495,7 +1155,7 @@
                 <w:noProof/>
                 <w:webHidden/>
               </w:rPr>
-              <w:instrText xml:space="preserve"> PAGEREF _Toc54504248 \h </w:instrText>
+              <w:instrText xml:space="preserve"> PAGEREF _Toc64901934 \h </w:instrText>
             </w:r>
             <w:r>
               <w:rPr>
@@ -515,7 +1175,78 @@
                 <w:noProof/>
                 <w:webHidden/>
               </w:rPr>
-              <w:t>1</w:t>
+              <w:t>5</w:t>
+            </w:r>
+            <w:r>
+              <w:rPr>
+                <w:noProof/>
+                <w:webHidden/>
+              </w:rPr>
+              <w:fldChar w:fldCharType="end"/>
+            </w:r>
+          </w:hyperlink>
+        </w:p>
+        <w:p>
+          <w:pPr>
+            <w:pStyle w:val="TOC2"/>
+            <w:tabs>
+              <w:tab w:val="right" w:leader="dot" w:pos="9350"/>
+            </w:tabs>
+            <w:rPr>
+              <w:rFonts w:eastAsiaTheme="minorEastAsia"/>
+              <w:noProof/>
+              <w:sz w:val="22"/>
+              <w:szCs w:val="22"/>
+            </w:rPr>
+          </w:pPr>
+          <w:hyperlink w:anchor="_Toc64901935" w:history="1">
+            <w:r>
+              <w:rPr>
+                <w:rStyle w:val="Hyperlink"/>
+                <w:noProof/>
+              </w:rPr>
+              <w:t>Instructor</w:t>
+            </w:r>
+            <w:r>
+              <w:rPr>
+                <w:noProof/>
+                <w:webHidden/>
+              </w:rPr>
+              <w:tab/>
+            </w:r>
+            <w:r>
+              <w:rPr>
+                <w:noProof/>
+                <w:webHidden/>
+              </w:rPr>
+              <w:fldChar w:fldCharType="begin"/>
+            </w:r>
+            <w:r>
+              <w:rPr>
+                <w:noProof/>
+                <w:webHidden/>
+              </w:rPr>
+              <w:instrText xml:space="preserve"> PAGEREF _Toc64901935 \h </w:instrText>
+            </w:r>
+            <w:r>
+              <w:rPr>
+                <w:noProof/>
+                <w:webHidden/>
+              </w:rPr>
+            </w:r>
+            <w:r>
+              <w:rPr>
+                <w:noProof/>
+                <w:webHidden/>
+              </w:rPr>
+              <w:fldChar w:fldCharType="separate"/>
+            </w:r>
+            <w:r>
+              <w:rPr>
+                <w:noProof/>
+                <w:webHidden/>
+              </w:rPr>
+              <w:t>5</w:t>
             </w:r>
             <w:r>
               <w:rPr>
@@ -533,16 +1264,19 @@
               <w:tab w:val="right" w:leader="dot" w:pos="9350"/>
             </w:tabs>
             <w:rPr>
+              <w:rFonts w:eastAsiaTheme="minorEastAsia"/>
               <w:noProof/>
+              <w:sz w:val="22"/>
+              <w:szCs w:val="22"/>
             </w:rPr>
           </w:pPr>
-          <w:hyperlink w:anchor="_Toc54504249" w:history="1">
+          <w:hyperlink w:anchor="_Toc64901936" w:history="1">
             <w:r>
               <w:rPr>
                 <w:rStyle w:val="Hyperlink"/>
                 <w:noProof/>
               </w:rPr>
-              <w:t>Grade Student</w:t>
+              <w:t>POST</w:t>
             </w:r>
             <w:r>
               <w:rPr>
@@ -563,7 +1297,7 @@
                 <w:noProof/>
                 <w:webHidden/>
               </w:rPr>
-              <w:instrText xml:space="preserve"> PAGEREF _Toc54504249 \h </w:instrText>
+              <w:instrText xml:space="preserve"> PAGEREF _Toc64901936 \h </w:instrText>
             </w:r>
             <w:r>
               <w:rPr>
@@ -583,7 +1317,220 @@
                 <w:noProof/>
                 <w:webHidden/>
               </w:rPr>
-              <w:t>1</w:t>
+              <w:t>5</w:t>
+            </w:r>
+            <w:r>
+              <w:rPr>
+                <w:noProof/>
+                <w:webHidden/>
+              </w:rPr>
+              <w:fldChar w:fldCharType="end"/>
+            </w:r>
+          </w:hyperlink>
+        </w:p>
+        <w:p>
+          <w:pPr>
+            <w:pStyle w:val="TOC3"/>
+            <w:tabs>
+              <w:tab w:val="right" w:leader="dot" w:pos="9350"/>
+            </w:tabs>
+            <w:rPr>
+              <w:rFonts w:eastAsiaTheme="minorEastAsia"/>
+              <w:noProof/>
+              <w:sz w:val="22"/>
+              <w:szCs w:val="22"/>
+            </w:rPr>
+          </w:pPr>
+          <w:hyperlink w:anchor="_Toc64901937" w:history="1">
+            <w:r>
+              <w:rPr>
+                <w:rStyle w:val="Hyperlink"/>
+                <w:noProof/>
+              </w:rPr>
+              <w:t>PUT</w:t>
+            </w:r>
+            <w:r>
+              <w:rPr>
+                <w:noProof/>
+                <w:webHidden/>
+              </w:rPr>
+              <w:tab/>
+            </w:r>
+            <w:r>
+              <w:rPr>
+                <w:noProof/>
+                <w:webHidden/>
+              </w:rPr>
+              <w:fldChar w:fldCharType="begin"/>
+            </w:r>
+            <w:r>
+              <w:rPr>
+                <w:noProof/>
+                <w:webHidden/>
+              </w:rPr>
+              <w:instrText xml:space="preserve"> PAGEREF _Toc64901937 \h </w:instrText>
+            </w:r>
+            <w:r>
+              <w:rPr>
+                <w:noProof/>
+                <w:webHidden/>
+              </w:rPr>
+            </w:r>
+            <w:r>
+              <w:rPr>
+                <w:noProof/>
+                <w:webHidden/>
+              </w:rPr>
+              <w:fldChar w:fldCharType="separate"/>
+            </w:r>
+            <w:r>
+              <w:rPr>
+                <w:noProof/>
+                <w:webHidden/>
+              </w:rPr>
+              <w:t>5</w:t>
+            </w:r>
+            <w:r>
+              <w:rPr>
+                <w:noProof/>
+                <w:webHidden/>
+              </w:rPr>
+              <w:fldChar w:fldCharType="end"/>
+            </w:r>
+          </w:hyperlink>
+        </w:p>
+        <w:p>
+          <w:pPr>
+            <w:pStyle w:val="TOC3"/>
+            <w:tabs>
+              <w:tab w:val="right" w:leader="dot" w:pos="9350"/>
+            </w:tabs>
+            <w:rPr>
+              <w:rFonts w:eastAsiaTheme="minorEastAsia"/>
+              <w:noProof/>
+              <w:sz w:val="22"/>
+              <w:szCs w:val="22"/>
+            </w:rPr>
+          </w:pPr>
+          <w:hyperlink w:anchor="_Toc64901938" w:history="1">
+            <w:r>
+              <w:rPr>
+                <w:rStyle w:val="Hyperlink"/>
+                <w:noProof/>
+              </w:rPr>
+              <w:t>GET</w:t>
+            </w:r>
+            <w:r>
+              <w:rPr>
+                <w:noProof/>
+                <w:webHidden/>
+              </w:rPr>
+              <w:tab/>
+            </w:r>
+            <w:r>
+              <w:rPr>
+                <w:noProof/>
+                <w:webHidden/>
+              </w:rPr>
+              <w:fldChar w:fldCharType="begin"/>
+            </w:r>
+            <w:r>
+              <w:rPr>
+                <w:noProof/>
+                <w:webHidden/>
+              </w:rPr>
+              <w:instrText xml:space="preserve"> PAGEREF _Toc64901938 \h </w:instrText>
+            </w:r>
+            <w:r>
+              <w:rPr>
+                <w:noProof/>
+                <w:webHidden/>
+              </w:rPr>
+            </w:r>
+            <w:r>
+              <w:rPr>
+                <w:noProof/>
+                <w:webHidden/>
+              </w:rPr>
+              <w:fldChar w:fldCharType="separate"/>
+            </w:r>
+            <w:r>
+              <w:rPr>
+                <w:noProof/>
+                <w:webHidden/>
+              </w:rPr>
+              <w:t>5</w:t>
+            </w:r>
+            <w:r>
+              <w:rPr>
+                <w:noProof/>
+                <w:webHidden/>
+              </w:rPr>
+              <w:fldChar w:fldCharType="end"/>
+            </w:r>
+          </w:hyperlink>
+        </w:p>
+        <w:p>
+          <w:pPr>
+            <w:pStyle w:val="TOC3"/>
+            <w:tabs>
+              <w:tab w:val="right" w:leader="dot" w:pos="9350"/>
+            </w:tabs>
+            <w:rPr>
+              <w:rFonts w:eastAsiaTheme="minorEastAsia"/>
+              <w:noProof/>
+              <w:sz w:val="22"/>
+              <w:szCs w:val="22"/>
+            </w:rPr>
+          </w:pPr>
+          <w:hyperlink w:anchor="_Toc64901939" w:history="1">
+            <w:r>
+              <w:rPr>
+                <w:rStyle w:val="Hyperlink"/>
+                <w:noProof/>
+              </w:rPr>
+              <w:t>DELETE</w:t>
+            </w:r>
+            <w:r>
+              <w:rPr>
+                <w:noProof/>
+                <w:webHidden/>
+              </w:rPr>
+              <w:tab/>
+            </w:r>
+            <w:r>
+              <w:rPr>
+                <w:noProof/>
+                <w:webHidden/>
+              </w:rPr>
+              <w:fldChar w:fldCharType="begin"/>
+            </w:r>
+            <w:r>
+              <w:rPr>
+                <w:noProof/>
+                <w:webHidden/>
+              </w:rPr>
+              <w:instrText xml:space="preserve"> PAGEREF _Toc64901939 \h </w:instrText>
+            </w:r>
+            <w:r>
+              <w:rPr>
+                <w:noProof/>
+                <w:webHidden/>
+              </w:rPr>
+            </w:r>
+            <w:r>
+              <w:rPr>
+                <w:noProof/>
+                <w:webHidden/>
+              </w:rPr>
+              <w:fldChar w:fldCharType="separate"/>
+            </w:r>
+            <w:r>
+              <w:rPr>
+                <w:noProof/>
+                <w:webHidden/>
+              </w:rPr>
+              <w:t>5</w:t>
             </w:r>
             <w:r>
               <w:rPr>
@@ -601,10 +1548,13 @@
               <w:tab w:val="right" w:leader="dot" w:pos="9350"/>
             </w:tabs>
             <w:rPr>
+              <w:rFonts w:eastAsiaTheme="minorEastAsia"/>
               <w:noProof/>
+              <w:sz w:val="22"/>
+              <w:szCs w:val="22"/>
             </w:rPr>
           </w:pPr>
-          <w:hyperlink w:anchor="_Toc54504250" w:history="1">
+          <w:hyperlink w:anchor="_Toc64901940" w:history="1">
             <w:r>
               <w:rPr>
                 <w:rStyle w:val="Hyperlink"/>
@@ -631,7 +1581,7 @@
                 <w:noProof/>
                 <w:webHidden/>
               </w:rPr>
-              <w:instrText xml:space="preserve"> PAGEREF _Toc54504250 \h </w:instrText>
+              <w:instrText xml:space="preserve"> PAGEREF _Toc64901940 \h </w:instrText>
             </w:r>
             <w:r>
               <w:rPr>
@@ -651,7 +1601,291 @@
                 <w:noProof/>
                 <w:webHidden/>
               </w:rPr>
-              <w:t>1</w:t>
+              <w:t>5</w:t>
+            </w:r>
+            <w:r>
+              <w:rPr>
+                <w:noProof/>
+                <w:webHidden/>
+              </w:rPr>
+              <w:fldChar w:fldCharType="end"/>
+            </w:r>
+          </w:hyperlink>
+        </w:p>
+        <w:p>
+          <w:pPr>
+            <w:pStyle w:val="TOC3"/>
+            <w:tabs>
+              <w:tab w:val="right" w:leader="dot" w:pos="9350"/>
+            </w:tabs>
+            <w:rPr>
+              <w:rFonts w:eastAsiaTheme="minorEastAsia"/>
+              <w:noProof/>
+              <w:sz w:val="22"/>
+              <w:szCs w:val="22"/>
+            </w:rPr>
+          </w:pPr>
+          <w:hyperlink w:anchor="_Toc64901941" w:history="1">
+            <w:r>
+              <w:rPr>
+                <w:rStyle w:val="Hyperlink"/>
+                <w:noProof/>
+              </w:rPr>
+              <w:t>POST</w:t>
+            </w:r>
+            <w:r>
+              <w:rPr>
+                <w:noProof/>
+                <w:webHidden/>
+              </w:rPr>
+              <w:tab/>
+            </w:r>
+            <w:r>
+              <w:rPr>
+                <w:noProof/>
+                <w:webHidden/>
+              </w:rPr>
+              <w:fldChar w:fldCharType="begin"/>
+            </w:r>
+            <w:r>
+              <w:rPr>
+                <w:noProof/>
+                <w:webHidden/>
+              </w:rPr>
+              <w:instrText xml:space="preserve"> PAGEREF _Toc64901941 \h </w:instrText>
+            </w:r>
+            <w:r>
+              <w:rPr>
+                <w:noProof/>
+                <w:webHidden/>
+              </w:rPr>
+            </w:r>
+            <w:r>
+              <w:rPr>
+                <w:noProof/>
+                <w:webHidden/>
+              </w:rPr>
+              <w:fldChar w:fldCharType="separate"/>
+            </w:r>
+            <w:r>
+              <w:rPr>
+                <w:noProof/>
+                <w:webHidden/>
+              </w:rPr>
+              <w:t>5</w:t>
+            </w:r>
+            <w:r>
+              <w:rPr>
+                <w:noProof/>
+                <w:webHidden/>
+              </w:rPr>
+              <w:fldChar w:fldCharType="end"/>
+            </w:r>
+          </w:hyperlink>
+        </w:p>
+        <w:p>
+          <w:pPr>
+            <w:pStyle w:val="TOC3"/>
+            <w:tabs>
+              <w:tab w:val="right" w:leader="dot" w:pos="9350"/>
+            </w:tabs>
+            <w:rPr>
+              <w:rFonts w:eastAsiaTheme="minorEastAsia"/>
+              <w:noProof/>
+              <w:sz w:val="22"/>
+              <w:szCs w:val="22"/>
+            </w:rPr>
+          </w:pPr>
+          <w:hyperlink w:anchor="_Toc64901942" w:history="1">
+            <w:r>
+              <w:rPr>
+                <w:rStyle w:val="Hyperlink"/>
+                <w:noProof/>
+              </w:rPr>
+              <w:t>PUT</w:t>
+            </w:r>
+            <w:r>
+              <w:rPr>
+                <w:noProof/>
+                <w:webHidden/>
+              </w:rPr>
+              <w:tab/>
+            </w:r>
+            <w:r>
+              <w:rPr>
+                <w:noProof/>
+                <w:webHidden/>
+              </w:rPr>
+              <w:fldChar w:fldCharType="begin"/>
+            </w:r>
+            <w:r>
+              <w:rPr>
+                <w:noProof/>
+                <w:webHidden/>
+              </w:rPr>
+              <w:instrText xml:space="preserve"> PAGEREF _Toc64901942 \h </w:instrText>
+            </w:r>
+            <w:r>
+              <w:rPr>
+                <w:noProof/>
+                <w:webHidden/>
+              </w:rPr>
+            </w:r>
+            <w:r>
+              <w:rPr>
+                <w:noProof/>
+                <w:webHidden/>
+              </w:rPr>
+              <w:fldChar w:fldCharType="separate"/>
+            </w:r>
+            <w:r>
+              <w:rPr>
+                <w:noProof/>
+                <w:webHidden/>
+              </w:rPr>
+              <w:t>6</w:t>
+            </w:r>
+            <w:r>
+              <w:rPr>
+                <w:noProof/>
+                <w:webHidden/>
+              </w:rPr>
+              <w:fldChar w:fldCharType="end"/>
+            </w:r>
+          </w:hyperlink>
+        </w:p>
+        <w:p>
+          <w:pPr>
+            <w:pStyle w:val="TOC3"/>
+            <w:tabs>
+              <w:tab w:val="right" w:leader="dot" w:pos="9350"/>
+            </w:tabs>
+            <w:rPr>
+              <w:rFonts w:eastAsiaTheme="minorEastAsia"/>
+              <w:noProof/>
+              <w:sz w:val="22"/>
+              <w:szCs w:val="22"/>
+            </w:rPr>
+          </w:pPr>
+          <w:hyperlink w:anchor="_Toc64901943" w:history="1">
+            <w:r>
+              <w:rPr>
+                <w:rStyle w:val="Hyperlink"/>
+                <w:noProof/>
+              </w:rPr>
+              <w:t>GET</w:t>
+            </w:r>
+            <w:r>
+              <w:rPr>
+                <w:noProof/>
+                <w:webHidden/>
+              </w:rPr>
+              <w:tab/>
+            </w:r>
+            <w:r>
+              <w:rPr>
+                <w:noProof/>
+                <w:webHidden/>
+              </w:rPr>
+              <w:fldChar w:fldCharType="begin"/>
+            </w:r>
+            <w:r>
+              <w:rPr>
+                <w:noProof/>
+                <w:webHidden/>
+              </w:rPr>
+              <w:instrText xml:space="preserve"> PAGEREF _Toc64901943 \h </w:instrText>
+            </w:r>
+            <w:r>
+              <w:rPr>
+                <w:noProof/>
+                <w:webHidden/>
+              </w:rPr>
+            </w:r>
+            <w:r>
+              <w:rPr>
+                <w:noProof/>
+                <w:webHidden/>
+              </w:rPr>
+              <w:fldChar w:fldCharType="separate"/>
+            </w:r>
+            <w:r>
+              <w:rPr>
+                <w:noProof/>
+                <w:webHidden/>
+              </w:rPr>
+              <w:t>6</w:t>
+            </w:r>
+            <w:r>
+              <w:rPr>
+                <w:noProof/>
+                <w:webHidden/>
+              </w:rPr>
+              <w:fldChar w:fldCharType="end"/>
+            </w:r>
+          </w:hyperlink>
+        </w:p>
+        <w:p>
+          <w:pPr>
+            <w:pStyle w:val="TOC3"/>
+            <w:tabs>
+              <w:tab w:val="right" w:leader="dot" w:pos="9350"/>
+            </w:tabs>
+            <w:rPr>
+              <w:rFonts w:eastAsiaTheme="minorEastAsia"/>
+              <w:noProof/>
+              <w:sz w:val="22"/>
+              <w:szCs w:val="22"/>
+            </w:rPr>
+          </w:pPr>
+          <w:hyperlink w:anchor="_Toc64901944" w:history="1">
+            <w:r>
+              <w:rPr>
+                <w:rStyle w:val="Hyperlink"/>
+                <w:noProof/>
+              </w:rPr>
+              <w:t>DELETE</w:t>
+            </w:r>
+            <w:r>
+              <w:rPr>
+                <w:noProof/>
+                <w:webHidden/>
+              </w:rPr>
+              <w:tab/>
+            </w:r>
+            <w:r>
+              <w:rPr>
+                <w:noProof/>
+                <w:webHidden/>
+              </w:rPr>
+              <w:fldChar w:fldCharType="begin"/>
+            </w:r>
+            <w:r>
+              <w:rPr>
+                <w:noProof/>
+                <w:webHidden/>
+              </w:rPr>
+              <w:instrText xml:space="preserve"> PAGEREF _Toc64901944 \h </w:instrText>
+            </w:r>
+            <w:r>
+              <w:rPr>
+                <w:noProof/>
+                <w:webHidden/>
+              </w:rPr>
+            </w:r>
+            <w:r>
+              <w:rPr>
+                <w:noProof/>
+                <w:webHidden/>
+              </w:rPr>
+              <w:fldChar w:fldCharType="separate"/>
+            </w:r>
+            <w:r>
+              <w:rPr>
+                <w:noProof/>
+                <w:webHidden/>
+              </w:rPr>
+              <w:t>6</w:t>
             </w:r>
             <w:r>
               <w:rPr>
@@ -669,16 +1903,19 @@
               <w:tab w:val="right" w:leader="dot" w:pos="9350"/>
             </w:tabs>
             <w:rPr>
+              <w:rFonts w:eastAsiaTheme="minorEastAsia"/>
               <w:noProof/>
+              <w:sz w:val="22"/>
+              <w:szCs w:val="22"/>
             </w:rPr>
           </w:pPr>
-          <w:hyperlink w:anchor="_Toc54504251" w:history="1">
+          <w:hyperlink w:anchor="_Toc64901945" w:history="1">
             <w:r>
               <w:rPr>
                 <w:rStyle w:val="Hyperlink"/>
                 <w:noProof/>
               </w:rPr>
-              <w:t>Parent</w:t>
+              <w:t>Guardian</w:t>
             </w:r>
             <w:r>
               <w:rPr>
@@ -699,7 +1936,7 @@
                 <w:noProof/>
                 <w:webHidden/>
               </w:rPr>
-              <w:instrText xml:space="preserve"> PAGEREF _Toc54504251 \h </w:instrText>
+              <w:instrText xml:space="preserve"> PAGEREF _Toc64901945 \h </w:instrText>
             </w:r>
             <w:r>
               <w:rPr>
@@ -719,7 +1956,291 @@
                 <w:noProof/>
                 <w:webHidden/>
               </w:rPr>
-              <w:t>1</w:t>
+              <w:t>6</w:t>
+            </w:r>
+            <w:r>
+              <w:rPr>
+                <w:noProof/>
+                <w:webHidden/>
+              </w:rPr>
+              <w:fldChar w:fldCharType="end"/>
+            </w:r>
+          </w:hyperlink>
+        </w:p>
+        <w:p>
+          <w:pPr>
+            <w:pStyle w:val="TOC3"/>
+            <w:tabs>
+              <w:tab w:val="right" w:leader="dot" w:pos="9350"/>
+            </w:tabs>
+            <w:rPr>
+              <w:rFonts w:eastAsiaTheme="minorEastAsia"/>
+              <w:noProof/>
+              <w:sz w:val="22"/>
+              <w:szCs w:val="22"/>
+            </w:rPr>
+          </w:pPr>
+          <w:hyperlink w:anchor="_Toc64901946" w:history="1">
+            <w:r>
+              <w:rPr>
+                <w:rStyle w:val="Hyperlink"/>
+                <w:noProof/>
+              </w:rPr>
+              <w:t>POST</w:t>
+            </w:r>
+            <w:r>
+              <w:rPr>
+                <w:noProof/>
+                <w:webHidden/>
+              </w:rPr>
+              <w:tab/>
+            </w:r>
+            <w:r>
+              <w:rPr>
+                <w:noProof/>
+                <w:webHidden/>
+              </w:rPr>
+              <w:fldChar w:fldCharType="begin"/>
+            </w:r>
+            <w:r>
+              <w:rPr>
+                <w:noProof/>
+                <w:webHidden/>
+              </w:rPr>
+              <w:instrText xml:space="preserve"> PAGEREF _Toc64901946 \h </w:instrText>
+            </w:r>
+            <w:r>
+              <w:rPr>
+                <w:noProof/>
+                <w:webHidden/>
+              </w:rPr>
+            </w:r>
+            <w:r>
+              <w:rPr>
+                <w:noProof/>
+                <w:webHidden/>
+              </w:rPr>
+              <w:fldChar w:fldCharType="separate"/>
+            </w:r>
+            <w:r>
+              <w:rPr>
+                <w:noProof/>
+                <w:webHidden/>
+              </w:rPr>
+              <w:t>6</w:t>
+            </w:r>
+            <w:r>
+              <w:rPr>
+                <w:noProof/>
+                <w:webHidden/>
+              </w:rPr>
+              <w:fldChar w:fldCharType="end"/>
+            </w:r>
+          </w:hyperlink>
+        </w:p>
+        <w:p>
+          <w:pPr>
+            <w:pStyle w:val="TOC3"/>
+            <w:tabs>
+              <w:tab w:val="right" w:leader="dot" w:pos="9350"/>
+            </w:tabs>
+            <w:rPr>
+              <w:rFonts w:eastAsiaTheme="minorEastAsia"/>
+              <w:noProof/>
+              <w:sz w:val="22"/>
+              <w:szCs w:val="22"/>
+            </w:rPr>
+          </w:pPr>
+          <w:hyperlink w:anchor="_Toc64901947" w:history="1">
+            <w:r>
+              <w:rPr>
+                <w:rStyle w:val="Hyperlink"/>
+                <w:noProof/>
+              </w:rPr>
+              <w:t>PUT</w:t>
+            </w:r>
+            <w:r>
+              <w:rPr>
+                <w:noProof/>
+                <w:webHidden/>
+              </w:rPr>
+              <w:tab/>
+            </w:r>
+            <w:r>
+              <w:rPr>
+                <w:noProof/>
+                <w:webHidden/>
+              </w:rPr>
+              <w:fldChar w:fldCharType="begin"/>
+            </w:r>
+            <w:r>
+              <w:rPr>
+                <w:noProof/>
+                <w:webHidden/>
+              </w:rPr>
+              <w:instrText xml:space="preserve"> PAGEREF _Toc64901947 \h </w:instrText>
+            </w:r>
+            <w:r>
+              <w:rPr>
+                <w:noProof/>
+                <w:webHidden/>
+              </w:rPr>
+            </w:r>
+            <w:r>
+              <w:rPr>
+                <w:noProof/>
+                <w:webHidden/>
+              </w:rPr>
+              <w:fldChar w:fldCharType="separate"/>
+            </w:r>
+            <w:r>
+              <w:rPr>
+                <w:noProof/>
+                <w:webHidden/>
+              </w:rPr>
+              <w:t>6</w:t>
+            </w:r>
+            <w:r>
+              <w:rPr>
+                <w:noProof/>
+                <w:webHidden/>
+              </w:rPr>
+              <w:fldChar w:fldCharType="end"/>
+            </w:r>
+          </w:hyperlink>
+        </w:p>
+        <w:p>
+          <w:pPr>
+            <w:pStyle w:val="TOC3"/>
+            <w:tabs>
+              <w:tab w:val="right" w:leader="dot" w:pos="9350"/>
+            </w:tabs>
+            <w:rPr>
+              <w:rFonts w:eastAsiaTheme="minorEastAsia"/>
+              <w:noProof/>
+              <w:sz w:val="22"/>
+              <w:szCs w:val="22"/>
+            </w:rPr>
+          </w:pPr>
+          <w:hyperlink w:anchor="_Toc64901948" w:history="1">
+            <w:r>
+              <w:rPr>
+                <w:rStyle w:val="Hyperlink"/>
+                <w:noProof/>
+              </w:rPr>
+              <w:t>GET</w:t>
+            </w:r>
+            <w:r>
+              <w:rPr>
+                <w:noProof/>
+                <w:webHidden/>
+              </w:rPr>
+              <w:tab/>
+            </w:r>
+            <w:r>
+              <w:rPr>
+                <w:noProof/>
+                <w:webHidden/>
+              </w:rPr>
+              <w:fldChar w:fldCharType="begin"/>
+            </w:r>
+            <w:r>
+              <w:rPr>
+                <w:noProof/>
+                <w:webHidden/>
+              </w:rPr>
+              <w:instrText xml:space="preserve"> PAGEREF _Toc64901948 \h </w:instrText>
+            </w:r>
+            <w:r>
+              <w:rPr>
+                <w:noProof/>
+                <w:webHidden/>
+              </w:rPr>
+            </w:r>
+            <w:r>
+              <w:rPr>
+                <w:noProof/>
+                <w:webHidden/>
+              </w:rPr>
+              <w:fldChar w:fldCharType="separate"/>
+            </w:r>
+            <w:r>
+              <w:rPr>
+                <w:noProof/>
+                <w:webHidden/>
+              </w:rPr>
+              <w:t>6</w:t>
+            </w:r>
+            <w:r>
+              <w:rPr>
+                <w:noProof/>
+                <w:webHidden/>
+              </w:rPr>
+              <w:fldChar w:fldCharType="end"/>
+            </w:r>
+          </w:hyperlink>
+        </w:p>
+        <w:p>
+          <w:pPr>
+            <w:pStyle w:val="TOC3"/>
+            <w:tabs>
+              <w:tab w:val="right" w:leader="dot" w:pos="9350"/>
+            </w:tabs>
+            <w:rPr>
+              <w:rFonts w:eastAsiaTheme="minorEastAsia"/>
+              <w:noProof/>
+              <w:sz w:val="22"/>
+              <w:szCs w:val="22"/>
+            </w:rPr>
+          </w:pPr>
+          <w:hyperlink w:anchor="_Toc64901949" w:history="1">
+            <w:r>
+              <w:rPr>
+                <w:rStyle w:val="Hyperlink"/>
+                <w:noProof/>
+              </w:rPr>
+              <w:t>DELETE</w:t>
+            </w:r>
+            <w:r>
+              <w:rPr>
+                <w:noProof/>
+                <w:webHidden/>
+              </w:rPr>
+              <w:tab/>
+            </w:r>
+            <w:r>
+              <w:rPr>
+                <w:noProof/>
+                <w:webHidden/>
+              </w:rPr>
+              <w:fldChar w:fldCharType="begin"/>
+            </w:r>
+            <w:r>
+              <w:rPr>
+                <w:noProof/>
+                <w:webHidden/>
+              </w:rPr>
+              <w:instrText xml:space="preserve"> PAGEREF _Toc64901949 \h </w:instrText>
+            </w:r>
+            <w:r>
+              <w:rPr>
+                <w:noProof/>
+                <w:webHidden/>
+              </w:rPr>
+            </w:r>
+            <w:r>
+              <w:rPr>
+                <w:noProof/>
+                <w:webHidden/>
+              </w:rPr>
+              <w:fldChar w:fldCharType="separate"/>
+            </w:r>
+            <w:r>
+              <w:rPr>
+                <w:noProof/>
+                <w:webHidden/>
+              </w:rPr>
+              <w:t>6</w:t>
             </w:r>
             <w:r>
               <w:rPr>
@@ -737,16 +2258,19 @@
               <w:tab w:val="right" w:leader="dot" w:pos="9350"/>
             </w:tabs>
             <w:rPr>
+              <w:rFonts w:eastAsiaTheme="minorEastAsia"/>
               <w:noProof/>
+              <w:sz w:val="22"/>
+              <w:szCs w:val="22"/>
             </w:rPr>
           </w:pPr>
-          <w:hyperlink w:anchor="_Toc54504252" w:history="1">
+          <w:hyperlink w:anchor="_Toc64901950" w:history="1">
             <w:r>
               <w:rPr>
                 <w:rStyle w:val="Hyperlink"/>
                 <w:noProof/>
               </w:rPr>
-              <w:t>Class Diagrams</w:t>
+              <w:t>Data Store</w:t>
             </w:r>
             <w:r>
               <w:rPr>
@@ -767,7 +2291,7 @@
                 <w:noProof/>
                 <w:webHidden/>
               </w:rPr>
-              <w:instrText xml:space="preserve"> PAGEREF _Toc54504252 \h </w:instrText>
+              <w:instrText xml:space="preserve"> PAGEREF _Toc64901950 \h </w:instrText>
             </w:r>
             <w:r>
               <w:rPr>
@@ -787,7 +2311,788 @@
                 <w:noProof/>
                 <w:webHidden/>
               </w:rPr>
-              <w:t>2</w:t>
+              <w:t>7</w:t>
+            </w:r>
+            <w:r>
+              <w:rPr>
+                <w:noProof/>
+                <w:webHidden/>
+              </w:rPr>
+              <w:fldChar w:fldCharType="end"/>
+            </w:r>
+          </w:hyperlink>
+        </w:p>
+        <w:p>
+          <w:pPr>
+            <w:pStyle w:val="TOC2"/>
+            <w:tabs>
+              <w:tab w:val="right" w:leader="dot" w:pos="9350"/>
+            </w:tabs>
+            <w:rPr>
+              <w:rFonts w:eastAsiaTheme="minorEastAsia"/>
+              <w:noProof/>
+              <w:sz w:val="22"/>
+              <w:szCs w:val="22"/>
+            </w:rPr>
+          </w:pPr>
+          <w:hyperlink w:anchor="_Toc64901951" w:history="1">
+            <w:r>
+              <w:rPr>
+                <w:rStyle w:val="Hyperlink"/>
+                <w:noProof/>
+              </w:rPr>
+              <w:t>Person</w:t>
+            </w:r>
+            <w:r>
+              <w:rPr>
+                <w:noProof/>
+                <w:webHidden/>
+              </w:rPr>
+              <w:tab/>
+            </w:r>
+            <w:r>
+              <w:rPr>
+                <w:noProof/>
+                <w:webHidden/>
+              </w:rPr>
+              <w:fldChar w:fldCharType="begin"/>
+            </w:r>
+            <w:r>
+              <w:rPr>
+                <w:noProof/>
+                <w:webHidden/>
+              </w:rPr>
+              <w:instrText xml:space="preserve"> PAGEREF _Toc64901951 \h </w:instrText>
+            </w:r>
+            <w:r>
+              <w:rPr>
+                <w:noProof/>
+                <w:webHidden/>
+              </w:rPr>
+            </w:r>
+            <w:r>
+              <w:rPr>
+                <w:noProof/>
+                <w:webHidden/>
+              </w:rPr>
+              <w:fldChar w:fldCharType="separate"/>
+            </w:r>
+            <w:r>
+              <w:rPr>
+                <w:noProof/>
+                <w:webHidden/>
+              </w:rPr>
+              <w:t>8</w:t>
+            </w:r>
+            <w:r>
+              <w:rPr>
+                <w:noProof/>
+                <w:webHidden/>
+              </w:rPr>
+              <w:fldChar w:fldCharType="end"/>
+            </w:r>
+          </w:hyperlink>
+        </w:p>
+        <w:p>
+          <w:pPr>
+            <w:pStyle w:val="TOC2"/>
+            <w:tabs>
+              <w:tab w:val="right" w:leader="dot" w:pos="9350"/>
+            </w:tabs>
+            <w:rPr>
+              <w:rFonts w:eastAsiaTheme="minorEastAsia"/>
+              <w:noProof/>
+              <w:sz w:val="22"/>
+              <w:szCs w:val="22"/>
+            </w:rPr>
+          </w:pPr>
+          <w:hyperlink w:anchor="_Toc64901952" w:history="1">
+            <w:r>
+              <w:rPr>
+                <w:rStyle w:val="Hyperlink"/>
+                <w:noProof/>
+              </w:rPr>
+              <w:t>Role</w:t>
+            </w:r>
+            <w:r>
+              <w:rPr>
+                <w:noProof/>
+                <w:webHidden/>
+              </w:rPr>
+              <w:tab/>
+            </w:r>
+            <w:r>
+              <w:rPr>
+                <w:noProof/>
+                <w:webHidden/>
+              </w:rPr>
+              <w:fldChar w:fldCharType="begin"/>
+            </w:r>
+            <w:r>
+              <w:rPr>
+                <w:noProof/>
+                <w:webHidden/>
+              </w:rPr>
+              <w:instrText xml:space="preserve"> PAGEREF _Toc64901952 \h </w:instrText>
+            </w:r>
+            <w:r>
+              <w:rPr>
+                <w:noProof/>
+                <w:webHidden/>
+              </w:rPr>
+            </w:r>
+            <w:r>
+              <w:rPr>
+                <w:noProof/>
+                <w:webHidden/>
+              </w:rPr>
+              <w:fldChar w:fldCharType="separate"/>
+            </w:r>
+            <w:r>
+              <w:rPr>
+                <w:noProof/>
+                <w:webHidden/>
+              </w:rPr>
+              <w:t>8</w:t>
+            </w:r>
+            <w:r>
+              <w:rPr>
+                <w:noProof/>
+                <w:webHidden/>
+              </w:rPr>
+              <w:fldChar w:fldCharType="end"/>
+            </w:r>
+          </w:hyperlink>
+        </w:p>
+        <w:p>
+          <w:pPr>
+            <w:pStyle w:val="TOC2"/>
+            <w:tabs>
+              <w:tab w:val="right" w:leader="dot" w:pos="9350"/>
+            </w:tabs>
+            <w:rPr>
+              <w:rFonts w:eastAsiaTheme="minorEastAsia"/>
+              <w:noProof/>
+              <w:sz w:val="22"/>
+              <w:szCs w:val="22"/>
+            </w:rPr>
+          </w:pPr>
+          <w:hyperlink w:anchor="_Toc64901953" w:history="1">
+            <w:r>
+              <w:rPr>
+                <w:rStyle w:val="Hyperlink"/>
+                <w:noProof/>
+              </w:rPr>
+              <w:t>PersonRoleMap</w:t>
+            </w:r>
+            <w:r>
+              <w:rPr>
+                <w:noProof/>
+                <w:webHidden/>
+              </w:rPr>
+              <w:tab/>
+            </w:r>
+            <w:r>
+              <w:rPr>
+                <w:noProof/>
+                <w:webHidden/>
+              </w:rPr>
+              <w:fldChar w:fldCharType="begin"/>
+            </w:r>
+            <w:r>
+              <w:rPr>
+                <w:noProof/>
+                <w:webHidden/>
+              </w:rPr>
+              <w:instrText xml:space="preserve"> PAGEREF _Toc64901953 \h </w:instrText>
+            </w:r>
+            <w:r>
+              <w:rPr>
+                <w:noProof/>
+                <w:webHidden/>
+              </w:rPr>
+            </w:r>
+            <w:r>
+              <w:rPr>
+                <w:noProof/>
+                <w:webHidden/>
+              </w:rPr>
+              <w:fldChar w:fldCharType="separate"/>
+            </w:r>
+            <w:r>
+              <w:rPr>
+                <w:noProof/>
+                <w:webHidden/>
+              </w:rPr>
+              <w:t>8</w:t>
+            </w:r>
+            <w:r>
+              <w:rPr>
+                <w:noProof/>
+                <w:webHidden/>
+              </w:rPr>
+              <w:fldChar w:fldCharType="end"/>
+            </w:r>
+          </w:hyperlink>
+        </w:p>
+        <w:p>
+          <w:pPr>
+            <w:pStyle w:val="TOC2"/>
+            <w:tabs>
+              <w:tab w:val="right" w:leader="dot" w:pos="9350"/>
+            </w:tabs>
+            <w:rPr>
+              <w:rFonts w:eastAsiaTheme="minorEastAsia"/>
+              <w:noProof/>
+              <w:sz w:val="22"/>
+              <w:szCs w:val="22"/>
+            </w:rPr>
+          </w:pPr>
+          <w:hyperlink w:anchor="_Toc64901954" w:history="1">
+            <w:r>
+              <w:rPr>
+                <w:rStyle w:val="Hyperlink"/>
+                <w:noProof/>
+              </w:rPr>
+              <w:t>Address</w:t>
+            </w:r>
+            <w:r>
+              <w:rPr>
+                <w:noProof/>
+                <w:webHidden/>
+              </w:rPr>
+              <w:tab/>
+            </w:r>
+            <w:r>
+              <w:rPr>
+                <w:noProof/>
+                <w:webHidden/>
+              </w:rPr>
+              <w:fldChar w:fldCharType="begin"/>
+            </w:r>
+            <w:r>
+              <w:rPr>
+                <w:noProof/>
+                <w:webHidden/>
+              </w:rPr>
+              <w:instrText xml:space="preserve"> PAGEREF _Toc64901954 \h </w:instrText>
+            </w:r>
+            <w:r>
+              <w:rPr>
+                <w:noProof/>
+                <w:webHidden/>
+              </w:rPr>
+            </w:r>
+            <w:r>
+              <w:rPr>
+                <w:noProof/>
+                <w:webHidden/>
+              </w:rPr>
+              <w:fldChar w:fldCharType="separate"/>
+            </w:r>
+            <w:r>
+              <w:rPr>
+                <w:noProof/>
+                <w:webHidden/>
+              </w:rPr>
+              <w:t>8</w:t>
+            </w:r>
+            <w:r>
+              <w:rPr>
+                <w:noProof/>
+                <w:webHidden/>
+              </w:rPr>
+              <w:fldChar w:fldCharType="end"/>
+            </w:r>
+          </w:hyperlink>
+        </w:p>
+        <w:p>
+          <w:pPr>
+            <w:pStyle w:val="TOC2"/>
+            <w:tabs>
+              <w:tab w:val="right" w:leader="dot" w:pos="9350"/>
+            </w:tabs>
+            <w:rPr>
+              <w:rFonts w:eastAsiaTheme="minorEastAsia"/>
+              <w:noProof/>
+              <w:sz w:val="22"/>
+              <w:szCs w:val="22"/>
+            </w:rPr>
+          </w:pPr>
+          <w:hyperlink w:anchor="_Toc64901955" w:history="1">
+            <w:r>
+              <w:rPr>
+                <w:rStyle w:val="Hyperlink"/>
+                <w:noProof/>
+              </w:rPr>
+              <w:t>Email</w:t>
+            </w:r>
+            <w:r>
+              <w:rPr>
+                <w:noProof/>
+                <w:webHidden/>
+              </w:rPr>
+              <w:tab/>
+            </w:r>
+            <w:r>
+              <w:rPr>
+                <w:noProof/>
+                <w:webHidden/>
+              </w:rPr>
+              <w:fldChar w:fldCharType="begin"/>
+            </w:r>
+            <w:r>
+              <w:rPr>
+                <w:noProof/>
+                <w:webHidden/>
+              </w:rPr>
+              <w:instrText xml:space="preserve"> PAGEREF _Toc64901955 \h </w:instrText>
+            </w:r>
+            <w:r>
+              <w:rPr>
+                <w:noProof/>
+                <w:webHidden/>
+              </w:rPr>
+            </w:r>
+            <w:r>
+              <w:rPr>
+                <w:noProof/>
+                <w:webHidden/>
+              </w:rPr>
+              <w:fldChar w:fldCharType="separate"/>
+            </w:r>
+            <w:r>
+              <w:rPr>
+                <w:noProof/>
+                <w:webHidden/>
+              </w:rPr>
+              <w:t>9</w:t>
+            </w:r>
+            <w:r>
+              <w:rPr>
+                <w:noProof/>
+                <w:webHidden/>
+              </w:rPr>
+              <w:fldChar w:fldCharType="end"/>
+            </w:r>
+          </w:hyperlink>
+        </w:p>
+        <w:p>
+          <w:pPr>
+            <w:pStyle w:val="TOC2"/>
+            <w:tabs>
+              <w:tab w:val="right" w:leader="dot" w:pos="9350"/>
+            </w:tabs>
+            <w:rPr>
+              <w:rFonts w:eastAsiaTheme="minorEastAsia"/>
+              <w:noProof/>
+              <w:sz w:val="22"/>
+              <w:szCs w:val="22"/>
+            </w:rPr>
+          </w:pPr>
+          <w:hyperlink w:anchor="_Toc64901956" w:history="1">
+            <w:r>
+              <w:rPr>
+                <w:rStyle w:val="Hyperlink"/>
+                <w:noProof/>
+              </w:rPr>
+              <w:t>Phone</w:t>
+            </w:r>
+            <w:r>
+              <w:rPr>
+                <w:noProof/>
+                <w:webHidden/>
+              </w:rPr>
+              <w:tab/>
+            </w:r>
+            <w:r>
+              <w:rPr>
+                <w:noProof/>
+                <w:webHidden/>
+              </w:rPr>
+              <w:fldChar w:fldCharType="begin"/>
+            </w:r>
+            <w:r>
+              <w:rPr>
+                <w:noProof/>
+                <w:webHidden/>
+              </w:rPr>
+              <w:instrText xml:space="preserve"> PAGEREF _Toc64901956 \h </w:instrText>
+            </w:r>
+            <w:r>
+              <w:rPr>
+                <w:noProof/>
+                <w:webHidden/>
+              </w:rPr>
+            </w:r>
+            <w:r>
+              <w:rPr>
+                <w:noProof/>
+                <w:webHidden/>
+              </w:rPr>
+              <w:fldChar w:fldCharType="separate"/>
+            </w:r>
+            <w:r>
+              <w:rPr>
+                <w:noProof/>
+                <w:webHidden/>
+              </w:rPr>
+              <w:t>9</w:t>
+            </w:r>
+            <w:r>
+              <w:rPr>
+                <w:noProof/>
+                <w:webHidden/>
+              </w:rPr>
+              <w:fldChar w:fldCharType="end"/>
+            </w:r>
+          </w:hyperlink>
+        </w:p>
+        <w:p>
+          <w:pPr>
+            <w:pStyle w:val="TOC2"/>
+            <w:tabs>
+              <w:tab w:val="right" w:leader="dot" w:pos="9350"/>
+            </w:tabs>
+            <w:rPr>
+              <w:rFonts w:eastAsiaTheme="minorEastAsia"/>
+              <w:noProof/>
+              <w:sz w:val="22"/>
+              <w:szCs w:val="22"/>
+            </w:rPr>
+          </w:pPr>
+          <w:hyperlink w:anchor="_Toc64901957" w:history="1">
+            <w:r>
+              <w:rPr>
+                <w:rStyle w:val="Hyperlink"/>
+                <w:noProof/>
+              </w:rPr>
+              <w:t>Administrator</w:t>
+            </w:r>
+            <w:r>
+              <w:rPr>
+                <w:noProof/>
+                <w:webHidden/>
+              </w:rPr>
+              <w:tab/>
+            </w:r>
+            <w:r>
+              <w:rPr>
+                <w:noProof/>
+                <w:webHidden/>
+              </w:rPr>
+              <w:fldChar w:fldCharType="begin"/>
+            </w:r>
+            <w:r>
+              <w:rPr>
+                <w:noProof/>
+                <w:webHidden/>
+              </w:rPr>
+              <w:instrText xml:space="preserve"> PAGEREF _Toc64901957 \h </w:instrText>
+            </w:r>
+            <w:r>
+              <w:rPr>
+                <w:noProof/>
+                <w:webHidden/>
+              </w:rPr>
+            </w:r>
+            <w:r>
+              <w:rPr>
+                <w:noProof/>
+                <w:webHidden/>
+              </w:rPr>
+              <w:fldChar w:fldCharType="separate"/>
+            </w:r>
+            <w:r>
+              <w:rPr>
+                <w:noProof/>
+                <w:webHidden/>
+              </w:rPr>
+              <w:t>9</w:t>
+            </w:r>
+            <w:r>
+              <w:rPr>
+                <w:noProof/>
+                <w:webHidden/>
+              </w:rPr>
+              <w:fldChar w:fldCharType="end"/>
+            </w:r>
+          </w:hyperlink>
+        </w:p>
+        <w:p>
+          <w:pPr>
+            <w:pStyle w:val="TOC2"/>
+            <w:tabs>
+              <w:tab w:val="right" w:leader="dot" w:pos="9350"/>
+            </w:tabs>
+            <w:rPr>
+              <w:rFonts w:eastAsiaTheme="minorEastAsia"/>
+              <w:noProof/>
+              <w:sz w:val="22"/>
+              <w:szCs w:val="22"/>
+            </w:rPr>
+          </w:pPr>
+          <w:hyperlink w:anchor="_Toc64901958" w:history="1">
+            <w:r>
+              <w:rPr>
+                <w:rStyle w:val="Hyperlink"/>
+                <w:noProof/>
+              </w:rPr>
+              <w:t>Instructor</w:t>
+            </w:r>
+            <w:r>
+              <w:rPr>
+                <w:noProof/>
+                <w:webHidden/>
+              </w:rPr>
+              <w:tab/>
+            </w:r>
+            <w:r>
+              <w:rPr>
+                <w:noProof/>
+                <w:webHidden/>
+              </w:rPr>
+              <w:fldChar w:fldCharType="begin"/>
+            </w:r>
+            <w:r>
+              <w:rPr>
+                <w:noProof/>
+                <w:webHidden/>
+              </w:rPr>
+              <w:instrText xml:space="preserve"> PAGEREF _Toc64901958 \h </w:instrText>
+            </w:r>
+            <w:r>
+              <w:rPr>
+                <w:noProof/>
+                <w:webHidden/>
+              </w:rPr>
+            </w:r>
+            <w:r>
+              <w:rPr>
+                <w:noProof/>
+                <w:webHidden/>
+              </w:rPr>
+              <w:fldChar w:fldCharType="separate"/>
+            </w:r>
+            <w:r>
+              <w:rPr>
+                <w:noProof/>
+                <w:webHidden/>
+              </w:rPr>
+              <w:t>9</w:t>
+            </w:r>
+            <w:r>
+              <w:rPr>
+                <w:noProof/>
+                <w:webHidden/>
+              </w:rPr>
+              <w:fldChar w:fldCharType="end"/>
+            </w:r>
+          </w:hyperlink>
+        </w:p>
+        <w:p>
+          <w:pPr>
+            <w:pStyle w:val="TOC2"/>
+            <w:tabs>
+              <w:tab w:val="right" w:leader="dot" w:pos="9350"/>
+            </w:tabs>
+            <w:rPr>
+              <w:rFonts w:eastAsiaTheme="minorEastAsia"/>
+              <w:noProof/>
+              <w:sz w:val="22"/>
+              <w:szCs w:val="22"/>
+            </w:rPr>
+          </w:pPr>
+          <w:hyperlink w:anchor="_Toc64901959" w:history="1">
+            <w:r>
+              <w:rPr>
+                <w:rStyle w:val="Hyperlink"/>
+                <w:noProof/>
+              </w:rPr>
+              <w:t>Student</w:t>
+            </w:r>
+            <w:r>
+              <w:rPr>
+                <w:noProof/>
+                <w:webHidden/>
+              </w:rPr>
+              <w:tab/>
+            </w:r>
+            <w:r>
+              <w:rPr>
+                <w:noProof/>
+                <w:webHidden/>
+              </w:rPr>
+              <w:fldChar w:fldCharType="begin"/>
+            </w:r>
+            <w:r>
+              <w:rPr>
+                <w:noProof/>
+                <w:webHidden/>
+              </w:rPr>
+              <w:instrText xml:space="preserve"> PAGEREF _Toc64901959 \h </w:instrText>
+            </w:r>
+            <w:r>
+              <w:rPr>
+                <w:noProof/>
+                <w:webHidden/>
+              </w:rPr>
+            </w:r>
+            <w:r>
+              <w:rPr>
+                <w:noProof/>
+                <w:webHidden/>
+              </w:rPr>
+              <w:fldChar w:fldCharType="separate"/>
+            </w:r>
+            <w:r>
+              <w:rPr>
+                <w:noProof/>
+                <w:webHidden/>
+              </w:rPr>
+              <w:t>9</w:t>
+            </w:r>
+            <w:r>
+              <w:rPr>
+                <w:noProof/>
+                <w:webHidden/>
+              </w:rPr>
+              <w:fldChar w:fldCharType="end"/>
+            </w:r>
+          </w:hyperlink>
+        </w:p>
+        <w:p>
+          <w:pPr>
+            <w:pStyle w:val="TOC2"/>
+            <w:tabs>
+              <w:tab w:val="right" w:leader="dot" w:pos="9350"/>
+            </w:tabs>
+            <w:rPr>
+              <w:rFonts w:eastAsiaTheme="minorEastAsia"/>
+              <w:noProof/>
+              <w:sz w:val="22"/>
+              <w:szCs w:val="22"/>
+            </w:rPr>
+          </w:pPr>
+          <w:hyperlink w:anchor="_Toc64901960" w:history="1">
+            <w:r>
+              <w:rPr>
+                <w:rStyle w:val="Hyperlink"/>
+                <w:noProof/>
+              </w:rPr>
+              <w:t>Guardian</w:t>
+            </w:r>
+            <w:r>
+              <w:rPr>
+                <w:noProof/>
+                <w:webHidden/>
+              </w:rPr>
+              <w:tab/>
+            </w:r>
+            <w:r>
+              <w:rPr>
+                <w:noProof/>
+                <w:webHidden/>
+              </w:rPr>
+              <w:fldChar w:fldCharType="begin"/>
+            </w:r>
+            <w:r>
+              <w:rPr>
+                <w:noProof/>
+                <w:webHidden/>
+              </w:rPr>
+              <w:instrText xml:space="preserve"> PAGEREF _Toc64901960 \h </w:instrText>
+            </w:r>
+            <w:r>
+              <w:rPr>
+                <w:noProof/>
+                <w:webHidden/>
+              </w:rPr>
+            </w:r>
+            <w:r>
+              <w:rPr>
+                <w:noProof/>
+                <w:webHidden/>
+              </w:rPr>
+              <w:fldChar w:fldCharType="separate"/>
+            </w:r>
+            <w:r>
+              <w:rPr>
+                <w:noProof/>
+                <w:webHidden/>
+              </w:rPr>
+              <w:t>10</w:t>
+            </w:r>
+            <w:r>
+              <w:rPr>
+                <w:noProof/>
+                <w:webHidden/>
+              </w:rPr>
+              <w:fldChar w:fldCharType="end"/>
+            </w:r>
+          </w:hyperlink>
+        </w:p>
+        <w:p>
+          <w:pPr>
+            <w:pStyle w:val="TOC2"/>
+            <w:tabs>
+              <w:tab w:val="right" w:leader="dot" w:pos="9350"/>
+            </w:tabs>
+            <w:rPr>
+              <w:rFonts w:eastAsiaTheme="minorEastAsia"/>
+              <w:noProof/>
+              <w:sz w:val="22"/>
+              <w:szCs w:val="22"/>
+            </w:rPr>
+          </w:pPr>
+          <w:hyperlink w:anchor="_Toc64901961" w:history="1">
+            <w:r>
+              <w:rPr>
+                <w:rStyle w:val="Hyperlink"/>
+                <w:noProof/>
+              </w:rPr>
+              <w:t>StudentGuardianMap</w:t>
+            </w:r>
+            <w:r>
+              <w:rPr>
+                <w:noProof/>
+                <w:webHidden/>
+              </w:rPr>
+              <w:tab/>
+            </w:r>
+            <w:r>
+              <w:rPr>
+                <w:noProof/>
+                <w:webHidden/>
+              </w:rPr>
+              <w:fldChar w:fldCharType="begin"/>
+            </w:r>
+            <w:r>
+              <w:rPr>
+                <w:noProof/>
+                <w:webHidden/>
+              </w:rPr>
+              <w:instrText xml:space="preserve"> PAGEREF _Toc64901961 \h </w:instrText>
+            </w:r>
+            <w:r>
+              <w:rPr>
+                <w:noProof/>
+                <w:webHidden/>
+              </w:rPr>
+            </w:r>
+            <w:r>
+              <w:rPr>
+                <w:noProof/>
+                <w:webHidden/>
+              </w:rPr>
+              <w:fldChar w:fldCharType="separate"/>
+            </w:r>
+            <w:r>
+              <w:rPr>
+                <w:noProof/>
+                <w:webHidden/>
+              </w:rPr>
+              <w:t>10</w:t>
             </w:r>
             <w:r>
               <w:rPr>
@@ -805,16 +3110,19 @@
               <w:tab w:val="right" w:leader="dot" w:pos="9350"/>
             </w:tabs>
             <w:rPr>
+              <w:rFonts w:eastAsiaTheme="minorEastAsia"/>
               <w:noProof/>
+              <w:sz w:val="22"/>
+              <w:szCs w:val="22"/>
             </w:rPr>
           </w:pPr>
-          <w:hyperlink w:anchor="_Toc54504253" w:history="1">
+          <w:hyperlink w:anchor="_Toc64901962" w:history="1">
             <w:r>
               <w:rPr>
                 <w:rStyle w:val="Hyperlink"/>
                 <w:noProof/>
               </w:rPr>
-              <w:t>HTTP Endpoints</w:t>
+              <w:t>Useful Links</w:t>
             </w:r>
             <w:r>
               <w:rPr>
@@ -835,7 +3143,7 @@
                 <w:noProof/>
                 <w:webHidden/>
               </w:rPr>
-              <w:instrText xml:space="preserve"> PAGEREF _Toc54504253 \h </w:instrText>
+              <w:instrText xml:space="preserve"> PAGEREF _Toc64901962 \h </w:instrText>
             </w:r>
             <w:r>
               <w:rPr>
@@ -855,1231 +3163,7 @@
                 <w:noProof/>
                 <w:webHidden/>
               </w:rPr>
-              <w:t>2</w:t>
-            </w:r>
-            <w:r>
-              <w:rPr>
-                <w:noProof/>
-                <w:webHidden/>
-              </w:rPr>
-              <w:fldChar w:fldCharType="end"/>
-            </w:r>
-          </w:hyperlink>
-        </w:p>
-        <w:p>
-          <w:pPr>
-            <w:pStyle w:val="TOC2"/>
-            <w:tabs>
-              <w:tab w:val="right" w:leader="dot" w:pos="9350"/>
-            </w:tabs>
-            <w:rPr>
-              <w:noProof/>
-            </w:rPr>
-          </w:pPr>
-          <w:hyperlink w:anchor="_Toc54504254" w:history="1">
-            <w:r>
-              <w:rPr>
-                <w:rStyle w:val="Hyperlink"/>
-                <w:noProof/>
-              </w:rPr>
-              <w:t>Parent</w:t>
-            </w:r>
-            <w:r>
-              <w:rPr>
-                <w:noProof/>
-                <w:webHidden/>
-              </w:rPr>
-              <w:tab/>
-            </w:r>
-            <w:r>
-              <w:rPr>
-                <w:noProof/>
-                <w:webHidden/>
-              </w:rPr>
-              <w:fldChar w:fldCharType="begin"/>
-            </w:r>
-            <w:r>
-              <w:rPr>
-                <w:noProof/>
-                <w:webHidden/>
-              </w:rPr>
-              <w:instrText xml:space="preserve"> PAGEREF _Toc54504254 \h </w:instrText>
-            </w:r>
-            <w:r>
-              <w:rPr>
-                <w:noProof/>
-                <w:webHidden/>
-              </w:rPr>
-            </w:r>
-            <w:r>
-              <w:rPr>
-                <w:noProof/>
-                <w:webHidden/>
-              </w:rPr>
-              <w:fldChar w:fldCharType="separate"/>
-            </w:r>
-            <w:r>
-              <w:rPr>
-                <w:noProof/>
-                <w:webHidden/>
-              </w:rPr>
-              <w:t>2</w:t>
-            </w:r>
-            <w:r>
-              <w:rPr>
-                <w:noProof/>
-                <w:webHidden/>
-              </w:rPr>
-              <w:fldChar w:fldCharType="end"/>
-            </w:r>
-          </w:hyperlink>
-        </w:p>
-        <w:p>
-          <w:pPr>
-            <w:pStyle w:val="TOC3"/>
-            <w:tabs>
-              <w:tab w:val="right" w:leader="dot" w:pos="9350"/>
-            </w:tabs>
-            <w:rPr>
-              <w:noProof/>
-            </w:rPr>
-          </w:pPr>
-          <w:hyperlink w:anchor="_Toc54504255" w:history="1">
-            <w:r>
-              <w:rPr>
-                <w:rStyle w:val="Hyperlink"/>
-                <w:noProof/>
-              </w:rPr>
-              <w:t>GET</w:t>
-            </w:r>
-            <w:r>
-              <w:rPr>
-                <w:noProof/>
-                <w:webHidden/>
-              </w:rPr>
-              <w:tab/>
-            </w:r>
-            <w:r>
-              <w:rPr>
-                <w:noProof/>
-                <w:webHidden/>
-              </w:rPr>
-              <w:fldChar w:fldCharType="begin"/>
-            </w:r>
-            <w:r>
-              <w:rPr>
-                <w:noProof/>
-                <w:webHidden/>
-              </w:rPr>
-              <w:instrText xml:space="preserve"> PAGEREF _Toc54504255 \h </w:instrText>
-            </w:r>
-            <w:r>
-              <w:rPr>
-                <w:noProof/>
-                <w:webHidden/>
-              </w:rPr>
-            </w:r>
-            <w:r>
-              <w:rPr>
-                <w:noProof/>
-                <w:webHidden/>
-              </w:rPr>
-              <w:fldChar w:fldCharType="separate"/>
-            </w:r>
-            <w:r>
-              <w:rPr>
-                <w:noProof/>
-                <w:webHidden/>
-              </w:rPr>
-              <w:t>2</w:t>
-            </w:r>
-            <w:r>
-              <w:rPr>
-                <w:noProof/>
-                <w:webHidden/>
-              </w:rPr>
-              <w:fldChar w:fldCharType="end"/>
-            </w:r>
-          </w:hyperlink>
-        </w:p>
-        <w:p>
-          <w:pPr>
-            <w:pStyle w:val="TOC3"/>
-            <w:tabs>
-              <w:tab w:val="right" w:leader="dot" w:pos="9350"/>
-            </w:tabs>
-            <w:rPr>
-              <w:noProof/>
-            </w:rPr>
-          </w:pPr>
-          <w:hyperlink w:anchor="_Toc54504256" w:history="1">
-            <w:r>
-              <w:rPr>
-                <w:rStyle w:val="Hyperlink"/>
-                <w:noProof/>
-              </w:rPr>
-              <w:t>PUT</w:t>
-            </w:r>
-            <w:r>
-              <w:rPr>
-                <w:noProof/>
-                <w:webHidden/>
-              </w:rPr>
-              <w:tab/>
-            </w:r>
-            <w:r>
-              <w:rPr>
-                <w:noProof/>
-                <w:webHidden/>
-              </w:rPr>
-              <w:fldChar w:fldCharType="begin"/>
-            </w:r>
-            <w:r>
-              <w:rPr>
-                <w:noProof/>
-                <w:webHidden/>
-              </w:rPr>
-              <w:instrText xml:space="preserve"> PAGEREF _Toc54504256 \h </w:instrText>
-            </w:r>
-            <w:r>
-              <w:rPr>
-                <w:noProof/>
-                <w:webHidden/>
-              </w:rPr>
-            </w:r>
-            <w:r>
-              <w:rPr>
-                <w:noProof/>
-                <w:webHidden/>
-              </w:rPr>
-              <w:fldChar w:fldCharType="separate"/>
-            </w:r>
-            <w:r>
-              <w:rPr>
-                <w:noProof/>
-                <w:webHidden/>
-              </w:rPr>
-              <w:t>2</w:t>
-            </w:r>
-            <w:r>
-              <w:rPr>
-                <w:noProof/>
-                <w:webHidden/>
-              </w:rPr>
-              <w:fldChar w:fldCharType="end"/>
-            </w:r>
-          </w:hyperlink>
-        </w:p>
-        <w:p>
-          <w:pPr>
-            <w:pStyle w:val="TOC3"/>
-            <w:tabs>
-              <w:tab w:val="right" w:leader="dot" w:pos="9350"/>
-            </w:tabs>
-            <w:rPr>
-              <w:noProof/>
-            </w:rPr>
-          </w:pPr>
-          <w:hyperlink w:anchor="_Toc54504257" w:history="1">
-            <w:r>
-              <w:rPr>
-                <w:rStyle w:val="Hyperlink"/>
-                <w:noProof/>
-              </w:rPr>
-              <w:t>DELETE</w:t>
-            </w:r>
-            <w:r>
-              <w:rPr>
-                <w:noProof/>
-                <w:webHidden/>
-              </w:rPr>
-              <w:tab/>
-            </w:r>
-            <w:r>
-              <w:rPr>
-                <w:noProof/>
-                <w:webHidden/>
-              </w:rPr>
-              <w:fldChar w:fldCharType="begin"/>
-            </w:r>
-            <w:r>
-              <w:rPr>
-                <w:noProof/>
-                <w:webHidden/>
-              </w:rPr>
-              <w:instrText xml:space="preserve"> PAGEREF _Toc54504257 \h </w:instrText>
-            </w:r>
-            <w:r>
-              <w:rPr>
-                <w:noProof/>
-                <w:webHidden/>
-              </w:rPr>
-            </w:r>
-            <w:r>
-              <w:rPr>
-                <w:noProof/>
-                <w:webHidden/>
-              </w:rPr>
-              <w:fldChar w:fldCharType="separate"/>
-            </w:r>
-            <w:r>
-              <w:rPr>
-                <w:noProof/>
-                <w:webHidden/>
-              </w:rPr>
-              <w:t>2</w:t>
-            </w:r>
-            <w:r>
-              <w:rPr>
-                <w:noProof/>
-                <w:webHidden/>
-              </w:rPr>
-              <w:fldChar w:fldCharType="end"/>
-            </w:r>
-          </w:hyperlink>
-        </w:p>
-        <w:p>
-          <w:pPr>
-            <w:pStyle w:val="TOC2"/>
-            <w:tabs>
-              <w:tab w:val="right" w:leader="dot" w:pos="9350"/>
-            </w:tabs>
-            <w:rPr>
-              <w:noProof/>
-            </w:rPr>
-          </w:pPr>
-          <w:hyperlink w:anchor="_Toc54504258" w:history="1">
-            <w:r>
-              <w:rPr>
-                <w:rStyle w:val="Hyperlink"/>
-                <w:noProof/>
-              </w:rPr>
-              <w:t>Teacher</w:t>
-            </w:r>
-            <w:r>
-              <w:rPr>
-                <w:noProof/>
-                <w:webHidden/>
-              </w:rPr>
-              <w:tab/>
-            </w:r>
-            <w:r>
-              <w:rPr>
-                <w:noProof/>
-                <w:webHidden/>
-              </w:rPr>
-              <w:fldChar w:fldCharType="begin"/>
-            </w:r>
-            <w:r>
-              <w:rPr>
-                <w:noProof/>
-                <w:webHidden/>
-              </w:rPr>
-              <w:instrText xml:space="preserve"> PAGEREF _Toc54504258 \h </w:instrText>
-            </w:r>
-            <w:r>
-              <w:rPr>
-                <w:noProof/>
-                <w:webHidden/>
-              </w:rPr>
-            </w:r>
-            <w:r>
-              <w:rPr>
-                <w:noProof/>
-                <w:webHidden/>
-              </w:rPr>
-              <w:fldChar w:fldCharType="separate"/>
-            </w:r>
-            <w:r>
-              <w:rPr>
-                <w:noProof/>
-                <w:webHidden/>
-              </w:rPr>
-              <w:t>2</w:t>
-            </w:r>
-            <w:r>
-              <w:rPr>
-                <w:noProof/>
-                <w:webHidden/>
-              </w:rPr>
-              <w:fldChar w:fldCharType="end"/>
-            </w:r>
-          </w:hyperlink>
-        </w:p>
-        <w:p>
-          <w:pPr>
-            <w:pStyle w:val="TOC3"/>
-            <w:tabs>
-              <w:tab w:val="right" w:leader="dot" w:pos="9350"/>
-            </w:tabs>
-            <w:rPr>
-              <w:noProof/>
-            </w:rPr>
-          </w:pPr>
-          <w:hyperlink w:anchor="_Toc54504259" w:history="1">
-            <w:r>
-              <w:rPr>
-                <w:rStyle w:val="Hyperlink"/>
-                <w:noProof/>
-              </w:rPr>
-              <w:t>GET</w:t>
-            </w:r>
-            <w:r>
-              <w:rPr>
-                <w:noProof/>
-                <w:webHidden/>
-              </w:rPr>
-              <w:tab/>
-            </w:r>
-            <w:r>
-              <w:rPr>
-                <w:noProof/>
-                <w:webHidden/>
-              </w:rPr>
-              <w:fldChar w:fldCharType="begin"/>
-            </w:r>
-            <w:r>
-              <w:rPr>
-                <w:noProof/>
-                <w:webHidden/>
-              </w:rPr>
-              <w:instrText xml:space="preserve"> PAGEREF _Toc54504259 \h </w:instrText>
-            </w:r>
-            <w:r>
-              <w:rPr>
-                <w:noProof/>
-                <w:webHidden/>
-              </w:rPr>
-            </w:r>
-            <w:r>
-              <w:rPr>
-                <w:noProof/>
-                <w:webHidden/>
-              </w:rPr>
-              <w:fldChar w:fldCharType="separate"/>
-            </w:r>
-            <w:r>
-              <w:rPr>
-                <w:noProof/>
-                <w:webHidden/>
-              </w:rPr>
-              <w:t>3</w:t>
-            </w:r>
-            <w:r>
-              <w:rPr>
-                <w:noProof/>
-                <w:webHidden/>
-              </w:rPr>
-              <w:fldChar w:fldCharType="end"/>
-            </w:r>
-          </w:hyperlink>
-        </w:p>
-        <w:p>
-          <w:pPr>
-            <w:pStyle w:val="TOC3"/>
-            <w:tabs>
-              <w:tab w:val="right" w:leader="dot" w:pos="9350"/>
-            </w:tabs>
-            <w:rPr>
-              <w:noProof/>
-            </w:rPr>
-          </w:pPr>
-          <w:hyperlink w:anchor="_Toc54504260" w:history="1">
-            <w:r>
-              <w:rPr>
-                <w:rStyle w:val="Hyperlink"/>
-                <w:noProof/>
-              </w:rPr>
-              <w:t>PUT</w:t>
-            </w:r>
-            <w:r>
-              <w:rPr>
-                <w:noProof/>
-                <w:webHidden/>
-              </w:rPr>
-              <w:tab/>
-            </w:r>
-            <w:r>
-              <w:rPr>
-                <w:noProof/>
-                <w:webHidden/>
-              </w:rPr>
-              <w:fldChar w:fldCharType="begin"/>
-            </w:r>
-            <w:r>
-              <w:rPr>
-                <w:noProof/>
-                <w:webHidden/>
-              </w:rPr>
-              <w:instrText xml:space="preserve"> PAGEREF _Toc54504260 \h </w:instrText>
-            </w:r>
-            <w:r>
-              <w:rPr>
-                <w:noProof/>
-                <w:webHidden/>
-              </w:rPr>
-            </w:r>
-            <w:r>
-              <w:rPr>
-                <w:noProof/>
-                <w:webHidden/>
-              </w:rPr>
-              <w:fldChar w:fldCharType="separate"/>
-            </w:r>
-            <w:r>
-              <w:rPr>
-                <w:noProof/>
-                <w:webHidden/>
-              </w:rPr>
-              <w:t>3</w:t>
-            </w:r>
-            <w:r>
-              <w:rPr>
-                <w:noProof/>
-                <w:webHidden/>
-              </w:rPr>
-              <w:fldChar w:fldCharType="end"/>
-            </w:r>
-          </w:hyperlink>
-        </w:p>
-        <w:p>
-          <w:pPr>
-            <w:pStyle w:val="TOC3"/>
-            <w:tabs>
-              <w:tab w:val="right" w:leader="dot" w:pos="9350"/>
-            </w:tabs>
-            <w:rPr>
-              <w:noProof/>
-            </w:rPr>
-          </w:pPr>
-          <w:hyperlink w:anchor="_Toc54504261" w:history="1">
-            <w:r>
-              <w:rPr>
-                <w:rStyle w:val="Hyperlink"/>
-                <w:noProof/>
-              </w:rPr>
-              <w:t>DELETE</w:t>
-            </w:r>
-            <w:r>
-              <w:rPr>
-                <w:noProof/>
-                <w:webHidden/>
-              </w:rPr>
-              <w:tab/>
-            </w:r>
-            <w:r>
-              <w:rPr>
-                <w:noProof/>
-                <w:webHidden/>
-              </w:rPr>
-              <w:fldChar w:fldCharType="begin"/>
-            </w:r>
-            <w:r>
-              <w:rPr>
-                <w:noProof/>
-                <w:webHidden/>
-              </w:rPr>
-              <w:instrText xml:space="preserve"> PAGEREF _Toc54504261 \h </w:instrText>
-            </w:r>
-            <w:r>
-              <w:rPr>
-                <w:noProof/>
-                <w:webHidden/>
-              </w:rPr>
-            </w:r>
-            <w:r>
-              <w:rPr>
-                <w:noProof/>
-                <w:webHidden/>
-              </w:rPr>
-              <w:fldChar w:fldCharType="separate"/>
-            </w:r>
-            <w:r>
-              <w:rPr>
-                <w:noProof/>
-                <w:webHidden/>
-              </w:rPr>
-              <w:t>3</w:t>
-            </w:r>
-            <w:r>
-              <w:rPr>
-                <w:noProof/>
-                <w:webHidden/>
-              </w:rPr>
-              <w:fldChar w:fldCharType="end"/>
-            </w:r>
-          </w:hyperlink>
-        </w:p>
-        <w:p>
-          <w:pPr>
-            <w:pStyle w:val="TOC2"/>
-            <w:tabs>
-              <w:tab w:val="right" w:leader="dot" w:pos="9350"/>
-            </w:tabs>
-            <w:rPr>
-              <w:noProof/>
-            </w:rPr>
-          </w:pPr>
-          <w:hyperlink w:anchor="_Toc54504262" w:history="1">
-            <w:r>
-              <w:rPr>
-                <w:rStyle w:val="Hyperlink"/>
-                <w:noProof/>
-              </w:rPr>
-              <w:t>Student</w:t>
-            </w:r>
-            <w:r>
-              <w:rPr>
-                <w:noProof/>
-                <w:webHidden/>
-              </w:rPr>
-              <w:tab/>
-            </w:r>
-            <w:r>
-              <w:rPr>
-                <w:noProof/>
-                <w:webHidden/>
-              </w:rPr>
-              <w:fldChar w:fldCharType="begin"/>
-            </w:r>
-            <w:r>
-              <w:rPr>
-                <w:noProof/>
-                <w:webHidden/>
-              </w:rPr>
-              <w:instrText xml:space="preserve"> PAGEREF _Toc54504262 \h </w:instrText>
-            </w:r>
-            <w:r>
-              <w:rPr>
-                <w:noProof/>
-                <w:webHidden/>
-              </w:rPr>
-            </w:r>
-            <w:r>
-              <w:rPr>
-                <w:noProof/>
-                <w:webHidden/>
-              </w:rPr>
-              <w:fldChar w:fldCharType="separate"/>
-            </w:r>
-            <w:r>
-              <w:rPr>
-                <w:noProof/>
-                <w:webHidden/>
-              </w:rPr>
-              <w:t>3</w:t>
-            </w:r>
-            <w:r>
-              <w:rPr>
-                <w:noProof/>
-                <w:webHidden/>
-              </w:rPr>
-              <w:fldChar w:fldCharType="end"/>
-            </w:r>
-          </w:hyperlink>
-        </w:p>
-        <w:p>
-          <w:pPr>
-            <w:pStyle w:val="TOC3"/>
-            <w:tabs>
-              <w:tab w:val="right" w:leader="dot" w:pos="9350"/>
-            </w:tabs>
-            <w:rPr>
-              <w:noProof/>
-            </w:rPr>
-          </w:pPr>
-          <w:hyperlink w:anchor="_Toc54504263" w:history="1">
-            <w:r>
-              <w:rPr>
-                <w:rStyle w:val="Hyperlink"/>
-                <w:noProof/>
-              </w:rPr>
-              <w:t>GET</w:t>
-            </w:r>
-            <w:r>
-              <w:rPr>
-                <w:noProof/>
-                <w:webHidden/>
-              </w:rPr>
-              <w:tab/>
-            </w:r>
-            <w:r>
-              <w:rPr>
-                <w:noProof/>
-                <w:webHidden/>
-              </w:rPr>
-              <w:fldChar w:fldCharType="begin"/>
-            </w:r>
-            <w:r>
-              <w:rPr>
-                <w:noProof/>
-                <w:webHidden/>
-              </w:rPr>
-              <w:instrText xml:space="preserve"> PAGEREF _Toc54504263 \h </w:instrText>
-            </w:r>
-            <w:r>
-              <w:rPr>
-                <w:noProof/>
-                <w:webHidden/>
-              </w:rPr>
-            </w:r>
-            <w:r>
-              <w:rPr>
-                <w:noProof/>
-                <w:webHidden/>
-              </w:rPr>
-              <w:fldChar w:fldCharType="separate"/>
-            </w:r>
-            <w:r>
-              <w:rPr>
-                <w:noProof/>
-                <w:webHidden/>
-              </w:rPr>
-              <w:t>3</w:t>
-            </w:r>
-            <w:r>
-              <w:rPr>
-                <w:noProof/>
-                <w:webHidden/>
-              </w:rPr>
-              <w:fldChar w:fldCharType="end"/>
-            </w:r>
-          </w:hyperlink>
-        </w:p>
-        <w:p>
-          <w:pPr>
-            <w:pStyle w:val="TOC3"/>
-            <w:tabs>
-              <w:tab w:val="right" w:leader="dot" w:pos="9350"/>
-            </w:tabs>
-            <w:rPr>
-              <w:noProof/>
-            </w:rPr>
-          </w:pPr>
-          <w:hyperlink w:anchor="_Toc54504264" w:history="1">
-            <w:r>
-              <w:rPr>
-                <w:rStyle w:val="Hyperlink"/>
-                <w:noProof/>
-              </w:rPr>
-              <w:t>PUT</w:t>
-            </w:r>
-            <w:r>
-              <w:rPr>
-                <w:noProof/>
-                <w:webHidden/>
-              </w:rPr>
-              <w:tab/>
-            </w:r>
-            <w:r>
-              <w:rPr>
-                <w:noProof/>
-                <w:webHidden/>
-              </w:rPr>
-              <w:fldChar w:fldCharType="begin"/>
-            </w:r>
-            <w:r>
-              <w:rPr>
-                <w:noProof/>
-                <w:webHidden/>
-              </w:rPr>
-              <w:instrText xml:space="preserve"> PAGEREF _Toc54504264 \h </w:instrText>
-            </w:r>
-            <w:r>
-              <w:rPr>
-                <w:noProof/>
-                <w:webHidden/>
-              </w:rPr>
-            </w:r>
-            <w:r>
-              <w:rPr>
-                <w:noProof/>
-                <w:webHidden/>
-              </w:rPr>
-              <w:fldChar w:fldCharType="separate"/>
-            </w:r>
-            <w:r>
-              <w:rPr>
-                <w:noProof/>
-                <w:webHidden/>
-              </w:rPr>
-              <w:t>3</w:t>
-            </w:r>
-            <w:r>
-              <w:rPr>
-                <w:noProof/>
-                <w:webHidden/>
-              </w:rPr>
-              <w:fldChar w:fldCharType="end"/>
-            </w:r>
-          </w:hyperlink>
-        </w:p>
-        <w:p>
-          <w:pPr>
-            <w:pStyle w:val="TOC3"/>
-            <w:tabs>
-              <w:tab w:val="right" w:leader="dot" w:pos="9350"/>
-            </w:tabs>
-            <w:rPr>
-              <w:noProof/>
-            </w:rPr>
-          </w:pPr>
-          <w:hyperlink w:anchor="_Toc54504265" w:history="1">
-            <w:r>
-              <w:rPr>
-                <w:rStyle w:val="Hyperlink"/>
-                <w:noProof/>
-              </w:rPr>
-              <w:t>DELETE</w:t>
-            </w:r>
-            <w:r>
-              <w:rPr>
-                <w:noProof/>
-                <w:webHidden/>
-              </w:rPr>
-              <w:tab/>
-            </w:r>
-            <w:r>
-              <w:rPr>
-                <w:noProof/>
-                <w:webHidden/>
-              </w:rPr>
-              <w:fldChar w:fldCharType="begin"/>
-            </w:r>
-            <w:r>
-              <w:rPr>
-                <w:noProof/>
-                <w:webHidden/>
-              </w:rPr>
-              <w:instrText xml:space="preserve"> PAGEREF _Toc54504265 \h </w:instrText>
-            </w:r>
-            <w:r>
-              <w:rPr>
-                <w:noProof/>
-                <w:webHidden/>
-              </w:rPr>
-            </w:r>
-            <w:r>
-              <w:rPr>
-                <w:noProof/>
-                <w:webHidden/>
-              </w:rPr>
-              <w:fldChar w:fldCharType="separate"/>
-            </w:r>
-            <w:r>
-              <w:rPr>
-                <w:noProof/>
-                <w:webHidden/>
-              </w:rPr>
-              <w:t>3</w:t>
-            </w:r>
-            <w:r>
-              <w:rPr>
-                <w:noProof/>
-                <w:webHidden/>
-              </w:rPr>
-              <w:fldChar w:fldCharType="end"/>
-            </w:r>
-          </w:hyperlink>
-        </w:p>
-        <w:p>
-          <w:pPr>
-            <w:pStyle w:val="TOC2"/>
-            <w:tabs>
-              <w:tab w:val="right" w:leader="dot" w:pos="9350"/>
-            </w:tabs>
-            <w:rPr>
-              <w:noProof/>
-            </w:rPr>
-          </w:pPr>
-          <w:hyperlink w:anchor="_Toc54504266" w:history="1">
-            <w:r>
-              <w:rPr>
-                <w:rStyle w:val="Hyperlink"/>
-                <w:noProof/>
-              </w:rPr>
-              <w:t>Class</w:t>
-            </w:r>
-            <w:r>
-              <w:rPr>
-                <w:noProof/>
-                <w:webHidden/>
-              </w:rPr>
-              <w:tab/>
-            </w:r>
-            <w:r>
-              <w:rPr>
-                <w:noProof/>
-                <w:webHidden/>
-              </w:rPr>
-              <w:fldChar w:fldCharType="begin"/>
-            </w:r>
-            <w:r>
-              <w:rPr>
-                <w:noProof/>
-                <w:webHidden/>
-              </w:rPr>
-              <w:instrText xml:space="preserve"> PAGEREF _Toc54504266 \h </w:instrText>
-            </w:r>
-            <w:r>
-              <w:rPr>
-                <w:noProof/>
-                <w:webHidden/>
-              </w:rPr>
-            </w:r>
-            <w:r>
-              <w:rPr>
-                <w:noProof/>
-                <w:webHidden/>
-              </w:rPr>
-              <w:fldChar w:fldCharType="separate"/>
-            </w:r>
-            <w:r>
-              <w:rPr>
-                <w:noProof/>
-                <w:webHidden/>
-              </w:rPr>
-              <w:t>3</w:t>
-            </w:r>
-            <w:r>
-              <w:rPr>
-                <w:noProof/>
-                <w:webHidden/>
-              </w:rPr>
-              <w:fldChar w:fldCharType="end"/>
-            </w:r>
-          </w:hyperlink>
-        </w:p>
-        <w:p>
-          <w:pPr>
-            <w:pStyle w:val="TOC3"/>
-            <w:tabs>
-              <w:tab w:val="right" w:leader="dot" w:pos="9350"/>
-            </w:tabs>
-            <w:rPr>
-              <w:noProof/>
-            </w:rPr>
-          </w:pPr>
-          <w:hyperlink w:anchor="_Toc54504267" w:history="1">
-            <w:r>
-              <w:rPr>
-                <w:rStyle w:val="Hyperlink"/>
-                <w:noProof/>
-              </w:rPr>
-              <w:t>GET</w:t>
-            </w:r>
-            <w:r>
-              <w:rPr>
-                <w:noProof/>
-                <w:webHidden/>
-              </w:rPr>
-              <w:tab/>
-            </w:r>
-            <w:r>
-              <w:rPr>
-                <w:noProof/>
-                <w:webHidden/>
-              </w:rPr>
-              <w:fldChar w:fldCharType="begin"/>
-            </w:r>
-            <w:r>
-              <w:rPr>
-                <w:noProof/>
-                <w:webHidden/>
-              </w:rPr>
-              <w:instrText xml:space="preserve"> PAGEREF _Toc54504267 \h </w:instrText>
-            </w:r>
-            <w:r>
-              <w:rPr>
-                <w:noProof/>
-                <w:webHidden/>
-              </w:rPr>
-            </w:r>
-            <w:r>
-              <w:rPr>
-                <w:noProof/>
-                <w:webHidden/>
-              </w:rPr>
-              <w:fldChar w:fldCharType="separate"/>
-            </w:r>
-            <w:r>
-              <w:rPr>
-                <w:noProof/>
-                <w:webHidden/>
-              </w:rPr>
-              <w:t>3</w:t>
-            </w:r>
-            <w:r>
-              <w:rPr>
-                <w:noProof/>
-                <w:webHidden/>
-              </w:rPr>
-              <w:fldChar w:fldCharType="end"/>
-            </w:r>
-          </w:hyperlink>
-        </w:p>
-        <w:p>
-          <w:pPr>
-            <w:pStyle w:val="TOC3"/>
-            <w:tabs>
-              <w:tab w:val="right" w:leader="dot" w:pos="9350"/>
-            </w:tabs>
-            <w:rPr>
-              <w:noProof/>
-            </w:rPr>
-          </w:pPr>
-          <w:hyperlink w:anchor="_Toc54504268" w:history="1">
-            <w:r>
-              <w:rPr>
-                <w:rStyle w:val="Hyperlink"/>
-                <w:noProof/>
-              </w:rPr>
-              <w:t>PUT</w:t>
-            </w:r>
-            <w:r>
-              <w:rPr>
-                <w:noProof/>
-                <w:webHidden/>
-              </w:rPr>
-              <w:tab/>
-            </w:r>
-            <w:r>
-              <w:rPr>
-                <w:noProof/>
-                <w:webHidden/>
-              </w:rPr>
-              <w:fldChar w:fldCharType="begin"/>
-            </w:r>
-            <w:r>
-              <w:rPr>
-                <w:noProof/>
-                <w:webHidden/>
-              </w:rPr>
-              <w:instrText xml:space="preserve"> PAGEREF _Toc54504268 \h </w:instrText>
-            </w:r>
-            <w:r>
-              <w:rPr>
-                <w:noProof/>
-                <w:webHidden/>
-              </w:rPr>
-            </w:r>
-            <w:r>
-              <w:rPr>
-                <w:noProof/>
-                <w:webHidden/>
-              </w:rPr>
-              <w:fldChar w:fldCharType="separate"/>
-            </w:r>
-            <w:r>
-              <w:rPr>
-                <w:noProof/>
-                <w:webHidden/>
-              </w:rPr>
-              <w:t>3</w:t>
-            </w:r>
-            <w:r>
-              <w:rPr>
-                <w:noProof/>
-                <w:webHidden/>
-              </w:rPr>
-              <w:fldChar w:fldCharType="end"/>
-            </w:r>
-          </w:hyperlink>
-        </w:p>
-        <w:p>
-          <w:pPr>
-            <w:pStyle w:val="TOC3"/>
-            <w:tabs>
-              <w:tab w:val="right" w:leader="dot" w:pos="9350"/>
-            </w:tabs>
-            <w:rPr>
-              <w:noProof/>
-            </w:rPr>
-          </w:pPr>
-          <w:hyperlink w:anchor="_Toc54504269" w:history="1">
-            <w:r>
-              <w:rPr>
-                <w:rStyle w:val="Hyperlink"/>
-                <w:noProof/>
-              </w:rPr>
-              <w:t>DELETE</w:t>
-            </w:r>
-            <w:r>
-              <w:rPr>
-                <w:noProof/>
-                <w:webHidden/>
-              </w:rPr>
-              <w:tab/>
-            </w:r>
-            <w:r>
-              <w:rPr>
-                <w:noProof/>
-                <w:webHidden/>
-              </w:rPr>
-              <w:fldChar w:fldCharType="begin"/>
-            </w:r>
-            <w:r>
-              <w:rPr>
-                <w:noProof/>
-                <w:webHidden/>
-              </w:rPr>
-              <w:instrText xml:space="preserve"> PAGEREF _Toc54504269 \h </w:instrText>
-            </w:r>
-            <w:r>
-              <w:rPr>
-                <w:noProof/>
-                <w:webHidden/>
-              </w:rPr>
-            </w:r>
-            <w:r>
-              <w:rPr>
-                <w:noProof/>
-                <w:webHidden/>
-              </w:rPr>
-              <w:fldChar w:fldCharType="separate"/>
-            </w:r>
-            <w:r>
-              <w:rPr>
-                <w:noProof/>
-                <w:webHidden/>
-              </w:rPr>
-              <w:t>3</w:t>
-            </w:r>
-            <w:r>
-              <w:rPr>
-                <w:noProof/>
-                <w:webHidden/>
-              </w:rPr>
-              <w:fldChar w:fldCharType="end"/>
-            </w:r>
-          </w:hyperlink>
-        </w:p>
-        <w:p>
-          <w:pPr>
-            <w:pStyle w:val="TOC1"/>
-            <w:tabs>
-              <w:tab w:val="right" w:leader="dot" w:pos="9350"/>
-            </w:tabs>
-            <w:rPr>
-              <w:noProof/>
-            </w:rPr>
-          </w:pPr>
-          <w:hyperlink w:anchor="_Toc54504270" w:history="1">
-            <w:r>
-              <w:rPr>
-                <w:rStyle w:val="Hyperlink"/>
-                <w:noProof/>
-              </w:rPr>
-              <w:t>Data Store</w:t>
-            </w:r>
-            <w:r>
-              <w:rPr>
-                <w:noProof/>
-                <w:webHidden/>
-              </w:rPr>
-              <w:tab/>
-            </w:r>
-            <w:r>
-              <w:rPr>
-                <w:noProof/>
-                <w:webHidden/>
-              </w:rPr>
-              <w:fldChar w:fldCharType="begin"/>
-            </w:r>
-            <w:r>
-              <w:rPr>
-                <w:noProof/>
-                <w:webHidden/>
-              </w:rPr>
-              <w:instrText xml:space="preserve"> PAGEREF _Toc54504270 \h </w:instrText>
-            </w:r>
-            <w:r>
-              <w:rPr>
-                <w:noProof/>
-                <w:webHidden/>
-              </w:rPr>
-            </w:r>
-            <w:r>
-              <w:rPr>
-                <w:noProof/>
-                <w:webHidden/>
-              </w:rPr>
-              <w:fldChar w:fldCharType="separate"/>
-            </w:r>
-            <w:r>
-              <w:rPr>
-                <w:noProof/>
-                <w:webHidden/>
-              </w:rPr>
-              <w:t>3</w:t>
-            </w:r>
-            <w:r>
-              <w:rPr>
-                <w:noProof/>
-                <w:webHidden/>
-              </w:rPr>
-              <w:fldChar w:fldCharType="end"/>
-            </w:r>
-          </w:hyperlink>
-        </w:p>
-        <w:p>
-          <w:pPr>
-            <w:pStyle w:val="TOC1"/>
-            <w:tabs>
-              <w:tab w:val="right" w:leader="dot" w:pos="9350"/>
-            </w:tabs>
-            <w:rPr>
-              <w:noProof/>
-            </w:rPr>
-          </w:pPr>
-          <w:hyperlink w:anchor="_Toc54504271" w:history="1">
-            <w:r>
-              <w:rPr>
-                <w:rStyle w:val="Hyperlink"/>
-                <w:noProof/>
-              </w:rPr>
-              <w:t>Useful Links</w:t>
-            </w:r>
-            <w:r>
-              <w:rPr>
-                <w:noProof/>
-                <w:webHidden/>
-              </w:rPr>
-              <w:tab/>
-            </w:r>
-            <w:r>
-              <w:rPr>
-                <w:noProof/>
-                <w:webHidden/>
-              </w:rPr>
-              <w:fldChar w:fldCharType="begin"/>
-            </w:r>
-            <w:r>
-              <w:rPr>
-                <w:noProof/>
-                <w:webHidden/>
-              </w:rPr>
-              <w:instrText xml:space="preserve"> PAGEREF _Toc54504271 \h </w:instrText>
-            </w:r>
-            <w:r>
-              <w:rPr>
-                <w:noProof/>
-                <w:webHidden/>
-              </w:rPr>
-            </w:r>
-            <w:r>
-              <w:rPr>
-                <w:noProof/>
-                <w:webHidden/>
-              </w:rPr>
-              <w:fldChar w:fldCharType="separate"/>
-            </w:r>
-            <w:r>
-              <w:rPr>
-                <w:noProof/>
-                <w:webHidden/>
-              </w:rPr>
-              <w:t>3</w:t>
+              <w:t>10</w:t>
             </w:r>
             <w:r>
               <w:rPr>
@@ -2106,7 +3190,7 @@
       <w:pPr>
         <w:pStyle w:val="Heading1"/>
       </w:pPr>
-      <w:bookmarkStart w:id="0" w:name="_Toc54504242"/>
+      <w:bookmarkStart w:id="0" w:name="_Toc64901919"/>
       <w:r>
         <w:t>Overview</w:t>
       </w:r>
@@ -2130,9 +3214,11 @@
       <w:pPr>
         <w:pStyle w:val="Heading2"/>
       </w:pPr>
+      <w:bookmarkStart w:id="1" w:name="_Toc64901920"/>
       <w:r>
         <w:t>Phase I</w:t>
       </w:r>
+      <w:bookmarkEnd w:id="1"/>
     </w:p>
     <w:p>
       <w:r>
@@ -2143,35 +3229,39 @@
       <w:pPr>
         <w:pStyle w:val="Heading2"/>
       </w:pPr>
+      <w:bookmarkStart w:id="2" w:name="_Toc64901921"/>
       <w:r>
         <w:t>Phase II</w:t>
       </w:r>
+      <w:bookmarkEnd w:id="2"/>
     </w:p>
     <w:p>
       <w:r>
         <w:t>Phase II will include the implementation of the web API support for managing classes, schedules, assignments, and grading.</w:t>
       </w:r>
-      <w:bookmarkStart w:id="1" w:name="_Toc54504243"/>
     </w:p>
     <w:p>
       <w:pPr>
         <w:pStyle w:val="Heading1"/>
       </w:pPr>
+      <w:bookmarkStart w:id="3" w:name="_Toc64901922"/>
       <w:r>
         <w:t>Use Cases</w:t>
       </w:r>
-      <w:bookmarkEnd w:id="1"/>
       <w:r>
         <w:t xml:space="preserve"> – Phase I</w:t>
       </w:r>
+      <w:bookmarkEnd w:id="3"/>
     </w:p>
     <w:p>
       <w:pPr>
         <w:pStyle w:val="Heading2"/>
       </w:pPr>
+      <w:bookmarkStart w:id="4" w:name="_Toc64901923"/>
       <w:r>
         <w:t>Administrator</w:t>
       </w:r>
+      <w:bookmarkEnd w:id="4"/>
     </w:p>
     <w:p>
       <w:r>
@@ -2185,6 +3275,7 @@
     </w:p>
     <w:p>
       <w:r>
+        <w:lastRenderedPageBreak/>
         <w:t>Administrators will be able to create, access, update, and delete Administrators, Instructors, Students, and Guardians. This will include being able to reset passwords for any of these users.</w:t>
       </w:r>
     </w:p>
@@ -2192,9 +3283,11 @@
       <w:pPr>
         <w:pStyle w:val="Heading2"/>
       </w:pPr>
+      <w:bookmarkStart w:id="5" w:name="_Toc64901924"/>
       <w:r>
         <w:t>Instructor</w:t>
       </w:r>
+      <w:bookmarkEnd w:id="5"/>
     </w:p>
     <w:p>
       <w:r>
@@ -2205,9 +3298,11 @@
       <w:pPr>
         <w:pStyle w:val="Heading2"/>
       </w:pPr>
+      <w:bookmarkStart w:id="6" w:name="_Toc64901925"/>
       <w:r>
         <w:t>Student</w:t>
       </w:r>
+      <w:bookmarkEnd w:id="6"/>
     </w:p>
     <w:p>
       <w:r>
@@ -2218,9 +3313,11 @@
       <w:pPr>
         <w:pStyle w:val="Heading2"/>
       </w:pPr>
+      <w:bookmarkStart w:id="7" w:name="_Toc64901926"/>
       <w:r>
         <w:t>Guardian</w:t>
       </w:r>
+      <w:bookmarkEnd w:id="7"/>
     </w:p>
     <w:p>
       <w:r>
@@ -2231,12 +3328,12 @@
       <w:pPr>
         <w:pStyle w:val="Heading1"/>
       </w:pPr>
-      <w:bookmarkStart w:id="2" w:name="_Toc54504252"/>
+      <w:bookmarkStart w:id="8" w:name="_Toc64901927"/>
       <w:r>
         <w:lastRenderedPageBreak/>
         <w:t>Class Diagram</w:t>
       </w:r>
-      <w:bookmarkEnd w:id="2"/>
+      <w:bookmarkEnd w:id="8"/>
     </w:p>
     <w:p>
       <w:r>
@@ -2295,11 +3392,11 @@
       <w:pPr>
         <w:pStyle w:val="Heading1"/>
       </w:pPr>
-      <w:bookmarkStart w:id="3" w:name="_Toc54504253"/>
+      <w:bookmarkStart w:id="9" w:name="_Toc64901928"/>
       <w:r>
         <w:t>HTTP Endpoints</w:t>
       </w:r>
-      <w:bookmarkEnd w:id="3"/>
+      <w:bookmarkEnd w:id="9"/>
     </w:p>
     <w:p>
       <w:r>
@@ -2329,10 +3426,12 @@
       <w:pPr>
         <w:pStyle w:val="Heading2"/>
       </w:pPr>
+      <w:bookmarkStart w:id="10" w:name="_Toc64901929"/>
       <w:r>
         <w:lastRenderedPageBreak/>
         <w:t>Authenticate</w:t>
       </w:r>
+      <w:bookmarkEnd w:id="10"/>
     </w:p>
     <w:p>
       <w:pPr>
@@ -2385,9 +3484,11 @@
       <w:pPr>
         <w:pStyle w:val="Heading2"/>
       </w:pPr>
+      <w:bookmarkStart w:id="11" w:name="_Toc64901930"/>
       <w:r>
         <w:t>Administrator</w:t>
       </w:r>
+      <w:bookmarkEnd w:id="11"/>
     </w:p>
     <w:p>
       <w:r>
@@ -2401,9 +3502,11 @@
       <w:pPr>
         <w:pStyle w:val="Heading3"/>
       </w:pPr>
+      <w:bookmarkStart w:id="12" w:name="_Toc64901931"/>
       <w:r>
         <w:t>POST</w:t>
       </w:r>
+      <w:bookmarkEnd w:id="12"/>
     </w:p>
     <w:p>
       <w:r>
@@ -2414,9 +3517,11 @@
       <w:pPr>
         <w:pStyle w:val="Heading3"/>
       </w:pPr>
+      <w:bookmarkStart w:id="13" w:name="_Toc64901932"/>
       <w:r>
         <w:t>PUT</w:t>
       </w:r>
+      <w:bookmarkEnd w:id="13"/>
     </w:p>
     <w:p>
       <w:r>
@@ -2427,9 +3532,11 @@
       <w:pPr>
         <w:pStyle w:val="Heading3"/>
       </w:pPr>
+      <w:bookmarkStart w:id="14" w:name="_Toc64901933"/>
       <w:r>
         <w:t>GET</w:t>
       </w:r>
+      <w:bookmarkEnd w:id="14"/>
     </w:p>
     <w:p>
       <w:r>
@@ -2440,9 +3547,11 @@
       <w:pPr>
         <w:pStyle w:val="Heading3"/>
       </w:pPr>
+      <w:bookmarkStart w:id="15" w:name="_Toc64901934"/>
       <w:r>
         <w:t>DELETE</w:t>
       </w:r>
+      <w:bookmarkEnd w:id="15"/>
     </w:p>
     <w:p>
       <w:r>
@@ -2453,9 +3562,11 @@
       <w:pPr>
         <w:pStyle w:val="Heading2"/>
       </w:pPr>
+      <w:bookmarkStart w:id="16" w:name="_Toc64901935"/>
       <w:r>
         <w:t>Instructor</w:t>
       </w:r>
+      <w:bookmarkEnd w:id="16"/>
     </w:p>
     <w:p>
       <w:r>
@@ -2475,9 +3586,11 @@
       <w:pPr>
         <w:pStyle w:val="Heading3"/>
       </w:pPr>
+      <w:bookmarkStart w:id="17" w:name="_Toc64901936"/>
       <w:r>
         <w:t>POST</w:t>
       </w:r>
+      <w:bookmarkEnd w:id="17"/>
     </w:p>
     <w:p>
       <w:r>
@@ -2488,9 +3601,11 @@
       <w:pPr>
         <w:pStyle w:val="Heading3"/>
       </w:pPr>
+      <w:bookmarkStart w:id="18" w:name="_Toc64901937"/>
       <w:r>
         <w:t>PUT</w:t>
       </w:r>
+      <w:bookmarkEnd w:id="18"/>
     </w:p>
     <w:p>
       <w:r>
@@ -2501,9 +3616,11 @@
       <w:pPr>
         <w:pStyle w:val="Heading3"/>
       </w:pPr>
+      <w:bookmarkStart w:id="19" w:name="_Toc64901938"/>
       <w:r>
         <w:t>GET</w:t>
       </w:r>
+      <w:bookmarkEnd w:id="19"/>
     </w:p>
     <w:p>
       <w:r>
@@ -2514,9 +3631,11 @@
       <w:pPr>
         <w:pStyle w:val="Heading3"/>
       </w:pPr>
+      <w:bookmarkStart w:id="20" w:name="_Toc64901939"/>
       <w:r>
         <w:t>DELETE</w:t>
       </w:r>
+      <w:bookmarkEnd w:id="20"/>
     </w:p>
     <w:p>
       <w:r>
@@ -2527,9 +3646,11 @@
       <w:pPr>
         <w:pStyle w:val="Heading2"/>
       </w:pPr>
+      <w:bookmarkStart w:id="21" w:name="_Toc64901940"/>
       <w:r>
         <w:t>Student</w:t>
       </w:r>
+      <w:bookmarkEnd w:id="21"/>
     </w:p>
     <w:p>
       <w:r>
@@ -2543,9 +3664,11 @@
       <w:pPr>
         <w:pStyle w:val="Heading3"/>
       </w:pPr>
+      <w:bookmarkStart w:id="22" w:name="_Toc64901941"/>
       <w:r>
         <w:t>POST</w:t>
       </w:r>
+      <w:bookmarkEnd w:id="22"/>
     </w:p>
     <w:p>
       <w:r>
@@ -2556,10 +3679,12 @@
       <w:pPr>
         <w:pStyle w:val="Heading3"/>
       </w:pPr>
+      <w:bookmarkStart w:id="23" w:name="_Toc64901942"/>
       <w:r>
         <w:lastRenderedPageBreak/>
         <w:t>PUT</w:t>
       </w:r>
+      <w:bookmarkEnd w:id="23"/>
     </w:p>
     <w:p>
       <w:r>
@@ -2570,9 +3695,11 @@
       <w:pPr>
         <w:pStyle w:val="Heading3"/>
       </w:pPr>
+      <w:bookmarkStart w:id="24" w:name="_Toc64901943"/>
       <w:r>
         <w:t>GET</w:t>
       </w:r>
+      <w:bookmarkEnd w:id="24"/>
     </w:p>
     <w:p>
       <w:r>
@@ -2583,9 +3710,11 @@
       <w:pPr>
         <w:pStyle w:val="Heading3"/>
       </w:pPr>
+      <w:bookmarkStart w:id="25" w:name="_Toc64901944"/>
       <w:r>
         <w:t>DELETE</w:t>
       </w:r>
+      <w:bookmarkEnd w:id="25"/>
     </w:p>
     <w:p>
       <w:r>
@@ -2596,9 +3725,11 @@
       <w:pPr>
         <w:pStyle w:val="Heading2"/>
       </w:pPr>
+      <w:bookmarkStart w:id="26" w:name="_Toc64901945"/>
       <w:r>
         <w:t>Guardian</w:t>
       </w:r>
+      <w:bookmarkEnd w:id="26"/>
     </w:p>
     <w:p>
       <w:r>
@@ -2609,9 +3740,11 @@
       <w:pPr>
         <w:pStyle w:val="Heading3"/>
       </w:pPr>
+      <w:bookmarkStart w:id="27" w:name="_Toc64901946"/>
       <w:r>
         <w:t>POST</w:t>
       </w:r>
+      <w:bookmarkEnd w:id="27"/>
     </w:p>
     <w:p>
       <w:r>
@@ -2622,9 +3755,11 @@
       <w:pPr>
         <w:pStyle w:val="Heading3"/>
       </w:pPr>
+      <w:bookmarkStart w:id="28" w:name="_Toc64901947"/>
       <w:r>
         <w:t>PUT</w:t>
       </w:r>
+      <w:bookmarkEnd w:id="28"/>
     </w:p>
     <w:p>
       <w:r>
@@ -2635,9 +3770,11 @@
       <w:pPr>
         <w:pStyle w:val="Heading3"/>
       </w:pPr>
+      <w:bookmarkStart w:id="29" w:name="_Toc64901948"/>
       <w:r>
         <w:t>GET</w:t>
       </w:r>
+      <w:bookmarkEnd w:id="29"/>
     </w:p>
     <w:p>
       <w:r>
@@ -2648,9 +3785,11 @@
       <w:pPr>
         <w:pStyle w:val="Heading3"/>
       </w:pPr>
+      <w:bookmarkStart w:id="30" w:name="_Toc64901949"/>
       <w:r>
         <w:t>DELETE</w:t>
       </w:r>
+      <w:bookmarkEnd w:id="30"/>
     </w:p>
     <w:p>
       <w:r>
@@ -2662,12 +3801,12 @@
       <w:pPr>
         <w:pStyle w:val="Heading1"/>
       </w:pPr>
-      <w:bookmarkStart w:id="4" w:name="_Toc54504270"/>
+      <w:bookmarkStart w:id="31" w:name="_Toc64901950"/>
       <w:r>
         <w:lastRenderedPageBreak/>
         <w:t>Data Store</w:t>
       </w:r>
-      <w:bookmarkEnd w:id="4"/>
+      <w:bookmarkEnd w:id="31"/>
     </w:p>
     <w:p>
       <w:pPr>
@@ -2729,10 +3868,12 @@
       <w:pPr>
         <w:pStyle w:val="Heading2"/>
       </w:pPr>
+      <w:bookmarkStart w:id="32" w:name="_Toc64901951"/>
       <w:r>
         <w:lastRenderedPageBreak/>
         <w:t>Person</w:t>
       </w:r>
+      <w:bookmarkEnd w:id="32"/>
     </w:p>
     <w:p>
       <w:pPr>
@@ -3610,9 +4751,11 @@
       <w:pPr>
         <w:pStyle w:val="Heading2"/>
       </w:pPr>
+      <w:bookmarkStart w:id="33" w:name="_Toc64901952"/>
       <w:r>
         <w:t>Role</w:t>
       </w:r>
+      <w:bookmarkEnd w:id="33"/>
     </w:p>
     <w:tbl>
       <w:tblPr>
@@ -3808,10 +4951,12 @@
       <w:pPr>
         <w:pStyle w:val="Heading2"/>
       </w:pPr>
+      <w:bookmarkStart w:id="34" w:name="_Toc64901953"/>
       <w:proofErr w:type="spellStart"/>
       <w:r>
         <w:t>PersonRoleMap</w:t>
       </w:r>
+      <w:bookmarkEnd w:id="34"/>
       <w:proofErr w:type="spellEnd"/>
     </w:p>
     <w:p>
@@ -4049,9 +5194,11 @@
       <w:pPr>
         <w:pStyle w:val="Heading2"/>
       </w:pPr>
+      <w:bookmarkStart w:id="35" w:name="_Toc64901954"/>
       <w:r>
         <w:t>Address</w:t>
       </w:r>
+      <w:bookmarkEnd w:id="35"/>
     </w:p>
     <w:tbl>
       <w:tblPr>
@@ -4514,9 +5661,11 @@
       <w:pPr>
         <w:pStyle w:val="Heading2"/>
       </w:pPr>
+      <w:bookmarkStart w:id="36" w:name="_Toc64901955"/>
       <w:r>
         <w:t>Email</w:t>
       </w:r>
+      <w:bookmarkEnd w:id="36"/>
     </w:p>
     <w:tbl>
       <w:tblPr>
@@ -4762,9 +5911,11 @@
       <w:pPr>
         <w:pStyle w:val="Heading2"/>
       </w:pPr>
+      <w:bookmarkStart w:id="37" w:name="_Toc64901956"/>
       <w:r>
         <w:t>Phone</w:t>
       </w:r>
+      <w:bookmarkEnd w:id="37"/>
     </w:p>
     <w:tbl>
       <w:tblPr>
@@ -5156,9 +6307,11 @@
       <w:pPr>
         <w:pStyle w:val="Heading2"/>
       </w:pPr>
+      <w:bookmarkStart w:id="38" w:name="_Toc64901957"/>
       <w:r>
         <w:t>Administrator</w:t>
       </w:r>
+      <w:bookmarkEnd w:id="38"/>
     </w:p>
     <w:tbl>
       <w:tblPr>
@@ -5452,9 +6605,11 @@
       <w:pPr>
         <w:pStyle w:val="Heading2"/>
       </w:pPr>
+      <w:bookmarkStart w:id="39" w:name="_Toc64901958"/>
       <w:r>
         <w:t>Instructor</w:t>
       </w:r>
+      <w:bookmarkEnd w:id="39"/>
     </w:p>
     <w:tbl>
       <w:tblPr>
@@ -5748,9 +6903,11 @@
       <w:pPr>
         <w:pStyle w:val="Heading2"/>
       </w:pPr>
+      <w:bookmarkStart w:id="40" w:name="_Toc64901959"/>
       <w:r>
         <w:t>Student</w:t>
       </w:r>
+      <w:bookmarkEnd w:id="40"/>
     </w:p>
     <w:tbl>
       <w:tblPr>
@@ -5988,10 +7145,12 @@
       <w:pPr>
         <w:pStyle w:val="Heading2"/>
       </w:pPr>
+      <w:bookmarkStart w:id="41" w:name="_Toc64901960"/>
       <w:r>
         <w:lastRenderedPageBreak/>
         <w:t>Guardian</w:t>
       </w:r>
+      <w:bookmarkEnd w:id="41"/>
     </w:p>
     <w:tbl>
       <w:tblPr>
@@ -6191,10 +7350,12 @@
       <w:pPr>
         <w:pStyle w:val="Heading2"/>
       </w:pPr>
+      <w:bookmarkStart w:id="42" w:name="_Toc64901961"/>
       <w:proofErr w:type="spellStart"/>
       <w:r>
         <w:t>StudentGuardianMap</w:t>
       </w:r>
+      <w:bookmarkEnd w:id="42"/>
       <w:proofErr w:type="spellEnd"/>
     </w:p>
     <w:p>
@@ -6460,11 +7621,11 @@
       <w:pPr>
         <w:pStyle w:val="Heading1"/>
       </w:pPr>
-      <w:bookmarkStart w:id="5" w:name="_Toc54504271"/>
+      <w:bookmarkStart w:id="43" w:name="_Toc64901962"/>
       <w:r>
         <w:t>Useful Links</w:t>
       </w:r>
-      <w:bookmarkEnd w:id="5"/>
+      <w:bookmarkEnd w:id="43"/>
     </w:p>
     <w:p>
       <w:hyperlink r:id="rId7" w:history="1">

</xml_diff>

<commit_message>
SM-13b - Resolved issues with the GetAdministrator API call.
</commit_message>
<xml_diff>
--- a/Design/School Master.docx
+++ b/Design/School Master.docx
@@ -3400,15 +3400,7 @@
     </w:p>
     <w:p>
       <w:r>
-        <w:t xml:space="preserve">The base </w:t>
-      </w:r>
-      <w:proofErr w:type="spellStart"/>
-      <w:r>
-        <w:t>url</w:t>
-      </w:r>
-      <w:proofErr w:type="spellEnd"/>
-      <w:r>
-        <w:t xml:space="preserve"> for the School Master web API is:</w:t>
+        <w:t>The base url for the School Master web API is:</w:t>
       </w:r>
     </w:p>
     <w:p>
@@ -3534,15 +3526,2206 @@
       </w:pPr>
       <w:bookmarkStart w:id="14" w:name="_Toc64901933"/>
       <w:r>
+        <w:lastRenderedPageBreak/>
         <w:t>GET</w:t>
       </w:r>
       <w:bookmarkEnd w:id="14"/>
     </w:p>
     <w:p>
+      <w:pPr>
+        <w:keepNext/>
+        <w:keepLines/>
+      </w:pPr>
       <w:r>
         <w:t>Submitting this request will return the detailed information concerning the specified administrator.</w:t>
       </w:r>
     </w:p>
+    <w:p>
+      <w:pPr>
+        <w:keepNext/>
+        <w:keepLines/>
+      </w:pPr>
+      <w:r>
+        <w:t xml:space="preserve">URL: </w:t>
+      </w:r>
+      <w:hyperlink r:id="rId6" w:history="1">
+        <w:r>
+          <w:rPr>
+            <w:rStyle w:val="Hyperlink"/>
+          </w:rPr>
+          <w:t>https://SchoolMaster/api/v1/Administrator?AdminId=#</w:t>
+        </w:r>
+      </w:hyperlink>
+    </w:p>
+    <w:p>
+      <w:pPr>
+        <w:keepNext/>
+        <w:keepLines/>
+      </w:pPr>
+      <w:r>
+        <w:t>“AdminId” must be a valid administrator id.</w:t>
+      </w:r>
+    </w:p>
+    <w:p>
+      <w:pPr>
+        <w:keepNext/>
+        <w:keepLines/>
+      </w:pPr>
+      <w:r>
+        <w:t>Returned JSON:</w:t>
+      </w:r>
+    </w:p>
+    <w:p>
+      <w:pPr>
+        <w:keepNext/>
+        <w:keepLines/>
+        <w:shd w:val="clear" w:color="auto" w:fill="FFFFFE"/>
+        <w:spacing w:after="0" w:line="270" w:lineRule="atLeast"/>
+        <w:rPr>
+          <w:rFonts w:ascii="Consolas" w:eastAsia="Times New Roman" w:hAnsi="Consolas" w:cs="Times New Roman"/>
+          <w:color w:val="000000"/>
+          <w:sz w:val="18"/>
+          <w:szCs w:val="18"/>
+        </w:rPr>
+      </w:pPr>
+      <w:r>
+        <w:rPr>
+          <w:rFonts w:ascii="Consolas" w:eastAsia="Times New Roman" w:hAnsi="Consolas" w:cs="Times New Roman"/>
+          <w:color w:val="000000"/>
+          <w:sz w:val="18"/>
+          <w:szCs w:val="18"/>
+        </w:rPr>
+        <w:t>{</w:t>
+      </w:r>
+    </w:p>
+    <w:p>
+      <w:pPr>
+        <w:keepNext/>
+        <w:keepLines/>
+        <w:shd w:val="clear" w:color="auto" w:fill="FFFFFE"/>
+        <w:spacing w:after="0" w:line="270" w:lineRule="atLeast"/>
+        <w:rPr>
+          <w:rFonts w:ascii="Consolas" w:eastAsia="Times New Roman" w:hAnsi="Consolas" w:cs="Times New Roman"/>
+          <w:color w:val="000000"/>
+          <w:sz w:val="18"/>
+          <w:szCs w:val="18"/>
+        </w:rPr>
+      </w:pPr>
+      <w:r>
+        <w:rPr>
+          <w:rFonts w:ascii="Consolas" w:eastAsia="Times New Roman" w:hAnsi="Consolas" w:cs="Times New Roman"/>
+          <w:color w:val="000000"/>
+          <w:sz w:val="18"/>
+          <w:szCs w:val="18"/>
+        </w:rPr>
+        <w:t>    </w:t>
+      </w:r>
+      <w:r>
+        <w:rPr>
+          <w:rFonts w:ascii="Consolas" w:eastAsia="Times New Roman" w:hAnsi="Consolas" w:cs="Times New Roman"/>
+          <w:color w:val="A31515"/>
+          <w:sz w:val="18"/>
+          <w:szCs w:val="18"/>
+        </w:rPr>
+        <w:t>"id"</w:t>
+      </w:r>
+      <w:r>
+        <w:rPr>
+          <w:rFonts w:ascii="Consolas" w:eastAsia="Times New Roman" w:hAnsi="Consolas" w:cs="Times New Roman"/>
+          <w:color w:val="000000"/>
+          <w:sz w:val="18"/>
+          <w:szCs w:val="18"/>
+        </w:rPr>
+        <w:t>: </w:t>
+      </w:r>
+      <w:r>
+        <w:rPr>
+          <w:rFonts w:ascii="Consolas" w:eastAsia="Times New Roman" w:hAnsi="Consolas" w:cs="Times New Roman"/>
+          <w:color w:val="098658"/>
+          <w:sz w:val="18"/>
+          <w:szCs w:val="18"/>
+        </w:rPr>
+        <w:t>2</w:t>
+      </w:r>
+      <w:r>
+        <w:rPr>
+          <w:rFonts w:ascii="Consolas" w:eastAsia="Times New Roman" w:hAnsi="Consolas" w:cs="Times New Roman"/>
+          <w:color w:val="000000"/>
+          <w:sz w:val="18"/>
+          <w:szCs w:val="18"/>
+        </w:rPr>
+        <w:t>,</w:t>
+      </w:r>
+    </w:p>
+    <w:p>
+      <w:pPr>
+        <w:keepNext/>
+        <w:keepLines/>
+        <w:shd w:val="clear" w:color="auto" w:fill="FFFFFE"/>
+        <w:spacing w:after="0" w:line="270" w:lineRule="atLeast"/>
+        <w:rPr>
+          <w:rFonts w:ascii="Consolas" w:eastAsia="Times New Roman" w:hAnsi="Consolas" w:cs="Times New Roman"/>
+          <w:color w:val="000000"/>
+          <w:sz w:val="18"/>
+          <w:szCs w:val="18"/>
+        </w:rPr>
+      </w:pPr>
+      <w:r>
+        <w:rPr>
+          <w:rFonts w:ascii="Consolas" w:eastAsia="Times New Roman" w:hAnsi="Consolas" w:cs="Times New Roman"/>
+          <w:color w:val="000000"/>
+          <w:sz w:val="18"/>
+          <w:szCs w:val="18"/>
+        </w:rPr>
+        <w:t>    </w:t>
+      </w:r>
+      <w:r>
+        <w:rPr>
+          <w:rFonts w:ascii="Consolas" w:eastAsia="Times New Roman" w:hAnsi="Consolas" w:cs="Times New Roman"/>
+          <w:color w:val="A31515"/>
+          <w:sz w:val="18"/>
+          <w:szCs w:val="18"/>
+        </w:rPr>
+        <w:t>"department"</w:t>
+      </w:r>
+      <w:r>
+        <w:rPr>
+          <w:rFonts w:ascii="Consolas" w:eastAsia="Times New Roman" w:hAnsi="Consolas" w:cs="Times New Roman"/>
+          <w:color w:val="000000"/>
+          <w:sz w:val="18"/>
+          <w:szCs w:val="18"/>
+        </w:rPr>
+        <w:t>: </w:t>
+      </w:r>
+      <w:r>
+        <w:rPr>
+          <w:rFonts w:ascii="Consolas" w:eastAsia="Times New Roman" w:hAnsi="Consolas" w:cs="Times New Roman"/>
+          <w:color w:val="0451A5"/>
+          <w:sz w:val="18"/>
+          <w:szCs w:val="18"/>
+        </w:rPr>
+        <w:t>"Department02"</w:t>
+      </w:r>
+      <w:r>
+        <w:rPr>
+          <w:rFonts w:ascii="Consolas" w:eastAsia="Times New Roman" w:hAnsi="Consolas" w:cs="Times New Roman"/>
+          <w:color w:val="000000"/>
+          <w:sz w:val="18"/>
+          <w:szCs w:val="18"/>
+        </w:rPr>
+        <w:t>,</w:t>
+      </w:r>
+    </w:p>
+    <w:p>
+      <w:pPr>
+        <w:keepNext/>
+        <w:keepLines/>
+        <w:shd w:val="clear" w:color="auto" w:fill="FFFFFE"/>
+        <w:spacing w:after="0" w:line="270" w:lineRule="atLeast"/>
+        <w:rPr>
+          <w:rFonts w:ascii="Consolas" w:eastAsia="Times New Roman" w:hAnsi="Consolas" w:cs="Times New Roman"/>
+          <w:color w:val="000000"/>
+          <w:sz w:val="18"/>
+          <w:szCs w:val="18"/>
+        </w:rPr>
+      </w:pPr>
+      <w:r>
+        <w:rPr>
+          <w:rFonts w:ascii="Consolas" w:eastAsia="Times New Roman" w:hAnsi="Consolas" w:cs="Times New Roman"/>
+          <w:color w:val="000000"/>
+          <w:sz w:val="18"/>
+          <w:szCs w:val="18"/>
+        </w:rPr>
+        <w:t>    </w:t>
+      </w:r>
+      <w:r>
+        <w:rPr>
+          <w:rFonts w:ascii="Consolas" w:eastAsia="Times New Roman" w:hAnsi="Consolas" w:cs="Times New Roman"/>
+          <w:color w:val="A31515"/>
+          <w:sz w:val="18"/>
+          <w:szCs w:val="18"/>
+        </w:rPr>
+        <w:t>"position"</w:t>
+      </w:r>
+      <w:r>
+        <w:rPr>
+          <w:rFonts w:ascii="Consolas" w:eastAsia="Times New Roman" w:hAnsi="Consolas" w:cs="Times New Roman"/>
+          <w:color w:val="000000"/>
+          <w:sz w:val="18"/>
+          <w:szCs w:val="18"/>
+        </w:rPr>
+        <w:t>: </w:t>
+      </w:r>
+      <w:r>
+        <w:rPr>
+          <w:rFonts w:ascii="Consolas" w:eastAsia="Times New Roman" w:hAnsi="Consolas" w:cs="Times New Roman"/>
+          <w:color w:val="0451A5"/>
+          <w:sz w:val="18"/>
+          <w:szCs w:val="18"/>
+        </w:rPr>
+        <w:t>"Position01"</w:t>
+      </w:r>
+      <w:r>
+        <w:rPr>
+          <w:rFonts w:ascii="Consolas" w:eastAsia="Times New Roman" w:hAnsi="Consolas" w:cs="Times New Roman"/>
+          <w:color w:val="000000"/>
+          <w:sz w:val="18"/>
+          <w:szCs w:val="18"/>
+        </w:rPr>
+        <w:t>,</w:t>
+      </w:r>
+    </w:p>
+    <w:p>
+      <w:pPr>
+        <w:keepNext/>
+        <w:keepLines/>
+        <w:shd w:val="clear" w:color="auto" w:fill="FFFFFE"/>
+        <w:spacing w:after="0" w:line="270" w:lineRule="atLeast"/>
+        <w:rPr>
+          <w:rFonts w:ascii="Consolas" w:eastAsia="Times New Roman" w:hAnsi="Consolas" w:cs="Times New Roman"/>
+          <w:color w:val="000000"/>
+          <w:sz w:val="18"/>
+          <w:szCs w:val="18"/>
+        </w:rPr>
+      </w:pPr>
+      <w:r>
+        <w:rPr>
+          <w:rFonts w:ascii="Consolas" w:eastAsia="Times New Roman" w:hAnsi="Consolas" w:cs="Times New Roman"/>
+          <w:color w:val="000000"/>
+          <w:sz w:val="18"/>
+          <w:szCs w:val="18"/>
+        </w:rPr>
+        <w:t>    </w:t>
+      </w:r>
+      <w:r>
+        <w:rPr>
+          <w:rFonts w:ascii="Consolas" w:eastAsia="Times New Roman" w:hAnsi="Consolas" w:cs="Times New Roman"/>
+          <w:color w:val="A31515"/>
+          <w:sz w:val="18"/>
+          <w:szCs w:val="18"/>
+        </w:rPr>
+        <w:t>"prefix"</w:t>
+      </w:r>
+      <w:r>
+        <w:rPr>
+          <w:rFonts w:ascii="Consolas" w:eastAsia="Times New Roman" w:hAnsi="Consolas" w:cs="Times New Roman"/>
+          <w:color w:val="000000"/>
+          <w:sz w:val="18"/>
+          <w:szCs w:val="18"/>
+        </w:rPr>
+        <w:t>: </w:t>
+      </w:r>
+      <w:r>
+        <w:rPr>
+          <w:rFonts w:ascii="Consolas" w:eastAsia="Times New Roman" w:hAnsi="Consolas" w:cs="Times New Roman"/>
+          <w:color w:val="0451A5"/>
+          <w:sz w:val="18"/>
+          <w:szCs w:val="18"/>
+        </w:rPr>
+        <w:t>"Mrs."</w:t>
+      </w:r>
+      <w:r>
+        <w:rPr>
+          <w:rFonts w:ascii="Consolas" w:eastAsia="Times New Roman" w:hAnsi="Consolas" w:cs="Times New Roman"/>
+          <w:color w:val="000000"/>
+          <w:sz w:val="18"/>
+          <w:szCs w:val="18"/>
+        </w:rPr>
+        <w:t>,</w:t>
+      </w:r>
+    </w:p>
+    <w:p>
+      <w:pPr>
+        <w:keepNext/>
+        <w:keepLines/>
+        <w:shd w:val="clear" w:color="auto" w:fill="FFFFFE"/>
+        <w:spacing w:after="0" w:line="270" w:lineRule="atLeast"/>
+        <w:rPr>
+          <w:rFonts w:ascii="Consolas" w:eastAsia="Times New Roman" w:hAnsi="Consolas" w:cs="Times New Roman"/>
+          <w:color w:val="000000"/>
+          <w:sz w:val="18"/>
+          <w:szCs w:val="18"/>
+        </w:rPr>
+      </w:pPr>
+      <w:r>
+        <w:rPr>
+          <w:rFonts w:ascii="Consolas" w:eastAsia="Times New Roman" w:hAnsi="Consolas" w:cs="Times New Roman"/>
+          <w:color w:val="000000"/>
+          <w:sz w:val="18"/>
+          <w:szCs w:val="18"/>
+        </w:rPr>
+        <w:t>    </w:t>
+      </w:r>
+      <w:r>
+        <w:rPr>
+          <w:rFonts w:ascii="Consolas" w:eastAsia="Times New Roman" w:hAnsi="Consolas" w:cs="Times New Roman"/>
+          <w:color w:val="A31515"/>
+          <w:sz w:val="18"/>
+          <w:szCs w:val="18"/>
+        </w:rPr>
+        <w:t>"firstName"</w:t>
+      </w:r>
+      <w:r>
+        <w:rPr>
+          <w:rFonts w:ascii="Consolas" w:eastAsia="Times New Roman" w:hAnsi="Consolas" w:cs="Times New Roman"/>
+          <w:color w:val="000000"/>
+          <w:sz w:val="18"/>
+          <w:szCs w:val="18"/>
+        </w:rPr>
+        <w:t>: </w:t>
+      </w:r>
+      <w:r>
+        <w:rPr>
+          <w:rFonts w:ascii="Consolas" w:eastAsia="Times New Roman" w:hAnsi="Consolas" w:cs="Times New Roman"/>
+          <w:color w:val="0451A5"/>
+          <w:sz w:val="18"/>
+          <w:szCs w:val="18"/>
+        </w:rPr>
+        <w:t>"FirstName02"</w:t>
+      </w:r>
+      <w:r>
+        <w:rPr>
+          <w:rFonts w:ascii="Consolas" w:eastAsia="Times New Roman" w:hAnsi="Consolas" w:cs="Times New Roman"/>
+          <w:color w:val="000000"/>
+          <w:sz w:val="18"/>
+          <w:szCs w:val="18"/>
+        </w:rPr>
+        <w:t>,</w:t>
+      </w:r>
+    </w:p>
+    <w:p>
+      <w:pPr>
+        <w:keepNext/>
+        <w:keepLines/>
+        <w:shd w:val="clear" w:color="auto" w:fill="FFFFFE"/>
+        <w:spacing w:after="0" w:line="270" w:lineRule="atLeast"/>
+        <w:rPr>
+          <w:rFonts w:ascii="Consolas" w:eastAsia="Times New Roman" w:hAnsi="Consolas" w:cs="Times New Roman"/>
+          <w:color w:val="000000"/>
+          <w:sz w:val="18"/>
+          <w:szCs w:val="18"/>
+        </w:rPr>
+      </w:pPr>
+      <w:r>
+        <w:rPr>
+          <w:rFonts w:ascii="Consolas" w:eastAsia="Times New Roman" w:hAnsi="Consolas" w:cs="Times New Roman"/>
+          <w:color w:val="000000"/>
+          <w:sz w:val="18"/>
+          <w:szCs w:val="18"/>
+        </w:rPr>
+        <w:t>    </w:t>
+      </w:r>
+      <w:r>
+        <w:rPr>
+          <w:rFonts w:ascii="Consolas" w:eastAsia="Times New Roman" w:hAnsi="Consolas" w:cs="Times New Roman"/>
+          <w:color w:val="A31515"/>
+          <w:sz w:val="18"/>
+          <w:szCs w:val="18"/>
+        </w:rPr>
+        <w:t>"middleName"</w:t>
+      </w:r>
+      <w:r>
+        <w:rPr>
+          <w:rFonts w:ascii="Consolas" w:eastAsia="Times New Roman" w:hAnsi="Consolas" w:cs="Times New Roman"/>
+          <w:color w:val="000000"/>
+          <w:sz w:val="18"/>
+          <w:szCs w:val="18"/>
+        </w:rPr>
+        <w:t>: </w:t>
+      </w:r>
+      <w:r>
+        <w:rPr>
+          <w:rFonts w:ascii="Consolas" w:eastAsia="Times New Roman" w:hAnsi="Consolas" w:cs="Times New Roman"/>
+          <w:color w:val="0451A5"/>
+          <w:sz w:val="18"/>
+          <w:szCs w:val="18"/>
+        </w:rPr>
+        <w:t>"MiddleName02"</w:t>
+      </w:r>
+      <w:r>
+        <w:rPr>
+          <w:rFonts w:ascii="Consolas" w:eastAsia="Times New Roman" w:hAnsi="Consolas" w:cs="Times New Roman"/>
+          <w:color w:val="000000"/>
+          <w:sz w:val="18"/>
+          <w:szCs w:val="18"/>
+        </w:rPr>
+        <w:t>,</w:t>
+      </w:r>
+    </w:p>
+    <w:p>
+      <w:pPr>
+        <w:keepNext/>
+        <w:keepLines/>
+        <w:shd w:val="clear" w:color="auto" w:fill="FFFFFE"/>
+        <w:spacing w:after="0" w:line="270" w:lineRule="atLeast"/>
+        <w:rPr>
+          <w:rFonts w:ascii="Consolas" w:eastAsia="Times New Roman" w:hAnsi="Consolas" w:cs="Times New Roman"/>
+          <w:color w:val="000000"/>
+          <w:sz w:val="18"/>
+          <w:szCs w:val="18"/>
+        </w:rPr>
+      </w:pPr>
+      <w:r>
+        <w:rPr>
+          <w:rFonts w:ascii="Consolas" w:eastAsia="Times New Roman" w:hAnsi="Consolas" w:cs="Times New Roman"/>
+          <w:color w:val="000000"/>
+          <w:sz w:val="18"/>
+          <w:szCs w:val="18"/>
+        </w:rPr>
+        <w:t>    </w:t>
+      </w:r>
+      <w:r>
+        <w:rPr>
+          <w:rFonts w:ascii="Consolas" w:eastAsia="Times New Roman" w:hAnsi="Consolas" w:cs="Times New Roman"/>
+          <w:color w:val="A31515"/>
+          <w:sz w:val="18"/>
+          <w:szCs w:val="18"/>
+        </w:rPr>
+        <w:t>"lastName"</w:t>
+      </w:r>
+      <w:r>
+        <w:rPr>
+          <w:rFonts w:ascii="Consolas" w:eastAsia="Times New Roman" w:hAnsi="Consolas" w:cs="Times New Roman"/>
+          <w:color w:val="000000"/>
+          <w:sz w:val="18"/>
+          <w:szCs w:val="18"/>
+        </w:rPr>
+        <w:t>: </w:t>
+      </w:r>
+      <w:r>
+        <w:rPr>
+          <w:rFonts w:ascii="Consolas" w:eastAsia="Times New Roman" w:hAnsi="Consolas" w:cs="Times New Roman"/>
+          <w:color w:val="0451A5"/>
+          <w:sz w:val="18"/>
+          <w:szCs w:val="18"/>
+        </w:rPr>
+        <w:t>"LastName02"</w:t>
+      </w:r>
+      <w:r>
+        <w:rPr>
+          <w:rFonts w:ascii="Consolas" w:eastAsia="Times New Roman" w:hAnsi="Consolas" w:cs="Times New Roman"/>
+          <w:color w:val="000000"/>
+          <w:sz w:val="18"/>
+          <w:szCs w:val="18"/>
+        </w:rPr>
+        <w:t>,</w:t>
+      </w:r>
+    </w:p>
+    <w:p>
+      <w:pPr>
+        <w:keepNext/>
+        <w:keepLines/>
+        <w:shd w:val="clear" w:color="auto" w:fill="FFFFFE"/>
+        <w:spacing w:after="0" w:line="270" w:lineRule="atLeast"/>
+        <w:rPr>
+          <w:rFonts w:ascii="Consolas" w:eastAsia="Times New Roman" w:hAnsi="Consolas" w:cs="Times New Roman"/>
+          <w:color w:val="000000"/>
+          <w:sz w:val="18"/>
+          <w:szCs w:val="18"/>
+        </w:rPr>
+      </w:pPr>
+      <w:r>
+        <w:rPr>
+          <w:rFonts w:ascii="Consolas" w:eastAsia="Times New Roman" w:hAnsi="Consolas" w:cs="Times New Roman"/>
+          <w:color w:val="000000"/>
+          <w:sz w:val="18"/>
+          <w:szCs w:val="18"/>
+        </w:rPr>
+        <w:t>    </w:t>
+      </w:r>
+      <w:r>
+        <w:rPr>
+          <w:rFonts w:ascii="Consolas" w:eastAsia="Times New Roman" w:hAnsi="Consolas" w:cs="Times New Roman"/>
+          <w:color w:val="A31515"/>
+          <w:sz w:val="18"/>
+          <w:szCs w:val="18"/>
+        </w:rPr>
+        <w:t>"suffix"</w:t>
+      </w:r>
+      <w:r>
+        <w:rPr>
+          <w:rFonts w:ascii="Consolas" w:eastAsia="Times New Roman" w:hAnsi="Consolas" w:cs="Times New Roman"/>
+          <w:color w:val="000000"/>
+          <w:sz w:val="18"/>
+          <w:szCs w:val="18"/>
+        </w:rPr>
+        <w:t>: </w:t>
+      </w:r>
+      <w:r>
+        <w:rPr>
+          <w:rFonts w:ascii="Consolas" w:eastAsia="Times New Roman" w:hAnsi="Consolas" w:cs="Times New Roman"/>
+          <w:color w:val="0451A5"/>
+          <w:sz w:val="18"/>
+          <w:szCs w:val="18"/>
+        </w:rPr>
+        <w:t>"III"</w:t>
+      </w:r>
+      <w:r>
+        <w:rPr>
+          <w:rFonts w:ascii="Consolas" w:eastAsia="Times New Roman" w:hAnsi="Consolas" w:cs="Times New Roman"/>
+          <w:color w:val="000000"/>
+          <w:sz w:val="18"/>
+          <w:szCs w:val="18"/>
+        </w:rPr>
+        <w:t>,</w:t>
+      </w:r>
+    </w:p>
+    <w:p>
+      <w:pPr>
+        <w:keepNext/>
+        <w:keepLines/>
+        <w:shd w:val="clear" w:color="auto" w:fill="FFFFFE"/>
+        <w:spacing w:after="0" w:line="270" w:lineRule="atLeast"/>
+        <w:rPr>
+          <w:rFonts w:ascii="Consolas" w:eastAsia="Times New Roman" w:hAnsi="Consolas" w:cs="Times New Roman"/>
+          <w:color w:val="000000"/>
+          <w:sz w:val="18"/>
+          <w:szCs w:val="18"/>
+        </w:rPr>
+      </w:pPr>
+      <w:r>
+        <w:rPr>
+          <w:rFonts w:ascii="Consolas" w:eastAsia="Times New Roman" w:hAnsi="Consolas" w:cs="Times New Roman"/>
+          <w:color w:val="000000"/>
+          <w:sz w:val="18"/>
+          <w:szCs w:val="18"/>
+        </w:rPr>
+        <w:t>    </w:t>
+      </w:r>
+      <w:r>
+        <w:rPr>
+          <w:rFonts w:ascii="Consolas" w:eastAsia="Times New Roman" w:hAnsi="Consolas" w:cs="Times New Roman"/>
+          <w:color w:val="A31515"/>
+          <w:sz w:val="18"/>
+          <w:szCs w:val="18"/>
+        </w:rPr>
+        <w:t>"login"</w:t>
+      </w:r>
+      <w:r>
+        <w:rPr>
+          <w:rFonts w:ascii="Consolas" w:eastAsia="Times New Roman" w:hAnsi="Consolas" w:cs="Times New Roman"/>
+          <w:color w:val="000000"/>
+          <w:sz w:val="18"/>
+          <w:szCs w:val="18"/>
+        </w:rPr>
+        <w:t>: </w:t>
+      </w:r>
+      <w:r>
+        <w:rPr>
+          <w:rFonts w:ascii="Consolas" w:eastAsia="Times New Roman" w:hAnsi="Consolas" w:cs="Times New Roman"/>
+          <w:color w:val="0451A5"/>
+          <w:sz w:val="18"/>
+          <w:szCs w:val="18"/>
+        </w:rPr>
+        <w:t>"Person02Login"</w:t>
+      </w:r>
+      <w:r>
+        <w:rPr>
+          <w:rFonts w:ascii="Consolas" w:eastAsia="Times New Roman" w:hAnsi="Consolas" w:cs="Times New Roman"/>
+          <w:color w:val="000000"/>
+          <w:sz w:val="18"/>
+          <w:szCs w:val="18"/>
+        </w:rPr>
+        <w:t>,</w:t>
+      </w:r>
+    </w:p>
+    <w:p>
+      <w:pPr>
+        <w:keepNext/>
+        <w:keepLines/>
+        <w:shd w:val="clear" w:color="auto" w:fill="FFFFFE"/>
+        <w:spacing w:after="0" w:line="270" w:lineRule="atLeast"/>
+        <w:rPr>
+          <w:rFonts w:ascii="Consolas" w:eastAsia="Times New Roman" w:hAnsi="Consolas" w:cs="Times New Roman"/>
+          <w:color w:val="000000"/>
+          <w:sz w:val="18"/>
+          <w:szCs w:val="18"/>
+        </w:rPr>
+      </w:pPr>
+      <w:r>
+        <w:rPr>
+          <w:rFonts w:ascii="Consolas" w:eastAsia="Times New Roman" w:hAnsi="Consolas" w:cs="Times New Roman"/>
+          <w:color w:val="000000"/>
+          <w:sz w:val="18"/>
+          <w:szCs w:val="18"/>
+        </w:rPr>
+        <w:t>    </w:t>
+      </w:r>
+      <w:r>
+        <w:rPr>
+          <w:rFonts w:ascii="Consolas" w:eastAsia="Times New Roman" w:hAnsi="Consolas" w:cs="Times New Roman"/>
+          <w:color w:val="A31515"/>
+          <w:sz w:val="18"/>
+          <w:szCs w:val="18"/>
+        </w:rPr>
+        <w:t>"lastLoginDate"</w:t>
+      </w:r>
+      <w:r>
+        <w:rPr>
+          <w:rFonts w:ascii="Consolas" w:eastAsia="Times New Roman" w:hAnsi="Consolas" w:cs="Times New Roman"/>
+          <w:color w:val="000000"/>
+          <w:sz w:val="18"/>
+          <w:szCs w:val="18"/>
+        </w:rPr>
+        <w:t>: </w:t>
+      </w:r>
+      <w:r>
+        <w:rPr>
+          <w:rFonts w:ascii="Consolas" w:eastAsia="Times New Roman" w:hAnsi="Consolas" w:cs="Times New Roman"/>
+          <w:color w:val="0451A5"/>
+          <w:sz w:val="18"/>
+          <w:szCs w:val="18"/>
+        </w:rPr>
+        <w:t>"2021-03-02T21:46:26.08"</w:t>
+      </w:r>
+      <w:r>
+        <w:rPr>
+          <w:rFonts w:ascii="Consolas" w:eastAsia="Times New Roman" w:hAnsi="Consolas" w:cs="Times New Roman"/>
+          <w:color w:val="000000"/>
+          <w:sz w:val="18"/>
+          <w:szCs w:val="18"/>
+        </w:rPr>
+        <w:t>,</w:t>
+      </w:r>
+    </w:p>
+    <w:p>
+      <w:pPr>
+        <w:keepNext/>
+        <w:keepLines/>
+        <w:shd w:val="clear" w:color="auto" w:fill="FFFFFE"/>
+        <w:spacing w:after="0" w:line="270" w:lineRule="atLeast"/>
+        <w:rPr>
+          <w:rFonts w:ascii="Consolas" w:eastAsia="Times New Roman" w:hAnsi="Consolas" w:cs="Times New Roman"/>
+          <w:color w:val="000000"/>
+          <w:sz w:val="18"/>
+          <w:szCs w:val="18"/>
+        </w:rPr>
+      </w:pPr>
+      <w:r>
+        <w:rPr>
+          <w:rFonts w:ascii="Consolas" w:eastAsia="Times New Roman" w:hAnsi="Consolas" w:cs="Times New Roman"/>
+          <w:color w:val="000000"/>
+          <w:sz w:val="18"/>
+          <w:szCs w:val="18"/>
+        </w:rPr>
+        <w:t>    </w:t>
+      </w:r>
+      <w:r>
+        <w:rPr>
+          <w:rFonts w:ascii="Consolas" w:eastAsia="Times New Roman" w:hAnsi="Consolas" w:cs="Times New Roman"/>
+          <w:color w:val="A31515"/>
+          <w:sz w:val="18"/>
+          <w:szCs w:val="18"/>
+        </w:rPr>
+        <w:t>"lastPasswordChangedDate"</w:t>
+      </w:r>
+      <w:r>
+        <w:rPr>
+          <w:rFonts w:ascii="Consolas" w:eastAsia="Times New Roman" w:hAnsi="Consolas" w:cs="Times New Roman"/>
+          <w:color w:val="000000"/>
+          <w:sz w:val="18"/>
+          <w:szCs w:val="18"/>
+        </w:rPr>
+        <w:t>: </w:t>
+      </w:r>
+      <w:r>
+        <w:rPr>
+          <w:rFonts w:ascii="Consolas" w:eastAsia="Times New Roman" w:hAnsi="Consolas" w:cs="Times New Roman"/>
+          <w:color w:val="0451A5"/>
+          <w:sz w:val="18"/>
+          <w:szCs w:val="18"/>
+        </w:rPr>
+        <w:t>"2021-03-02T21:46:26.08"</w:t>
+      </w:r>
+      <w:r>
+        <w:rPr>
+          <w:rFonts w:ascii="Consolas" w:eastAsia="Times New Roman" w:hAnsi="Consolas" w:cs="Times New Roman"/>
+          <w:color w:val="000000"/>
+          <w:sz w:val="18"/>
+          <w:szCs w:val="18"/>
+        </w:rPr>
+        <w:t>,</w:t>
+      </w:r>
+    </w:p>
+    <w:p>
+      <w:pPr>
+        <w:keepNext/>
+        <w:keepLines/>
+        <w:shd w:val="clear" w:color="auto" w:fill="FFFFFE"/>
+        <w:spacing w:after="0" w:line="270" w:lineRule="atLeast"/>
+        <w:rPr>
+          <w:rFonts w:ascii="Consolas" w:eastAsia="Times New Roman" w:hAnsi="Consolas" w:cs="Times New Roman"/>
+          <w:color w:val="000000"/>
+          <w:sz w:val="18"/>
+          <w:szCs w:val="18"/>
+        </w:rPr>
+      </w:pPr>
+      <w:r>
+        <w:rPr>
+          <w:rFonts w:ascii="Consolas" w:eastAsia="Times New Roman" w:hAnsi="Consolas" w:cs="Times New Roman"/>
+          <w:color w:val="000000"/>
+          <w:sz w:val="18"/>
+          <w:szCs w:val="18"/>
+        </w:rPr>
+        <w:t>    </w:t>
+      </w:r>
+      <w:r>
+        <w:rPr>
+          <w:rFonts w:ascii="Consolas" w:eastAsia="Times New Roman" w:hAnsi="Consolas" w:cs="Times New Roman"/>
+          <w:color w:val="A31515"/>
+          <w:sz w:val="18"/>
+          <w:szCs w:val="18"/>
+        </w:rPr>
+        <w:t>"createdDate"</w:t>
+      </w:r>
+      <w:r>
+        <w:rPr>
+          <w:rFonts w:ascii="Consolas" w:eastAsia="Times New Roman" w:hAnsi="Consolas" w:cs="Times New Roman"/>
+          <w:color w:val="000000"/>
+          <w:sz w:val="18"/>
+          <w:szCs w:val="18"/>
+        </w:rPr>
+        <w:t>: </w:t>
+      </w:r>
+      <w:r>
+        <w:rPr>
+          <w:rFonts w:ascii="Consolas" w:eastAsia="Times New Roman" w:hAnsi="Consolas" w:cs="Times New Roman"/>
+          <w:color w:val="0451A5"/>
+          <w:sz w:val="18"/>
+          <w:szCs w:val="18"/>
+        </w:rPr>
+        <w:t>"2021-03-02T21:46:26.08"</w:t>
+      </w:r>
+      <w:r>
+        <w:rPr>
+          <w:rFonts w:ascii="Consolas" w:eastAsia="Times New Roman" w:hAnsi="Consolas" w:cs="Times New Roman"/>
+          <w:color w:val="000000"/>
+          <w:sz w:val="18"/>
+          <w:szCs w:val="18"/>
+        </w:rPr>
+        <w:t>,</w:t>
+      </w:r>
+    </w:p>
+    <w:p>
+      <w:pPr>
+        <w:keepNext/>
+        <w:keepLines/>
+        <w:shd w:val="clear" w:color="auto" w:fill="FFFFFE"/>
+        <w:spacing w:after="0" w:line="270" w:lineRule="atLeast"/>
+        <w:rPr>
+          <w:rFonts w:ascii="Consolas" w:eastAsia="Times New Roman" w:hAnsi="Consolas" w:cs="Times New Roman"/>
+          <w:color w:val="000000"/>
+          <w:sz w:val="18"/>
+          <w:szCs w:val="18"/>
+        </w:rPr>
+      </w:pPr>
+      <w:r>
+        <w:rPr>
+          <w:rFonts w:ascii="Consolas" w:eastAsia="Times New Roman" w:hAnsi="Consolas" w:cs="Times New Roman"/>
+          <w:color w:val="000000"/>
+          <w:sz w:val="18"/>
+          <w:szCs w:val="18"/>
+        </w:rPr>
+        <w:t>    </w:t>
+      </w:r>
+      <w:r>
+        <w:rPr>
+          <w:rFonts w:ascii="Consolas" w:eastAsia="Times New Roman" w:hAnsi="Consolas" w:cs="Times New Roman"/>
+          <w:color w:val="A31515"/>
+          <w:sz w:val="18"/>
+          <w:szCs w:val="18"/>
+        </w:rPr>
+        <w:t>"email"</w:t>
+      </w:r>
+      <w:r>
+        <w:rPr>
+          <w:rFonts w:ascii="Consolas" w:eastAsia="Times New Roman" w:hAnsi="Consolas" w:cs="Times New Roman"/>
+          <w:color w:val="000000"/>
+          <w:sz w:val="18"/>
+          <w:szCs w:val="18"/>
+        </w:rPr>
+        <w:t>: </w:t>
+      </w:r>
+      <w:r>
+        <w:rPr>
+          <w:rFonts w:ascii="Consolas" w:eastAsia="Times New Roman" w:hAnsi="Consolas" w:cs="Times New Roman"/>
+          <w:color w:val="0451A5"/>
+          <w:sz w:val="18"/>
+          <w:szCs w:val="18"/>
+        </w:rPr>
+        <w:t>"email02@website.com"</w:t>
+      </w:r>
+      <w:r>
+        <w:rPr>
+          <w:rFonts w:ascii="Consolas" w:eastAsia="Times New Roman" w:hAnsi="Consolas" w:cs="Times New Roman"/>
+          <w:color w:val="000000"/>
+          <w:sz w:val="18"/>
+          <w:szCs w:val="18"/>
+        </w:rPr>
+        <w:t>,</w:t>
+      </w:r>
+    </w:p>
+    <w:p>
+      <w:pPr>
+        <w:keepNext/>
+        <w:keepLines/>
+        <w:shd w:val="clear" w:color="auto" w:fill="FFFFFE"/>
+        <w:spacing w:after="0" w:line="270" w:lineRule="atLeast"/>
+        <w:rPr>
+          <w:rFonts w:ascii="Consolas" w:eastAsia="Times New Roman" w:hAnsi="Consolas" w:cs="Times New Roman"/>
+          <w:color w:val="000000"/>
+          <w:sz w:val="18"/>
+          <w:szCs w:val="18"/>
+        </w:rPr>
+      </w:pPr>
+      <w:r>
+        <w:rPr>
+          <w:rFonts w:ascii="Consolas" w:eastAsia="Times New Roman" w:hAnsi="Consolas" w:cs="Times New Roman"/>
+          <w:color w:val="000000"/>
+          <w:sz w:val="18"/>
+          <w:szCs w:val="18"/>
+        </w:rPr>
+        <w:t>    </w:t>
+      </w:r>
+      <w:r>
+        <w:rPr>
+          <w:rFonts w:ascii="Consolas" w:eastAsia="Times New Roman" w:hAnsi="Consolas" w:cs="Times New Roman"/>
+          <w:color w:val="A31515"/>
+          <w:sz w:val="18"/>
+          <w:szCs w:val="18"/>
+        </w:rPr>
+        <w:t>"addresses"</w:t>
+      </w:r>
+      <w:r>
+        <w:rPr>
+          <w:rFonts w:ascii="Consolas" w:eastAsia="Times New Roman" w:hAnsi="Consolas" w:cs="Times New Roman"/>
+          <w:color w:val="000000"/>
+          <w:sz w:val="18"/>
+          <w:szCs w:val="18"/>
+        </w:rPr>
+        <w:t>: [</w:t>
+      </w:r>
+    </w:p>
+    <w:p>
+      <w:pPr>
+        <w:keepNext/>
+        <w:keepLines/>
+        <w:shd w:val="clear" w:color="auto" w:fill="FFFFFE"/>
+        <w:spacing w:after="0" w:line="270" w:lineRule="atLeast"/>
+        <w:rPr>
+          <w:rFonts w:ascii="Consolas" w:eastAsia="Times New Roman" w:hAnsi="Consolas" w:cs="Times New Roman"/>
+          <w:color w:val="000000"/>
+          <w:sz w:val="18"/>
+          <w:szCs w:val="18"/>
+        </w:rPr>
+      </w:pPr>
+      <w:r>
+        <w:rPr>
+          <w:rFonts w:ascii="Consolas" w:eastAsia="Times New Roman" w:hAnsi="Consolas" w:cs="Times New Roman"/>
+          <w:color w:val="000000"/>
+          <w:sz w:val="18"/>
+          <w:szCs w:val="18"/>
+        </w:rPr>
+        <w:t>        {</w:t>
+      </w:r>
+    </w:p>
+    <w:p>
+      <w:pPr>
+        <w:keepNext/>
+        <w:keepLines/>
+        <w:shd w:val="clear" w:color="auto" w:fill="FFFFFE"/>
+        <w:spacing w:after="0" w:line="270" w:lineRule="atLeast"/>
+        <w:rPr>
+          <w:rFonts w:ascii="Consolas" w:eastAsia="Times New Roman" w:hAnsi="Consolas" w:cs="Times New Roman"/>
+          <w:color w:val="000000"/>
+          <w:sz w:val="18"/>
+          <w:szCs w:val="18"/>
+        </w:rPr>
+      </w:pPr>
+      <w:r>
+        <w:rPr>
+          <w:rFonts w:ascii="Consolas" w:eastAsia="Times New Roman" w:hAnsi="Consolas" w:cs="Times New Roman"/>
+          <w:color w:val="000000"/>
+          <w:sz w:val="18"/>
+          <w:szCs w:val="18"/>
+        </w:rPr>
+        <w:t>            </w:t>
+      </w:r>
+      <w:r>
+        <w:rPr>
+          <w:rFonts w:ascii="Consolas" w:eastAsia="Times New Roman" w:hAnsi="Consolas" w:cs="Times New Roman"/>
+          <w:color w:val="A31515"/>
+          <w:sz w:val="18"/>
+          <w:szCs w:val="18"/>
+        </w:rPr>
+        <w:t>"address1"</w:t>
+      </w:r>
+      <w:r>
+        <w:rPr>
+          <w:rFonts w:ascii="Consolas" w:eastAsia="Times New Roman" w:hAnsi="Consolas" w:cs="Times New Roman"/>
+          <w:color w:val="000000"/>
+          <w:sz w:val="18"/>
+          <w:szCs w:val="18"/>
+        </w:rPr>
+        <w:t>: </w:t>
+      </w:r>
+      <w:r>
+        <w:rPr>
+          <w:rFonts w:ascii="Consolas" w:eastAsia="Times New Roman" w:hAnsi="Consolas" w:cs="Times New Roman"/>
+          <w:color w:val="0451A5"/>
+          <w:sz w:val="18"/>
+          <w:szCs w:val="18"/>
+        </w:rPr>
+        <w:t>"Address102A"</w:t>
+      </w:r>
+      <w:r>
+        <w:rPr>
+          <w:rFonts w:ascii="Consolas" w:eastAsia="Times New Roman" w:hAnsi="Consolas" w:cs="Times New Roman"/>
+          <w:color w:val="000000"/>
+          <w:sz w:val="18"/>
+          <w:szCs w:val="18"/>
+        </w:rPr>
+        <w:t>,</w:t>
+      </w:r>
+    </w:p>
+    <w:p>
+      <w:pPr>
+        <w:keepNext/>
+        <w:keepLines/>
+        <w:shd w:val="clear" w:color="auto" w:fill="FFFFFE"/>
+        <w:spacing w:after="0" w:line="270" w:lineRule="atLeast"/>
+        <w:rPr>
+          <w:rFonts w:ascii="Consolas" w:eastAsia="Times New Roman" w:hAnsi="Consolas" w:cs="Times New Roman"/>
+          <w:color w:val="000000"/>
+          <w:sz w:val="18"/>
+          <w:szCs w:val="18"/>
+        </w:rPr>
+      </w:pPr>
+      <w:r>
+        <w:rPr>
+          <w:rFonts w:ascii="Consolas" w:eastAsia="Times New Roman" w:hAnsi="Consolas" w:cs="Times New Roman"/>
+          <w:color w:val="000000"/>
+          <w:sz w:val="18"/>
+          <w:szCs w:val="18"/>
+        </w:rPr>
+        <w:t>            </w:t>
+      </w:r>
+      <w:r>
+        <w:rPr>
+          <w:rFonts w:ascii="Consolas" w:eastAsia="Times New Roman" w:hAnsi="Consolas" w:cs="Times New Roman"/>
+          <w:color w:val="A31515"/>
+          <w:sz w:val="18"/>
+          <w:szCs w:val="18"/>
+        </w:rPr>
+        <w:t>"address2"</w:t>
+      </w:r>
+      <w:r>
+        <w:rPr>
+          <w:rFonts w:ascii="Consolas" w:eastAsia="Times New Roman" w:hAnsi="Consolas" w:cs="Times New Roman"/>
+          <w:color w:val="000000"/>
+          <w:sz w:val="18"/>
+          <w:szCs w:val="18"/>
+        </w:rPr>
+        <w:t>: </w:t>
+      </w:r>
+      <w:r>
+        <w:rPr>
+          <w:rFonts w:ascii="Consolas" w:eastAsia="Times New Roman" w:hAnsi="Consolas" w:cs="Times New Roman"/>
+          <w:color w:val="0451A5"/>
+          <w:sz w:val="18"/>
+          <w:szCs w:val="18"/>
+        </w:rPr>
+        <w:t>"Address202A"</w:t>
+      </w:r>
+      <w:r>
+        <w:rPr>
+          <w:rFonts w:ascii="Consolas" w:eastAsia="Times New Roman" w:hAnsi="Consolas" w:cs="Times New Roman"/>
+          <w:color w:val="000000"/>
+          <w:sz w:val="18"/>
+          <w:szCs w:val="18"/>
+        </w:rPr>
+        <w:t>,</w:t>
+      </w:r>
+    </w:p>
+    <w:p>
+      <w:pPr>
+        <w:keepNext/>
+        <w:keepLines/>
+        <w:shd w:val="clear" w:color="auto" w:fill="FFFFFE"/>
+        <w:spacing w:after="0" w:line="270" w:lineRule="atLeast"/>
+        <w:rPr>
+          <w:rFonts w:ascii="Consolas" w:eastAsia="Times New Roman" w:hAnsi="Consolas" w:cs="Times New Roman"/>
+          <w:color w:val="000000"/>
+          <w:sz w:val="18"/>
+          <w:szCs w:val="18"/>
+        </w:rPr>
+      </w:pPr>
+      <w:r>
+        <w:rPr>
+          <w:rFonts w:ascii="Consolas" w:eastAsia="Times New Roman" w:hAnsi="Consolas" w:cs="Times New Roman"/>
+          <w:color w:val="000000"/>
+          <w:sz w:val="18"/>
+          <w:szCs w:val="18"/>
+        </w:rPr>
+        <w:t>            </w:t>
+      </w:r>
+      <w:r>
+        <w:rPr>
+          <w:rFonts w:ascii="Consolas" w:eastAsia="Times New Roman" w:hAnsi="Consolas" w:cs="Times New Roman"/>
+          <w:color w:val="A31515"/>
+          <w:sz w:val="18"/>
+          <w:szCs w:val="18"/>
+        </w:rPr>
+        <w:t>"city"</w:t>
+      </w:r>
+      <w:r>
+        <w:rPr>
+          <w:rFonts w:ascii="Consolas" w:eastAsia="Times New Roman" w:hAnsi="Consolas" w:cs="Times New Roman"/>
+          <w:color w:val="000000"/>
+          <w:sz w:val="18"/>
+          <w:szCs w:val="18"/>
+        </w:rPr>
+        <w:t>: </w:t>
+      </w:r>
+      <w:r>
+        <w:rPr>
+          <w:rFonts w:ascii="Consolas" w:eastAsia="Times New Roman" w:hAnsi="Consolas" w:cs="Times New Roman"/>
+          <w:color w:val="0451A5"/>
+          <w:sz w:val="18"/>
+          <w:szCs w:val="18"/>
+        </w:rPr>
+        <w:t>"City02"</w:t>
+      </w:r>
+      <w:r>
+        <w:rPr>
+          <w:rFonts w:ascii="Consolas" w:eastAsia="Times New Roman" w:hAnsi="Consolas" w:cs="Times New Roman"/>
+          <w:color w:val="000000"/>
+          <w:sz w:val="18"/>
+          <w:szCs w:val="18"/>
+        </w:rPr>
+        <w:t>,</w:t>
+      </w:r>
+    </w:p>
+    <w:p>
+      <w:pPr>
+        <w:keepNext/>
+        <w:keepLines/>
+        <w:shd w:val="clear" w:color="auto" w:fill="FFFFFE"/>
+        <w:spacing w:after="0" w:line="270" w:lineRule="atLeast"/>
+        <w:rPr>
+          <w:rFonts w:ascii="Consolas" w:eastAsia="Times New Roman" w:hAnsi="Consolas" w:cs="Times New Roman"/>
+          <w:color w:val="000000"/>
+          <w:sz w:val="18"/>
+          <w:szCs w:val="18"/>
+        </w:rPr>
+      </w:pPr>
+      <w:r>
+        <w:rPr>
+          <w:rFonts w:ascii="Consolas" w:eastAsia="Times New Roman" w:hAnsi="Consolas" w:cs="Times New Roman"/>
+          <w:color w:val="000000"/>
+          <w:sz w:val="18"/>
+          <w:szCs w:val="18"/>
+        </w:rPr>
+        <w:t>            </w:t>
+      </w:r>
+      <w:r>
+        <w:rPr>
+          <w:rFonts w:ascii="Consolas" w:eastAsia="Times New Roman" w:hAnsi="Consolas" w:cs="Times New Roman"/>
+          <w:color w:val="A31515"/>
+          <w:sz w:val="18"/>
+          <w:szCs w:val="18"/>
+        </w:rPr>
+        <w:t>"state"</w:t>
+      </w:r>
+      <w:r>
+        <w:rPr>
+          <w:rFonts w:ascii="Consolas" w:eastAsia="Times New Roman" w:hAnsi="Consolas" w:cs="Times New Roman"/>
+          <w:color w:val="000000"/>
+          <w:sz w:val="18"/>
+          <w:szCs w:val="18"/>
+        </w:rPr>
+        <w:t>: </w:t>
+      </w:r>
+      <w:r>
+        <w:rPr>
+          <w:rFonts w:ascii="Consolas" w:eastAsia="Times New Roman" w:hAnsi="Consolas" w:cs="Times New Roman"/>
+          <w:color w:val="0451A5"/>
+          <w:sz w:val="18"/>
+          <w:szCs w:val="18"/>
+        </w:rPr>
+        <w:t>"MA"</w:t>
+      </w:r>
+      <w:r>
+        <w:rPr>
+          <w:rFonts w:ascii="Consolas" w:eastAsia="Times New Roman" w:hAnsi="Consolas" w:cs="Times New Roman"/>
+          <w:color w:val="000000"/>
+          <w:sz w:val="18"/>
+          <w:szCs w:val="18"/>
+        </w:rPr>
+        <w:t>,</w:t>
+      </w:r>
+    </w:p>
+    <w:p>
+      <w:pPr>
+        <w:keepNext/>
+        <w:keepLines/>
+        <w:shd w:val="clear" w:color="auto" w:fill="FFFFFE"/>
+        <w:spacing w:after="0" w:line="270" w:lineRule="atLeast"/>
+        <w:rPr>
+          <w:rFonts w:ascii="Consolas" w:eastAsia="Times New Roman" w:hAnsi="Consolas" w:cs="Times New Roman"/>
+          <w:color w:val="000000"/>
+          <w:sz w:val="18"/>
+          <w:szCs w:val="18"/>
+        </w:rPr>
+      </w:pPr>
+      <w:r>
+        <w:rPr>
+          <w:rFonts w:ascii="Consolas" w:eastAsia="Times New Roman" w:hAnsi="Consolas" w:cs="Times New Roman"/>
+          <w:color w:val="000000"/>
+          <w:sz w:val="18"/>
+          <w:szCs w:val="18"/>
+        </w:rPr>
+        <w:t>            </w:t>
+      </w:r>
+      <w:r>
+        <w:rPr>
+          <w:rFonts w:ascii="Consolas" w:eastAsia="Times New Roman" w:hAnsi="Consolas" w:cs="Times New Roman"/>
+          <w:color w:val="A31515"/>
+          <w:sz w:val="18"/>
+          <w:szCs w:val="18"/>
+        </w:rPr>
+        <w:t>"zip"</w:t>
+      </w:r>
+      <w:r>
+        <w:rPr>
+          <w:rFonts w:ascii="Consolas" w:eastAsia="Times New Roman" w:hAnsi="Consolas" w:cs="Times New Roman"/>
+          <w:color w:val="000000"/>
+          <w:sz w:val="18"/>
+          <w:szCs w:val="18"/>
+        </w:rPr>
+        <w:t>: </w:t>
+      </w:r>
+      <w:r>
+        <w:rPr>
+          <w:rFonts w:ascii="Consolas" w:eastAsia="Times New Roman" w:hAnsi="Consolas" w:cs="Times New Roman"/>
+          <w:color w:val="0451A5"/>
+          <w:sz w:val="18"/>
+          <w:szCs w:val="18"/>
+        </w:rPr>
+        <w:t>"22222"</w:t>
+      </w:r>
+    </w:p>
+    <w:p>
+      <w:pPr>
+        <w:keepNext/>
+        <w:keepLines/>
+        <w:shd w:val="clear" w:color="auto" w:fill="FFFFFE"/>
+        <w:spacing w:after="0" w:line="270" w:lineRule="atLeast"/>
+        <w:rPr>
+          <w:rFonts w:ascii="Consolas" w:eastAsia="Times New Roman" w:hAnsi="Consolas" w:cs="Times New Roman"/>
+          <w:color w:val="000000"/>
+          <w:sz w:val="18"/>
+          <w:szCs w:val="18"/>
+        </w:rPr>
+      </w:pPr>
+      <w:r>
+        <w:rPr>
+          <w:rFonts w:ascii="Consolas" w:eastAsia="Times New Roman" w:hAnsi="Consolas" w:cs="Times New Roman"/>
+          <w:color w:val="000000"/>
+          <w:sz w:val="18"/>
+          <w:szCs w:val="18"/>
+        </w:rPr>
+        <w:t>        },</w:t>
+      </w:r>
+    </w:p>
+    <w:p>
+      <w:pPr>
+        <w:keepNext/>
+        <w:keepLines/>
+        <w:shd w:val="clear" w:color="auto" w:fill="FFFFFE"/>
+        <w:spacing w:after="0" w:line="270" w:lineRule="atLeast"/>
+        <w:rPr>
+          <w:rFonts w:ascii="Consolas" w:eastAsia="Times New Roman" w:hAnsi="Consolas" w:cs="Times New Roman"/>
+          <w:color w:val="000000"/>
+          <w:sz w:val="18"/>
+          <w:szCs w:val="18"/>
+        </w:rPr>
+      </w:pPr>
+      <w:r>
+        <w:rPr>
+          <w:rFonts w:ascii="Consolas" w:eastAsia="Times New Roman" w:hAnsi="Consolas" w:cs="Times New Roman"/>
+          <w:color w:val="000000"/>
+          <w:sz w:val="18"/>
+          <w:szCs w:val="18"/>
+        </w:rPr>
+        <w:t>        {</w:t>
+      </w:r>
+    </w:p>
+    <w:p>
+      <w:pPr>
+        <w:keepNext/>
+        <w:keepLines/>
+        <w:shd w:val="clear" w:color="auto" w:fill="FFFFFE"/>
+        <w:spacing w:after="0" w:line="270" w:lineRule="atLeast"/>
+        <w:rPr>
+          <w:rFonts w:ascii="Consolas" w:eastAsia="Times New Roman" w:hAnsi="Consolas" w:cs="Times New Roman"/>
+          <w:color w:val="000000"/>
+          <w:sz w:val="18"/>
+          <w:szCs w:val="18"/>
+        </w:rPr>
+      </w:pPr>
+      <w:r>
+        <w:rPr>
+          <w:rFonts w:ascii="Consolas" w:eastAsia="Times New Roman" w:hAnsi="Consolas" w:cs="Times New Roman"/>
+          <w:color w:val="000000"/>
+          <w:sz w:val="18"/>
+          <w:szCs w:val="18"/>
+        </w:rPr>
+        <w:t>            </w:t>
+      </w:r>
+      <w:r>
+        <w:rPr>
+          <w:rFonts w:ascii="Consolas" w:eastAsia="Times New Roman" w:hAnsi="Consolas" w:cs="Times New Roman"/>
+          <w:color w:val="A31515"/>
+          <w:sz w:val="18"/>
+          <w:szCs w:val="18"/>
+        </w:rPr>
+        <w:t>"address1"</w:t>
+      </w:r>
+      <w:r>
+        <w:rPr>
+          <w:rFonts w:ascii="Consolas" w:eastAsia="Times New Roman" w:hAnsi="Consolas" w:cs="Times New Roman"/>
+          <w:color w:val="000000"/>
+          <w:sz w:val="18"/>
+          <w:szCs w:val="18"/>
+        </w:rPr>
+        <w:t>: </w:t>
+      </w:r>
+      <w:r>
+        <w:rPr>
+          <w:rFonts w:ascii="Consolas" w:eastAsia="Times New Roman" w:hAnsi="Consolas" w:cs="Times New Roman"/>
+          <w:color w:val="0451A5"/>
+          <w:sz w:val="18"/>
+          <w:szCs w:val="18"/>
+        </w:rPr>
+        <w:t>"Address102B"</w:t>
+      </w:r>
+      <w:r>
+        <w:rPr>
+          <w:rFonts w:ascii="Consolas" w:eastAsia="Times New Roman" w:hAnsi="Consolas" w:cs="Times New Roman"/>
+          <w:color w:val="000000"/>
+          <w:sz w:val="18"/>
+          <w:szCs w:val="18"/>
+        </w:rPr>
+        <w:t>,</w:t>
+      </w:r>
+    </w:p>
+    <w:p>
+      <w:pPr>
+        <w:keepNext/>
+        <w:keepLines/>
+        <w:shd w:val="clear" w:color="auto" w:fill="FFFFFE"/>
+        <w:spacing w:after="0" w:line="270" w:lineRule="atLeast"/>
+        <w:rPr>
+          <w:rFonts w:ascii="Consolas" w:eastAsia="Times New Roman" w:hAnsi="Consolas" w:cs="Times New Roman"/>
+          <w:color w:val="000000"/>
+          <w:sz w:val="18"/>
+          <w:szCs w:val="18"/>
+        </w:rPr>
+      </w:pPr>
+      <w:r>
+        <w:rPr>
+          <w:rFonts w:ascii="Consolas" w:eastAsia="Times New Roman" w:hAnsi="Consolas" w:cs="Times New Roman"/>
+          <w:color w:val="000000"/>
+          <w:sz w:val="18"/>
+          <w:szCs w:val="18"/>
+        </w:rPr>
+        <w:t>            </w:t>
+      </w:r>
+      <w:r>
+        <w:rPr>
+          <w:rFonts w:ascii="Consolas" w:eastAsia="Times New Roman" w:hAnsi="Consolas" w:cs="Times New Roman"/>
+          <w:color w:val="A31515"/>
+          <w:sz w:val="18"/>
+          <w:szCs w:val="18"/>
+        </w:rPr>
+        <w:t>"address2"</w:t>
+      </w:r>
+      <w:r>
+        <w:rPr>
+          <w:rFonts w:ascii="Consolas" w:eastAsia="Times New Roman" w:hAnsi="Consolas" w:cs="Times New Roman"/>
+          <w:color w:val="000000"/>
+          <w:sz w:val="18"/>
+          <w:szCs w:val="18"/>
+        </w:rPr>
+        <w:t>: </w:t>
+      </w:r>
+      <w:r>
+        <w:rPr>
+          <w:rFonts w:ascii="Consolas" w:eastAsia="Times New Roman" w:hAnsi="Consolas" w:cs="Times New Roman"/>
+          <w:color w:val="0451A5"/>
+          <w:sz w:val="18"/>
+          <w:szCs w:val="18"/>
+        </w:rPr>
+        <w:t>"Address202B"</w:t>
+      </w:r>
+      <w:r>
+        <w:rPr>
+          <w:rFonts w:ascii="Consolas" w:eastAsia="Times New Roman" w:hAnsi="Consolas" w:cs="Times New Roman"/>
+          <w:color w:val="000000"/>
+          <w:sz w:val="18"/>
+          <w:szCs w:val="18"/>
+        </w:rPr>
+        <w:t>,</w:t>
+      </w:r>
+    </w:p>
+    <w:p>
+      <w:pPr>
+        <w:keepNext/>
+        <w:keepLines/>
+        <w:shd w:val="clear" w:color="auto" w:fill="FFFFFE"/>
+        <w:spacing w:after="0" w:line="270" w:lineRule="atLeast"/>
+        <w:rPr>
+          <w:rFonts w:ascii="Consolas" w:eastAsia="Times New Roman" w:hAnsi="Consolas" w:cs="Times New Roman"/>
+          <w:color w:val="000000"/>
+          <w:sz w:val="18"/>
+          <w:szCs w:val="18"/>
+        </w:rPr>
+      </w:pPr>
+      <w:r>
+        <w:rPr>
+          <w:rFonts w:ascii="Consolas" w:eastAsia="Times New Roman" w:hAnsi="Consolas" w:cs="Times New Roman"/>
+          <w:color w:val="000000"/>
+          <w:sz w:val="18"/>
+          <w:szCs w:val="18"/>
+        </w:rPr>
+        <w:t>            </w:t>
+      </w:r>
+      <w:r>
+        <w:rPr>
+          <w:rFonts w:ascii="Consolas" w:eastAsia="Times New Roman" w:hAnsi="Consolas" w:cs="Times New Roman"/>
+          <w:color w:val="A31515"/>
+          <w:sz w:val="18"/>
+          <w:szCs w:val="18"/>
+        </w:rPr>
+        <w:t>"city"</w:t>
+      </w:r>
+      <w:r>
+        <w:rPr>
+          <w:rFonts w:ascii="Consolas" w:eastAsia="Times New Roman" w:hAnsi="Consolas" w:cs="Times New Roman"/>
+          <w:color w:val="000000"/>
+          <w:sz w:val="18"/>
+          <w:szCs w:val="18"/>
+        </w:rPr>
+        <w:t>: </w:t>
+      </w:r>
+      <w:r>
+        <w:rPr>
+          <w:rFonts w:ascii="Consolas" w:eastAsia="Times New Roman" w:hAnsi="Consolas" w:cs="Times New Roman"/>
+          <w:color w:val="0451A5"/>
+          <w:sz w:val="18"/>
+          <w:szCs w:val="18"/>
+        </w:rPr>
+        <w:t>"City02"</w:t>
+      </w:r>
+      <w:r>
+        <w:rPr>
+          <w:rFonts w:ascii="Consolas" w:eastAsia="Times New Roman" w:hAnsi="Consolas" w:cs="Times New Roman"/>
+          <w:color w:val="000000"/>
+          <w:sz w:val="18"/>
+          <w:szCs w:val="18"/>
+        </w:rPr>
+        <w:t>,</w:t>
+      </w:r>
+    </w:p>
+    <w:p>
+      <w:pPr>
+        <w:keepNext/>
+        <w:keepLines/>
+        <w:shd w:val="clear" w:color="auto" w:fill="FFFFFE"/>
+        <w:spacing w:after="0" w:line="270" w:lineRule="atLeast"/>
+        <w:rPr>
+          <w:rFonts w:ascii="Consolas" w:eastAsia="Times New Roman" w:hAnsi="Consolas" w:cs="Times New Roman"/>
+          <w:color w:val="000000"/>
+          <w:sz w:val="18"/>
+          <w:szCs w:val="18"/>
+        </w:rPr>
+      </w:pPr>
+      <w:r>
+        <w:rPr>
+          <w:rFonts w:ascii="Consolas" w:eastAsia="Times New Roman" w:hAnsi="Consolas" w:cs="Times New Roman"/>
+          <w:color w:val="000000"/>
+          <w:sz w:val="18"/>
+          <w:szCs w:val="18"/>
+        </w:rPr>
+        <w:t>            </w:t>
+      </w:r>
+      <w:r>
+        <w:rPr>
+          <w:rFonts w:ascii="Consolas" w:eastAsia="Times New Roman" w:hAnsi="Consolas" w:cs="Times New Roman"/>
+          <w:color w:val="A31515"/>
+          <w:sz w:val="18"/>
+          <w:szCs w:val="18"/>
+        </w:rPr>
+        <w:t>"state"</w:t>
+      </w:r>
+      <w:r>
+        <w:rPr>
+          <w:rFonts w:ascii="Consolas" w:eastAsia="Times New Roman" w:hAnsi="Consolas" w:cs="Times New Roman"/>
+          <w:color w:val="000000"/>
+          <w:sz w:val="18"/>
+          <w:szCs w:val="18"/>
+        </w:rPr>
+        <w:t>: </w:t>
+      </w:r>
+      <w:r>
+        <w:rPr>
+          <w:rFonts w:ascii="Consolas" w:eastAsia="Times New Roman" w:hAnsi="Consolas" w:cs="Times New Roman"/>
+          <w:color w:val="0451A5"/>
+          <w:sz w:val="18"/>
+          <w:szCs w:val="18"/>
+        </w:rPr>
+        <w:t>"MA"</w:t>
+      </w:r>
+      <w:r>
+        <w:rPr>
+          <w:rFonts w:ascii="Consolas" w:eastAsia="Times New Roman" w:hAnsi="Consolas" w:cs="Times New Roman"/>
+          <w:color w:val="000000"/>
+          <w:sz w:val="18"/>
+          <w:szCs w:val="18"/>
+        </w:rPr>
+        <w:t>,</w:t>
+      </w:r>
+    </w:p>
+    <w:p>
+      <w:pPr>
+        <w:keepNext/>
+        <w:keepLines/>
+        <w:shd w:val="clear" w:color="auto" w:fill="FFFFFE"/>
+        <w:spacing w:after="0" w:line="270" w:lineRule="atLeast"/>
+        <w:rPr>
+          <w:rFonts w:ascii="Consolas" w:eastAsia="Times New Roman" w:hAnsi="Consolas" w:cs="Times New Roman"/>
+          <w:color w:val="000000"/>
+          <w:sz w:val="18"/>
+          <w:szCs w:val="18"/>
+        </w:rPr>
+      </w:pPr>
+      <w:r>
+        <w:rPr>
+          <w:rFonts w:ascii="Consolas" w:eastAsia="Times New Roman" w:hAnsi="Consolas" w:cs="Times New Roman"/>
+          <w:color w:val="000000"/>
+          <w:sz w:val="18"/>
+          <w:szCs w:val="18"/>
+        </w:rPr>
+        <w:t>            </w:t>
+      </w:r>
+      <w:r>
+        <w:rPr>
+          <w:rFonts w:ascii="Consolas" w:eastAsia="Times New Roman" w:hAnsi="Consolas" w:cs="Times New Roman"/>
+          <w:color w:val="A31515"/>
+          <w:sz w:val="18"/>
+          <w:szCs w:val="18"/>
+        </w:rPr>
+        <w:t>"zip"</w:t>
+      </w:r>
+      <w:r>
+        <w:rPr>
+          <w:rFonts w:ascii="Consolas" w:eastAsia="Times New Roman" w:hAnsi="Consolas" w:cs="Times New Roman"/>
+          <w:color w:val="000000"/>
+          <w:sz w:val="18"/>
+          <w:szCs w:val="18"/>
+        </w:rPr>
+        <w:t>: </w:t>
+      </w:r>
+      <w:r>
+        <w:rPr>
+          <w:rFonts w:ascii="Consolas" w:eastAsia="Times New Roman" w:hAnsi="Consolas" w:cs="Times New Roman"/>
+          <w:color w:val="0451A5"/>
+          <w:sz w:val="18"/>
+          <w:szCs w:val="18"/>
+        </w:rPr>
+        <w:t>"22222"</w:t>
+      </w:r>
+    </w:p>
+    <w:p>
+      <w:pPr>
+        <w:keepNext/>
+        <w:keepLines/>
+        <w:shd w:val="clear" w:color="auto" w:fill="FFFFFE"/>
+        <w:spacing w:after="0" w:line="270" w:lineRule="atLeast"/>
+        <w:rPr>
+          <w:rFonts w:ascii="Consolas" w:eastAsia="Times New Roman" w:hAnsi="Consolas" w:cs="Times New Roman"/>
+          <w:color w:val="000000"/>
+          <w:sz w:val="18"/>
+          <w:szCs w:val="18"/>
+        </w:rPr>
+      </w:pPr>
+      <w:r>
+        <w:rPr>
+          <w:rFonts w:ascii="Consolas" w:eastAsia="Times New Roman" w:hAnsi="Consolas" w:cs="Times New Roman"/>
+          <w:color w:val="000000"/>
+          <w:sz w:val="18"/>
+          <w:szCs w:val="18"/>
+        </w:rPr>
+        <w:t>        }</w:t>
+      </w:r>
+    </w:p>
+    <w:p>
+      <w:pPr>
+        <w:keepNext/>
+        <w:keepLines/>
+        <w:shd w:val="clear" w:color="auto" w:fill="FFFFFE"/>
+        <w:spacing w:after="0" w:line="270" w:lineRule="atLeast"/>
+        <w:rPr>
+          <w:rFonts w:ascii="Consolas" w:eastAsia="Times New Roman" w:hAnsi="Consolas" w:cs="Times New Roman"/>
+          <w:color w:val="000000"/>
+          <w:sz w:val="18"/>
+          <w:szCs w:val="18"/>
+        </w:rPr>
+      </w:pPr>
+      <w:r>
+        <w:rPr>
+          <w:rFonts w:ascii="Consolas" w:eastAsia="Times New Roman" w:hAnsi="Consolas" w:cs="Times New Roman"/>
+          <w:color w:val="000000"/>
+          <w:sz w:val="18"/>
+          <w:szCs w:val="18"/>
+        </w:rPr>
+        <w:t>    ],</w:t>
+      </w:r>
+    </w:p>
+    <w:p>
+      <w:pPr>
+        <w:keepNext/>
+        <w:keepLines/>
+        <w:shd w:val="clear" w:color="auto" w:fill="FFFFFE"/>
+        <w:spacing w:after="0" w:line="270" w:lineRule="atLeast"/>
+        <w:rPr>
+          <w:rFonts w:ascii="Consolas" w:eastAsia="Times New Roman" w:hAnsi="Consolas" w:cs="Times New Roman"/>
+          <w:color w:val="000000"/>
+          <w:sz w:val="18"/>
+          <w:szCs w:val="18"/>
+        </w:rPr>
+      </w:pPr>
+      <w:r>
+        <w:rPr>
+          <w:rFonts w:ascii="Consolas" w:eastAsia="Times New Roman" w:hAnsi="Consolas" w:cs="Times New Roman"/>
+          <w:color w:val="000000"/>
+          <w:sz w:val="18"/>
+          <w:szCs w:val="18"/>
+        </w:rPr>
+        <w:t>    </w:t>
+      </w:r>
+      <w:r>
+        <w:rPr>
+          <w:rFonts w:ascii="Consolas" w:eastAsia="Times New Roman" w:hAnsi="Consolas" w:cs="Times New Roman"/>
+          <w:color w:val="A31515"/>
+          <w:sz w:val="18"/>
+          <w:szCs w:val="18"/>
+        </w:rPr>
+        <w:t>"phoneNumbers"</w:t>
+      </w:r>
+      <w:r>
+        <w:rPr>
+          <w:rFonts w:ascii="Consolas" w:eastAsia="Times New Roman" w:hAnsi="Consolas" w:cs="Times New Roman"/>
+          <w:color w:val="000000"/>
+          <w:sz w:val="18"/>
+          <w:szCs w:val="18"/>
+        </w:rPr>
+        <w:t>: [</w:t>
+      </w:r>
+    </w:p>
+    <w:p>
+      <w:pPr>
+        <w:keepNext/>
+        <w:keepLines/>
+        <w:shd w:val="clear" w:color="auto" w:fill="FFFFFE"/>
+        <w:spacing w:after="0" w:line="270" w:lineRule="atLeast"/>
+        <w:rPr>
+          <w:rFonts w:ascii="Consolas" w:eastAsia="Times New Roman" w:hAnsi="Consolas" w:cs="Times New Roman"/>
+          <w:color w:val="000000"/>
+          <w:sz w:val="18"/>
+          <w:szCs w:val="18"/>
+        </w:rPr>
+      </w:pPr>
+      <w:r>
+        <w:rPr>
+          <w:rFonts w:ascii="Consolas" w:eastAsia="Times New Roman" w:hAnsi="Consolas" w:cs="Times New Roman"/>
+          <w:color w:val="000000"/>
+          <w:sz w:val="18"/>
+          <w:szCs w:val="18"/>
+        </w:rPr>
+        <w:t>        {</w:t>
+      </w:r>
+    </w:p>
+    <w:p>
+      <w:pPr>
+        <w:keepNext/>
+        <w:keepLines/>
+        <w:shd w:val="clear" w:color="auto" w:fill="FFFFFE"/>
+        <w:spacing w:after="0" w:line="270" w:lineRule="atLeast"/>
+        <w:rPr>
+          <w:rFonts w:ascii="Consolas" w:eastAsia="Times New Roman" w:hAnsi="Consolas" w:cs="Times New Roman"/>
+          <w:color w:val="000000"/>
+          <w:sz w:val="18"/>
+          <w:szCs w:val="18"/>
+        </w:rPr>
+      </w:pPr>
+      <w:r>
+        <w:rPr>
+          <w:rFonts w:ascii="Consolas" w:eastAsia="Times New Roman" w:hAnsi="Consolas" w:cs="Times New Roman"/>
+          <w:color w:val="000000"/>
+          <w:sz w:val="18"/>
+          <w:szCs w:val="18"/>
+        </w:rPr>
+        <w:t>            </w:t>
+      </w:r>
+      <w:r>
+        <w:rPr>
+          <w:rFonts w:ascii="Consolas" w:eastAsia="Times New Roman" w:hAnsi="Consolas" w:cs="Times New Roman"/>
+          <w:color w:val="A31515"/>
+          <w:sz w:val="18"/>
+          <w:szCs w:val="18"/>
+        </w:rPr>
+        <w:t>"areaCode"</w:t>
+      </w:r>
+      <w:r>
+        <w:rPr>
+          <w:rFonts w:ascii="Consolas" w:eastAsia="Times New Roman" w:hAnsi="Consolas" w:cs="Times New Roman"/>
+          <w:color w:val="000000"/>
+          <w:sz w:val="18"/>
+          <w:szCs w:val="18"/>
+        </w:rPr>
+        <w:t>: </w:t>
+      </w:r>
+      <w:r>
+        <w:rPr>
+          <w:rFonts w:ascii="Consolas" w:eastAsia="Times New Roman" w:hAnsi="Consolas" w:cs="Times New Roman"/>
+          <w:color w:val="0451A5"/>
+          <w:sz w:val="18"/>
+          <w:szCs w:val="18"/>
+        </w:rPr>
+        <w:t>"22A"</w:t>
+      </w:r>
+      <w:r>
+        <w:rPr>
+          <w:rFonts w:ascii="Consolas" w:eastAsia="Times New Roman" w:hAnsi="Consolas" w:cs="Times New Roman"/>
+          <w:color w:val="000000"/>
+          <w:sz w:val="18"/>
+          <w:szCs w:val="18"/>
+        </w:rPr>
+        <w:t>,</w:t>
+      </w:r>
+    </w:p>
+    <w:p>
+      <w:pPr>
+        <w:keepNext/>
+        <w:keepLines/>
+        <w:shd w:val="clear" w:color="auto" w:fill="FFFFFE"/>
+        <w:spacing w:after="0" w:line="270" w:lineRule="atLeast"/>
+        <w:rPr>
+          <w:rFonts w:ascii="Consolas" w:eastAsia="Times New Roman" w:hAnsi="Consolas" w:cs="Times New Roman"/>
+          <w:color w:val="000000"/>
+          <w:sz w:val="18"/>
+          <w:szCs w:val="18"/>
+        </w:rPr>
+      </w:pPr>
+      <w:r>
+        <w:rPr>
+          <w:rFonts w:ascii="Consolas" w:eastAsia="Times New Roman" w:hAnsi="Consolas" w:cs="Times New Roman"/>
+          <w:color w:val="000000"/>
+          <w:sz w:val="18"/>
+          <w:szCs w:val="18"/>
+        </w:rPr>
+        <w:t>            </w:t>
+      </w:r>
+      <w:r>
+        <w:rPr>
+          <w:rFonts w:ascii="Consolas" w:eastAsia="Times New Roman" w:hAnsi="Consolas" w:cs="Times New Roman"/>
+          <w:color w:val="A31515"/>
+          <w:sz w:val="18"/>
+          <w:szCs w:val="18"/>
+        </w:rPr>
+        <w:t>"exchangeCode"</w:t>
+      </w:r>
+      <w:r>
+        <w:rPr>
+          <w:rFonts w:ascii="Consolas" w:eastAsia="Times New Roman" w:hAnsi="Consolas" w:cs="Times New Roman"/>
+          <w:color w:val="000000"/>
+          <w:sz w:val="18"/>
+          <w:szCs w:val="18"/>
+        </w:rPr>
+        <w:t>: </w:t>
+      </w:r>
+      <w:r>
+        <w:rPr>
+          <w:rFonts w:ascii="Consolas" w:eastAsia="Times New Roman" w:hAnsi="Consolas" w:cs="Times New Roman"/>
+          <w:color w:val="0451A5"/>
+          <w:sz w:val="18"/>
+          <w:szCs w:val="18"/>
+        </w:rPr>
+        <w:t>"22A"</w:t>
+      </w:r>
+      <w:r>
+        <w:rPr>
+          <w:rFonts w:ascii="Consolas" w:eastAsia="Times New Roman" w:hAnsi="Consolas" w:cs="Times New Roman"/>
+          <w:color w:val="000000"/>
+          <w:sz w:val="18"/>
+          <w:szCs w:val="18"/>
+        </w:rPr>
+        <w:t>,</w:t>
+      </w:r>
+    </w:p>
+    <w:p>
+      <w:pPr>
+        <w:keepNext/>
+        <w:keepLines/>
+        <w:shd w:val="clear" w:color="auto" w:fill="FFFFFE"/>
+        <w:spacing w:after="0" w:line="270" w:lineRule="atLeast"/>
+        <w:rPr>
+          <w:rFonts w:ascii="Consolas" w:eastAsia="Times New Roman" w:hAnsi="Consolas" w:cs="Times New Roman"/>
+          <w:color w:val="000000"/>
+          <w:sz w:val="18"/>
+          <w:szCs w:val="18"/>
+        </w:rPr>
+      </w:pPr>
+      <w:r>
+        <w:rPr>
+          <w:rFonts w:ascii="Consolas" w:eastAsia="Times New Roman" w:hAnsi="Consolas" w:cs="Times New Roman"/>
+          <w:color w:val="000000"/>
+          <w:sz w:val="18"/>
+          <w:szCs w:val="18"/>
+        </w:rPr>
+        <w:t>            </w:t>
+      </w:r>
+      <w:r>
+        <w:rPr>
+          <w:rFonts w:ascii="Consolas" w:eastAsia="Times New Roman" w:hAnsi="Consolas" w:cs="Times New Roman"/>
+          <w:color w:val="A31515"/>
+          <w:sz w:val="18"/>
+          <w:szCs w:val="18"/>
+        </w:rPr>
+        <w:t>"subscriberNumber"</w:t>
+      </w:r>
+      <w:r>
+        <w:rPr>
+          <w:rFonts w:ascii="Consolas" w:eastAsia="Times New Roman" w:hAnsi="Consolas" w:cs="Times New Roman"/>
+          <w:color w:val="000000"/>
+          <w:sz w:val="18"/>
+          <w:szCs w:val="18"/>
+        </w:rPr>
+        <w:t>: </w:t>
+      </w:r>
+      <w:r>
+        <w:rPr>
+          <w:rFonts w:ascii="Consolas" w:eastAsia="Times New Roman" w:hAnsi="Consolas" w:cs="Times New Roman"/>
+          <w:color w:val="0451A5"/>
+          <w:sz w:val="18"/>
+          <w:szCs w:val="18"/>
+        </w:rPr>
+        <w:t>"222A"</w:t>
+      </w:r>
+      <w:r>
+        <w:rPr>
+          <w:rFonts w:ascii="Consolas" w:eastAsia="Times New Roman" w:hAnsi="Consolas" w:cs="Times New Roman"/>
+          <w:color w:val="000000"/>
+          <w:sz w:val="18"/>
+          <w:szCs w:val="18"/>
+        </w:rPr>
+        <w:t>,</w:t>
+      </w:r>
+    </w:p>
+    <w:p>
+      <w:pPr>
+        <w:keepNext/>
+        <w:keepLines/>
+        <w:shd w:val="clear" w:color="auto" w:fill="FFFFFE"/>
+        <w:spacing w:after="0" w:line="270" w:lineRule="atLeast"/>
+        <w:rPr>
+          <w:rFonts w:ascii="Consolas" w:eastAsia="Times New Roman" w:hAnsi="Consolas" w:cs="Times New Roman"/>
+          <w:color w:val="000000"/>
+          <w:sz w:val="18"/>
+          <w:szCs w:val="18"/>
+        </w:rPr>
+      </w:pPr>
+      <w:r>
+        <w:rPr>
+          <w:rFonts w:ascii="Consolas" w:eastAsia="Times New Roman" w:hAnsi="Consolas" w:cs="Times New Roman"/>
+          <w:color w:val="000000"/>
+          <w:sz w:val="18"/>
+          <w:szCs w:val="18"/>
+        </w:rPr>
+        <w:t>            </w:t>
+      </w:r>
+      <w:r>
+        <w:rPr>
+          <w:rFonts w:ascii="Consolas" w:eastAsia="Times New Roman" w:hAnsi="Consolas" w:cs="Times New Roman"/>
+          <w:color w:val="A31515"/>
+          <w:sz w:val="18"/>
+          <w:szCs w:val="18"/>
+        </w:rPr>
+        <w:t>"contactOrder"</w:t>
+      </w:r>
+      <w:r>
+        <w:rPr>
+          <w:rFonts w:ascii="Consolas" w:eastAsia="Times New Roman" w:hAnsi="Consolas" w:cs="Times New Roman"/>
+          <w:color w:val="000000"/>
+          <w:sz w:val="18"/>
+          <w:szCs w:val="18"/>
+        </w:rPr>
+        <w:t>: </w:t>
+      </w:r>
+      <w:r>
+        <w:rPr>
+          <w:rFonts w:ascii="Consolas" w:eastAsia="Times New Roman" w:hAnsi="Consolas" w:cs="Times New Roman"/>
+          <w:color w:val="098658"/>
+          <w:sz w:val="18"/>
+          <w:szCs w:val="18"/>
+        </w:rPr>
+        <w:t>1</w:t>
+      </w:r>
+    </w:p>
+    <w:p>
+      <w:pPr>
+        <w:keepNext/>
+        <w:keepLines/>
+        <w:shd w:val="clear" w:color="auto" w:fill="FFFFFE"/>
+        <w:spacing w:after="0" w:line="270" w:lineRule="atLeast"/>
+        <w:rPr>
+          <w:rFonts w:ascii="Consolas" w:eastAsia="Times New Roman" w:hAnsi="Consolas" w:cs="Times New Roman"/>
+          <w:color w:val="000000"/>
+          <w:sz w:val="18"/>
+          <w:szCs w:val="18"/>
+        </w:rPr>
+      </w:pPr>
+      <w:r>
+        <w:rPr>
+          <w:rFonts w:ascii="Consolas" w:eastAsia="Times New Roman" w:hAnsi="Consolas" w:cs="Times New Roman"/>
+          <w:color w:val="000000"/>
+          <w:sz w:val="18"/>
+          <w:szCs w:val="18"/>
+        </w:rPr>
+        <w:t>        },</w:t>
+      </w:r>
+    </w:p>
+    <w:p>
+      <w:pPr>
+        <w:keepNext/>
+        <w:keepLines/>
+        <w:shd w:val="clear" w:color="auto" w:fill="FFFFFE"/>
+        <w:spacing w:after="0" w:line="270" w:lineRule="atLeast"/>
+        <w:rPr>
+          <w:rFonts w:ascii="Consolas" w:eastAsia="Times New Roman" w:hAnsi="Consolas" w:cs="Times New Roman"/>
+          <w:color w:val="000000"/>
+          <w:sz w:val="18"/>
+          <w:szCs w:val="18"/>
+        </w:rPr>
+      </w:pPr>
+      <w:r>
+        <w:rPr>
+          <w:rFonts w:ascii="Consolas" w:eastAsia="Times New Roman" w:hAnsi="Consolas" w:cs="Times New Roman"/>
+          <w:color w:val="000000"/>
+          <w:sz w:val="18"/>
+          <w:szCs w:val="18"/>
+        </w:rPr>
+        <w:t>        {</w:t>
+      </w:r>
+    </w:p>
+    <w:p>
+      <w:pPr>
+        <w:keepNext/>
+        <w:keepLines/>
+        <w:shd w:val="clear" w:color="auto" w:fill="FFFFFE"/>
+        <w:spacing w:after="0" w:line="270" w:lineRule="atLeast"/>
+        <w:rPr>
+          <w:rFonts w:ascii="Consolas" w:eastAsia="Times New Roman" w:hAnsi="Consolas" w:cs="Times New Roman"/>
+          <w:color w:val="000000"/>
+          <w:sz w:val="18"/>
+          <w:szCs w:val="18"/>
+        </w:rPr>
+      </w:pPr>
+      <w:r>
+        <w:rPr>
+          <w:rFonts w:ascii="Consolas" w:eastAsia="Times New Roman" w:hAnsi="Consolas" w:cs="Times New Roman"/>
+          <w:color w:val="000000"/>
+          <w:sz w:val="18"/>
+          <w:szCs w:val="18"/>
+        </w:rPr>
+        <w:lastRenderedPageBreak/>
+        <w:t>            </w:t>
+      </w:r>
+      <w:r>
+        <w:rPr>
+          <w:rFonts w:ascii="Consolas" w:eastAsia="Times New Roman" w:hAnsi="Consolas" w:cs="Times New Roman"/>
+          <w:color w:val="A31515"/>
+          <w:sz w:val="18"/>
+          <w:szCs w:val="18"/>
+        </w:rPr>
+        <w:t>"areaCode"</w:t>
+      </w:r>
+      <w:r>
+        <w:rPr>
+          <w:rFonts w:ascii="Consolas" w:eastAsia="Times New Roman" w:hAnsi="Consolas" w:cs="Times New Roman"/>
+          <w:color w:val="000000"/>
+          <w:sz w:val="18"/>
+          <w:szCs w:val="18"/>
+        </w:rPr>
+        <w:t>: </w:t>
+      </w:r>
+      <w:r>
+        <w:rPr>
+          <w:rFonts w:ascii="Consolas" w:eastAsia="Times New Roman" w:hAnsi="Consolas" w:cs="Times New Roman"/>
+          <w:color w:val="0451A5"/>
+          <w:sz w:val="18"/>
+          <w:szCs w:val="18"/>
+        </w:rPr>
+        <w:t>"22B"</w:t>
+      </w:r>
+      <w:r>
+        <w:rPr>
+          <w:rFonts w:ascii="Consolas" w:eastAsia="Times New Roman" w:hAnsi="Consolas" w:cs="Times New Roman"/>
+          <w:color w:val="000000"/>
+          <w:sz w:val="18"/>
+          <w:szCs w:val="18"/>
+        </w:rPr>
+        <w:t>,</w:t>
+      </w:r>
+    </w:p>
+    <w:p>
+      <w:pPr>
+        <w:keepNext/>
+        <w:keepLines/>
+        <w:shd w:val="clear" w:color="auto" w:fill="FFFFFE"/>
+        <w:spacing w:after="0" w:line="270" w:lineRule="atLeast"/>
+        <w:rPr>
+          <w:rFonts w:ascii="Consolas" w:eastAsia="Times New Roman" w:hAnsi="Consolas" w:cs="Times New Roman"/>
+          <w:color w:val="000000"/>
+          <w:sz w:val="18"/>
+          <w:szCs w:val="18"/>
+        </w:rPr>
+      </w:pPr>
+      <w:r>
+        <w:rPr>
+          <w:rFonts w:ascii="Consolas" w:eastAsia="Times New Roman" w:hAnsi="Consolas" w:cs="Times New Roman"/>
+          <w:color w:val="000000"/>
+          <w:sz w:val="18"/>
+          <w:szCs w:val="18"/>
+        </w:rPr>
+        <w:t>            </w:t>
+      </w:r>
+      <w:r>
+        <w:rPr>
+          <w:rFonts w:ascii="Consolas" w:eastAsia="Times New Roman" w:hAnsi="Consolas" w:cs="Times New Roman"/>
+          <w:color w:val="A31515"/>
+          <w:sz w:val="18"/>
+          <w:szCs w:val="18"/>
+        </w:rPr>
+        <w:t>"exchangeCode"</w:t>
+      </w:r>
+      <w:r>
+        <w:rPr>
+          <w:rFonts w:ascii="Consolas" w:eastAsia="Times New Roman" w:hAnsi="Consolas" w:cs="Times New Roman"/>
+          <w:color w:val="000000"/>
+          <w:sz w:val="18"/>
+          <w:szCs w:val="18"/>
+        </w:rPr>
+        <w:t>: </w:t>
+      </w:r>
+      <w:r>
+        <w:rPr>
+          <w:rFonts w:ascii="Consolas" w:eastAsia="Times New Roman" w:hAnsi="Consolas" w:cs="Times New Roman"/>
+          <w:color w:val="0451A5"/>
+          <w:sz w:val="18"/>
+          <w:szCs w:val="18"/>
+        </w:rPr>
+        <w:t>"22B"</w:t>
+      </w:r>
+      <w:r>
+        <w:rPr>
+          <w:rFonts w:ascii="Consolas" w:eastAsia="Times New Roman" w:hAnsi="Consolas" w:cs="Times New Roman"/>
+          <w:color w:val="000000"/>
+          <w:sz w:val="18"/>
+          <w:szCs w:val="18"/>
+        </w:rPr>
+        <w:t>,</w:t>
+      </w:r>
+    </w:p>
+    <w:p>
+      <w:pPr>
+        <w:keepNext/>
+        <w:keepLines/>
+        <w:shd w:val="clear" w:color="auto" w:fill="FFFFFE"/>
+        <w:spacing w:after="0" w:line="270" w:lineRule="atLeast"/>
+        <w:rPr>
+          <w:rFonts w:ascii="Consolas" w:eastAsia="Times New Roman" w:hAnsi="Consolas" w:cs="Times New Roman"/>
+          <w:color w:val="000000"/>
+          <w:sz w:val="18"/>
+          <w:szCs w:val="18"/>
+        </w:rPr>
+      </w:pPr>
+      <w:r>
+        <w:rPr>
+          <w:rFonts w:ascii="Consolas" w:eastAsia="Times New Roman" w:hAnsi="Consolas" w:cs="Times New Roman"/>
+          <w:color w:val="000000"/>
+          <w:sz w:val="18"/>
+          <w:szCs w:val="18"/>
+        </w:rPr>
+        <w:t>            </w:t>
+      </w:r>
+      <w:r>
+        <w:rPr>
+          <w:rFonts w:ascii="Consolas" w:eastAsia="Times New Roman" w:hAnsi="Consolas" w:cs="Times New Roman"/>
+          <w:color w:val="A31515"/>
+          <w:sz w:val="18"/>
+          <w:szCs w:val="18"/>
+        </w:rPr>
+        <w:t>"subscriberNumber"</w:t>
+      </w:r>
+      <w:r>
+        <w:rPr>
+          <w:rFonts w:ascii="Consolas" w:eastAsia="Times New Roman" w:hAnsi="Consolas" w:cs="Times New Roman"/>
+          <w:color w:val="000000"/>
+          <w:sz w:val="18"/>
+          <w:szCs w:val="18"/>
+        </w:rPr>
+        <w:t>: </w:t>
+      </w:r>
+      <w:r>
+        <w:rPr>
+          <w:rFonts w:ascii="Consolas" w:eastAsia="Times New Roman" w:hAnsi="Consolas" w:cs="Times New Roman"/>
+          <w:color w:val="0451A5"/>
+          <w:sz w:val="18"/>
+          <w:szCs w:val="18"/>
+        </w:rPr>
+        <w:t>"222B"</w:t>
+      </w:r>
+      <w:r>
+        <w:rPr>
+          <w:rFonts w:ascii="Consolas" w:eastAsia="Times New Roman" w:hAnsi="Consolas" w:cs="Times New Roman"/>
+          <w:color w:val="000000"/>
+          <w:sz w:val="18"/>
+          <w:szCs w:val="18"/>
+        </w:rPr>
+        <w:t>,</w:t>
+      </w:r>
+    </w:p>
+    <w:p>
+      <w:pPr>
+        <w:keepNext/>
+        <w:keepLines/>
+        <w:shd w:val="clear" w:color="auto" w:fill="FFFFFE"/>
+        <w:spacing w:after="0" w:line="270" w:lineRule="atLeast"/>
+        <w:rPr>
+          <w:rFonts w:ascii="Consolas" w:eastAsia="Times New Roman" w:hAnsi="Consolas" w:cs="Times New Roman"/>
+          <w:color w:val="000000"/>
+          <w:sz w:val="18"/>
+          <w:szCs w:val="18"/>
+        </w:rPr>
+      </w:pPr>
+      <w:r>
+        <w:rPr>
+          <w:rFonts w:ascii="Consolas" w:eastAsia="Times New Roman" w:hAnsi="Consolas" w:cs="Times New Roman"/>
+          <w:color w:val="000000"/>
+          <w:sz w:val="18"/>
+          <w:szCs w:val="18"/>
+        </w:rPr>
+        <w:t>            </w:t>
+      </w:r>
+      <w:r>
+        <w:rPr>
+          <w:rFonts w:ascii="Consolas" w:eastAsia="Times New Roman" w:hAnsi="Consolas" w:cs="Times New Roman"/>
+          <w:color w:val="A31515"/>
+          <w:sz w:val="18"/>
+          <w:szCs w:val="18"/>
+        </w:rPr>
+        <w:t>"contactOrder"</w:t>
+      </w:r>
+      <w:r>
+        <w:rPr>
+          <w:rFonts w:ascii="Consolas" w:eastAsia="Times New Roman" w:hAnsi="Consolas" w:cs="Times New Roman"/>
+          <w:color w:val="000000"/>
+          <w:sz w:val="18"/>
+          <w:szCs w:val="18"/>
+        </w:rPr>
+        <w:t>: </w:t>
+      </w:r>
+      <w:r>
+        <w:rPr>
+          <w:rFonts w:ascii="Consolas" w:eastAsia="Times New Roman" w:hAnsi="Consolas" w:cs="Times New Roman"/>
+          <w:color w:val="098658"/>
+          <w:sz w:val="18"/>
+          <w:szCs w:val="18"/>
+        </w:rPr>
+        <w:t>2</w:t>
+      </w:r>
+    </w:p>
+    <w:p>
+      <w:pPr>
+        <w:keepNext/>
+        <w:keepLines/>
+        <w:shd w:val="clear" w:color="auto" w:fill="FFFFFE"/>
+        <w:spacing w:after="0" w:line="270" w:lineRule="atLeast"/>
+        <w:rPr>
+          <w:rFonts w:ascii="Consolas" w:eastAsia="Times New Roman" w:hAnsi="Consolas" w:cs="Times New Roman"/>
+          <w:color w:val="000000"/>
+          <w:sz w:val="18"/>
+          <w:szCs w:val="18"/>
+        </w:rPr>
+      </w:pPr>
+      <w:r>
+        <w:rPr>
+          <w:rFonts w:ascii="Consolas" w:eastAsia="Times New Roman" w:hAnsi="Consolas" w:cs="Times New Roman"/>
+          <w:color w:val="000000"/>
+          <w:sz w:val="18"/>
+          <w:szCs w:val="18"/>
+        </w:rPr>
+        <w:t>        }</w:t>
+      </w:r>
+    </w:p>
+    <w:p>
+      <w:pPr>
+        <w:keepNext/>
+        <w:keepLines/>
+        <w:shd w:val="clear" w:color="auto" w:fill="FFFFFE"/>
+        <w:spacing w:after="0" w:line="270" w:lineRule="atLeast"/>
+        <w:rPr>
+          <w:rFonts w:ascii="Consolas" w:eastAsia="Times New Roman" w:hAnsi="Consolas" w:cs="Times New Roman"/>
+          <w:color w:val="000000"/>
+          <w:sz w:val="18"/>
+          <w:szCs w:val="18"/>
+        </w:rPr>
+      </w:pPr>
+      <w:r>
+        <w:rPr>
+          <w:rFonts w:ascii="Consolas" w:eastAsia="Times New Roman" w:hAnsi="Consolas" w:cs="Times New Roman"/>
+          <w:color w:val="000000"/>
+          <w:sz w:val="18"/>
+          <w:szCs w:val="18"/>
+        </w:rPr>
+        <w:t>    ]</w:t>
+      </w:r>
+    </w:p>
+    <w:p>
+      <w:pPr>
+        <w:shd w:val="clear" w:color="auto" w:fill="FFFFFE"/>
+        <w:spacing w:after="0" w:line="270" w:lineRule="atLeast"/>
+        <w:rPr>
+          <w:rFonts w:ascii="Consolas" w:eastAsia="Times New Roman" w:hAnsi="Consolas" w:cs="Times New Roman"/>
+          <w:color w:val="000000"/>
+          <w:sz w:val="18"/>
+          <w:szCs w:val="18"/>
+        </w:rPr>
+      </w:pPr>
+      <w:r>
+        <w:rPr>
+          <w:rFonts w:ascii="Consolas" w:eastAsia="Times New Roman" w:hAnsi="Consolas" w:cs="Times New Roman"/>
+          <w:color w:val="000000"/>
+          <w:sz w:val="18"/>
+          <w:szCs w:val="18"/>
+        </w:rPr>
+        <w:t>}</w:t>
+      </w:r>
+    </w:p>
+    <w:p/>
     <w:p>
       <w:pPr>
         <w:pStyle w:val="Heading3"/>
@@ -3681,7 +5864,6 @@
       </w:pPr>
       <w:bookmarkStart w:id="23" w:name="_Toc64901942"/>
       <w:r>
-        <w:lastRenderedPageBreak/>
         <w:t>PUT</w:t>
       </w:r>
       <w:bookmarkEnd w:id="23"/>
@@ -3757,6 +5939,7 @@
       </w:pPr>
       <w:bookmarkStart w:id="28" w:name="_Toc64901947"/>
       <w:r>
+        <w:lastRenderedPageBreak/>
         <w:t>PUT</w:t>
       </w:r>
       <w:bookmarkEnd w:id="28"/>
@@ -3803,7 +5986,6 @@
       </w:pPr>
       <w:bookmarkStart w:id="31" w:name="_Toc64901950"/>
       <w:r>
-        <w:lastRenderedPageBreak/>
         <w:t>Data Store</w:t>
       </w:r>
       <w:bookmarkEnd w:id="31"/>
@@ -3837,7 +6019,7 @@
                     <pic:cNvPicPr/>
                   </pic:nvPicPr>
                   <pic:blipFill>
-                    <a:blip r:embed="rId6" cstate="print">
+                    <a:blip r:embed="rId7" cstate="print">
                       <a:extLst>
                         <a:ext uri="{28A0092B-C50C-407E-A947-70E740481C1C}">
                           <a14:useLocalDpi xmlns:a14="http://schemas.microsoft.com/office/drawing/2010/main" val="0"/>
@@ -4072,18 +6254,8 @@
               <w:keepNext/>
               <w:keepLines/>
             </w:pPr>
-            <w:proofErr w:type="spellStart"/>
-            <w:proofErr w:type="gramStart"/>
-            <w:r>
-              <w:t>nvarchar</w:t>
-            </w:r>
-            <w:proofErr w:type="spellEnd"/>
-            <w:r>
-              <w:t>(</w:t>
-            </w:r>
-            <w:proofErr w:type="gramEnd"/>
-            <w:r>
-              <w:t>6)</w:t>
+            <w:r>
+              <w:t>nvarchar(6)</w:t>
             </w:r>
           </w:p>
         </w:tc>
@@ -4140,18 +6312,8 @@
               <w:keepNext/>
               <w:keepLines/>
             </w:pPr>
-            <w:proofErr w:type="spellStart"/>
-            <w:proofErr w:type="gramStart"/>
-            <w:r>
-              <w:t>nvarchar</w:t>
-            </w:r>
-            <w:proofErr w:type="spellEnd"/>
-            <w:r>
-              <w:t>(</w:t>
-            </w:r>
-            <w:proofErr w:type="gramEnd"/>
-            <w:r>
-              <w:t>50)</w:t>
+            <w:r>
+              <w:t>nvarchar(50)</w:t>
             </w:r>
           </w:p>
         </w:tc>
@@ -4191,11 +6353,9 @@
               <w:keepNext/>
               <w:keepLines/>
             </w:pPr>
-            <w:proofErr w:type="spellStart"/>
             <w:r>
               <w:t>MiddleName</w:t>
             </w:r>
-            <w:proofErr w:type="spellEnd"/>
           </w:p>
         </w:tc>
         <w:tc>
@@ -4207,18 +6367,8 @@
               <w:keepNext/>
               <w:keepLines/>
             </w:pPr>
-            <w:proofErr w:type="spellStart"/>
-            <w:proofErr w:type="gramStart"/>
-            <w:r>
-              <w:t>nvarchar</w:t>
-            </w:r>
-            <w:proofErr w:type="spellEnd"/>
-            <w:r>
-              <w:t>(</w:t>
-            </w:r>
-            <w:proofErr w:type="gramEnd"/>
-            <w:r>
-              <w:t>50)</w:t>
+            <w:r>
+              <w:t>nvarchar(50)</w:t>
             </w:r>
           </w:p>
         </w:tc>
@@ -4258,11 +6408,9 @@
               <w:keepNext/>
               <w:keepLines/>
             </w:pPr>
-            <w:proofErr w:type="spellStart"/>
             <w:r>
               <w:t>LastName</w:t>
             </w:r>
-            <w:proofErr w:type="spellEnd"/>
           </w:p>
         </w:tc>
         <w:tc>
@@ -4274,18 +6422,8 @@
               <w:keepNext/>
               <w:keepLines/>
             </w:pPr>
-            <w:proofErr w:type="spellStart"/>
-            <w:proofErr w:type="gramStart"/>
-            <w:r>
-              <w:t>nvarchar</w:t>
-            </w:r>
-            <w:proofErr w:type="spellEnd"/>
-            <w:r>
-              <w:t>(</w:t>
-            </w:r>
-            <w:proofErr w:type="gramEnd"/>
-            <w:r>
-              <w:t>50)</w:t>
+            <w:r>
+              <w:t>nvarchar(50)</w:t>
             </w:r>
           </w:p>
         </w:tc>
@@ -4339,18 +6477,8 @@
               <w:keepNext/>
               <w:keepLines/>
             </w:pPr>
-            <w:proofErr w:type="spellStart"/>
-            <w:proofErr w:type="gramStart"/>
-            <w:r>
-              <w:t>nvarchar</w:t>
-            </w:r>
-            <w:proofErr w:type="spellEnd"/>
-            <w:r>
-              <w:t>(</w:t>
-            </w:r>
-            <w:proofErr w:type="gramEnd"/>
-            <w:r>
-              <w:t>6)</w:t>
+            <w:r>
+              <w:t>nvarchar(6)</w:t>
             </w:r>
           </w:p>
         </w:tc>
@@ -4407,18 +6535,8 @@
               <w:keepNext/>
               <w:keepLines/>
             </w:pPr>
-            <w:proofErr w:type="spellStart"/>
-            <w:proofErr w:type="gramStart"/>
-            <w:r>
-              <w:t>nvarchar</w:t>
-            </w:r>
-            <w:proofErr w:type="spellEnd"/>
-            <w:r>
-              <w:t>(</w:t>
-            </w:r>
-            <w:proofErr w:type="gramEnd"/>
-            <w:r>
-              <w:t>64)</w:t>
+            <w:r>
+              <w:t>nvarchar(64)</w:t>
             </w:r>
           </w:p>
         </w:tc>
@@ -4461,11 +6579,9 @@
               <w:keepNext/>
               <w:keepLines/>
             </w:pPr>
-            <w:proofErr w:type="spellStart"/>
             <w:r>
               <w:t>LastLoginDate</w:t>
             </w:r>
-            <w:proofErr w:type="spellEnd"/>
           </w:p>
         </w:tc>
         <w:tc>
@@ -4518,11 +6634,9 @@
               <w:keepNext/>
               <w:keepLines/>
             </w:pPr>
-            <w:proofErr w:type="spellStart"/>
             <w:r>
               <w:t>PasswordHash</w:t>
             </w:r>
-            <w:proofErr w:type="spellEnd"/>
           </w:p>
         </w:tc>
         <w:tc>
@@ -4534,18 +6648,8 @@
               <w:keepNext/>
               <w:keepLines/>
             </w:pPr>
-            <w:proofErr w:type="spellStart"/>
-            <w:proofErr w:type="gramStart"/>
-            <w:r>
-              <w:t>nvarchar</w:t>
-            </w:r>
-            <w:proofErr w:type="spellEnd"/>
-            <w:r>
-              <w:t>(</w:t>
-            </w:r>
-            <w:proofErr w:type="gramEnd"/>
-            <w:r>
-              <w:t>30)</w:t>
+            <w:r>
+              <w:t>nvarchar(30)</w:t>
             </w:r>
           </w:p>
         </w:tc>
@@ -4588,11 +6692,9 @@
               <w:keepNext/>
               <w:keepLines/>
             </w:pPr>
-            <w:proofErr w:type="spellStart"/>
             <w:r>
               <w:t>PasswordSalt</w:t>
             </w:r>
-            <w:proofErr w:type="spellEnd"/>
           </w:p>
         </w:tc>
         <w:tc>
@@ -4604,18 +6706,8 @@
               <w:keepNext/>
               <w:keepLines/>
             </w:pPr>
-            <w:proofErr w:type="spellStart"/>
-            <w:proofErr w:type="gramStart"/>
-            <w:r>
-              <w:t>nvarchar</w:t>
-            </w:r>
-            <w:proofErr w:type="spellEnd"/>
-            <w:r>
-              <w:t>(</w:t>
-            </w:r>
-            <w:proofErr w:type="gramEnd"/>
-            <w:r>
-              <w:t>30)</w:t>
+            <w:r>
+              <w:t>nvarchar(30)</w:t>
             </w:r>
           </w:p>
         </w:tc>
@@ -4658,11 +6750,9 @@
               <w:keepNext/>
               <w:keepLines/>
             </w:pPr>
-            <w:proofErr w:type="spellStart"/>
             <w:r>
               <w:t>LastPasswordChangeDate</w:t>
             </w:r>
-            <w:proofErr w:type="spellEnd"/>
           </w:p>
         </w:tc>
         <w:tc>
@@ -4711,11 +6801,9 @@
             <w:tcW w:w="2731" w:type="dxa"/>
           </w:tcPr>
           <w:p>
-            <w:proofErr w:type="spellStart"/>
             <w:r>
               <w:t>CreatedDate</w:t>
             </w:r>
-            <w:proofErr w:type="spellEnd"/>
           </w:p>
         </w:tc>
         <w:tc>
@@ -4913,18 +7001,8 @@
             <w:tcW w:w="1798" w:type="dxa"/>
           </w:tcPr>
           <w:p>
-            <w:proofErr w:type="spellStart"/>
-            <w:proofErr w:type="gramStart"/>
-            <w:r>
-              <w:t>nvarchar</w:t>
-            </w:r>
-            <w:proofErr w:type="spellEnd"/>
-            <w:r>
-              <w:t>(</w:t>
-            </w:r>
-            <w:proofErr w:type="gramEnd"/>
-            <w:r>
-              <w:t>128)</w:t>
+            <w:r>
+              <w:t>nvarchar(128)</w:t>
             </w:r>
           </w:p>
         </w:tc>
@@ -4952,12 +7030,10 @@
         <w:pStyle w:val="Heading2"/>
       </w:pPr>
       <w:bookmarkStart w:id="34" w:name="_Toc64901953"/>
-      <w:proofErr w:type="spellStart"/>
       <w:r>
         <w:t>PersonRoleMap</w:t>
       </w:r>
       <w:bookmarkEnd w:id="34"/>
-      <w:proofErr w:type="spellEnd"/>
     </w:p>
     <w:p>
       <w:r>
@@ -4973,23 +7049,7 @@
         <w:t>R</w:t>
       </w:r>
       <w:r>
-        <w:t xml:space="preserve">ole tables. The Primary key consists of </w:t>
-      </w:r>
-      <w:proofErr w:type="spellStart"/>
-      <w:r>
-        <w:t>PersonId</w:t>
-      </w:r>
-      <w:proofErr w:type="spellEnd"/>
-      <w:r>
-        <w:t xml:space="preserve"> and </w:t>
-      </w:r>
-      <w:proofErr w:type="spellStart"/>
-      <w:r>
-        <w:t>RoleId</w:t>
-      </w:r>
-      <w:proofErr w:type="spellEnd"/>
-      <w:r>
-        <w:t>.  This is because a person can only be assigned to a specific role one time.</w:t>
+        <w:t>ole tables. The Primary key consists of PersonId and RoleId.  This is because a person can only be assigned to a specific role one time.</w:t>
       </w:r>
     </w:p>
     <w:tbl>
@@ -5096,11 +7156,9 @@
             <w:tcW w:w="2337" w:type="dxa"/>
           </w:tcPr>
           <w:p>
-            <w:proofErr w:type="spellStart"/>
             <w:r>
               <w:t>PersonId</w:t>
             </w:r>
-            <w:proofErr w:type="spellEnd"/>
           </w:p>
         </w:tc>
         <w:tc>
@@ -5143,11 +7201,9 @@
             <w:tcW w:w="2337" w:type="dxa"/>
           </w:tcPr>
           <w:p>
-            <w:proofErr w:type="spellStart"/>
             <w:r>
               <w:t>RoleId</w:t>
             </w:r>
-            <w:proofErr w:type="spellEnd"/>
           </w:p>
         </w:tc>
         <w:tc>
@@ -5346,11 +7402,9 @@
             <w:tcW w:w="2325" w:type="dxa"/>
           </w:tcPr>
           <w:p>
-            <w:proofErr w:type="spellStart"/>
             <w:r>
               <w:t>PersonId</w:t>
             </w:r>
-            <w:proofErr w:type="spellEnd"/>
           </w:p>
         </w:tc>
         <w:tc>
@@ -5406,18 +7460,8 @@
             <w:tcW w:w="2080" w:type="dxa"/>
           </w:tcPr>
           <w:p>
-            <w:proofErr w:type="spellStart"/>
-            <w:proofErr w:type="gramStart"/>
-            <w:r>
-              <w:t>nvarchar</w:t>
-            </w:r>
-            <w:proofErr w:type="spellEnd"/>
-            <w:r>
-              <w:t>(</w:t>
-            </w:r>
-            <w:proofErr w:type="gramEnd"/>
-            <w:r>
-              <w:t>95)</w:t>
+            <w:r>
+              <w:t>nvarchar(95)</w:t>
             </w:r>
           </w:p>
         </w:tc>
@@ -5454,18 +7498,8 @@
             <w:tcW w:w="2080" w:type="dxa"/>
           </w:tcPr>
           <w:p>
-            <w:proofErr w:type="spellStart"/>
-            <w:proofErr w:type="gramStart"/>
-            <w:r>
-              <w:t>nvarchar</w:t>
-            </w:r>
-            <w:proofErr w:type="spellEnd"/>
-            <w:r>
-              <w:t>(</w:t>
-            </w:r>
-            <w:proofErr w:type="gramEnd"/>
-            <w:r>
-              <w:t>95)</w:t>
+            <w:r>
+              <w:t>nvarchar(95)</w:t>
             </w:r>
           </w:p>
         </w:tc>
@@ -5502,18 +7536,8 @@
             <w:tcW w:w="2080" w:type="dxa"/>
           </w:tcPr>
           <w:p>
-            <w:proofErr w:type="spellStart"/>
-            <w:proofErr w:type="gramStart"/>
-            <w:r>
-              <w:t>nvarchar</w:t>
-            </w:r>
-            <w:proofErr w:type="spellEnd"/>
-            <w:r>
-              <w:t>(</w:t>
-            </w:r>
-            <w:proofErr w:type="gramEnd"/>
-            <w:r>
-              <w:t>50)</w:t>
+            <w:r>
+              <w:t>nvarchar(50)</w:t>
             </w:r>
           </w:p>
         </w:tc>
@@ -5550,18 +7574,8 @@
             <w:tcW w:w="2080" w:type="dxa"/>
           </w:tcPr>
           <w:p>
-            <w:proofErr w:type="spellStart"/>
-            <w:proofErr w:type="gramStart"/>
-            <w:r>
-              <w:t>nchar</w:t>
-            </w:r>
-            <w:proofErr w:type="spellEnd"/>
-            <w:r>
-              <w:t>(</w:t>
-            </w:r>
-            <w:proofErr w:type="gramEnd"/>
-            <w:r>
-              <w:t>2)</w:t>
+            <w:r>
+              <w:t>nchar(2)</w:t>
             </w:r>
           </w:p>
         </w:tc>
@@ -5602,18 +7616,8 @@
             <w:tcW w:w="2080" w:type="dxa"/>
           </w:tcPr>
           <w:p>
-            <w:proofErr w:type="spellStart"/>
-            <w:proofErr w:type="gramStart"/>
-            <w:r>
-              <w:t>nvarchar</w:t>
-            </w:r>
-            <w:proofErr w:type="spellEnd"/>
-            <w:r>
-              <w:t>(</w:t>
-            </w:r>
-            <w:proofErr w:type="gramEnd"/>
-            <w:r>
-              <w:t>10)</w:t>
+            <w:r>
+              <w:t>nvarchar(10)</w:t>
             </w:r>
           </w:p>
         </w:tc>
@@ -5633,15 +7637,7 @@
           </w:tcPr>
           <w:p>
             <w:r>
-              <w:t xml:space="preserve">5 digit or 9 </w:t>
-            </w:r>
-            <w:proofErr w:type="gramStart"/>
-            <w:r>
-              <w:t>digit</w:t>
-            </w:r>
-            <w:proofErr w:type="gramEnd"/>
-            <w:r>
-              <w:t xml:space="preserve"> with hyphen.</w:t>
+              <w:t>5 digit or 9 digit with hyphen.</w:t>
             </w:r>
           </w:p>
         </w:tc>
@@ -5813,11 +7809,9 @@
             <w:tcW w:w="2337" w:type="dxa"/>
           </w:tcPr>
           <w:p>
-            <w:proofErr w:type="spellStart"/>
             <w:r>
               <w:t>PersonId</w:t>
             </w:r>
-            <w:proofErr w:type="spellEnd"/>
           </w:p>
         </w:tc>
         <w:tc>
@@ -5873,18 +7867,8 @@
             <w:tcW w:w="1798" w:type="dxa"/>
           </w:tcPr>
           <w:p>
-            <w:proofErr w:type="spellStart"/>
-            <w:proofErr w:type="gramStart"/>
-            <w:r>
-              <w:t>nvarchar</w:t>
-            </w:r>
-            <w:proofErr w:type="spellEnd"/>
-            <w:r>
-              <w:t>(</w:t>
-            </w:r>
-            <w:proofErr w:type="gramEnd"/>
-            <w:r>
-              <w:t>256)</w:t>
+            <w:r>
+              <w:t>nvarchar(256)</w:t>
             </w:r>
           </w:p>
         </w:tc>
@@ -6063,11 +8047,9 @@
             <w:tcW w:w="2334" w:type="dxa"/>
           </w:tcPr>
           <w:p>
-            <w:proofErr w:type="spellStart"/>
             <w:r>
               <w:t>PersonId</w:t>
             </w:r>
-            <w:proofErr w:type="spellEnd"/>
           </w:p>
         </w:tc>
         <w:tc>
@@ -6113,11 +8095,9 @@
             <w:tcW w:w="2334" w:type="dxa"/>
           </w:tcPr>
           <w:p>
-            <w:proofErr w:type="spellStart"/>
             <w:r>
               <w:t>AreaCode</w:t>
             </w:r>
-            <w:proofErr w:type="spellEnd"/>
           </w:p>
         </w:tc>
         <w:tc>
@@ -6125,18 +8105,8 @@
             <w:tcW w:w="1621" w:type="dxa"/>
           </w:tcPr>
           <w:p>
-            <w:proofErr w:type="spellStart"/>
-            <w:proofErr w:type="gramStart"/>
-            <w:r>
-              <w:t>nchar</w:t>
-            </w:r>
-            <w:proofErr w:type="spellEnd"/>
-            <w:r>
-              <w:t>(</w:t>
-            </w:r>
-            <w:proofErr w:type="gramEnd"/>
-            <w:r>
-              <w:t>3)</w:t>
+            <w:r>
+              <w:t>nchar(3)</w:t>
             </w:r>
           </w:p>
         </w:tc>
@@ -6163,11 +8133,9 @@
             <w:tcW w:w="2334" w:type="dxa"/>
           </w:tcPr>
           <w:p>
-            <w:proofErr w:type="spellStart"/>
             <w:r>
               <w:t>ExchangeCode</w:t>
             </w:r>
-            <w:proofErr w:type="spellEnd"/>
           </w:p>
         </w:tc>
         <w:tc>
@@ -6175,18 +8143,8 @@
             <w:tcW w:w="1621" w:type="dxa"/>
           </w:tcPr>
           <w:p>
-            <w:proofErr w:type="spellStart"/>
-            <w:proofErr w:type="gramStart"/>
-            <w:r>
-              <w:t>nchar</w:t>
-            </w:r>
-            <w:proofErr w:type="spellEnd"/>
-            <w:r>
-              <w:t>(</w:t>
-            </w:r>
-            <w:proofErr w:type="gramEnd"/>
-            <w:r>
-              <w:t>3)</w:t>
+            <w:r>
+              <w:t>nchar(3)</w:t>
             </w:r>
           </w:p>
         </w:tc>
@@ -6213,11 +8171,9 @@
             <w:tcW w:w="2334" w:type="dxa"/>
           </w:tcPr>
           <w:p>
-            <w:proofErr w:type="spellStart"/>
             <w:r>
               <w:t>SubscriberNumber</w:t>
             </w:r>
-            <w:proofErr w:type="spellEnd"/>
           </w:p>
         </w:tc>
         <w:tc>
@@ -6225,18 +8181,8 @@
             <w:tcW w:w="1621" w:type="dxa"/>
           </w:tcPr>
           <w:p>
-            <w:proofErr w:type="spellStart"/>
-            <w:proofErr w:type="gramStart"/>
-            <w:r>
-              <w:t>nchar</w:t>
-            </w:r>
-            <w:proofErr w:type="spellEnd"/>
-            <w:r>
-              <w:t>(</w:t>
-            </w:r>
-            <w:proofErr w:type="gramEnd"/>
-            <w:r>
-              <w:t>4)</w:t>
+            <w:r>
+              <w:t>nchar(4)</w:t>
             </w:r>
           </w:p>
         </w:tc>
@@ -6263,11 +8209,9 @@
             <w:tcW w:w="2334" w:type="dxa"/>
           </w:tcPr>
           <w:p>
-            <w:proofErr w:type="spellStart"/>
             <w:r>
               <w:t>ContactOrder</w:t>
             </w:r>
-            <w:proofErr w:type="spellEnd"/>
           </w:p>
         </w:tc>
         <w:tc>
@@ -6459,11 +8403,9 @@
             <w:tcW w:w="2337" w:type="dxa"/>
           </w:tcPr>
           <w:p>
-            <w:proofErr w:type="spellStart"/>
             <w:r>
               <w:t>PersonId</w:t>
             </w:r>
-            <w:proofErr w:type="spellEnd"/>
           </w:p>
         </w:tc>
         <w:tc>
@@ -6519,18 +8461,8 @@
             <w:tcW w:w="1978" w:type="dxa"/>
           </w:tcPr>
           <w:p>
-            <w:proofErr w:type="spellStart"/>
-            <w:proofErr w:type="gramStart"/>
-            <w:r>
-              <w:t>nvarchar</w:t>
-            </w:r>
-            <w:proofErr w:type="spellEnd"/>
-            <w:r>
-              <w:t>(</w:t>
-            </w:r>
-            <w:proofErr w:type="gramEnd"/>
-            <w:r>
-              <w:t>128)</w:t>
+            <w:r>
+              <w:t>nvarchar(128)</w:t>
             </w:r>
           </w:p>
         </w:tc>
@@ -6567,18 +8499,8 @@
             <w:tcW w:w="1978" w:type="dxa"/>
           </w:tcPr>
           <w:p>
-            <w:proofErr w:type="spellStart"/>
-            <w:proofErr w:type="gramStart"/>
-            <w:r>
-              <w:t>nvarchar</w:t>
-            </w:r>
-            <w:proofErr w:type="spellEnd"/>
-            <w:r>
-              <w:t>(</w:t>
-            </w:r>
-            <w:proofErr w:type="gramEnd"/>
-            <w:r>
-              <w:t>128)</w:t>
+            <w:r>
+              <w:t>nvarchar(128)</w:t>
             </w:r>
           </w:p>
         </w:tc>
@@ -6757,11 +8679,9 @@
             <w:tcW w:w="2337" w:type="dxa"/>
           </w:tcPr>
           <w:p>
-            <w:proofErr w:type="spellStart"/>
             <w:r>
               <w:t>PersonId</w:t>
             </w:r>
-            <w:proofErr w:type="spellEnd"/>
           </w:p>
         </w:tc>
         <w:tc>
@@ -6817,18 +8737,8 @@
             <w:tcW w:w="1978" w:type="dxa"/>
           </w:tcPr>
           <w:p>
-            <w:proofErr w:type="spellStart"/>
-            <w:proofErr w:type="gramStart"/>
-            <w:r>
-              <w:t>nvarchar</w:t>
-            </w:r>
-            <w:proofErr w:type="spellEnd"/>
-            <w:r>
-              <w:t>(</w:t>
-            </w:r>
-            <w:proofErr w:type="gramEnd"/>
-            <w:r>
-              <w:t>128)</w:t>
+            <w:r>
+              <w:t>nvarchar(128)</w:t>
             </w:r>
           </w:p>
         </w:tc>
@@ -6865,18 +8775,8 @@
             <w:tcW w:w="1978" w:type="dxa"/>
           </w:tcPr>
           <w:p>
-            <w:proofErr w:type="spellStart"/>
-            <w:proofErr w:type="gramStart"/>
-            <w:r>
-              <w:t>nvarchar</w:t>
-            </w:r>
-            <w:proofErr w:type="spellEnd"/>
-            <w:r>
-              <w:t>(</w:t>
-            </w:r>
-            <w:proofErr w:type="gramEnd"/>
-            <w:r>
-              <w:t>128)</w:t>
+            <w:r>
+              <w:t>nvarchar(128)</w:t>
             </w:r>
           </w:p>
         </w:tc>
@@ -7055,11 +8955,9 @@
             <w:tcW w:w="2337" w:type="dxa"/>
           </w:tcPr>
           <w:p>
-            <w:proofErr w:type="spellStart"/>
             <w:r>
               <w:t>PersonId</w:t>
             </w:r>
-            <w:proofErr w:type="spellEnd"/>
           </w:p>
         </w:tc>
         <w:tc>
@@ -7105,11 +9003,9 @@
             <w:tcW w:w="2337" w:type="dxa"/>
           </w:tcPr>
           <w:p>
-            <w:proofErr w:type="spellStart"/>
             <w:r>
               <w:t>GradeLevel</w:t>
             </w:r>
-            <w:proofErr w:type="spellEnd"/>
           </w:p>
         </w:tc>
         <w:tc>
@@ -7240,7 +9136,6 @@
                 <w:bCs/>
               </w:rPr>
             </w:pPr>
-            <w:proofErr w:type="spellStart"/>
             <w:r>
               <w:rPr>
                 <w:b/>
@@ -7248,7 +9143,6 @@
               </w:rPr>
               <w:t>Decription</w:t>
             </w:r>
-            <w:proofErr w:type="spellEnd"/>
           </w:p>
         </w:tc>
       </w:tr>
@@ -7300,11 +9194,9 @@
             <w:tcW w:w="2326" w:type="dxa"/>
           </w:tcPr>
           <w:p>
-            <w:proofErr w:type="spellStart"/>
             <w:r>
               <w:t>PersonId</w:t>
             </w:r>
-            <w:proofErr w:type="spellEnd"/>
           </w:p>
         </w:tc>
         <w:tc>
@@ -7351,32 +9243,14 @@
         <w:pStyle w:val="Heading2"/>
       </w:pPr>
       <w:bookmarkStart w:id="42" w:name="_Toc64901961"/>
-      <w:proofErr w:type="spellStart"/>
       <w:r>
         <w:t>StudentGuardianMap</w:t>
       </w:r>
       <w:bookmarkEnd w:id="42"/>
-      <w:proofErr w:type="spellEnd"/>
-    </w:p>
-    <w:p>
-      <w:r>
-        <w:t xml:space="preserve">This table is used to implement a many-to-many relationship between the Student and Guardian tables. The Primary key consists of </w:t>
-      </w:r>
-      <w:proofErr w:type="spellStart"/>
-      <w:r>
-        <w:t>StudentId</w:t>
-      </w:r>
-      <w:proofErr w:type="spellEnd"/>
-      <w:r>
-        <w:t xml:space="preserve"> and </w:t>
-      </w:r>
-      <w:proofErr w:type="spellStart"/>
-      <w:r>
-        <w:t>GuardianId</w:t>
-      </w:r>
-      <w:proofErr w:type="spellEnd"/>
-      <w:r>
-        <w:t xml:space="preserve">. </w:t>
+    </w:p>
+    <w:p>
+      <w:r>
+        <w:t xml:space="preserve">This table is used to implement a many-to-many relationship between the Student and Guardian tables. The Primary key consists of StudentId and GuardianId. </w:t>
       </w:r>
     </w:p>
     <w:tbl>
@@ -7483,11 +9357,9 @@
             <w:tcW w:w="2337" w:type="dxa"/>
           </w:tcPr>
           <w:p>
-            <w:proofErr w:type="spellStart"/>
             <w:r>
               <w:t>StudentId</w:t>
             </w:r>
-            <w:proofErr w:type="spellEnd"/>
           </w:p>
         </w:tc>
         <w:tc>
@@ -7527,11 +9399,9 @@
             <w:tcW w:w="2337" w:type="dxa"/>
           </w:tcPr>
           <w:p>
-            <w:proofErr w:type="spellStart"/>
             <w:r>
               <w:t>GuardianId</w:t>
             </w:r>
-            <w:proofErr w:type="spellEnd"/>
           </w:p>
         </w:tc>
         <w:tc>
@@ -7571,11 +9441,9 @@
             <w:tcW w:w="2337" w:type="dxa"/>
           </w:tcPr>
           <w:p>
-            <w:proofErr w:type="spellStart"/>
             <w:r>
               <w:t>ContactOrder</w:t>
             </w:r>
-            <w:proofErr w:type="spellEnd"/>
           </w:p>
         </w:tc>
         <w:tc>
@@ -7628,38 +9496,22 @@
       <w:bookmarkEnd w:id="43"/>
     </w:p>
     <w:p>
-      <w:hyperlink r:id="rId7" w:history="1">
-        <w:proofErr w:type="spellStart"/>
+      <w:hyperlink r:id="rId8" w:history="1">
         <w:r>
           <w:rPr>
             <w:rStyle w:val="Hyperlink"/>
           </w:rPr>
-          <w:t>creately</w:t>
+          <w:t>creately UML Class Diagrams</w:t>
         </w:r>
-        <w:proofErr w:type="spellEnd"/>
+      </w:hyperlink>
+    </w:p>
+    <w:p>
+      <w:hyperlink r:id="rId9" w:history="1">
         <w:r>
           <w:rPr>
             <w:rStyle w:val="Hyperlink"/>
           </w:rPr>
-          <w:t xml:space="preserve"> UML Class Diagrams</w:t>
-        </w:r>
-      </w:hyperlink>
-    </w:p>
-    <w:p>
-      <w:hyperlink r:id="rId8" w:history="1">
-        <w:proofErr w:type="spellStart"/>
-        <w:r>
-          <w:rPr>
-            <w:rStyle w:val="Hyperlink"/>
-          </w:rPr>
-          <w:t>creately</w:t>
-        </w:r>
-        <w:proofErr w:type="spellEnd"/>
-        <w:r>
-          <w:rPr>
-            <w:rStyle w:val="Hyperlink"/>
-          </w:rPr>
-          <w:t xml:space="preserve"> UML Class Diagrams Tutorial</w:t>
+          <w:t>creately UML Class Diagrams Tutorial</w:t>
         </w:r>
       </w:hyperlink>
     </w:p>

</xml_diff>